<commit_message>
Parte 3 - Testes
</commit_message>
<xml_diff>
--- a/Testes/RELATORIO-TESTE.docx
+++ b/Testes/RELATORIO-TESTE.docx
@@ -6162,8 +6162,1515 @@
           <w:szCs w:val="18"/>
         </w:rPr>
       </w:pPr>
+      <w:r>
+        <w:rPr>
+          <w:rFonts w:ascii="Segoe UI" w:hAnsi="Segoe UI" w:cs="Segoe UI"/>
+          <w:sz w:val="18"/>
+          <w:szCs w:val="18"/>
+        </w:rPr>
+        <w:t>PARTE 3 – Testes</w:t>
+      </w:r>
+    </w:p>
+    <w:p>
+      <w:pPr>
+        <w:rPr>
+          <w:rFonts w:ascii="Segoe UI" w:hAnsi="Segoe UI" w:cs="Segoe UI"/>
+          <w:sz w:val="18"/>
+          <w:szCs w:val="18"/>
+        </w:rPr>
+      </w:pPr>
+      <w:r>
+        <w:rPr>
+          <w:rFonts w:ascii="Segoe UI" w:hAnsi="Segoe UI" w:cs="Segoe UI"/>
+          <w:sz w:val="18"/>
+          <w:szCs w:val="18"/>
+        </w:rPr>
+        <w:t>Continuando a testar com a JUNIT, chegamos no seguinte erro:</w:t>
+      </w:r>
+    </w:p>
+    <w:p>
+      <w:pPr>
+        <w:rPr>
+          <w:rFonts w:ascii="Segoe UI" w:hAnsi="Segoe UI" w:cs="Segoe UI"/>
+          <w:sz w:val="18"/>
+          <w:szCs w:val="18"/>
+        </w:rPr>
+      </w:pPr>
+      <w:r>
+        <w:rPr>
+          <w:rFonts w:ascii="Segoe UI" w:hAnsi="Segoe UI" w:cs="Segoe UI"/>
+          <w:sz w:val="18"/>
+          <w:szCs w:val="18"/>
+        </w:rPr>
+        <w:t>“</w:t>
+      </w:r>
+      <w:proofErr w:type="spellStart"/>
+      <w:proofErr w:type="gramStart"/>
+      <w:r>
+        <w:rPr>
+          <w:rFonts w:ascii="Segoe UI" w:hAnsi="Segoe UI" w:cs="Segoe UI"/>
+          <w:sz w:val="18"/>
+          <w:szCs w:val="18"/>
+        </w:rPr>
+        <w:t>java.lang</w:t>
+      </w:r>
+      <w:proofErr w:type="gramEnd"/>
+      <w:r>
+        <w:rPr>
+          <w:rFonts w:ascii="Segoe UI" w:hAnsi="Segoe UI" w:cs="Segoe UI"/>
+          <w:sz w:val="18"/>
+          <w:szCs w:val="18"/>
+        </w:rPr>
+        <w:t>.Error</w:t>
+      </w:r>
+      <w:proofErr w:type="spellEnd"/>
+      <w:r>
+        <w:rPr>
+          <w:rFonts w:ascii="Segoe UI" w:hAnsi="Segoe UI" w:cs="Segoe UI"/>
+          <w:sz w:val="18"/>
+          <w:szCs w:val="18"/>
+        </w:rPr>
+        <w:t xml:space="preserve">: </w:t>
+      </w:r>
+      <w:proofErr w:type="spellStart"/>
+      <w:r>
+        <w:rPr>
+          <w:rFonts w:ascii="Segoe UI" w:hAnsi="Segoe UI" w:cs="Segoe UI"/>
+          <w:sz w:val="18"/>
+          <w:szCs w:val="18"/>
+        </w:rPr>
+        <w:t>Unresolved</w:t>
+      </w:r>
+      <w:proofErr w:type="spellEnd"/>
+      <w:r>
+        <w:rPr>
+          <w:rFonts w:ascii="Segoe UI" w:hAnsi="Segoe UI" w:cs="Segoe UI"/>
+          <w:sz w:val="18"/>
+          <w:szCs w:val="18"/>
+        </w:rPr>
+        <w:t xml:space="preserve"> </w:t>
+      </w:r>
+      <w:proofErr w:type="spellStart"/>
+      <w:r>
+        <w:rPr>
+          <w:rFonts w:ascii="Segoe UI" w:hAnsi="Segoe UI" w:cs="Segoe UI"/>
+          <w:sz w:val="18"/>
+          <w:szCs w:val="18"/>
+        </w:rPr>
+        <w:t>compilation</w:t>
+      </w:r>
+      <w:proofErr w:type="spellEnd"/>
+      <w:r>
+        <w:rPr>
+          <w:rFonts w:ascii="Segoe UI" w:hAnsi="Segoe UI" w:cs="Segoe UI"/>
+          <w:sz w:val="18"/>
+          <w:szCs w:val="18"/>
+        </w:rPr>
+        <w:t xml:space="preserve"> </w:t>
+      </w:r>
+      <w:proofErr w:type="spellStart"/>
+      <w:r>
+        <w:rPr>
+          <w:rFonts w:ascii="Segoe UI" w:hAnsi="Segoe UI" w:cs="Segoe UI"/>
+          <w:sz w:val="18"/>
+          <w:szCs w:val="18"/>
+        </w:rPr>
+        <w:t>problem</w:t>
+      </w:r>
+      <w:proofErr w:type="spellEnd"/>
+      <w:r>
+        <w:rPr>
+          <w:rFonts w:ascii="Segoe UI" w:hAnsi="Segoe UI" w:cs="Segoe UI"/>
+          <w:sz w:val="18"/>
+          <w:szCs w:val="18"/>
+        </w:rPr>
+        <w:t xml:space="preserve">: </w:t>
+      </w:r>
+    </w:p>
+    <w:p>
+      <w:pPr>
+        <w:rPr>
+          <w:rFonts w:ascii="Segoe UI" w:hAnsi="Segoe UI" w:cs="Segoe UI"/>
+          <w:sz w:val="18"/>
+          <w:szCs w:val="18"/>
+        </w:rPr>
+      </w:pPr>
+      <w:r>
+        <w:rPr>
+          <w:rFonts w:ascii="Segoe UI" w:hAnsi="Segoe UI" w:cs="Segoe UI"/>
+          <w:sz w:val="18"/>
+          <w:szCs w:val="18"/>
+        </w:rPr>
+        <w:tab/>
+      </w:r>
+      <w:proofErr w:type="spellStart"/>
+      <w:r>
+        <w:rPr>
+          <w:rFonts w:ascii="Segoe UI" w:hAnsi="Segoe UI" w:cs="Segoe UI"/>
+          <w:sz w:val="18"/>
+          <w:szCs w:val="18"/>
+        </w:rPr>
+        <w:t>This</w:t>
+      </w:r>
+      <w:proofErr w:type="spellEnd"/>
+      <w:r>
+        <w:rPr>
+          <w:rFonts w:ascii="Segoe UI" w:hAnsi="Segoe UI" w:cs="Segoe UI"/>
+          <w:sz w:val="18"/>
+          <w:szCs w:val="18"/>
+        </w:rPr>
+        <w:t xml:space="preserve"> </w:t>
+      </w:r>
+      <w:proofErr w:type="spellStart"/>
+      <w:r>
+        <w:rPr>
+          <w:rFonts w:ascii="Segoe UI" w:hAnsi="Segoe UI" w:cs="Segoe UI"/>
+          <w:sz w:val="18"/>
+          <w:szCs w:val="18"/>
+        </w:rPr>
+        <w:t>method</w:t>
+      </w:r>
+      <w:proofErr w:type="spellEnd"/>
+      <w:r>
+        <w:rPr>
+          <w:rFonts w:ascii="Segoe UI" w:hAnsi="Segoe UI" w:cs="Segoe UI"/>
+          <w:sz w:val="18"/>
+          <w:szCs w:val="18"/>
+        </w:rPr>
+        <w:t xml:space="preserve"> must </w:t>
+      </w:r>
+      <w:proofErr w:type="spellStart"/>
+      <w:r>
+        <w:rPr>
+          <w:rFonts w:ascii="Segoe UI" w:hAnsi="Segoe UI" w:cs="Segoe UI"/>
+          <w:sz w:val="18"/>
+          <w:szCs w:val="18"/>
+        </w:rPr>
+        <w:t>return</w:t>
+      </w:r>
+      <w:proofErr w:type="spellEnd"/>
+      <w:r>
+        <w:rPr>
+          <w:rFonts w:ascii="Segoe UI" w:hAnsi="Segoe UI" w:cs="Segoe UI"/>
+          <w:sz w:val="18"/>
+          <w:szCs w:val="18"/>
+        </w:rPr>
+        <w:t xml:space="preserve"> a </w:t>
+      </w:r>
+      <w:proofErr w:type="spellStart"/>
+      <w:r>
+        <w:rPr>
+          <w:rFonts w:ascii="Segoe UI" w:hAnsi="Segoe UI" w:cs="Segoe UI"/>
+          <w:sz w:val="18"/>
+          <w:szCs w:val="18"/>
+        </w:rPr>
+        <w:t>result</w:t>
+      </w:r>
+      <w:proofErr w:type="spellEnd"/>
+      <w:r>
+        <w:rPr>
+          <w:rFonts w:ascii="Segoe UI" w:hAnsi="Segoe UI" w:cs="Segoe UI"/>
+          <w:sz w:val="18"/>
+          <w:szCs w:val="18"/>
+        </w:rPr>
+        <w:t xml:space="preserve"> </w:t>
+      </w:r>
+      <w:proofErr w:type="spellStart"/>
+      <w:r>
+        <w:rPr>
+          <w:rFonts w:ascii="Segoe UI" w:hAnsi="Segoe UI" w:cs="Segoe UI"/>
+          <w:sz w:val="18"/>
+          <w:szCs w:val="18"/>
+        </w:rPr>
+        <w:t>of</w:t>
+      </w:r>
+      <w:proofErr w:type="spellEnd"/>
+      <w:r>
+        <w:rPr>
+          <w:rFonts w:ascii="Segoe UI" w:hAnsi="Segoe UI" w:cs="Segoe UI"/>
+          <w:sz w:val="18"/>
+          <w:szCs w:val="18"/>
+        </w:rPr>
+        <w:t xml:space="preserve"> </w:t>
+      </w:r>
+      <w:proofErr w:type="spellStart"/>
+      <w:r>
+        <w:rPr>
+          <w:rFonts w:ascii="Segoe UI" w:hAnsi="Segoe UI" w:cs="Segoe UI"/>
+          <w:sz w:val="18"/>
+          <w:szCs w:val="18"/>
+        </w:rPr>
+        <w:t>type</w:t>
+      </w:r>
+      <w:proofErr w:type="spellEnd"/>
+      <w:r>
+        <w:rPr>
+          <w:rFonts w:ascii="Segoe UI" w:hAnsi="Segoe UI" w:cs="Segoe UI"/>
+          <w:sz w:val="18"/>
+          <w:szCs w:val="18"/>
+        </w:rPr>
+        <w:t xml:space="preserve"> </w:t>
+      </w:r>
+      <w:proofErr w:type="spellStart"/>
+      <w:r>
+        <w:rPr>
+          <w:rFonts w:ascii="Segoe UI" w:hAnsi="Segoe UI" w:cs="Segoe UI"/>
+          <w:sz w:val="18"/>
+          <w:szCs w:val="18"/>
+        </w:rPr>
+        <w:t>int</w:t>
+      </w:r>
+      <w:proofErr w:type="spellEnd"/>
+    </w:p>
+    <w:p>
+      <w:pPr>
+        <w:rPr>
+          <w:rFonts w:ascii="Segoe UI" w:hAnsi="Segoe UI" w:cs="Segoe UI"/>
+          <w:sz w:val="18"/>
+          <w:szCs w:val="18"/>
+        </w:rPr>
+      </w:pPr>
+      <w:r>
+        <w:rPr>
+          <w:rFonts w:ascii="Segoe UI" w:hAnsi="Segoe UI" w:cs="Segoe UI"/>
+          <w:sz w:val="18"/>
+          <w:szCs w:val="18"/>
+        </w:rPr>
+        <w:t>”</w:t>
+      </w:r>
+    </w:p>
+    <w:p>
+      <w:pPr>
+        <w:rPr>
+          <w:rFonts w:ascii="Segoe UI" w:hAnsi="Segoe UI" w:cs="Segoe UI"/>
+          <w:sz w:val="18"/>
+          <w:szCs w:val="18"/>
+        </w:rPr>
+      </w:pPr>
+      <w:r>
+        <w:rPr>
+          <w:rFonts w:ascii="Segoe UI" w:hAnsi="Segoe UI" w:cs="Segoe UI"/>
+          <w:sz w:val="18"/>
+          <w:szCs w:val="18"/>
+        </w:rPr>
+        <w:t xml:space="preserve">Podemos observar que falta um último </w:t>
+      </w:r>
+      <w:proofErr w:type="spellStart"/>
+      <w:r>
+        <w:rPr>
+          <w:rFonts w:ascii="Segoe UI" w:hAnsi="Segoe UI" w:cs="Segoe UI"/>
+          <w:sz w:val="18"/>
+          <w:szCs w:val="18"/>
+        </w:rPr>
+        <w:t>return</w:t>
+      </w:r>
+      <w:proofErr w:type="spellEnd"/>
+      <w:r>
+        <w:rPr>
+          <w:rFonts w:ascii="Segoe UI" w:hAnsi="Segoe UI" w:cs="Segoe UI"/>
+          <w:sz w:val="18"/>
+          <w:szCs w:val="18"/>
+        </w:rPr>
+        <w:t xml:space="preserve"> no código </w:t>
+      </w:r>
+      <w:proofErr w:type="spellStart"/>
+      <w:r>
+        <w:rPr>
+          <w:rFonts w:ascii="Segoe UI" w:hAnsi="Segoe UI" w:cs="Segoe UI"/>
+          <w:sz w:val="18"/>
+          <w:szCs w:val="18"/>
+        </w:rPr>
+        <w:t>java</w:t>
+      </w:r>
+      <w:proofErr w:type="spellEnd"/>
+      <w:r>
+        <w:rPr>
+          <w:rFonts w:ascii="Segoe UI" w:hAnsi="Segoe UI" w:cs="Segoe UI"/>
+          <w:sz w:val="18"/>
+          <w:szCs w:val="18"/>
+        </w:rPr>
+        <w:t>, por isso a JUNIT não roda corretamente. Será feita a seguinte alteração:</w:t>
+      </w:r>
+    </w:p>
+    <w:p>
+      <w:pPr>
+        <w:autoSpaceDE w:val="0"/>
+        <w:autoSpaceDN w:val="0"/>
+        <w:adjustRightInd w:val="0"/>
+        <w:spacing w:after="0" w:line="240" w:lineRule="auto"/>
+        <w:rPr>
+          <w:rFonts w:ascii="Consolas" w:hAnsi="Consolas" w:cs="Consolas"/>
+          <w:color w:val="002060"/>
+          <w:sz w:val="20"/>
+          <w:szCs w:val="20"/>
+        </w:rPr>
+      </w:pPr>
+      <w:proofErr w:type="spellStart"/>
+      <w:proofErr w:type="gramStart"/>
+      <w:r>
+        <w:rPr>
+          <w:rFonts w:ascii="Consolas" w:hAnsi="Consolas" w:cs="Consolas"/>
+          <w:color w:val="002060"/>
+          <w:sz w:val="20"/>
+          <w:szCs w:val="20"/>
+        </w:rPr>
+        <w:t>public</w:t>
+      </w:r>
+      <w:proofErr w:type="spellEnd"/>
+      <w:proofErr w:type="gramEnd"/>
+      <w:r>
+        <w:rPr>
+          <w:rFonts w:ascii="Consolas" w:hAnsi="Consolas" w:cs="Consolas"/>
+          <w:color w:val="002060"/>
+          <w:sz w:val="20"/>
+          <w:szCs w:val="20"/>
+        </w:rPr>
+        <w:t xml:space="preserve"> </w:t>
+      </w:r>
+      <w:proofErr w:type="spellStart"/>
+      <w:r>
+        <w:rPr>
+          <w:rFonts w:ascii="Consolas" w:hAnsi="Consolas" w:cs="Consolas"/>
+          <w:color w:val="002060"/>
+          <w:sz w:val="20"/>
+          <w:szCs w:val="20"/>
+        </w:rPr>
+        <w:t>class</w:t>
+      </w:r>
+      <w:proofErr w:type="spellEnd"/>
+      <w:r>
+        <w:rPr>
+          <w:rFonts w:ascii="Consolas" w:hAnsi="Consolas" w:cs="Consolas"/>
+          <w:color w:val="002060"/>
+          <w:sz w:val="20"/>
+          <w:szCs w:val="20"/>
+        </w:rPr>
+        <w:t xml:space="preserve"> </w:t>
+      </w:r>
+      <w:proofErr w:type="spellStart"/>
+      <w:r>
+        <w:rPr>
+          <w:rFonts w:ascii="Consolas" w:hAnsi="Consolas" w:cs="Consolas"/>
+          <w:color w:val="002060"/>
+          <w:sz w:val="20"/>
+          <w:szCs w:val="20"/>
+        </w:rPr>
+        <w:t>JulgamentoPrisioneiro</w:t>
+      </w:r>
+      <w:proofErr w:type="spellEnd"/>
+      <w:r>
+        <w:rPr>
+          <w:rFonts w:ascii="Consolas" w:hAnsi="Consolas" w:cs="Consolas"/>
+          <w:color w:val="002060"/>
+          <w:sz w:val="20"/>
+          <w:szCs w:val="20"/>
+        </w:rPr>
+        <w:t xml:space="preserve"> {</w:t>
+      </w:r>
+    </w:p>
+    <w:p>
+      <w:pPr>
+        <w:autoSpaceDE w:val="0"/>
+        <w:autoSpaceDN w:val="0"/>
+        <w:adjustRightInd w:val="0"/>
+        <w:spacing w:after="0" w:line="240" w:lineRule="auto"/>
+        <w:rPr>
+          <w:rFonts w:ascii="Consolas" w:hAnsi="Consolas" w:cs="Consolas"/>
+          <w:color w:val="002060"/>
+          <w:sz w:val="20"/>
+          <w:szCs w:val="20"/>
+        </w:rPr>
+      </w:pPr>
+      <w:r>
+        <w:rPr>
+          <w:rFonts w:ascii="Consolas" w:hAnsi="Consolas" w:cs="Consolas"/>
+          <w:color w:val="002060"/>
+          <w:sz w:val="20"/>
+          <w:szCs w:val="20"/>
+        </w:rPr>
+        <w:t xml:space="preserve">   </w:t>
+      </w:r>
+      <w:proofErr w:type="spellStart"/>
+      <w:proofErr w:type="gramStart"/>
+      <w:r>
+        <w:rPr>
+          <w:rFonts w:ascii="Consolas" w:hAnsi="Consolas" w:cs="Consolas"/>
+          <w:color w:val="002060"/>
+          <w:sz w:val="20"/>
+          <w:szCs w:val="20"/>
+        </w:rPr>
+        <w:t>private</w:t>
+      </w:r>
+      <w:proofErr w:type="spellEnd"/>
+      <w:proofErr w:type="gramEnd"/>
+      <w:r>
+        <w:rPr>
+          <w:rFonts w:ascii="Consolas" w:hAnsi="Consolas" w:cs="Consolas"/>
+          <w:color w:val="002060"/>
+          <w:sz w:val="20"/>
+          <w:szCs w:val="20"/>
+        </w:rPr>
+        <w:t xml:space="preserve"> </w:t>
+      </w:r>
+      <w:proofErr w:type="spellStart"/>
+      <w:r>
+        <w:rPr>
+          <w:rFonts w:ascii="Consolas" w:hAnsi="Consolas" w:cs="Consolas"/>
+          <w:color w:val="002060"/>
+          <w:sz w:val="20"/>
+          <w:szCs w:val="20"/>
+        </w:rPr>
+        <w:t>int</w:t>
+      </w:r>
+      <w:proofErr w:type="spellEnd"/>
+      <w:r>
+        <w:rPr>
+          <w:rFonts w:ascii="Consolas" w:hAnsi="Consolas" w:cs="Consolas"/>
+          <w:color w:val="002060"/>
+          <w:sz w:val="20"/>
+          <w:szCs w:val="20"/>
+        </w:rPr>
+        <w:t xml:space="preserve"> PENA_INOCENCIA = 10;</w:t>
+      </w:r>
+    </w:p>
+    <w:p>
+      <w:pPr>
+        <w:autoSpaceDE w:val="0"/>
+        <w:autoSpaceDN w:val="0"/>
+        <w:adjustRightInd w:val="0"/>
+        <w:spacing w:after="0" w:line="240" w:lineRule="auto"/>
+        <w:rPr>
+          <w:rFonts w:ascii="Consolas" w:hAnsi="Consolas" w:cs="Consolas"/>
+          <w:color w:val="002060"/>
+          <w:sz w:val="20"/>
+          <w:szCs w:val="20"/>
+        </w:rPr>
+      </w:pPr>
+      <w:r>
+        <w:rPr>
+          <w:rFonts w:ascii="Consolas" w:hAnsi="Consolas" w:cs="Consolas"/>
+          <w:color w:val="002060"/>
+          <w:sz w:val="20"/>
+          <w:szCs w:val="20"/>
+        </w:rPr>
+        <w:t xml:space="preserve">   </w:t>
+      </w:r>
+      <w:proofErr w:type="spellStart"/>
+      <w:proofErr w:type="gramStart"/>
+      <w:r>
+        <w:rPr>
+          <w:rFonts w:ascii="Consolas" w:hAnsi="Consolas" w:cs="Consolas"/>
+          <w:color w:val="002060"/>
+          <w:sz w:val="20"/>
+          <w:szCs w:val="20"/>
+        </w:rPr>
+        <w:t>private</w:t>
+      </w:r>
+      <w:proofErr w:type="spellEnd"/>
+      <w:proofErr w:type="gramEnd"/>
+      <w:r>
+        <w:rPr>
+          <w:rFonts w:ascii="Consolas" w:hAnsi="Consolas" w:cs="Consolas"/>
+          <w:color w:val="002060"/>
+          <w:sz w:val="20"/>
+          <w:szCs w:val="20"/>
+        </w:rPr>
+        <w:t xml:space="preserve"> </w:t>
+      </w:r>
+      <w:proofErr w:type="spellStart"/>
+      <w:r>
+        <w:rPr>
+          <w:rFonts w:ascii="Consolas" w:hAnsi="Consolas" w:cs="Consolas"/>
+          <w:color w:val="002060"/>
+          <w:sz w:val="20"/>
+          <w:szCs w:val="20"/>
+        </w:rPr>
+        <w:t>int</w:t>
+      </w:r>
+      <w:proofErr w:type="spellEnd"/>
+      <w:r>
+        <w:rPr>
+          <w:rFonts w:ascii="Consolas" w:hAnsi="Consolas" w:cs="Consolas"/>
+          <w:color w:val="002060"/>
+          <w:sz w:val="20"/>
+          <w:szCs w:val="20"/>
+        </w:rPr>
+        <w:t xml:space="preserve"> PENA_CONDENACAO_MUTUA = 15;</w:t>
+      </w:r>
+    </w:p>
+    <w:p>
+      <w:pPr>
+        <w:autoSpaceDE w:val="0"/>
+        <w:autoSpaceDN w:val="0"/>
+        <w:adjustRightInd w:val="0"/>
+        <w:spacing w:after="0" w:line="240" w:lineRule="auto"/>
+        <w:rPr>
+          <w:rFonts w:ascii="Consolas" w:hAnsi="Consolas" w:cs="Consolas"/>
+          <w:color w:val="002060"/>
+          <w:sz w:val="20"/>
+          <w:szCs w:val="20"/>
+        </w:rPr>
+      </w:pPr>
+      <w:r>
+        <w:rPr>
+          <w:rFonts w:ascii="Consolas" w:hAnsi="Consolas" w:cs="Consolas"/>
+          <w:color w:val="002060"/>
+          <w:sz w:val="20"/>
+          <w:szCs w:val="20"/>
+        </w:rPr>
+        <w:t xml:space="preserve">   </w:t>
+      </w:r>
+      <w:proofErr w:type="spellStart"/>
+      <w:proofErr w:type="gramStart"/>
+      <w:r>
+        <w:rPr>
+          <w:rFonts w:ascii="Consolas" w:hAnsi="Consolas" w:cs="Consolas"/>
+          <w:color w:val="002060"/>
+          <w:sz w:val="20"/>
+          <w:szCs w:val="20"/>
+        </w:rPr>
+        <w:t>private</w:t>
+      </w:r>
+      <w:proofErr w:type="spellEnd"/>
+      <w:proofErr w:type="gramEnd"/>
+      <w:r>
+        <w:rPr>
+          <w:rFonts w:ascii="Consolas" w:hAnsi="Consolas" w:cs="Consolas"/>
+          <w:color w:val="002060"/>
+          <w:sz w:val="20"/>
+          <w:szCs w:val="20"/>
+        </w:rPr>
+        <w:t xml:space="preserve"> </w:t>
+      </w:r>
+      <w:proofErr w:type="spellStart"/>
+      <w:r>
+        <w:rPr>
+          <w:rFonts w:ascii="Consolas" w:hAnsi="Consolas" w:cs="Consolas"/>
+          <w:color w:val="002060"/>
+          <w:sz w:val="20"/>
+          <w:szCs w:val="20"/>
+        </w:rPr>
+        <w:t>int</w:t>
+      </w:r>
+      <w:proofErr w:type="spellEnd"/>
+      <w:r>
+        <w:rPr>
+          <w:rFonts w:ascii="Consolas" w:hAnsi="Consolas" w:cs="Consolas"/>
+          <w:color w:val="002060"/>
+          <w:sz w:val="20"/>
+          <w:szCs w:val="20"/>
+        </w:rPr>
+        <w:t xml:space="preserve"> PENA_CONDENACAO_INDIVIDUAL = 10;</w:t>
+      </w:r>
+    </w:p>
+    <w:p>
+      <w:pPr>
+        <w:autoSpaceDE w:val="0"/>
+        <w:autoSpaceDN w:val="0"/>
+        <w:adjustRightInd w:val="0"/>
+        <w:spacing w:after="0" w:line="240" w:lineRule="auto"/>
+        <w:rPr>
+          <w:rFonts w:ascii="Consolas" w:hAnsi="Consolas" w:cs="Consolas"/>
+          <w:color w:val="002060"/>
+          <w:sz w:val="20"/>
+          <w:szCs w:val="20"/>
+        </w:rPr>
+      </w:pPr>
+      <w:r>
+        <w:rPr>
+          <w:rFonts w:ascii="Consolas" w:hAnsi="Consolas" w:cs="Consolas"/>
+          <w:color w:val="002060"/>
+          <w:sz w:val="20"/>
+          <w:szCs w:val="20"/>
+        </w:rPr>
+        <w:t xml:space="preserve">   </w:t>
+      </w:r>
+      <w:proofErr w:type="spellStart"/>
+      <w:proofErr w:type="gramStart"/>
+      <w:r>
+        <w:rPr>
+          <w:rFonts w:ascii="Consolas" w:hAnsi="Consolas" w:cs="Consolas"/>
+          <w:color w:val="002060"/>
+          <w:sz w:val="20"/>
+          <w:szCs w:val="20"/>
+        </w:rPr>
+        <w:t>private</w:t>
+      </w:r>
+      <w:proofErr w:type="spellEnd"/>
+      <w:proofErr w:type="gramEnd"/>
+      <w:r>
+        <w:rPr>
+          <w:rFonts w:ascii="Consolas" w:hAnsi="Consolas" w:cs="Consolas"/>
+          <w:color w:val="002060"/>
+          <w:sz w:val="20"/>
+          <w:szCs w:val="20"/>
+        </w:rPr>
+        <w:t xml:space="preserve"> </w:t>
+      </w:r>
+      <w:proofErr w:type="spellStart"/>
+      <w:r>
+        <w:rPr>
+          <w:rFonts w:ascii="Consolas" w:hAnsi="Consolas" w:cs="Consolas"/>
+          <w:color w:val="002060"/>
+          <w:sz w:val="20"/>
+          <w:szCs w:val="20"/>
+        </w:rPr>
+        <w:t>int</w:t>
+      </w:r>
+      <w:proofErr w:type="spellEnd"/>
+      <w:r>
+        <w:rPr>
+          <w:rFonts w:ascii="Consolas" w:hAnsi="Consolas" w:cs="Consolas"/>
+          <w:color w:val="002060"/>
+          <w:sz w:val="20"/>
+          <w:szCs w:val="20"/>
+        </w:rPr>
+        <w:t xml:space="preserve"> PENA_CONDENACAO_CUMPLICES = 11;</w:t>
+      </w:r>
+    </w:p>
+    <w:p>
+      <w:pPr>
+        <w:autoSpaceDE w:val="0"/>
+        <w:autoSpaceDN w:val="0"/>
+        <w:adjustRightInd w:val="0"/>
+        <w:spacing w:after="0" w:line="240" w:lineRule="auto"/>
+        <w:rPr>
+          <w:rFonts w:ascii="Consolas" w:hAnsi="Consolas" w:cs="Consolas"/>
+          <w:color w:val="002060"/>
+          <w:sz w:val="20"/>
+          <w:szCs w:val="20"/>
+        </w:rPr>
+      </w:pPr>
+    </w:p>
+    <w:p>
+      <w:pPr>
+        <w:autoSpaceDE w:val="0"/>
+        <w:autoSpaceDN w:val="0"/>
+        <w:adjustRightInd w:val="0"/>
+        <w:spacing w:after="0" w:line="240" w:lineRule="auto"/>
+        <w:rPr>
+          <w:rFonts w:ascii="Consolas" w:hAnsi="Consolas" w:cs="Consolas"/>
+          <w:color w:val="002060"/>
+          <w:sz w:val="20"/>
+          <w:szCs w:val="20"/>
+        </w:rPr>
+      </w:pPr>
+      <w:r>
+        <w:rPr>
+          <w:rFonts w:ascii="Consolas" w:hAnsi="Consolas" w:cs="Consolas"/>
+          <w:color w:val="002060"/>
+          <w:sz w:val="20"/>
+          <w:szCs w:val="20"/>
+        </w:rPr>
+        <w:t xml:space="preserve">   </w:t>
+      </w:r>
+      <w:proofErr w:type="spellStart"/>
+      <w:proofErr w:type="gramStart"/>
+      <w:r>
+        <w:rPr>
+          <w:rFonts w:ascii="Consolas" w:hAnsi="Consolas" w:cs="Consolas"/>
+          <w:color w:val="002060"/>
+          <w:sz w:val="20"/>
+          <w:szCs w:val="20"/>
+        </w:rPr>
+        <w:t>public</w:t>
+      </w:r>
+      <w:proofErr w:type="spellEnd"/>
+      <w:proofErr w:type="gramEnd"/>
+      <w:r>
+        <w:rPr>
+          <w:rFonts w:ascii="Consolas" w:hAnsi="Consolas" w:cs="Consolas"/>
+          <w:color w:val="002060"/>
+          <w:sz w:val="20"/>
+          <w:szCs w:val="20"/>
+        </w:rPr>
+        <w:t xml:space="preserve"> </w:t>
+      </w:r>
+      <w:proofErr w:type="spellStart"/>
+      <w:r>
+        <w:rPr>
+          <w:rFonts w:ascii="Consolas" w:hAnsi="Consolas" w:cs="Consolas"/>
+          <w:color w:val="002060"/>
+          <w:sz w:val="20"/>
+          <w:szCs w:val="20"/>
+        </w:rPr>
+        <w:t>int</w:t>
+      </w:r>
+      <w:proofErr w:type="spellEnd"/>
+      <w:r>
+        <w:rPr>
+          <w:rFonts w:ascii="Consolas" w:hAnsi="Consolas" w:cs="Consolas"/>
+          <w:color w:val="002060"/>
+          <w:sz w:val="20"/>
+          <w:szCs w:val="20"/>
+        </w:rPr>
+        <w:t xml:space="preserve"> </w:t>
+      </w:r>
+      <w:proofErr w:type="spellStart"/>
+      <w:r>
+        <w:rPr>
+          <w:rFonts w:ascii="Consolas" w:hAnsi="Consolas" w:cs="Consolas"/>
+          <w:color w:val="002060"/>
+          <w:sz w:val="20"/>
+          <w:szCs w:val="20"/>
+        </w:rPr>
+        <w:t>calculaPena</w:t>
+      </w:r>
+      <w:proofErr w:type="spellEnd"/>
+      <w:r>
+        <w:rPr>
+          <w:rFonts w:ascii="Consolas" w:hAnsi="Consolas" w:cs="Consolas"/>
+          <w:color w:val="002060"/>
+          <w:sz w:val="20"/>
+          <w:szCs w:val="20"/>
+        </w:rPr>
+        <w:t>(</w:t>
+      </w:r>
+      <w:proofErr w:type="spellStart"/>
+      <w:r>
+        <w:rPr>
+          <w:rFonts w:ascii="Consolas" w:hAnsi="Consolas" w:cs="Consolas"/>
+          <w:color w:val="002060"/>
+          <w:sz w:val="20"/>
+          <w:szCs w:val="20"/>
+        </w:rPr>
+        <w:t>String</w:t>
+      </w:r>
+      <w:proofErr w:type="spellEnd"/>
+      <w:r>
+        <w:rPr>
+          <w:rFonts w:ascii="Consolas" w:hAnsi="Consolas" w:cs="Consolas"/>
+          <w:color w:val="002060"/>
+          <w:sz w:val="20"/>
+          <w:szCs w:val="20"/>
+        </w:rPr>
+        <w:t xml:space="preserve"> </w:t>
+      </w:r>
+      <w:proofErr w:type="spellStart"/>
+      <w:r>
+        <w:rPr>
+          <w:rFonts w:ascii="Consolas" w:hAnsi="Consolas" w:cs="Consolas"/>
+          <w:color w:val="002060"/>
+          <w:sz w:val="20"/>
+          <w:szCs w:val="20"/>
+        </w:rPr>
+        <w:t>respostaPrisioneiroA</w:t>
+      </w:r>
+      <w:proofErr w:type="spellEnd"/>
+      <w:r>
+        <w:rPr>
+          <w:rFonts w:ascii="Consolas" w:hAnsi="Consolas" w:cs="Consolas"/>
+          <w:color w:val="002060"/>
+          <w:sz w:val="20"/>
+          <w:szCs w:val="20"/>
+        </w:rPr>
+        <w:t xml:space="preserve">, </w:t>
+      </w:r>
+      <w:proofErr w:type="spellStart"/>
+      <w:r>
+        <w:rPr>
+          <w:rFonts w:ascii="Consolas" w:hAnsi="Consolas" w:cs="Consolas"/>
+          <w:color w:val="002060"/>
+          <w:sz w:val="20"/>
+          <w:szCs w:val="20"/>
+        </w:rPr>
+        <w:t>String</w:t>
+      </w:r>
+      <w:proofErr w:type="spellEnd"/>
+      <w:r>
+        <w:rPr>
+          <w:rFonts w:ascii="Consolas" w:hAnsi="Consolas" w:cs="Consolas"/>
+          <w:color w:val="002060"/>
+          <w:sz w:val="20"/>
+          <w:szCs w:val="20"/>
+        </w:rPr>
+        <w:t xml:space="preserve"> </w:t>
+      </w:r>
+      <w:proofErr w:type="spellStart"/>
+      <w:r>
+        <w:rPr>
+          <w:rFonts w:ascii="Consolas" w:hAnsi="Consolas" w:cs="Consolas"/>
+          <w:color w:val="002060"/>
+          <w:sz w:val="20"/>
+          <w:szCs w:val="20"/>
+        </w:rPr>
+        <w:t>respostaPrisioneiroB</w:t>
+      </w:r>
+      <w:proofErr w:type="spellEnd"/>
+      <w:r>
+        <w:rPr>
+          <w:rFonts w:ascii="Consolas" w:hAnsi="Consolas" w:cs="Consolas"/>
+          <w:color w:val="002060"/>
+          <w:sz w:val="20"/>
+          <w:szCs w:val="20"/>
+        </w:rPr>
+        <w:t>) {</w:t>
+      </w:r>
+    </w:p>
+    <w:p>
+      <w:pPr>
+        <w:autoSpaceDE w:val="0"/>
+        <w:autoSpaceDN w:val="0"/>
+        <w:adjustRightInd w:val="0"/>
+        <w:spacing w:after="0" w:line="240" w:lineRule="auto"/>
+        <w:rPr>
+          <w:rFonts w:ascii="Consolas" w:hAnsi="Consolas" w:cs="Consolas"/>
+          <w:color w:val="002060"/>
+          <w:sz w:val="20"/>
+          <w:szCs w:val="20"/>
+        </w:rPr>
+      </w:pPr>
+      <w:r>
+        <w:rPr>
+          <w:rFonts w:ascii="Consolas" w:hAnsi="Consolas" w:cs="Consolas"/>
+          <w:color w:val="002060"/>
+          <w:sz w:val="20"/>
+          <w:szCs w:val="20"/>
+        </w:rPr>
+        <w:t xml:space="preserve">      </w:t>
+      </w:r>
+      <w:proofErr w:type="spellStart"/>
+      <w:proofErr w:type="gramStart"/>
+      <w:r>
+        <w:rPr>
+          <w:rFonts w:ascii="Consolas" w:hAnsi="Consolas" w:cs="Consolas"/>
+          <w:color w:val="002060"/>
+          <w:sz w:val="20"/>
+          <w:szCs w:val="20"/>
+        </w:rPr>
+        <w:t>if</w:t>
+      </w:r>
+      <w:proofErr w:type="spellEnd"/>
+      <w:proofErr w:type="gramEnd"/>
+      <w:r>
+        <w:rPr>
+          <w:rFonts w:ascii="Consolas" w:hAnsi="Consolas" w:cs="Consolas"/>
+          <w:color w:val="002060"/>
+          <w:sz w:val="20"/>
+          <w:szCs w:val="20"/>
+        </w:rPr>
+        <w:t xml:space="preserve"> (</w:t>
+      </w:r>
+      <w:proofErr w:type="spellStart"/>
+      <w:r>
+        <w:rPr>
+          <w:rFonts w:ascii="Consolas" w:hAnsi="Consolas" w:cs="Consolas"/>
+          <w:color w:val="002060"/>
+          <w:sz w:val="20"/>
+          <w:szCs w:val="20"/>
+        </w:rPr>
+        <w:t>respostaPrisioneiroA</w:t>
+      </w:r>
+      <w:proofErr w:type="spellEnd"/>
+      <w:r>
+        <w:rPr>
+          <w:rFonts w:ascii="Consolas" w:hAnsi="Consolas" w:cs="Consolas"/>
+          <w:color w:val="002060"/>
+          <w:sz w:val="20"/>
+          <w:szCs w:val="20"/>
+        </w:rPr>
+        <w:t xml:space="preserve"> == "Culpado") {</w:t>
+      </w:r>
+    </w:p>
+    <w:p>
+      <w:pPr>
+        <w:autoSpaceDE w:val="0"/>
+        <w:autoSpaceDN w:val="0"/>
+        <w:adjustRightInd w:val="0"/>
+        <w:spacing w:after="0" w:line="240" w:lineRule="auto"/>
+        <w:rPr>
+          <w:rFonts w:ascii="Consolas" w:hAnsi="Consolas" w:cs="Consolas"/>
+          <w:color w:val="002060"/>
+          <w:sz w:val="20"/>
+          <w:szCs w:val="20"/>
+        </w:rPr>
+      </w:pPr>
+      <w:r>
+        <w:rPr>
+          <w:rFonts w:ascii="Consolas" w:hAnsi="Consolas" w:cs="Consolas"/>
+          <w:color w:val="002060"/>
+          <w:sz w:val="20"/>
+          <w:szCs w:val="20"/>
+        </w:rPr>
+        <w:t xml:space="preserve">          </w:t>
+      </w:r>
+      <w:proofErr w:type="spellStart"/>
+      <w:proofErr w:type="gramStart"/>
+      <w:r>
+        <w:rPr>
+          <w:rFonts w:ascii="Consolas" w:hAnsi="Consolas" w:cs="Consolas"/>
+          <w:color w:val="002060"/>
+          <w:sz w:val="20"/>
+          <w:szCs w:val="20"/>
+        </w:rPr>
+        <w:t>if</w:t>
+      </w:r>
+      <w:proofErr w:type="spellEnd"/>
+      <w:proofErr w:type="gramEnd"/>
+      <w:r>
+        <w:rPr>
+          <w:rFonts w:ascii="Consolas" w:hAnsi="Consolas" w:cs="Consolas"/>
+          <w:color w:val="002060"/>
+          <w:sz w:val="20"/>
+          <w:szCs w:val="20"/>
+        </w:rPr>
+        <w:t xml:space="preserve"> (</w:t>
+      </w:r>
+      <w:proofErr w:type="spellStart"/>
+      <w:r>
+        <w:rPr>
+          <w:rFonts w:ascii="Consolas" w:hAnsi="Consolas" w:cs="Consolas"/>
+          <w:color w:val="002060"/>
+          <w:sz w:val="20"/>
+          <w:szCs w:val="20"/>
+        </w:rPr>
+        <w:t>respostaPrisioneiroB</w:t>
+      </w:r>
+      <w:proofErr w:type="spellEnd"/>
+      <w:r>
+        <w:rPr>
+          <w:rFonts w:ascii="Consolas" w:hAnsi="Consolas" w:cs="Consolas"/>
+          <w:color w:val="002060"/>
+          <w:sz w:val="20"/>
+          <w:szCs w:val="20"/>
+        </w:rPr>
+        <w:t xml:space="preserve"> == "Culpado") {</w:t>
+      </w:r>
+    </w:p>
+    <w:p>
+      <w:pPr>
+        <w:autoSpaceDE w:val="0"/>
+        <w:autoSpaceDN w:val="0"/>
+        <w:adjustRightInd w:val="0"/>
+        <w:spacing w:after="0" w:line="240" w:lineRule="auto"/>
+        <w:rPr>
+          <w:rFonts w:ascii="Consolas" w:hAnsi="Consolas" w:cs="Consolas"/>
+          <w:color w:val="002060"/>
+          <w:sz w:val="20"/>
+          <w:szCs w:val="20"/>
+        </w:rPr>
+      </w:pPr>
+      <w:r>
+        <w:rPr>
+          <w:rFonts w:ascii="Consolas" w:hAnsi="Consolas" w:cs="Consolas"/>
+          <w:color w:val="002060"/>
+          <w:sz w:val="20"/>
+          <w:szCs w:val="20"/>
+        </w:rPr>
+        <w:t xml:space="preserve">          } </w:t>
+      </w:r>
+      <w:proofErr w:type="spellStart"/>
+      <w:r>
+        <w:rPr>
+          <w:rFonts w:ascii="Consolas" w:hAnsi="Consolas" w:cs="Consolas"/>
+          <w:color w:val="002060"/>
+          <w:sz w:val="20"/>
+          <w:szCs w:val="20"/>
+        </w:rPr>
+        <w:t>else</w:t>
+      </w:r>
+      <w:proofErr w:type="spellEnd"/>
+      <w:r>
+        <w:rPr>
+          <w:rFonts w:ascii="Consolas" w:hAnsi="Consolas" w:cs="Consolas"/>
+          <w:color w:val="002060"/>
+          <w:sz w:val="20"/>
+          <w:szCs w:val="20"/>
+        </w:rPr>
+        <w:t xml:space="preserve"> {</w:t>
+      </w:r>
+    </w:p>
+    <w:p>
+      <w:pPr>
+        <w:autoSpaceDE w:val="0"/>
+        <w:autoSpaceDN w:val="0"/>
+        <w:adjustRightInd w:val="0"/>
+        <w:spacing w:after="0" w:line="240" w:lineRule="auto"/>
+        <w:rPr>
+          <w:rFonts w:ascii="Consolas" w:hAnsi="Consolas" w:cs="Consolas"/>
+          <w:color w:val="002060"/>
+          <w:sz w:val="20"/>
+          <w:szCs w:val="20"/>
+        </w:rPr>
+      </w:pPr>
+      <w:r>
+        <w:rPr>
+          <w:rFonts w:ascii="Consolas" w:hAnsi="Consolas" w:cs="Consolas"/>
+          <w:color w:val="002060"/>
+          <w:sz w:val="20"/>
+          <w:szCs w:val="20"/>
+        </w:rPr>
+        <w:t xml:space="preserve">              </w:t>
+      </w:r>
+      <w:proofErr w:type="spellStart"/>
+      <w:proofErr w:type="gramStart"/>
+      <w:r>
+        <w:rPr>
+          <w:rFonts w:ascii="Consolas" w:hAnsi="Consolas" w:cs="Consolas"/>
+          <w:color w:val="002060"/>
+          <w:sz w:val="20"/>
+          <w:szCs w:val="20"/>
+        </w:rPr>
+        <w:t>return</w:t>
+      </w:r>
+      <w:proofErr w:type="spellEnd"/>
+      <w:proofErr w:type="gramEnd"/>
+      <w:r>
+        <w:rPr>
+          <w:rFonts w:ascii="Consolas" w:hAnsi="Consolas" w:cs="Consolas"/>
+          <w:color w:val="002060"/>
+          <w:sz w:val="20"/>
+          <w:szCs w:val="20"/>
+        </w:rPr>
+        <w:t xml:space="preserve"> PENA_INOCENCIA;</w:t>
+      </w:r>
+    </w:p>
+    <w:p>
+      <w:pPr>
+        <w:autoSpaceDE w:val="0"/>
+        <w:autoSpaceDN w:val="0"/>
+        <w:adjustRightInd w:val="0"/>
+        <w:spacing w:after="0" w:line="240" w:lineRule="auto"/>
+        <w:rPr>
+          <w:rFonts w:ascii="Consolas" w:hAnsi="Consolas" w:cs="Consolas"/>
+          <w:color w:val="002060"/>
+          <w:sz w:val="20"/>
+          <w:szCs w:val="20"/>
+        </w:rPr>
+      </w:pPr>
+      <w:r>
+        <w:rPr>
+          <w:rFonts w:ascii="Consolas" w:hAnsi="Consolas" w:cs="Consolas"/>
+          <w:color w:val="002060"/>
+          <w:sz w:val="20"/>
+          <w:szCs w:val="20"/>
+        </w:rPr>
+        <w:t xml:space="preserve">              }</w:t>
+      </w:r>
+    </w:p>
+    <w:p>
+      <w:pPr>
+        <w:autoSpaceDE w:val="0"/>
+        <w:autoSpaceDN w:val="0"/>
+        <w:adjustRightInd w:val="0"/>
+        <w:spacing w:after="0" w:line="240" w:lineRule="auto"/>
+        <w:rPr>
+          <w:rFonts w:ascii="Consolas" w:hAnsi="Consolas" w:cs="Consolas"/>
+          <w:color w:val="002060"/>
+          <w:sz w:val="20"/>
+          <w:szCs w:val="20"/>
+        </w:rPr>
+      </w:pPr>
+      <w:r>
+        <w:rPr>
+          <w:rFonts w:ascii="Consolas" w:hAnsi="Consolas" w:cs="Consolas"/>
+          <w:color w:val="002060"/>
+          <w:sz w:val="20"/>
+          <w:szCs w:val="20"/>
+        </w:rPr>
+        <w:t xml:space="preserve">    } </w:t>
+      </w:r>
+      <w:proofErr w:type="spellStart"/>
+      <w:r>
+        <w:rPr>
+          <w:rFonts w:ascii="Consolas" w:hAnsi="Consolas" w:cs="Consolas"/>
+          <w:color w:val="002060"/>
+          <w:sz w:val="20"/>
+          <w:szCs w:val="20"/>
+        </w:rPr>
+        <w:t>else</w:t>
+      </w:r>
+      <w:proofErr w:type="spellEnd"/>
+      <w:r>
+        <w:rPr>
+          <w:rFonts w:ascii="Consolas" w:hAnsi="Consolas" w:cs="Consolas"/>
+          <w:color w:val="002060"/>
+          <w:sz w:val="20"/>
+          <w:szCs w:val="20"/>
+        </w:rPr>
+        <w:t xml:space="preserve"> {</w:t>
+      </w:r>
+    </w:p>
+    <w:p>
+      <w:pPr>
+        <w:autoSpaceDE w:val="0"/>
+        <w:autoSpaceDN w:val="0"/>
+        <w:adjustRightInd w:val="0"/>
+        <w:spacing w:after="0" w:line="240" w:lineRule="auto"/>
+        <w:rPr>
+          <w:rFonts w:ascii="Consolas" w:hAnsi="Consolas" w:cs="Consolas"/>
+          <w:color w:val="002060"/>
+          <w:sz w:val="20"/>
+          <w:szCs w:val="20"/>
+        </w:rPr>
+      </w:pPr>
+      <w:r>
+        <w:rPr>
+          <w:rFonts w:ascii="Consolas" w:hAnsi="Consolas" w:cs="Consolas"/>
+          <w:color w:val="002060"/>
+          <w:sz w:val="20"/>
+          <w:szCs w:val="20"/>
+        </w:rPr>
+        <w:t xml:space="preserve">             </w:t>
+      </w:r>
+      <w:proofErr w:type="spellStart"/>
+      <w:proofErr w:type="gramStart"/>
+      <w:r>
+        <w:rPr>
+          <w:rFonts w:ascii="Consolas" w:hAnsi="Consolas" w:cs="Consolas"/>
+          <w:color w:val="002060"/>
+          <w:sz w:val="20"/>
+          <w:szCs w:val="20"/>
+        </w:rPr>
+        <w:t>if</w:t>
+      </w:r>
+      <w:proofErr w:type="spellEnd"/>
+      <w:proofErr w:type="gramEnd"/>
+      <w:r>
+        <w:rPr>
+          <w:rFonts w:ascii="Consolas" w:hAnsi="Consolas" w:cs="Consolas"/>
+          <w:color w:val="002060"/>
+          <w:sz w:val="20"/>
+          <w:szCs w:val="20"/>
+        </w:rPr>
+        <w:t xml:space="preserve"> (</w:t>
+      </w:r>
+      <w:proofErr w:type="spellStart"/>
+      <w:r>
+        <w:rPr>
+          <w:rFonts w:ascii="Consolas" w:hAnsi="Consolas" w:cs="Consolas"/>
+          <w:color w:val="002060"/>
+          <w:sz w:val="20"/>
+          <w:szCs w:val="20"/>
+        </w:rPr>
+        <w:t>respostaPrisioneiroB</w:t>
+      </w:r>
+      <w:proofErr w:type="spellEnd"/>
+      <w:r>
+        <w:rPr>
+          <w:rFonts w:ascii="Consolas" w:hAnsi="Consolas" w:cs="Consolas"/>
+          <w:color w:val="002060"/>
+          <w:sz w:val="20"/>
+          <w:szCs w:val="20"/>
+        </w:rPr>
+        <w:t xml:space="preserve"> == "Culpado") {</w:t>
+      </w:r>
+    </w:p>
+    <w:p>
+      <w:pPr>
+        <w:autoSpaceDE w:val="0"/>
+        <w:autoSpaceDN w:val="0"/>
+        <w:adjustRightInd w:val="0"/>
+        <w:spacing w:after="0" w:line="240" w:lineRule="auto"/>
+        <w:rPr>
+          <w:rFonts w:ascii="Consolas" w:hAnsi="Consolas" w:cs="Consolas"/>
+          <w:color w:val="002060"/>
+          <w:sz w:val="20"/>
+          <w:szCs w:val="20"/>
+        </w:rPr>
+      </w:pPr>
+      <w:r>
+        <w:rPr>
+          <w:rFonts w:ascii="Consolas" w:hAnsi="Consolas" w:cs="Consolas"/>
+          <w:color w:val="002060"/>
+          <w:sz w:val="20"/>
+          <w:szCs w:val="20"/>
+        </w:rPr>
+        <w:t xml:space="preserve">                 </w:t>
+      </w:r>
+      <w:proofErr w:type="spellStart"/>
+      <w:proofErr w:type="gramStart"/>
+      <w:r>
+        <w:rPr>
+          <w:rFonts w:ascii="Consolas" w:hAnsi="Consolas" w:cs="Consolas"/>
+          <w:color w:val="002060"/>
+          <w:sz w:val="20"/>
+          <w:szCs w:val="20"/>
+        </w:rPr>
+        <w:t>return</w:t>
+      </w:r>
+      <w:proofErr w:type="spellEnd"/>
+      <w:proofErr w:type="gramEnd"/>
+      <w:r>
+        <w:rPr>
+          <w:rFonts w:ascii="Consolas" w:hAnsi="Consolas" w:cs="Consolas"/>
+          <w:color w:val="002060"/>
+          <w:sz w:val="20"/>
+          <w:szCs w:val="20"/>
+        </w:rPr>
+        <w:t xml:space="preserve"> PENA_CONDENACAO_INDIVIDUAL;</w:t>
+      </w:r>
+    </w:p>
+    <w:p>
+      <w:pPr>
+        <w:autoSpaceDE w:val="0"/>
+        <w:autoSpaceDN w:val="0"/>
+        <w:adjustRightInd w:val="0"/>
+        <w:spacing w:after="0" w:line="240" w:lineRule="auto"/>
+        <w:rPr>
+          <w:rFonts w:ascii="Consolas" w:hAnsi="Consolas" w:cs="Consolas"/>
+          <w:color w:val="002060"/>
+          <w:sz w:val="20"/>
+          <w:szCs w:val="20"/>
+        </w:rPr>
+      </w:pPr>
+      <w:r>
+        <w:rPr>
+          <w:rFonts w:ascii="Consolas" w:hAnsi="Consolas" w:cs="Consolas"/>
+          <w:color w:val="002060"/>
+          <w:sz w:val="20"/>
+          <w:szCs w:val="20"/>
+        </w:rPr>
+        <w:t xml:space="preserve">             } </w:t>
+      </w:r>
+      <w:proofErr w:type="spellStart"/>
+      <w:r>
+        <w:rPr>
+          <w:rFonts w:ascii="Consolas" w:hAnsi="Consolas" w:cs="Consolas"/>
+          <w:color w:val="002060"/>
+          <w:sz w:val="20"/>
+          <w:szCs w:val="20"/>
+        </w:rPr>
+        <w:t>else</w:t>
+      </w:r>
+      <w:proofErr w:type="spellEnd"/>
+      <w:r>
+        <w:rPr>
+          <w:rFonts w:ascii="Consolas" w:hAnsi="Consolas" w:cs="Consolas"/>
+          <w:color w:val="002060"/>
+          <w:sz w:val="20"/>
+          <w:szCs w:val="20"/>
+        </w:rPr>
+        <w:t xml:space="preserve"> {</w:t>
+      </w:r>
+    </w:p>
+    <w:p>
+      <w:pPr>
+        <w:autoSpaceDE w:val="0"/>
+        <w:autoSpaceDN w:val="0"/>
+        <w:adjustRightInd w:val="0"/>
+        <w:spacing w:after="0" w:line="240" w:lineRule="auto"/>
+        <w:rPr>
+          <w:rFonts w:ascii="Consolas" w:hAnsi="Consolas" w:cs="Consolas"/>
+          <w:color w:val="002060"/>
+          <w:sz w:val="20"/>
+          <w:szCs w:val="20"/>
+        </w:rPr>
+      </w:pPr>
+      <w:r>
+        <w:rPr>
+          <w:rFonts w:ascii="Consolas" w:hAnsi="Consolas" w:cs="Consolas"/>
+          <w:color w:val="002060"/>
+          <w:sz w:val="20"/>
+          <w:szCs w:val="20"/>
+        </w:rPr>
+        <w:t xml:space="preserve">                      </w:t>
+      </w:r>
+      <w:proofErr w:type="spellStart"/>
+      <w:proofErr w:type="gramStart"/>
+      <w:r>
+        <w:rPr>
+          <w:rFonts w:ascii="Consolas" w:hAnsi="Consolas" w:cs="Consolas"/>
+          <w:color w:val="002060"/>
+          <w:sz w:val="20"/>
+          <w:szCs w:val="20"/>
+        </w:rPr>
+        <w:t>return</w:t>
+      </w:r>
+      <w:proofErr w:type="spellEnd"/>
+      <w:proofErr w:type="gramEnd"/>
+      <w:r>
+        <w:rPr>
+          <w:rFonts w:ascii="Consolas" w:hAnsi="Consolas" w:cs="Consolas"/>
+          <w:color w:val="002060"/>
+          <w:sz w:val="20"/>
+          <w:szCs w:val="20"/>
+        </w:rPr>
+        <w:t xml:space="preserve"> PENA_CONDENACAO_CUMPLICES;</w:t>
+      </w:r>
+    </w:p>
+    <w:p>
+      <w:pPr>
+        <w:autoSpaceDE w:val="0"/>
+        <w:autoSpaceDN w:val="0"/>
+        <w:adjustRightInd w:val="0"/>
+        <w:spacing w:after="0" w:line="240" w:lineRule="auto"/>
+        <w:rPr>
+          <w:rFonts w:ascii="Consolas" w:hAnsi="Consolas" w:cs="Consolas"/>
+          <w:color w:val="002060"/>
+          <w:sz w:val="20"/>
+          <w:szCs w:val="20"/>
+        </w:rPr>
+      </w:pPr>
+      <w:r>
+        <w:rPr>
+          <w:rFonts w:ascii="Consolas" w:hAnsi="Consolas" w:cs="Consolas"/>
+          <w:color w:val="002060"/>
+          <w:sz w:val="20"/>
+          <w:szCs w:val="20"/>
+        </w:rPr>
+        <w:t xml:space="preserve">                     }</w:t>
+      </w:r>
+    </w:p>
+    <w:p>
+      <w:pPr>
+        <w:autoSpaceDE w:val="0"/>
+        <w:autoSpaceDN w:val="0"/>
+        <w:adjustRightInd w:val="0"/>
+        <w:spacing w:after="0" w:line="240" w:lineRule="auto"/>
+        <w:rPr>
+          <w:rFonts w:ascii="Consolas" w:hAnsi="Consolas" w:cs="Consolas"/>
+          <w:color w:val="002060"/>
+          <w:sz w:val="20"/>
+          <w:szCs w:val="20"/>
+        </w:rPr>
+      </w:pPr>
+      <w:r>
+        <w:rPr>
+          <w:rFonts w:ascii="Consolas" w:hAnsi="Consolas" w:cs="Consolas"/>
+          <w:color w:val="002060"/>
+          <w:sz w:val="20"/>
+          <w:szCs w:val="20"/>
+        </w:rPr>
+        <w:t xml:space="preserve">             }</w:t>
+      </w:r>
+    </w:p>
+    <w:p>
+      <w:pPr>
+        <w:autoSpaceDE w:val="0"/>
+        <w:autoSpaceDN w:val="0"/>
+        <w:adjustRightInd w:val="0"/>
+        <w:spacing w:after="0" w:line="240" w:lineRule="auto"/>
+        <w:rPr>
+          <w:rFonts w:ascii="Consolas" w:hAnsi="Consolas" w:cs="Consolas"/>
+          <w:color w:val="002060"/>
+          <w:sz w:val="20"/>
+          <w:szCs w:val="20"/>
+        </w:rPr>
+      </w:pPr>
+      <w:r>
+        <w:rPr>
+          <w:rFonts w:ascii="Consolas" w:hAnsi="Consolas" w:cs="Consolas"/>
+          <w:color w:val="002060"/>
+          <w:sz w:val="20"/>
+          <w:szCs w:val="20"/>
+        </w:rPr>
+        <w:tab/>
+      </w:r>
+      <w:proofErr w:type="spellStart"/>
+      <w:proofErr w:type="gramStart"/>
+      <w:r>
+        <w:rPr>
+          <w:rFonts w:ascii="Consolas" w:hAnsi="Consolas" w:cs="Consolas"/>
+          <w:color w:val="002060"/>
+          <w:sz w:val="20"/>
+          <w:szCs w:val="20"/>
+        </w:rPr>
+        <w:t>return</w:t>
+      </w:r>
+      <w:proofErr w:type="spellEnd"/>
+      <w:proofErr w:type="gramEnd"/>
+      <w:r>
+        <w:rPr>
+          <w:rFonts w:ascii="Consolas" w:hAnsi="Consolas" w:cs="Consolas"/>
+          <w:color w:val="002060"/>
+          <w:sz w:val="20"/>
+          <w:szCs w:val="20"/>
+        </w:rPr>
+        <w:t xml:space="preserve"> PENA_CONDENACAO_MUTUA;</w:t>
+      </w:r>
+    </w:p>
+    <w:p>
+      <w:pPr>
+        <w:autoSpaceDE w:val="0"/>
+        <w:autoSpaceDN w:val="0"/>
+        <w:adjustRightInd w:val="0"/>
+        <w:spacing w:after="0" w:line="240" w:lineRule="auto"/>
+        <w:rPr>
+          <w:rFonts w:ascii="Consolas" w:hAnsi="Consolas" w:cs="Consolas"/>
+          <w:color w:val="002060"/>
+          <w:sz w:val="20"/>
+          <w:szCs w:val="20"/>
+        </w:rPr>
+      </w:pPr>
+      <w:r>
+        <w:rPr>
+          <w:rFonts w:ascii="Consolas" w:hAnsi="Consolas" w:cs="Consolas"/>
+          <w:color w:val="002060"/>
+          <w:sz w:val="20"/>
+          <w:szCs w:val="20"/>
+        </w:rPr>
+        <w:t xml:space="preserve">  }</w:t>
+      </w:r>
+    </w:p>
+    <w:p>
+      <w:pPr>
+        <w:autoSpaceDE w:val="0"/>
+        <w:autoSpaceDN w:val="0"/>
+        <w:adjustRightInd w:val="0"/>
+        <w:spacing w:after="0" w:line="240" w:lineRule="auto"/>
+        <w:rPr>
+          <w:rFonts w:ascii="Consolas" w:hAnsi="Consolas" w:cs="Consolas"/>
+          <w:color w:val="002060"/>
+          <w:sz w:val="20"/>
+          <w:szCs w:val="20"/>
+        </w:rPr>
+      </w:pPr>
+      <w:r>
+        <w:rPr>
+          <w:rFonts w:ascii="Consolas" w:hAnsi="Consolas" w:cs="Consolas"/>
+          <w:color w:val="002060"/>
+          <w:sz w:val="20"/>
+          <w:szCs w:val="20"/>
+        </w:rPr>
+        <w:t>}</w:t>
+      </w:r>
+    </w:p>
+    <w:p>
+      <w:pPr>
+        <w:rPr>
+          <w:rFonts w:ascii="Segoe UI" w:hAnsi="Segoe UI" w:cs="Segoe UI"/>
+          <w:sz w:val="18"/>
+          <w:szCs w:val="18"/>
+        </w:rPr>
+      </w:pPr>
+    </w:p>
+    <w:p>
+      <w:pPr>
+        <w:rPr>
+          <w:rFonts w:ascii="Segoe UI" w:hAnsi="Segoe UI" w:cs="Segoe UI"/>
+          <w:sz w:val="18"/>
+          <w:szCs w:val="18"/>
+        </w:rPr>
+      </w:pPr>
       <w:bookmarkStart w:id="0" w:name="_GoBack"/>
       <w:bookmarkEnd w:id="0"/>
+    </w:p>
+    <w:p>
+      <w:pPr>
+        <w:rPr>
+          <w:rFonts w:ascii="Segoe UI" w:hAnsi="Segoe UI" w:cs="Segoe UI"/>
+          <w:sz w:val="18"/>
+          <w:szCs w:val="18"/>
+        </w:rPr>
+      </w:pPr>
+    </w:p>
+    <w:p>
+      <w:pPr>
+        <w:rPr>
+          <w:rFonts w:ascii="Segoe UI" w:hAnsi="Segoe UI" w:cs="Segoe UI"/>
+          <w:sz w:val="18"/>
+          <w:szCs w:val="18"/>
+        </w:rPr>
+      </w:pPr>
+      <w:r>
+        <w:rPr>
+          <w:rFonts w:ascii="Segoe UI" w:hAnsi="Segoe UI" w:cs="Segoe UI"/>
+          <w:sz w:val="18"/>
+          <w:szCs w:val="18"/>
+        </w:rPr>
+        <w:t xml:space="preserve"> </w:t>
+      </w:r>
     </w:p>
     <w:p>
       <w:pPr>

</xml_diff>

<commit_message>
PARTE 5 - TESTES
</commit_message>
<xml_diff>
--- a/Testes/RELATORIO-TESTE.docx
+++ b/Testes/RELATORIO-TESTE.docx
@@ -49,7 +49,6 @@
         </w:rPr>
       </w:pPr>
       <w:proofErr w:type="spellStart"/>
-      <w:proofErr w:type="gramStart"/>
       <w:r>
         <w:rPr>
           <w:rFonts w:ascii="Consolas" w:hAnsi="Consolas" w:cs="Consolas"/>
@@ -60,7 +59,6 @@
         <w:t>import</w:t>
       </w:r>
       <w:proofErr w:type="spellEnd"/>
-      <w:proofErr w:type="gramEnd"/>
       <w:r>
         <w:rPr>
           <w:rFonts w:ascii="Consolas" w:hAnsi="Consolas" w:cs="Consolas"/>
@@ -139,7 +137,6 @@
         </w:rPr>
       </w:pPr>
       <w:proofErr w:type="spellStart"/>
-      <w:proofErr w:type="gramStart"/>
       <w:r>
         <w:rPr>
           <w:rFonts w:ascii="Consolas" w:hAnsi="Consolas" w:cs="Consolas"/>
@@ -150,7 +147,6 @@
         <w:t>import</w:t>
       </w:r>
       <w:proofErr w:type="spellEnd"/>
-      <w:proofErr w:type="gramEnd"/>
       <w:r>
         <w:rPr>
           <w:rFonts w:ascii="Consolas" w:hAnsi="Consolas" w:cs="Consolas"/>
@@ -209,7 +205,6 @@
         </w:rPr>
       </w:pPr>
       <w:proofErr w:type="spellStart"/>
-      <w:proofErr w:type="gramStart"/>
       <w:r>
         <w:rPr>
           <w:rFonts w:ascii="Consolas" w:hAnsi="Consolas" w:cs="Consolas"/>
@@ -220,7 +215,6 @@
         <w:t>import</w:t>
       </w:r>
       <w:proofErr w:type="spellEnd"/>
-      <w:proofErr w:type="gramEnd"/>
       <w:r>
         <w:rPr>
           <w:rFonts w:ascii="Consolas" w:hAnsi="Consolas" w:cs="Consolas"/>
@@ -280,7 +274,6 @@
         </w:rPr>
       </w:pPr>
       <w:proofErr w:type="spellStart"/>
-      <w:proofErr w:type="gramStart"/>
       <w:r>
         <w:rPr>
           <w:rFonts w:ascii="Consolas" w:hAnsi="Consolas" w:cs="Consolas"/>
@@ -291,7 +284,6 @@
         <w:t>import</w:t>
       </w:r>
       <w:proofErr w:type="spellEnd"/>
-      <w:proofErr w:type="gramEnd"/>
       <w:r>
         <w:rPr>
           <w:rFonts w:ascii="Consolas" w:hAnsi="Consolas" w:cs="Consolas"/>
@@ -336,7 +328,6 @@
         </w:rPr>
       </w:pPr>
       <w:proofErr w:type="spellStart"/>
-      <w:proofErr w:type="gramStart"/>
       <w:r>
         <w:rPr>
           <w:rFonts w:ascii="Consolas" w:hAnsi="Consolas" w:cs="Consolas"/>
@@ -347,7 +338,6 @@
         <w:t>import</w:t>
       </w:r>
       <w:proofErr w:type="spellEnd"/>
-      <w:proofErr w:type="gramEnd"/>
       <w:r>
         <w:rPr>
           <w:rFonts w:ascii="Consolas" w:hAnsi="Consolas" w:cs="Consolas"/>
@@ -407,7 +397,6 @@
         </w:rPr>
       </w:pPr>
       <w:proofErr w:type="spellStart"/>
-      <w:proofErr w:type="gramStart"/>
       <w:r>
         <w:rPr>
           <w:rFonts w:ascii="Consolas" w:hAnsi="Consolas" w:cs="Consolas"/>
@@ -418,7 +407,6 @@
         <w:t>import</w:t>
       </w:r>
       <w:proofErr w:type="spellEnd"/>
-      <w:proofErr w:type="gramEnd"/>
       <w:r>
         <w:rPr>
           <w:rFonts w:ascii="Consolas" w:hAnsi="Consolas" w:cs="Consolas"/>
@@ -478,7 +466,6 @@
         </w:rPr>
       </w:pPr>
       <w:proofErr w:type="spellStart"/>
-      <w:proofErr w:type="gramStart"/>
       <w:r>
         <w:rPr>
           <w:rFonts w:ascii="Consolas" w:hAnsi="Consolas" w:cs="Consolas"/>
@@ -489,7 +476,6 @@
         <w:t>class</w:t>
       </w:r>
       <w:proofErr w:type="spellEnd"/>
-      <w:proofErr w:type="gramEnd"/>
       <w:r>
         <w:rPr>
           <w:rFonts w:ascii="Consolas" w:hAnsi="Consolas" w:cs="Consolas"/>
@@ -631,7 +617,6 @@
         <w:tab/>
       </w:r>
       <w:proofErr w:type="spellStart"/>
-      <w:proofErr w:type="gramStart"/>
       <w:r>
         <w:rPr>
           <w:rFonts w:ascii="Consolas" w:hAnsi="Consolas" w:cs="Consolas"/>
@@ -642,7 +627,6 @@
         <w:t>void</w:t>
       </w:r>
       <w:proofErr w:type="spellEnd"/>
-      <w:proofErr w:type="gramEnd"/>
       <w:r>
         <w:rPr>
           <w:rFonts w:ascii="Consolas" w:hAnsi="Consolas" w:cs="Consolas"/>
@@ -890,7 +874,6 @@
         <w:t xml:space="preserve"> = new </w:t>
       </w:r>
       <w:proofErr w:type="spellStart"/>
-      <w:proofErr w:type="gramStart"/>
       <w:r>
         <w:rPr>
           <w:rFonts w:ascii="Consolas" w:hAnsi="Consolas" w:cs="Consolas"/>
@@ -909,17 +892,7 @@
           <w:sz w:val="20"/>
           <w:szCs w:val="20"/>
         </w:rPr>
-        <w:t>(</w:t>
-      </w:r>
-      <w:proofErr w:type="gramEnd"/>
-      <w:r>
-        <w:rPr>
-          <w:rFonts w:ascii="Consolas" w:hAnsi="Consolas" w:cs="Consolas"/>
-          <w:color w:val="002060"/>
-          <w:sz w:val="20"/>
-          <w:szCs w:val="20"/>
-        </w:rPr>
-        <w:t>);</w:t>
+        <w:t>();</w:t>
       </w:r>
     </w:p>
     <w:p>
@@ -954,7 +927,6 @@
         <w:tab/>
       </w:r>
       <w:proofErr w:type="spellStart"/>
-      <w:proofErr w:type="gramStart"/>
       <w:r>
         <w:rPr>
           <w:rFonts w:ascii="Consolas" w:hAnsi="Consolas" w:cs="Consolas"/>
@@ -965,7 +937,6 @@
         <w:t>int</w:t>
       </w:r>
       <w:proofErr w:type="spellEnd"/>
-      <w:proofErr w:type="gramEnd"/>
       <w:r>
         <w:rPr>
           <w:rFonts w:ascii="Consolas" w:hAnsi="Consolas" w:cs="Consolas"/>
@@ -1028,7 +999,6 @@
         <w:tab/>
       </w:r>
       <w:proofErr w:type="spellStart"/>
-      <w:proofErr w:type="gramStart"/>
       <w:r>
         <w:rPr>
           <w:rFonts w:ascii="Consolas" w:hAnsi="Consolas" w:cs="Consolas"/>
@@ -1039,7 +1009,6 @@
         <w:t>int</w:t>
       </w:r>
       <w:proofErr w:type="spellEnd"/>
-      <w:proofErr w:type="gramEnd"/>
       <w:r>
         <w:rPr>
           <w:rFonts w:ascii="Consolas" w:hAnsi="Consolas" w:cs="Consolas"/>
@@ -1142,7 +1111,6 @@
         <w:tab/>
       </w:r>
       <w:proofErr w:type="spellStart"/>
-      <w:proofErr w:type="gramStart"/>
       <w:r>
         <w:rPr>
           <w:rFonts w:ascii="Consolas" w:hAnsi="Consolas" w:cs="Consolas"/>
@@ -1165,7 +1133,6 @@
         <w:t>(</w:t>
       </w:r>
       <w:proofErr w:type="spellStart"/>
-      <w:proofErr w:type="gramEnd"/>
       <w:r>
         <w:rPr>
           <w:rFonts w:ascii="Consolas" w:hAnsi="Consolas" w:cs="Consolas"/>
@@ -1310,7 +1277,6 @@
         <w:tab/>
       </w:r>
       <w:proofErr w:type="spellStart"/>
-      <w:proofErr w:type="gramStart"/>
       <w:r>
         <w:rPr>
           <w:rFonts w:ascii="Consolas" w:hAnsi="Consolas" w:cs="Consolas"/>
@@ -1321,7 +1287,6 @@
         <w:t>void</w:t>
       </w:r>
       <w:proofErr w:type="spellEnd"/>
-      <w:proofErr w:type="gramEnd"/>
       <w:r>
         <w:rPr>
           <w:rFonts w:ascii="Consolas" w:hAnsi="Consolas" w:cs="Consolas"/>
@@ -1569,7 +1534,6 @@
         <w:t xml:space="preserve"> = new </w:t>
       </w:r>
       <w:proofErr w:type="spellStart"/>
-      <w:proofErr w:type="gramStart"/>
       <w:r>
         <w:rPr>
           <w:rFonts w:ascii="Consolas" w:hAnsi="Consolas" w:cs="Consolas"/>
@@ -1588,17 +1552,7 @@
           <w:sz w:val="20"/>
           <w:szCs w:val="20"/>
         </w:rPr>
-        <w:t>(</w:t>
-      </w:r>
-      <w:proofErr w:type="gramEnd"/>
-      <w:r>
-        <w:rPr>
-          <w:rFonts w:ascii="Consolas" w:hAnsi="Consolas" w:cs="Consolas"/>
-          <w:color w:val="002060"/>
-          <w:sz w:val="20"/>
-          <w:szCs w:val="20"/>
-        </w:rPr>
-        <w:t>);</w:t>
+        <w:t>();</w:t>
       </w:r>
     </w:p>
     <w:p>
@@ -1633,7 +1587,6 @@
         <w:tab/>
       </w:r>
       <w:proofErr w:type="spellStart"/>
-      <w:proofErr w:type="gramStart"/>
       <w:r>
         <w:rPr>
           <w:rFonts w:ascii="Consolas" w:hAnsi="Consolas" w:cs="Consolas"/>
@@ -1644,7 +1597,6 @@
         <w:t>int</w:t>
       </w:r>
       <w:proofErr w:type="spellEnd"/>
-      <w:proofErr w:type="gramEnd"/>
       <w:r>
         <w:rPr>
           <w:rFonts w:ascii="Consolas" w:hAnsi="Consolas" w:cs="Consolas"/>
@@ -1707,7 +1659,6 @@
         <w:tab/>
       </w:r>
       <w:proofErr w:type="spellStart"/>
-      <w:proofErr w:type="gramStart"/>
       <w:r>
         <w:rPr>
           <w:rFonts w:ascii="Consolas" w:hAnsi="Consolas" w:cs="Consolas"/>
@@ -1718,7 +1669,6 @@
         <w:t>int</w:t>
       </w:r>
       <w:proofErr w:type="spellEnd"/>
-      <w:proofErr w:type="gramEnd"/>
       <w:r>
         <w:rPr>
           <w:rFonts w:ascii="Consolas" w:hAnsi="Consolas" w:cs="Consolas"/>
@@ -1821,7 +1771,6 @@
         <w:tab/>
       </w:r>
       <w:proofErr w:type="spellStart"/>
-      <w:proofErr w:type="gramStart"/>
       <w:r>
         <w:rPr>
           <w:rFonts w:ascii="Consolas" w:hAnsi="Consolas" w:cs="Consolas"/>
@@ -1844,7 +1793,6 @@
         <w:t>(</w:t>
       </w:r>
       <w:proofErr w:type="spellStart"/>
-      <w:proofErr w:type="gramEnd"/>
       <w:r>
         <w:rPr>
           <w:rFonts w:ascii="Consolas" w:hAnsi="Consolas" w:cs="Consolas"/>
@@ -1989,7 +1937,6 @@
         <w:tab/>
       </w:r>
       <w:proofErr w:type="spellStart"/>
-      <w:proofErr w:type="gramStart"/>
       <w:r>
         <w:rPr>
           <w:rFonts w:ascii="Consolas" w:hAnsi="Consolas" w:cs="Consolas"/>
@@ -2000,7 +1947,6 @@
         <w:t>void</w:t>
       </w:r>
       <w:proofErr w:type="spellEnd"/>
-      <w:proofErr w:type="gramEnd"/>
       <w:r>
         <w:rPr>
           <w:rFonts w:ascii="Consolas" w:hAnsi="Consolas" w:cs="Consolas"/>
@@ -2248,7 +2194,6 @@
         <w:t xml:space="preserve"> = new </w:t>
       </w:r>
       <w:proofErr w:type="spellStart"/>
-      <w:proofErr w:type="gramStart"/>
       <w:r>
         <w:rPr>
           <w:rFonts w:ascii="Consolas" w:hAnsi="Consolas" w:cs="Consolas"/>
@@ -2267,17 +2212,7 @@
           <w:sz w:val="20"/>
           <w:szCs w:val="20"/>
         </w:rPr>
-        <w:t>(</w:t>
-      </w:r>
-      <w:proofErr w:type="gramEnd"/>
-      <w:r>
-        <w:rPr>
-          <w:rFonts w:ascii="Consolas" w:hAnsi="Consolas" w:cs="Consolas"/>
-          <w:color w:val="002060"/>
-          <w:sz w:val="20"/>
-          <w:szCs w:val="20"/>
-        </w:rPr>
-        <w:t>);</w:t>
+        <w:t>();</w:t>
       </w:r>
     </w:p>
     <w:p>
@@ -2312,7 +2247,6 @@
         <w:tab/>
       </w:r>
       <w:proofErr w:type="spellStart"/>
-      <w:proofErr w:type="gramStart"/>
       <w:r>
         <w:rPr>
           <w:rFonts w:ascii="Consolas" w:hAnsi="Consolas" w:cs="Consolas"/>
@@ -2323,7 +2257,6 @@
         <w:t>int</w:t>
       </w:r>
       <w:proofErr w:type="spellEnd"/>
-      <w:proofErr w:type="gramEnd"/>
       <w:r>
         <w:rPr>
           <w:rFonts w:ascii="Consolas" w:hAnsi="Consolas" w:cs="Consolas"/>
@@ -2386,7 +2319,6 @@
         <w:tab/>
       </w:r>
       <w:proofErr w:type="spellStart"/>
-      <w:proofErr w:type="gramStart"/>
       <w:r>
         <w:rPr>
           <w:rFonts w:ascii="Consolas" w:hAnsi="Consolas" w:cs="Consolas"/>
@@ -2397,7 +2329,6 @@
         <w:t>int</w:t>
       </w:r>
       <w:proofErr w:type="spellEnd"/>
-      <w:proofErr w:type="gramEnd"/>
       <w:r>
         <w:rPr>
           <w:rFonts w:ascii="Consolas" w:hAnsi="Consolas" w:cs="Consolas"/>
@@ -2500,7 +2431,6 @@
         <w:tab/>
       </w:r>
       <w:proofErr w:type="spellStart"/>
-      <w:proofErr w:type="gramStart"/>
       <w:r>
         <w:rPr>
           <w:rFonts w:ascii="Consolas" w:hAnsi="Consolas" w:cs="Consolas"/>
@@ -2523,7 +2453,6 @@
         <w:t>(</w:t>
       </w:r>
       <w:proofErr w:type="spellStart"/>
-      <w:proofErr w:type="gramEnd"/>
       <w:r>
         <w:rPr>
           <w:rFonts w:ascii="Consolas" w:hAnsi="Consolas" w:cs="Consolas"/>
@@ -2659,7 +2588,6 @@
         <w:tab/>
       </w:r>
       <w:proofErr w:type="spellStart"/>
-      <w:proofErr w:type="gramStart"/>
       <w:r>
         <w:rPr>
           <w:rFonts w:ascii="Consolas" w:hAnsi="Consolas" w:cs="Consolas"/>
@@ -2670,7 +2598,6 @@
         <w:t>void</w:t>
       </w:r>
       <w:proofErr w:type="spellEnd"/>
-      <w:proofErr w:type="gramEnd"/>
       <w:r>
         <w:rPr>
           <w:rFonts w:ascii="Consolas" w:hAnsi="Consolas" w:cs="Consolas"/>
@@ -2918,7 +2845,6 @@
         <w:t xml:space="preserve"> = new </w:t>
       </w:r>
       <w:proofErr w:type="spellStart"/>
-      <w:proofErr w:type="gramStart"/>
       <w:r>
         <w:rPr>
           <w:rFonts w:ascii="Consolas" w:hAnsi="Consolas" w:cs="Consolas"/>
@@ -2937,17 +2863,7 @@
           <w:sz w:val="20"/>
           <w:szCs w:val="20"/>
         </w:rPr>
-        <w:t>(</w:t>
-      </w:r>
-      <w:proofErr w:type="gramEnd"/>
-      <w:r>
-        <w:rPr>
-          <w:rFonts w:ascii="Consolas" w:hAnsi="Consolas" w:cs="Consolas"/>
-          <w:color w:val="002060"/>
-          <w:sz w:val="20"/>
-          <w:szCs w:val="20"/>
-        </w:rPr>
-        <w:t>);</w:t>
+        <w:t>();</w:t>
       </w:r>
     </w:p>
     <w:p>
@@ -2982,7 +2898,6 @@
         <w:tab/>
       </w:r>
       <w:proofErr w:type="spellStart"/>
-      <w:proofErr w:type="gramStart"/>
       <w:r>
         <w:rPr>
           <w:rFonts w:ascii="Consolas" w:hAnsi="Consolas" w:cs="Consolas"/>
@@ -2993,7 +2908,6 @@
         <w:t>int</w:t>
       </w:r>
       <w:proofErr w:type="spellEnd"/>
-      <w:proofErr w:type="gramEnd"/>
       <w:r>
         <w:rPr>
           <w:rFonts w:ascii="Consolas" w:hAnsi="Consolas" w:cs="Consolas"/>
@@ -3057,7 +2971,6 @@
         <w:tab/>
       </w:r>
       <w:proofErr w:type="spellStart"/>
-      <w:proofErr w:type="gramStart"/>
       <w:r>
         <w:rPr>
           <w:rFonts w:ascii="Consolas" w:hAnsi="Consolas" w:cs="Consolas"/>
@@ -3068,7 +2981,6 @@
         <w:t>int</w:t>
       </w:r>
       <w:proofErr w:type="spellEnd"/>
-      <w:proofErr w:type="gramEnd"/>
       <w:r>
         <w:rPr>
           <w:rFonts w:ascii="Consolas" w:hAnsi="Consolas" w:cs="Consolas"/>
@@ -3171,7 +3083,6 @@
         <w:tab/>
       </w:r>
       <w:proofErr w:type="spellStart"/>
-      <w:proofErr w:type="gramStart"/>
       <w:r>
         <w:rPr>
           <w:rFonts w:ascii="Consolas" w:hAnsi="Consolas" w:cs="Consolas"/>
@@ -3194,7 +3105,6 @@
         <w:t>(</w:t>
       </w:r>
       <w:proofErr w:type="spellStart"/>
-      <w:proofErr w:type="gramEnd"/>
       <w:r>
         <w:rPr>
           <w:rFonts w:ascii="Consolas" w:hAnsi="Consolas" w:cs="Consolas"/>
@@ -3388,7 +3298,6 @@
         </w:rPr>
       </w:pPr>
       <w:proofErr w:type="spellStart"/>
-      <w:proofErr w:type="gramStart"/>
       <w:r>
         <w:rPr>
           <w:rFonts w:ascii="Consolas" w:hAnsi="Consolas" w:cs="Consolas"/>
@@ -3399,7 +3308,6 @@
         <w:t>public</w:t>
       </w:r>
       <w:proofErr w:type="spellEnd"/>
-      <w:proofErr w:type="gramEnd"/>
       <w:r>
         <w:rPr>
           <w:rFonts w:ascii="Consolas" w:hAnsi="Consolas" w:cs="Consolas"/>
@@ -3473,7 +3381,6 @@
         <w:t xml:space="preserve">   </w:t>
       </w:r>
       <w:proofErr w:type="spellStart"/>
-      <w:proofErr w:type="gramStart"/>
       <w:r>
         <w:rPr>
           <w:rFonts w:ascii="Consolas" w:hAnsi="Consolas" w:cs="Consolas"/>
@@ -3484,7 +3391,6 @@
         <w:t>private</w:t>
       </w:r>
       <w:proofErr w:type="spellEnd"/>
-      <w:proofErr w:type="gramEnd"/>
       <w:r>
         <w:rPr>
           <w:rFonts w:ascii="Consolas" w:hAnsi="Consolas" w:cs="Consolas"/>
@@ -3538,7 +3444,6 @@
         <w:t xml:space="preserve">   </w:t>
       </w:r>
       <w:proofErr w:type="spellStart"/>
-      <w:proofErr w:type="gramStart"/>
       <w:r>
         <w:rPr>
           <w:rFonts w:ascii="Consolas" w:hAnsi="Consolas" w:cs="Consolas"/>
@@ -3549,7 +3454,6 @@
         <w:t>private</w:t>
       </w:r>
       <w:proofErr w:type="spellEnd"/>
-      <w:proofErr w:type="gramEnd"/>
       <w:r>
         <w:rPr>
           <w:rFonts w:ascii="Consolas" w:hAnsi="Consolas" w:cs="Consolas"/>
@@ -3622,7 +3526,6 @@
         <w:t xml:space="preserve">   </w:t>
       </w:r>
       <w:proofErr w:type="spellStart"/>
-      <w:proofErr w:type="gramStart"/>
       <w:r>
         <w:rPr>
           <w:rFonts w:ascii="Consolas" w:hAnsi="Consolas" w:cs="Consolas"/>
@@ -3633,7 +3536,6 @@
         <w:t>private</w:t>
       </w:r>
       <w:proofErr w:type="spellEnd"/>
-      <w:proofErr w:type="gramEnd"/>
       <w:r>
         <w:rPr>
           <w:rFonts w:ascii="Consolas" w:hAnsi="Consolas" w:cs="Consolas"/>
@@ -3687,7 +3589,6 @@
         <w:t xml:space="preserve">   </w:t>
       </w:r>
       <w:proofErr w:type="spellStart"/>
-      <w:proofErr w:type="gramStart"/>
       <w:r>
         <w:rPr>
           <w:rFonts w:ascii="Consolas" w:hAnsi="Consolas" w:cs="Consolas"/>
@@ -3698,7 +3599,6 @@
         <w:t>private</w:t>
       </w:r>
       <w:proofErr w:type="spellEnd"/>
-      <w:proofErr w:type="gramEnd"/>
       <w:r>
         <w:rPr>
           <w:rFonts w:ascii="Consolas" w:hAnsi="Consolas" w:cs="Consolas"/>
@@ -3766,7 +3666,6 @@
         <w:t xml:space="preserve">   </w:t>
       </w:r>
       <w:proofErr w:type="spellStart"/>
-      <w:proofErr w:type="gramStart"/>
       <w:r>
         <w:rPr>
           <w:rFonts w:ascii="Consolas" w:hAnsi="Consolas" w:cs="Consolas"/>
@@ -3777,7 +3676,6 @@
         <w:t>public</w:t>
       </w:r>
       <w:proofErr w:type="spellEnd"/>
-      <w:proofErr w:type="gramEnd"/>
       <w:r>
         <w:rPr>
           <w:rFonts w:ascii="Consolas" w:hAnsi="Consolas" w:cs="Consolas"/>
@@ -3929,7 +3827,6 @@
         <w:t xml:space="preserve">      </w:t>
       </w:r>
       <w:proofErr w:type="spellStart"/>
-      <w:proofErr w:type="gramStart"/>
       <w:r>
         <w:rPr>
           <w:rFonts w:ascii="Consolas" w:hAnsi="Consolas" w:cs="Consolas"/>
@@ -3940,7 +3837,6 @@
         <w:t>if</w:t>
       </w:r>
       <w:proofErr w:type="spellEnd"/>
-      <w:proofErr w:type="gramEnd"/>
       <w:r>
         <w:rPr>
           <w:rFonts w:ascii="Consolas" w:hAnsi="Consolas" w:cs="Consolas"/>
@@ -4024,7 +3920,6 @@
         <w:t xml:space="preserve">          </w:t>
       </w:r>
       <w:proofErr w:type="spellStart"/>
-      <w:proofErr w:type="gramStart"/>
       <w:r>
         <w:rPr>
           <w:rFonts w:ascii="Consolas" w:hAnsi="Consolas" w:cs="Consolas"/>
@@ -4035,7 +3930,6 @@
         <w:t>if</w:t>
       </w:r>
       <w:proofErr w:type="spellEnd"/>
-      <w:proofErr w:type="gramEnd"/>
       <w:r>
         <w:rPr>
           <w:rFonts w:ascii="Consolas" w:hAnsi="Consolas" w:cs="Consolas"/>
@@ -4162,7 +4056,6 @@
         <w:t xml:space="preserve">              </w:t>
       </w:r>
       <w:proofErr w:type="spellStart"/>
-      <w:proofErr w:type="gramStart"/>
       <w:r>
         <w:rPr>
           <w:rFonts w:ascii="Consolas" w:hAnsi="Consolas" w:cs="Consolas"/>
@@ -4173,7 +4066,6 @@
         <w:t>return</w:t>
       </w:r>
       <w:proofErr w:type="spellEnd"/>
-      <w:proofErr w:type="gramEnd"/>
       <w:r>
         <w:rPr>
           <w:rFonts w:ascii="Consolas" w:hAnsi="Consolas" w:cs="Consolas"/>
@@ -4273,7 +4165,6 @@
         <w:t xml:space="preserve">             </w:t>
       </w:r>
       <w:proofErr w:type="spellStart"/>
-      <w:proofErr w:type="gramStart"/>
       <w:r>
         <w:rPr>
           <w:rFonts w:ascii="Consolas" w:hAnsi="Consolas" w:cs="Consolas"/>
@@ -4284,7 +4175,6 @@
         <w:t>if</w:t>
       </w:r>
       <w:proofErr w:type="spellEnd"/>
-      <w:proofErr w:type="gramEnd"/>
       <w:r>
         <w:rPr>
           <w:rFonts w:ascii="Consolas" w:hAnsi="Consolas" w:cs="Consolas"/>
@@ -4368,7 +4258,6 @@
         <w:t xml:space="preserve">                 </w:t>
       </w:r>
       <w:proofErr w:type="spellStart"/>
-      <w:proofErr w:type="gramStart"/>
       <w:r>
         <w:rPr>
           <w:rFonts w:ascii="Consolas" w:hAnsi="Consolas" w:cs="Consolas"/>
@@ -4379,7 +4268,6 @@
         <w:t>return</w:t>
       </w:r>
       <w:proofErr w:type="spellEnd"/>
-      <w:proofErr w:type="gramEnd"/>
       <w:r>
         <w:rPr>
           <w:rFonts w:ascii="Consolas" w:hAnsi="Consolas" w:cs="Consolas"/>
@@ -4456,7 +4344,6 @@
         <w:t xml:space="preserve">                      </w:t>
       </w:r>
       <w:proofErr w:type="spellStart"/>
-      <w:proofErr w:type="gramStart"/>
       <w:r>
         <w:rPr>
           <w:rFonts w:ascii="Consolas" w:hAnsi="Consolas" w:cs="Consolas"/>
@@ -4467,7 +4354,6 @@
         <w:t>return</w:t>
       </w:r>
       <w:proofErr w:type="spellEnd"/>
-      <w:proofErr w:type="gramEnd"/>
       <w:r>
         <w:rPr>
           <w:rFonts w:ascii="Consolas" w:hAnsi="Consolas" w:cs="Consolas"/>
@@ -4583,24 +4469,16 @@
           <w:color w:val="000000" w:themeColor="text1"/>
         </w:rPr>
       </w:pPr>
-      <w:proofErr w:type="gramStart"/>
       <w:r>
         <w:rPr>
           <w:color w:val="000000" w:themeColor="text1"/>
         </w:rPr>
-        <w:t>a</w:t>
-      </w:r>
-      <w:proofErr w:type="gramEnd"/>
+        <w:t>a JU</w:t>
+      </w:r>
       <w:r>
         <w:rPr>
           <w:color w:val="000000" w:themeColor="text1"/>
         </w:rPr>
-        <w:t xml:space="preserve"> JU</w:t>
-      </w:r>
-      <w:r>
-        <w:rPr>
-          <w:color w:val="000000" w:themeColor="text1"/>
-        </w:rPr>
         <w:t>NIT já relatou o seguinte erro:</w:t>
       </w:r>
     </w:p>
@@ -4613,23 +4491,13 @@
         </w:rPr>
       </w:pPr>
       <w:proofErr w:type="spellStart"/>
-      <w:proofErr w:type="gramStart"/>
-      <w:r>
-        <w:rPr>
-          <w:rFonts w:ascii="Segoe UI" w:hAnsi="Segoe UI" w:cs="Segoe UI"/>
-          <w:sz w:val="18"/>
-          <w:szCs w:val="18"/>
-        </w:rPr>
-        <w:t>java.lang</w:t>
-      </w:r>
-      <w:proofErr w:type="gramEnd"/>
-      <w:r>
-        <w:rPr>
-          <w:rFonts w:ascii="Segoe UI" w:hAnsi="Segoe UI" w:cs="Segoe UI"/>
-          <w:sz w:val="18"/>
-          <w:szCs w:val="18"/>
-        </w:rPr>
-        <w:t>.Error</w:t>
+      <w:r>
+        <w:rPr>
+          <w:rFonts w:ascii="Segoe UI" w:hAnsi="Segoe UI" w:cs="Segoe UI"/>
+          <w:sz w:val="18"/>
+          <w:szCs w:val="18"/>
+        </w:rPr>
+        <w:t>java.lang.Error</w:t>
       </w:r>
       <w:proofErr w:type="spellEnd"/>
       <w:r>
@@ -4738,7 +4606,6 @@
         <w:t xml:space="preserve"> </w:t>
       </w:r>
       <w:proofErr w:type="spellStart"/>
-      <w:proofErr w:type="gramStart"/>
       <w:r>
         <w:rPr>
           <w:rFonts w:ascii="Segoe UI" w:hAnsi="Segoe UI" w:cs="Segoe UI"/>
@@ -4754,16 +4621,7 @@
           <w:sz w:val="18"/>
           <w:szCs w:val="18"/>
         </w:rPr>
-        <w:t>(</w:t>
-      </w:r>
-      <w:proofErr w:type="gramEnd"/>
-      <w:r>
-        <w:rPr>
-          <w:rFonts w:ascii="Segoe UI" w:hAnsi="Segoe UI" w:cs="Segoe UI"/>
-          <w:sz w:val="18"/>
-          <w:szCs w:val="18"/>
-        </w:rPr>
-        <w:t xml:space="preserve">Resposta, Resposta) in </w:t>
+        <w:t xml:space="preserve">(Resposta, Resposta) in </w:t>
       </w:r>
       <w:proofErr w:type="spellStart"/>
       <w:r>
@@ -5012,7 +4870,6 @@
         </w:rPr>
       </w:pPr>
       <w:proofErr w:type="spellStart"/>
-      <w:proofErr w:type="gramStart"/>
       <w:r>
         <w:rPr>
           <w:rFonts w:ascii="Consolas" w:hAnsi="Consolas" w:cs="Consolas"/>
@@ -5023,7 +4880,6 @@
         <w:t>public</w:t>
       </w:r>
       <w:proofErr w:type="spellEnd"/>
-      <w:proofErr w:type="gramEnd"/>
       <w:r>
         <w:rPr>
           <w:rFonts w:ascii="Consolas" w:hAnsi="Consolas" w:cs="Consolas"/>
@@ -5097,7 +4953,6 @@
         <w:t xml:space="preserve">   </w:t>
       </w:r>
       <w:proofErr w:type="spellStart"/>
-      <w:proofErr w:type="gramStart"/>
       <w:r>
         <w:rPr>
           <w:rFonts w:ascii="Consolas" w:hAnsi="Consolas" w:cs="Consolas"/>
@@ -5108,7 +4963,6 @@
         <w:t>private</w:t>
       </w:r>
       <w:proofErr w:type="spellEnd"/>
-      <w:proofErr w:type="gramEnd"/>
       <w:r>
         <w:rPr>
           <w:rFonts w:ascii="Consolas" w:hAnsi="Consolas" w:cs="Consolas"/>
@@ -5162,7 +5016,6 @@
         <w:t xml:space="preserve">   </w:t>
       </w:r>
       <w:proofErr w:type="spellStart"/>
-      <w:proofErr w:type="gramStart"/>
       <w:r>
         <w:rPr>
           <w:rFonts w:ascii="Consolas" w:hAnsi="Consolas" w:cs="Consolas"/>
@@ -5173,7 +5026,6 @@
         <w:t>private</w:t>
       </w:r>
       <w:proofErr w:type="spellEnd"/>
-      <w:proofErr w:type="gramEnd"/>
       <w:r>
         <w:rPr>
           <w:rFonts w:ascii="Consolas" w:hAnsi="Consolas" w:cs="Consolas"/>
@@ -5246,7 +5098,6 @@
         <w:t xml:space="preserve">   </w:t>
       </w:r>
       <w:proofErr w:type="spellStart"/>
-      <w:proofErr w:type="gramStart"/>
       <w:r>
         <w:rPr>
           <w:rFonts w:ascii="Consolas" w:hAnsi="Consolas" w:cs="Consolas"/>
@@ -5257,7 +5108,6 @@
         <w:t>private</w:t>
       </w:r>
       <w:proofErr w:type="spellEnd"/>
-      <w:proofErr w:type="gramEnd"/>
       <w:r>
         <w:rPr>
           <w:rFonts w:ascii="Consolas" w:hAnsi="Consolas" w:cs="Consolas"/>
@@ -5311,7 +5161,6 @@
         <w:t xml:space="preserve">   </w:t>
       </w:r>
       <w:proofErr w:type="spellStart"/>
-      <w:proofErr w:type="gramStart"/>
       <w:r>
         <w:rPr>
           <w:rFonts w:ascii="Consolas" w:hAnsi="Consolas" w:cs="Consolas"/>
@@ -5322,7 +5171,6 @@
         <w:t>private</w:t>
       </w:r>
       <w:proofErr w:type="spellEnd"/>
-      <w:proofErr w:type="gramEnd"/>
       <w:r>
         <w:rPr>
           <w:rFonts w:ascii="Consolas" w:hAnsi="Consolas" w:cs="Consolas"/>
@@ -5390,7 +5238,6 @@
         <w:t xml:space="preserve">   </w:t>
       </w:r>
       <w:proofErr w:type="spellStart"/>
-      <w:proofErr w:type="gramStart"/>
       <w:r>
         <w:rPr>
           <w:rFonts w:ascii="Consolas" w:hAnsi="Consolas" w:cs="Consolas"/>
@@ -5401,7 +5248,6 @@
         <w:t>public</w:t>
       </w:r>
       <w:proofErr w:type="spellEnd"/>
-      <w:proofErr w:type="gramEnd"/>
       <w:r>
         <w:rPr>
           <w:rFonts w:ascii="Consolas" w:hAnsi="Consolas" w:cs="Consolas"/>
@@ -5574,7 +5420,6 @@
         <w:t xml:space="preserve">      </w:t>
       </w:r>
       <w:proofErr w:type="spellStart"/>
-      <w:proofErr w:type="gramStart"/>
       <w:r>
         <w:rPr>
           <w:rFonts w:ascii="Consolas" w:hAnsi="Consolas" w:cs="Consolas"/>
@@ -5585,7 +5430,6 @@
         <w:t>if</w:t>
       </w:r>
       <w:proofErr w:type="spellEnd"/>
-      <w:proofErr w:type="gramEnd"/>
       <w:r>
         <w:rPr>
           <w:rFonts w:ascii="Consolas" w:hAnsi="Consolas" w:cs="Consolas"/>
@@ -5639,7 +5483,6 @@
         <w:t xml:space="preserve">          </w:t>
       </w:r>
       <w:proofErr w:type="spellStart"/>
-      <w:proofErr w:type="gramStart"/>
       <w:r>
         <w:rPr>
           <w:rFonts w:ascii="Consolas" w:hAnsi="Consolas" w:cs="Consolas"/>
@@ -5650,7 +5493,6 @@
         <w:t>if</w:t>
       </w:r>
       <w:proofErr w:type="spellEnd"/>
-      <w:proofErr w:type="gramEnd"/>
       <w:r>
         <w:rPr>
           <w:rFonts w:ascii="Consolas" w:hAnsi="Consolas" w:cs="Consolas"/>
@@ -5747,7 +5589,6 @@
         <w:t xml:space="preserve">              </w:t>
       </w:r>
       <w:proofErr w:type="spellStart"/>
-      <w:proofErr w:type="gramStart"/>
       <w:r>
         <w:rPr>
           <w:rFonts w:ascii="Consolas" w:hAnsi="Consolas" w:cs="Consolas"/>
@@ -5758,7 +5599,6 @@
         <w:t>return</w:t>
       </w:r>
       <w:proofErr w:type="spellEnd"/>
-      <w:proofErr w:type="gramEnd"/>
       <w:r>
         <w:rPr>
           <w:rFonts w:ascii="Consolas" w:hAnsi="Consolas" w:cs="Consolas"/>
@@ -5859,7 +5699,6 @@
         <w:t xml:space="preserve">             </w:t>
       </w:r>
       <w:proofErr w:type="spellStart"/>
-      <w:proofErr w:type="gramStart"/>
       <w:r>
         <w:rPr>
           <w:rFonts w:ascii="Consolas" w:hAnsi="Consolas" w:cs="Consolas"/>
@@ -5870,7 +5709,6 @@
         <w:t>if</w:t>
       </w:r>
       <w:proofErr w:type="spellEnd"/>
-      <w:proofErr w:type="gramEnd"/>
       <w:r>
         <w:rPr>
           <w:rFonts w:ascii="Consolas" w:hAnsi="Consolas" w:cs="Consolas"/>
@@ -5924,7 +5762,6 @@
         <w:t xml:space="preserve">                 </w:t>
       </w:r>
       <w:proofErr w:type="spellStart"/>
-      <w:proofErr w:type="gramStart"/>
       <w:r>
         <w:rPr>
           <w:rFonts w:ascii="Consolas" w:hAnsi="Consolas" w:cs="Consolas"/>
@@ -5935,7 +5772,6 @@
         <w:t>return</w:t>
       </w:r>
       <w:proofErr w:type="spellEnd"/>
-      <w:proofErr w:type="gramEnd"/>
       <w:r>
         <w:rPr>
           <w:rFonts w:ascii="Consolas" w:hAnsi="Consolas" w:cs="Consolas"/>
@@ -6012,7 +5848,6 @@
         <w:t xml:space="preserve">                      </w:t>
       </w:r>
       <w:proofErr w:type="spellStart"/>
-      <w:proofErr w:type="gramStart"/>
       <w:r>
         <w:rPr>
           <w:rFonts w:ascii="Consolas" w:hAnsi="Consolas" w:cs="Consolas"/>
@@ -6023,7 +5858,6 @@
         <w:t>return</w:t>
       </w:r>
       <w:proofErr w:type="spellEnd"/>
-      <w:proofErr w:type="gramEnd"/>
       <w:r>
         <w:rPr>
           <w:rFonts w:ascii="Consolas" w:hAnsi="Consolas" w:cs="Consolas"/>
@@ -6205,23 +6039,13 @@
         <w:t>“</w:t>
       </w:r>
       <w:proofErr w:type="spellStart"/>
-      <w:proofErr w:type="gramStart"/>
-      <w:r>
-        <w:rPr>
-          <w:rFonts w:ascii="Segoe UI" w:hAnsi="Segoe UI" w:cs="Segoe UI"/>
-          <w:sz w:val="18"/>
-          <w:szCs w:val="18"/>
-        </w:rPr>
-        <w:t>java.lang</w:t>
-      </w:r>
-      <w:proofErr w:type="gramEnd"/>
-      <w:r>
-        <w:rPr>
-          <w:rFonts w:ascii="Segoe UI" w:hAnsi="Segoe UI" w:cs="Segoe UI"/>
-          <w:sz w:val="18"/>
-          <w:szCs w:val="18"/>
-        </w:rPr>
-        <w:t>.Error</w:t>
+      <w:r>
+        <w:rPr>
+          <w:rFonts w:ascii="Segoe UI" w:hAnsi="Segoe UI" w:cs="Segoe UI"/>
+          <w:sz w:val="18"/>
+          <w:szCs w:val="18"/>
+        </w:rPr>
+        <w:t>java.lang.Error</w:t>
       </w:r>
       <w:proofErr w:type="spellEnd"/>
       <w:r>
@@ -6506,7 +6330,6 @@
         </w:rPr>
       </w:pPr>
       <w:proofErr w:type="spellStart"/>
-      <w:proofErr w:type="gramStart"/>
       <w:r>
         <w:rPr>
           <w:rFonts w:ascii="Consolas" w:hAnsi="Consolas" w:cs="Consolas"/>
@@ -6517,7 +6340,6 @@
         <w:t>public</w:t>
       </w:r>
       <w:proofErr w:type="spellEnd"/>
-      <w:proofErr w:type="gramEnd"/>
       <w:r>
         <w:rPr>
           <w:rFonts w:ascii="Consolas" w:hAnsi="Consolas" w:cs="Consolas"/>
@@ -6591,7 +6413,6 @@
         <w:t xml:space="preserve">   </w:t>
       </w:r>
       <w:proofErr w:type="spellStart"/>
-      <w:proofErr w:type="gramStart"/>
       <w:r>
         <w:rPr>
           <w:rFonts w:ascii="Consolas" w:hAnsi="Consolas" w:cs="Consolas"/>
@@ -6602,7 +6423,6 @@
         <w:t>private</w:t>
       </w:r>
       <w:proofErr w:type="spellEnd"/>
-      <w:proofErr w:type="gramEnd"/>
       <w:r>
         <w:rPr>
           <w:rFonts w:ascii="Consolas" w:hAnsi="Consolas" w:cs="Consolas"/>
@@ -6656,7 +6476,6 @@
         <w:t xml:space="preserve">   </w:t>
       </w:r>
       <w:proofErr w:type="spellStart"/>
-      <w:proofErr w:type="gramStart"/>
       <w:r>
         <w:rPr>
           <w:rFonts w:ascii="Consolas" w:hAnsi="Consolas" w:cs="Consolas"/>
@@ -6667,7 +6486,6 @@
         <w:t>private</w:t>
       </w:r>
       <w:proofErr w:type="spellEnd"/>
-      <w:proofErr w:type="gramEnd"/>
       <w:r>
         <w:rPr>
           <w:rFonts w:ascii="Consolas" w:hAnsi="Consolas" w:cs="Consolas"/>
@@ -6721,7 +6539,6 @@
         <w:t xml:space="preserve">   </w:t>
       </w:r>
       <w:proofErr w:type="spellStart"/>
-      <w:proofErr w:type="gramStart"/>
       <w:r>
         <w:rPr>
           <w:rFonts w:ascii="Consolas" w:hAnsi="Consolas" w:cs="Consolas"/>
@@ -6732,7 +6549,6 @@
         <w:t>private</w:t>
       </w:r>
       <w:proofErr w:type="spellEnd"/>
-      <w:proofErr w:type="gramEnd"/>
       <w:r>
         <w:rPr>
           <w:rFonts w:ascii="Consolas" w:hAnsi="Consolas" w:cs="Consolas"/>
@@ -6786,7 +6602,6 @@
         <w:t xml:space="preserve">   </w:t>
       </w:r>
       <w:proofErr w:type="spellStart"/>
-      <w:proofErr w:type="gramStart"/>
       <w:r>
         <w:rPr>
           <w:rFonts w:ascii="Consolas" w:hAnsi="Consolas" w:cs="Consolas"/>
@@ -6797,7 +6612,6 @@
         <w:t>private</w:t>
       </w:r>
       <w:proofErr w:type="spellEnd"/>
-      <w:proofErr w:type="gramEnd"/>
       <w:r>
         <w:rPr>
           <w:rFonts w:ascii="Consolas" w:hAnsi="Consolas" w:cs="Consolas"/>
@@ -6865,7 +6679,6 @@
         <w:t xml:space="preserve">   </w:t>
       </w:r>
       <w:proofErr w:type="spellStart"/>
-      <w:proofErr w:type="gramStart"/>
       <w:r>
         <w:rPr>
           <w:rFonts w:ascii="Consolas" w:hAnsi="Consolas" w:cs="Consolas"/>
@@ -6876,7 +6689,6 @@
         <w:t>public</w:t>
       </w:r>
       <w:proofErr w:type="spellEnd"/>
-      <w:proofErr w:type="gramEnd"/>
       <w:r>
         <w:rPr>
           <w:rFonts w:ascii="Consolas" w:hAnsi="Consolas" w:cs="Consolas"/>
@@ -7030,7 +6842,6 @@
         <w:t xml:space="preserve">      </w:t>
       </w:r>
       <w:proofErr w:type="spellStart"/>
-      <w:proofErr w:type="gramStart"/>
       <w:r>
         <w:rPr>
           <w:rFonts w:ascii="Consolas" w:hAnsi="Consolas" w:cs="Consolas"/>
@@ -7041,7 +6852,6 @@
         <w:t>if</w:t>
       </w:r>
       <w:proofErr w:type="spellEnd"/>
-      <w:proofErr w:type="gramEnd"/>
       <w:r>
         <w:rPr>
           <w:rFonts w:ascii="Consolas" w:hAnsi="Consolas" w:cs="Consolas"/>
@@ -7095,7 +6905,6 @@
         <w:t xml:space="preserve">          </w:t>
       </w:r>
       <w:proofErr w:type="spellStart"/>
-      <w:proofErr w:type="gramStart"/>
       <w:r>
         <w:rPr>
           <w:rFonts w:ascii="Consolas" w:hAnsi="Consolas" w:cs="Consolas"/>
@@ -7106,7 +6915,6 @@
         <w:t>if</w:t>
       </w:r>
       <w:proofErr w:type="spellEnd"/>
-      <w:proofErr w:type="gramEnd"/>
       <w:r>
         <w:rPr>
           <w:rFonts w:ascii="Consolas" w:hAnsi="Consolas" w:cs="Consolas"/>
@@ -7203,7 +7011,6 @@
         <w:t xml:space="preserve">              </w:t>
       </w:r>
       <w:proofErr w:type="spellStart"/>
-      <w:proofErr w:type="gramStart"/>
       <w:r>
         <w:rPr>
           <w:rFonts w:ascii="Consolas" w:hAnsi="Consolas" w:cs="Consolas"/>
@@ -7214,7 +7021,6 @@
         <w:t>return</w:t>
       </w:r>
       <w:proofErr w:type="spellEnd"/>
-      <w:proofErr w:type="gramEnd"/>
       <w:r>
         <w:rPr>
           <w:rFonts w:ascii="Consolas" w:hAnsi="Consolas" w:cs="Consolas"/>
@@ -7314,7 +7120,6 @@
         <w:t xml:space="preserve">             </w:t>
       </w:r>
       <w:proofErr w:type="spellStart"/>
-      <w:proofErr w:type="gramStart"/>
       <w:r>
         <w:rPr>
           <w:rFonts w:ascii="Consolas" w:hAnsi="Consolas" w:cs="Consolas"/>
@@ -7325,7 +7130,6 @@
         <w:t>if</w:t>
       </w:r>
       <w:proofErr w:type="spellEnd"/>
-      <w:proofErr w:type="gramEnd"/>
       <w:r>
         <w:rPr>
           <w:rFonts w:ascii="Consolas" w:hAnsi="Consolas" w:cs="Consolas"/>
@@ -7379,7 +7183,6 @@
         <w:t xml:space="preserve">                 </w:t>
       </w:r>
       <w:proofErr w:type="spellStart"/>
-      <w:proofErr w:type="gramStart"/>
       <w:r>
         <w:rPr>
           <w:rFonts w:ascii="Consolas" w:hAnsi="Consolas" w:cs="Consolas"/>
@@ -7390,7 +7193,6 @@
         <w:t>return</w:t>
       </w:r>
       <w:proofErr w:type="spellEnd"/>
-      <w:proofErr w:type="gramEnd"/>
       <w:r>
         <w:rPr>
           <w:rFonts w:ascii="Consolas" w:hAnsi="Consolas" w:cs="Consolas"/>
@@ -7467,7 +7269,6 @@
         <w:t xml:space="preserve">                      </w:t>
       </w:r>
       <w:proofErr w:type="spellStart"/>
-      <w:proofErr w:type="gramStart"/>
       <w:r>
         <w:rPr>
           <w:rFonts w:ascii="Consolas" w:hAnsi="Consolas" w:cs="Consolas"/>
@@ -7478,7 +7279,6 @@
         <w:t>return</w:t>
       </w:r>
       <w:proofErr w:type="spellEnd"/>
-      <w:proofErr w:type="gramEnd"/>
       <w:r>
         <w:rPr>
           <w:rFonts w:ascii="Consolas" w:hAnsi="Consolas" w:cs="Consolas"/>
@@ -7558,7 +7358,6 @@
         <w:tab/>
       </w:r>
       <w:proofErr w:type="spellStart"/>
-      <w:proofErr w:type="gramStart"/>
       <w:r>
         <w:rPr>
           <w:rFonts w:ascii="Consolas" w:hAnsi="Consolas" w:cs="Consolas"/>
@@ -7569,7 +7368,6 @@
         <w:t>return</w:t>
       </w:r>
       <w:proofErr w:type="spellEnd"/>
-      <w:proofErr w:type="gramEnd"/>
       <w:r>
         <w:rPr>
           <w:rFonts w:ascii="Consolas" w:hAnsi="Consolas" w:cs="Consolas"/>
@@ -7712,23 +7510,13 @@
         <w:t>“</w:t>
       </w:r>
       <w:proofErr w:type="spellStart"/>
-      <w:proofErr w:type="gramStart"/>
-      <w:r>
-        <w:rPr>
-          <w:rFonts w:ascii="Segoe UI" w:hAnsi="Segoe UI" w:cs="Segoe UI"/>
-          <w:sz w:val="18"/>
-          <w:szCs w:val="18"/>
-        </w:rPr>
-        <w:t>junit.framework</w:t>
-      </w:r>
-      <w:proofErr w:type="gramEnd"/>
-      <w:r>
-        <w:rPr>
-          <w:rFonts w:ascii="Segoe UI" w:hAnsi="Segoe UI" w:cs="Segoe UI"/>
-          <w:sz w:val="18"/>
-          <w:szCs w:val="18"/>
-        </w:rPr>
-        <w:t>.A</w:t>
+      <w:r>
+        <w:rPr>
+          <w:rFonts w:ascii="Segoe UI" w:hAnsi="Segoe UI" w:cs="Segoe UI"/>
+          <w:sz w:val="18"/>
+          <w:szCs w:val="18"/>
+        </w:rPr>
+        <w:t>junit.framework.A</w:t>
       </w:r>
       <w:r>
         <w:rPr>
@@ -7889,7 +7677,6 @@
         </w:rPr>
       </w:pPr>
       <w:proofErr w:type="spellStart"/>
-      <w:proofErr w:type="gramStart"/>
       <w:r>
         <w:rPr>
           <w:rFonts w:ascii="Segoe UI" w:hAnsi="Segoe UI" w:cs="Segoe UI"/>
@@ -7899,7 +7686,6 @@
         <w:t>public</w:t>
       </w:r>
       <w:proofErr w:type="spellEnd"/>
-      <w:proofErr w:type="gramEnd"/>
       <w:r>
         <w:rPr>
           <w:rFonts w:ascii="Segoe UI" w:hAnsi="Segoe UI" w:cs="Segoe UI"/>
@@ -7962,7 +7748,6 @@
         <w:t xml:space="preserve">   </w:t>
       </w:r>
       <w:proofErr w:type="spellStart"/>
-      <w:proofErr w:type="gramStart"/>
       <w:r>
         <w:rPr>
           <w:rFonts w:ascii="Segoe UI" w:hAnsi="Segoe UI" w:cs="Segoe UI"/>
@@ -7972,7 +7757,6 @@
         <w:t>private</w:t>
       </w:r>
       <w:proofErr w:type="spellEnd"/>
-      <w:proofErr w:type="gramEnd"/>
       <w:r>
         <w:rPr>
           <w:rFonts w:ascii="Segoe UI" w:hAnsi="Segoe UI" w:cs="Segoe UI"/>
@@ -8018,7 +7802,6 @@
         <w:t xml:space="preserve">   </w:t>
       </w:r>
       <w:proofErr w:type="spellStart"/>
-      <w:proofErr w:type="gramStart"/>
       <w:r>
         <w:rPr>
           <w:rFonts w:ascii="Segoe UI" w:hAnsi="Segoe UI" w:cs="Segoe UI"/>
@@ -8028,7 +7811,6 @@
         <w:t>private</w:t>
       </w:r>
       <w:proofErr w:type="spellEnd"/>
-      <w:proofErr w:type="gramEnd"/>
       <w:r>
         <w:rPr>
           <w:rFonts w:ascii="Segoe UI" w:hAnsi="Segoe UI" w:cs="Segoe UI"/>
@@ -8073,7 +7855,6 @@
         <w:t xml:space="preserve">   </w:t>
       </w:r>
       <w:proofErr w:type="spellStart"/>
-      <w:proofErr w:type="gramStart"/>
       <w:r>
         <w:rPr>
           <w:rFonts w:ascii="Segoe UI" w:hAnsi="Segoe UI" w:cs="Segoe UI"/>
@@ -8083,7 +7864,6 @@
         <w:t>private</w:t>
       </w:r>
       <w:proofErr w:type="spellEnd"/>
-      <w:proofErr w:type="gramEnd"/>
       <w:r>
         <w:rPr>
           <w:rFonts w:ascii="Segoe UI" w:hAnsi="Segoe UI" w:cs="Segoe UI"/>
@@ -8128,7 +7908,6 @@
         <w:t xml:space="preserve">   </w:t>
       </w:r>
       <w:proofErr w:type="spellStart"/>
-      <w:proofErr w:type="gramStart"/>
       <w:r>
         <w:rPr>
           <w:rFonts w:ascii="Segoe UI" w:hAnsi="Segoe UI" w:cs="Segoe UI"/>
@@ -8138,7 +7917,6 @@
         <w:t>private</w:t>
       </w:r>
       <w:proofErr w:type="spellEnd"/>
-      <w:proofErr w:type="gramEnd"/>
       <w:r>
         <w:rPr>
           <w:rFonts w:ascii="Segoe UI" w:hAnsi="Segoe UI" w:cs="Segoe UI"/>
@@ -8192,7 +7970,6 @@
         <w:t xml:space="preserve">   </w:t>
       </w:r>
       <w:proofErr w:type="spellStart"/>
-      <w:proofErr w:type="gramStart"/>
       <w:r>
         <w:rPr>
           <w:rFonts w:ascii="Segoe UI" w:hAnsi="Segoe UI" w:cs="Segoe UI"/>
@@ -8202,7 +7979,6 @@
         <w:t>public</w:t>
       </w:r>
       <w:proofErr w:type="spellEnd"/>
-      <w:proofErr w:type="gramEnd"/>
       <w:r>
         <w:rPr>
           <w:rFonts w:ascii="Segoe UI" w:hAnsi="Segoe UI" w:cs="Segoe UI"/>
@@ -8337,7 +8113,6 @@
         <w:t xml:space="preserve">      </w:t>
       </w:r>
       <w:proofErr w:type="spellStart"/>
-      <w:proofErr w:type="gramStart"/>
       <w:r>
         <w:rPr>
           <w:rFonts w:ascii="Segoe UI" w:hAnsi="Segoe UI" w:cs="Segoe UI"/>
@@ -8347,7 +8122,6 @@
         <w:t>if</w:t>
       </w:r>
       <w:proofErr w:type="spellEnd"/>
-      <w:proofErr w:type="gramEnd"/>
       <w:r>
         <w:rPr>
           <w:rFonts w:ascii="Segoe UI" w:hAnsi="Segoe UI" w:cs="Segoe UI"/>
@@ -8393,7 +8167,6 @@
         <w:t xml:space="preserve">      </w:t>
       </w:r>
       <w:proofErr w:type="spellStart"/>
-      <w:proofErr w:type="gramStart"/>
       <w:r>
         <w:rPr>
           <w:rFonts w:ascii="Segoe UI" w:hAnsi="Segoe UI" w:cs="Segoe UI"/>
@@ -8403,7 +8176,6 @@
         <w:t>if</w:t>
       </w:r>
       <w:proofErr w:type="spellEnd"/>
-      <w:proofErr w:type="gramEnd"/>
       <w:r>
         <w:rPr>
           <w:rFonts w:ascii="Segoe UI" w:hAnsi="Segoe UI" w:cs="Segoe UI"/>
@@ -8465,7 +8237,6 @@
         <w:tab/>
       </w:r>
       <w:proofErr w:type="spellStart"/>
-      <w:proofErr w:type="gramStart"/>
       <w:r>
         <w:rPr>
           <w:rFonts w:ascii="Segoe UI" w:hAnsi="Segoe UI" w:cs="Segoe UI"/>
@@ -8475,7 +8246,6 @@
         <w:t>return</w:t>
       </w:r>
       <w:proofErr w:type="spellEnd"/>
-      <w:proofErr w:type="gramEnd"/>
       <w:r>
         <w:rPr>
           <w:rFonts w:ascii="Segoe UI" w:hAnsi="Segoe UI" w:cs="Segoe UI"/>
@@ -8564,7 +8334,6 @@
         <w:t xml:space="preserve">  </w:t>
       </w:r>
       <w:proofErr w:type="spellStart"/>
-      <w:proofErr w:type="gramStart"/>
       <w:r>
         <w:rPr>
           <w:rFonts w:ascii="Segoe UI" w:hAnsi="Segoe UI" w:cs="Segoe UI"/>
@@ -8574,7 +8343,6 @@
         <w:t>return</w:t>
       </w:r>
       <w:proofErr w:type="spellEnd"/>
-      <w:proofErr w:type="gramEnd"/>
       <w:r>
         <w:rPr>
           <w:rFonts w:ascii="Segoe UI" w:hAnsi="Segoe UI" w:cs="Segoe UI"/>
@@ -8672,7 +8440,6 @@
         <w:t xml:space="preserve">      </w:t>
       </w:r>
       <w:proofErr w:type="spellStart"/>
-      <w:proofErr w:type="gramStart"/>
       <w:r>
         <w:rPr>
           <w:rFonts w:ascii="Segoe UI" w:hAnsi="Segoe UI" w:cs="Segoe UI"/>
@@ -8682,7 +8449,6 @@
         <w:t>if</w:t>
       </w:r>
       <w:proofErr w:type="spellEnd"/>
-      <w:proofErr w:type="gramEnd"/>
       <w:r>
         <w:rPr>
           <w:rFonts w:ascii="Segoe UI" w:hAnsi="Segoe UI" w:cs="Segoe UI"/>
@@ -8745,7 +8511,6 @@
         <w:t xml:space="preserve">  </w:t>
       </w:r>
       <w:proofErr w:type="spellStart"/>
-      <w:proofErr w:type="gramStart"/>
       <w:r>
         <w:rPr>
           <w:rFonts w:ascii="Segoe UI" w:hAnsi="Segoe UI" w:cs="Segoe UI"/>
@@ -8755,7 +8520,6 @@
         <w:t>return</w:t>
       </w:r>
       <w:proofErr w:type="spellEnd"/>
-      <w:proofErr w:type="gramEnd"/>
       <w:r>
         <w:rPr>
           <w:rFonts w:ascii="Segoe UI" w:hAnsi="Segoe UI" w:cs="Segoe UI"/>
@@ -8860,7 +8624,6 @@
         <w:tab/>
       </w:r>
       <w:proofErr w:type="spellStart"/>
-      <w:proofErr w:type="gramStart"/>
       <w:r>
         <w:rPr>
           <w:rFonts w:ascii="Segoe UI" w:hAnsi="Segoe UI" w:cs="Segoe UI"/>
@@ -8870,7 +8633,6 @@
         <w:t>return</w:t>
       </w:r>
       <w:proofErr w:type="spellEnd"/>
-      <w:proofErr w:type="gramEnd"/>
       <w:r>
         <w:rPr>
           <w:rFonts w:ascii="Segoe UI" w:hAnsi="Segoe UI" w:cs="Segoe UI"/>
@@ -8965,8 +8727,2834 @@
           <w:szCs w:val="18"/>
         </w:rPr>
       </w:pPr>
+    </w:p>
+    <w:p>
+      <w:pPr>
+        <w:rPr>
+          <w:rFonts w:ascii="Segoe UI" w:hAnsi="Segoe UI" w:cs="Segoe UI"/>
+          <w:sz w:val="18"/>
+          <w:szCs w:val="18"/>
+        </w:rPr>
+      </w:pPr>
+      <w:r>
+        <w:rPr>
+          <w:rFonts w:ascii="Segoe UI" w:hAnsi="Segoe UI" w:cs="Segoe UI"/>
+          <w:sz w:val="18"/>
+          <w:szCs w:val="18"/>
+        </w:rPr>
+        <w:t>PARTE 5 – TESTES</w:t>
+      </w:r>
+    </w:p>
+    <w:p>
+      <w:pPr>
+        <w:rPr>
+          <w:rFonts w:ascii="Segoe UI" w:hAnsi="Segoe UI" w:cs="Segoe UI"/>
+          <w:sz w:val="18"/>
+          <w:szCs w:val="18"/>
+        </w:rPr>
+      </w:pPr>
+      <w:r>
+        <w:rPr>
+          <w:rFonts w:ascii="Segoe UI" w:hAnsi="Segoe UI" w:cs="Segoe UI"/>
+          <w:sz w:val="18"/>
+          <w:szCs w:val="18"/>
+        </w:rPr>
+        <w:t>Rodando novamente a JUNIT temos o seguinte erro no “</w:t>
+      </w:r>
+      <w:proofErr w:type="spellStart"/>
+      <w:r>
+        <w:rPr>
+          <w:rFonts w:ascii="Segoe UI" w:hAnsi="Segoe UI" w:cs="Segoe UI"/>
+          <w:sz w:val="18"/>
+          <w:szCs w:val="18"/>
+        </w:rPr>
+        <w:t>testeCondenacaoCumplices</w:t>
+      </w:r>
+      <w:proofErr w:type="spellEnd"/>
+      <w:r>
+        <w:rPr>
+          <w:rFonts w:ascii="Segoe UI" w:hAnsi="Segoe UI" w:cs="Segoe UI"/>
+          <w:sz w:val="18"/>
+          <w:szCs w:val="18"/>
+        </w:rPr>
+        <w:t>”</w:t>
+      </w:r>
+    </w:p>
+    <w:p>
+      <w:pPr>
+        <w:rPr>
+          <w:rFonts w:ascii="Segoe UI" w:hAnsi="Segoe UI" w:cs="Segoe UI"/>
+          <w:sz w:val="18"/>
+          <w:szCs w:val="18"/>
+        </w:rPr>
+      </w:pPr>
+      <w:r>
+        <w:rPr>
+          <w:rFonts w:ascii="Segoe UI" w:hAnsi="Segoe UI" w:cs="Segoe UI"/>
+          <w:sz w:val="18"/>
+          <w:szCs w:val="18"/>
+        </w:rPr>
+        <w:t>“</w:t>
+      </w:r>
+      <w:proofErr w:type="spellStart"/>
+      <w:r>
+        <w:rPr>
+          <w:rFonts w:ascii="Segoe UI" w:hAnsi="Segoe UI" w:cs="Segoe UI"/>
+          <w:sz w:val="18"/>
+          <w:szCs w:val="18"/>
+        </w:rPr>
+        <w:t>junit.framework.A</w:t>
+      </w:r>
+      <w:r>
+        <w:rPr>
+          <w:rFonts w:ascii="Segoe UI" w:hAnsi="Segoe UI" w:cs="Segoe UI"/>
+          <w:sz w:val="18"/>
+          <w:szCs w:val="18"/>
+        </w:rPr>
+        <w:t>ssertionFailedError</w:t>
+      </w:r>
+      <w:proofErr w:type="spellEnd"/>
+      <w:r>
+        <w:rPr>
+          <w:rFonts w:ascii="Segoe UI" w:hAnsi="Segoe UI" w:cs="Segoe UI"/>
+          <w:sz w:val="18"/>
+          <w:szCs w:val="18"/>
+        </w:rPr>
+        <w:t xml:space="preserve">: </w:t>
+      </w:r>
+      <w:proofErr w:type="spellStart"/>
+      <w:r>
+        <w:rPr>
+          <w:rFonts w:ascii="Segoe UI" w:hAnsi="Segoe UI" w:cs="Segoe UI"/>
+          <w:sz w:val="18"/>
+          <w:szCs w:val="18"/>
+        </w:rPr>
+        <w:t>expected</w:t>
+      </w:r>
+      <w:proofErr w:type="spellEnd"/>
+      <w:r>
+        <w:rPr>
+          <w:rFonts w:ascii="Segoe UI" w:hAnsi="Segoe UI" w:cs="Segoe UI"/>
+          <w:sz w:val="18"/>
+          <w:szCs w:val="18"/>
+        </w:rPr>
+        <w:t xml:space="preserve">:&lt;1&gt; </w:t>
+      </w:r>
+      <w:proofErr w:type="spellStart"/>
+      <w:r>
+        <w:rPr>
+          <w:rFonts w:ascii="Segoe UI" w:hAnsi="Segoe UI" w:cs="Segoe UI"/>
+          <w:sz w:val="18"/>
+          <w:szCs w:val="18"/>
+        </w:rPr>
+        <w:t>but</w:t>
+      </w:r>
+      <w:proofErr w:type="spellEnd"/>
+      <w:r>
+        <w:rPr>
+          <w:rFonts w:ascii="Segoe UI" w:hAnsi="Segoe UI" w:cs="Segoe UI"/>
+          <w:sz w:val="18"/>
+          <w:szCs w:val="18"/>
+        </w:rPr>
+        <w:t xml:space="preserve"> </w:t>
+      </w:r>
+      <w:proofErr w:type="spellStart"/>
+      <w:r>
+        <w:rPr>
+          <w:rFonts w:ascii="Segoe UI" w:hAnsi="Segoe UI" w:cs="Segoe UI"/>
+          <w:sz w:val="18"/>
+          <w:szCs w:val="18"/>
+        </w:rPr>
+        <w:t>was</w:t>
+      </w:r>
+      <w:proofErr w:type="spellEnd"/>
+      <w:r>
+        <w:rPr>
+          <w:rFonts w:ascii="Segoe UI" w:hAnsi="Segoe UI" w:cs="Segoe UI"/>
+          <w:sz w:val="18"/>
+          <w:szCs w:val="18"/>
+        </w:rPr>
+        <w:t>:&lt;10</w:t>
+      </w:r>
+      <w:r>
+        <w:rPr>
+          <w:rFonts w:ascii="Segoe UI" w:hAnsi="Segoe UI" w:cs="Segoe UI"/>
+          <w:sz w:val="18"/>
+          <w:szCs w:val="18"/>
+        </w:rPr>
+        <w:t>&gt;</w:t>
+      </w:r>
+      <w:r>
+        <w:rPr>
+          <w:rFonts w:ascii="Segoe UI" w:hAnsi="Segoe UI" w:cs="Segoe UI"/>
+          <w:sz w:val="18"/>
+          <w:szCs w:val="18"/>
+        </w:rPr>
+        <w:t>”</w:t>
+      </w:r>
+    </w:p>
+    <w:p>
+      <w:pPr>
+        <w:rPr>
+          <w:rFonts w:ascii="Segoe UI" w:hAnsi="Segoe UI" w:cs="Segoe UI"/>
+          <w:sz w:val="18"/>
+          <w:szCs w:val="18"/>
+        </w:rPr>
+      </w:pPr>
+      <w:r>
+        <w:rPr>
+          <w:rFonts w:ascii="Segoe UI" w:hAnsi="Segoe UI" w:cs="Segoe UI"/>
+          <w:sz w:val="18"/>
+          <w:szCs w:val="18"/>
+        </w:rPr>
+        <w:t xml:space="preserve">O código está diferente nesse quesito, o retorno da variável </w:t>
+      </w:r>
+      <w:r>
+        <w:rPr>
+          <w:rFonts w:ascii="Segoe UI" w:hAnsi="Segoe UI" w:cs="Segoe UI"/>
+          <w:sz w:val="18"/>
+          <w:szCs w:val="18"/>
+        </w:rPr>
+        <w:t>PENA_CONDENACAO_INDIVIDUAL</w:t>
+      </w:r>
+      <w:r>
+        <w:rPr>
+          <w:rFonts w:ascii="Segoe UI" w:hAnsi="Segoe UI" w:cs="Segoe UI"/>
+          <w:sz w:val="18"/>
+          <w:szCs w:val="18"/>
+        </w:rPr>
+        <w:t xml:space="preserve"> é 10. Resolvi fazer a alteração na JUNIT, deixando-a dessa forma:</w:t>
+      </w:r>
+    </w:p>
+    <w:p>
+      <w:pPr>
+        <w:rPr>
+          <w:rFonts w:ascii="Segoe UI" w:hAnsi="Segoe UI" w:cs="Segoe UI"/>
+          <w:sz w:val="18"/>
+          <w:szCs w:val="18"/>
+        </w:rPr>
+      </w:pPr>
+    </w:p>
+    <w:p>
+      <w:pPr>
+        <w:rPr>
+          <w:rFonts w:ascii="Segoe UI" w:hAnsi="Segoe UI" w:cs="Segoe UI"/>
+          <w:sz w:val="18"/>
+          <w:szCs w:val="18"/>
+        </w:rPr>
+      </w:pPr>
+      <w:proofErr w:type="spellStart"/>
+      <w:r>
+        <w:rPr>
+          <w:rFonts w:ascii="Segoe UI" w:hAnsi="Segoe UI" w:cs="Segoe UI"/>
+          <w:sz w:val="18"/>
+          <w:szCs w:val="18"/>
+        </w:rPr>
+        <w:t>import</w:t>
+      </w:r>
+      <w:proofErr w:type="spellEnd"/>
+      <w:r>
+        <w:rPr>
+          <w:rFonts w:ascii="Segoe UI" w:hAnsi="Segoe UI" w:cs="Segoe UI"/>
+          <w:sz w:val="18"/>
+          <w:szCs w:val="18"/>
+        </w:rPr>
+        <w:t xml:space="preserve"> </w:t>
+      </w:r>
+      <w:proofErr w:type="spellStart"/>
+      <w:r>
+        <w:rPr>
+          <w:rFonts w:ascii="Segoe UI" w:hAnsi="Segoe UI" w:cs="Segoe UI"/>
+          <w:sz w:val="18"/>
+          <w:szCs w:val="18"/>
+        </w:rPr>
+        <w:t>static</w:t>
+      </w:r>
+      <w:proofErr w:type="spellEnd"/>
+      <w:r>
+        <w:rPr>
+          <w:rFonts w:ascii="Segoe UI" w:hAnsi="Segoe UI" w:cs="Segoe UI"/>
+          <w:sz w:val="18"/>
+          <w:szCs w:val="18"/>
+        </w:rPr>
+        <w:t xml:space="preserve"> </w:t>
+      </w:r>
+      <w:proofErr w:type="spellStart"/>
+      <w:r>
+        <w:rPr>
+          <w:rFonts w:ascii="Segoe UI" w:hAnsi="Segoe UI" w:cs="Segoe UI"/>
+          <w:sz w:val="18"/>
+          <w:szCs w:val="18"/>
+        </w:rPr>
+        <w:t>org.junit.jupiter.api.Assertions</w:t>
+      </w:r>
+      <w:proofErr w:type="spellEnd"/>
+      <w:r>
+        <w:rPr>
+          <w:rFonts w:ascii="Segoe UI" w:hAnsi="Segoe UI" w:cs="Segoe UI"/>
+          <w:sz w:val="18"/>
+          <w:szCs w:val="18"/>
+        </w:rPr>
+        <w:t>.*;</w:t>
+      </w:r>
+    </w:p>
+    <w:p>
+      <w:pPr>
+        <w:rPr>
+          <w:rFonts w:ascii="Segoe UI" w:hAnsi="Segoe UI" w:cs="Segoe UI"/>
+          <w:sz w:val="18"/>
+          <w:szCs w:val="18"/>
+        </w:rPr>
+      </w:pPr>
+    </w:p>
+    <w:p>
+      <w:pPr>
+        <w:rPr>
+          <w:rFonts w:ascii="Segoe UI" w:hAnsi="Segoe UI" w:cs="Segoe UI"/>
+          <w:sz w:val="18"/>
+          <w:szCs w:val="18"/>
+        </w:rPr>
+      </w:pPr>
+      <w:proofErr w:type="spellStart"/>
+      <w:r>
+        <w:rPr>
+          <w:rFonts w:ascii="Segoe UI" w:hAnsi="Segoe UI" w:cs="Segoe UI"/>
+          <w:sz w:val="18"/>
+          <w:szCs w:val="18"/>
+        </w:rPr>
+        <w:t>import</w:t>
+      </w:r>
+      <w:proofErr w:type="spellEnd"/>
+      <w:r>
+        <w:rPr>
+          <w:rFonts w:ascii="Segoe UI" w:hAnsi="Segoe UI" w:cs="Segoe UI"/>
+          <w:sz w:val="18"/>
+          <w:szCs w:val="18"/>
+        </w:rPr>
+        <w:t xml:space="preserve"> </w:t>
+      </w:r>
+      <w:proofErr w:type="spellStart"/>
+      <w:r>
+        <w:rPr>
+          <w:rFonts w:ascii="Segoe UI" w:hAnsi="Segoe UI" w:cs="Segoe UI"/>
+          <w:sz w:val="18"/>
+          <w:szCs w:val="18"/>
+        </w:rPr>
+        <w:t>org.junit.jupiter.api.Test</w:t>
+      </w:r>
+      <w:proofErr w:type="spellEnd"/>
+      <w:r>
+        <w:rPr>
+          <w:rFonts w:ascii="Segoe UI" w:hAnsi="Segoe UI" w:cs="Segoe UI"/>
+          <w:sz w:val="18"/>
+          <w:szCs w:val="18"/>
+        </w:rPr>
+        <w:t>;</w:t>
+      </w:r>
+    </w:p>
+    <w:p>
+      <w:pPr>
+        <w:rPr>
+          <w:rFonts w:ascii="Segoe UI" w:hAnsi="Segoe UI" w:cs="Segoe UI"/>
+          <w:sz w:val="18"/>
+          <w:szCs w:val="18"/>
+        </w:rPr>
+      </w:pPr>
+    </w:p>
+    <w:p>
+      <w:pPr>
+        <w:rPr>
+          <w:rFonts w:ascii="Segoe UI" w:hAnsi="Segoe UI" w:cs="Segoe UI"/>
+          <w:sz w:val="18"/>
+          <w:szCs w:val="18"/>
+        </w:rPr>
+      </w:pPr>
+      <w:proofErr w:type="spellStart"/>
+      <w:r>
+        <w:rPr>
+          <w:rFonts w:ascii="Segoe UI" w:hAnsi="Segoe UI" w:cs="Segoe UI"/>
+          <w:sz w:val="18"/>
+          <w:szCs w:val="18"/>
+        </w:rPr>
+        <w:t>import</w:t>
+      </w:r>
+      <w:proofErr w:type="spellEnd"/>
+      <w:r>
+        <w:rPr>
+          <w:rFonts w:ascii="Segoe UI" w:hAnsi="Segoe UI" w:cs="Segoe UI"/>
+          <w:sz w:val="18"/>
+          <w:szCs w:val="18"/>
+        </w:rPr>
+        <w:t xml:space="preserve"> </w:t>
+      </w:r>
+      <w:proofErr w:type="spellStart"/>
+      <w:r>
+        <w:rPr>
+          <w:rFonts w:ascii="Segoe UI" w:hAnsi="Segoe UI" w:cs="Segoe UI"/>
+          <w:sz w:val="18"/>
+          <w:szCs w:val="18"/>
+        </w:rPr>
+        <w:t>org.junit.jupiter.api.Test</w:t>
+      </w:r>
+      <w:proofErr w:type="spellEnd"/>
+      <w:r>
+        <w:rPr>
+          <w:rFonts w:ascii="Segoe UI" w:hAnsi="Segoe UI" w:cs="Segoe UI"/>
+          <w:sz w:val="18"/>
+          <w:szCs w:val="18"/>
+        </w:rPr>
+        <w:t>;</w:t>
+      </w:r>
+    </w:p>
+    <w:p>
+      <w:pPr>
+        <w:rPr>
+          <w:rFonts w:ascii="Segoe UI" w:hAnsi="Segoe UI" w:cs="Segoe UI"/>
+          <w:sz w:val="18"/>
+          <w:szCs w:val="18"/>
+        </w:rPr>
+      </w:pPr>
+    </w:p>
+    <w:p>
+      <w:pPr>
+        <w:rPr>
+          <w:rFonts w:ascii="Segoe UI" w:hAnsi="Segoe UI" w:cs="Segoe UI"/>
+          <w:sz w:val="18"/>
+          <w:szCs w:val="18"/>
+        </w:rPr>
+      </w:pPr>
+      <w:proofErr w:type="spellStart"/>
+      <w:r>
+        <w:rPr>
+          <w:rFonts w:ascii="Segoe UI" w:hAnsi="Segoe UI" w:cs="Segoe UI"/>
+          <w:sz w:val="18"/>
+          <w:szCs w:val="18"/>
+        </w:rPr>
+        <w:t>import</w:t>
+      </w:r>
+      <w:proofErr w:type="spellEnd"/>
+      <w:r>
+        <w:rPr>
+          <w:rFonts w:ascii="Segoe UI" w:hAnsi="Segoe UI" w:cs="Segoe UI"/>
+          <w:sz w:val="18"/>
+          <w:szCs w:val="18"/>
+        </w:rPr>
+        <w:t xml:space="preserve"> </w:t>
+      </w:r>
+      <w:proofErr w:type="spellStart"/>
+      <w:r>
+        <w:rPr>
+          <w:rFonts w:ascii="Segoe UI" w:hAnsi="Segoe UI" w:cs="Segoe UI"/>
+          <w:sz w:val="18"/>
+          <w:szCs w:val="18"/>
+        </w:rPr>
+        <w:t>junit.framework.TestCase</w:t>
+      </w:r>
+      <w:proofErr w:type="spellEnd"/>
+      <w:r>
+        <w:rPr>
+          <w:rFonts w:ascii="Segoe UI" w:hAnsi="Segoe UI" w:cs="Segoe UI"/>
+          <w:sz w:val="18"/>
+          <w:szCs w:val="18"/>
+        </w:rPr>
+        <w:t>;</w:t>
+      </w:r>
+    </w:p>
+    <w:p>
+      <w:pPr>
+        <w:rPr>
+          <w:rFonts w:ascii="Segoe UI" w:hAnsi="Segoe UI" w:cs="Segoe UI"/>
+          <w:sz w:val="18"/>
+          <w:szCs w:val="18"/>
+        </w:rPr>
+      </w:pPr>
+      <w:proofErr w:type="spellStart"/>
+      <w:r>
+        <w:rPr>
+          <w:rFonts w:ascii="Segoe UI" w:hAnsi="Segoe UI" w:cs="Segoe UI"/>
+          <w:sz w:val="18"/>
+          <w:szCs w:val="18"/>
+        </w:rPr>
+        <w:lastRenderedPageBreak/>
+        <w:t>import</w:t>
+      </w:r>
+      <w:proofErr w:type="spellEnd"/>
+      <w:r>
+        <w:rPr>
+          <w:rFonts w:ascii="Segoe UI" w:hAnsi="Segoe UI" w:cs="Segoe UI"/>
+          <w:sz w:val="18"/>
+          <w:szCs w:val="18"/>
+        </w:rPr>
+        <w:t xml:space="preserve"> </w:t>
+      </w:r>
+      <w:proofErr w:type="spellStart"/>
+      <w:r>
+        <w:rPr>
+          <w:rFonts w:ascii="Segoe UI" w:hAnsi="Segoe UI" w:cs="Segoe UI"/>
+          <w:sz w:val="18"/>
+          <w:szCs w:val="18"/>
+        </w:rPr>
+        <w:t>org.junit.jupiter.api.Test</w:t>
+      </w:r>
+      <w:proofErr w:type="spellEnd"/>
+      <w:r>
+        <w:rPr>
+          <w:rFonts w:ascii="Segoe UI" w:hAnsi="Segoe UI" w:cs="Segoe UI"/>
+          <w:sz w:val="18"/>
+          <w:szCs w:val="18"/>
+        </w:rPr>
+        <w:t>;</w:t>
+      </w:r>
+    </w:p>
+    <w:p>
+      <w:pPr>
+        <w:rPr>
+          <w:rFonts w:ascii="Segoe UI" w:hAnsi="Segoe UI" w:cs="Segoe UI"/>
+          <w:sz w:val="18"/>
+          <w:szCs w:val="18"/>
+        </w:rPr>
+      </w:pPr>
+    </w:p>
+    <w:p>
+      <w:pPr>
+        <w:rPr>
+          <w:rFonts w:ascii="Segoe UI" w:hAnsi="Segoe UI" w:cs="Segoe UI"/>
+          <w:sz w:val="18"/>
+          <w:szCs w:val="18"/>
+        </w:rPr>
+      </w:pPr>
+      <w:proofErr w:type="spellStart"/>
+      <w:r>
+        <w:rPr>
+          <w:rFonts w:ascii="Segoe UI" w:hAnsi="Segoe UI" w:cs="Segoe UI"/>
+          <w:sz w:val="18"/>
+          <w:szCs w:val="18"/>
+        </w:rPr>
+        <w:t>import</w:t>
+      </w:r>
+      <w:proofErr w:type="spellEnd"/>
+      <w:r>
+        <w:rPr>
+          <w:rFonts w:ascii="Segoe UI" w:hAnsi="Segoe UI" w:cs="Segoe UI"/>
+          <w:sz w:val="18"/>
+          <w:szCs w:val="18"/>
+        </w:rPr>
+        <w:t xml:space="preserve"> </w:t>
+      </w:r>
+      <w:proofErr w:type="spellStart"/>
+      <w:r>
+        <w:rPr>
+          <w:rFonts w:ascii="Segoe UI" w:hAnsi="Segoe UI" w:cs="Segoe UI"/>
+          <w:sz w:val="18"/>
+          <w:szCs w:val="18"/>
+        </w:rPr>
+        <w:t>junit.framework.TestCase</w:t>
+      </w:r>
+      <w:proofErr w:type="spellEnd"/>
+      <w:r>
+        <w:rPr>
+          <w:rFonts w:ascii="Segoe UI" w:hAnsi="Segoe UI" w:cs="Segoe UI"/>
+          <w:sz w:val="18"/>
+          <w:szCs w:val="18"/>
+        </w:rPr>
+        <w:t>;</w:t>
+      </w:r>
+    </w:p>
+    <w:p>
+      <w:pPr>
+        <w:rPr>
+          <w:rFonts w:ascii="Segoe UI" w:hAnsi="Segoe UI" w:cs="Segoe UI"/>
+          <w:sz w:val="18"/>
+          <w:szCs w:val="18"/>
+        </w:rPr>
+      </w:pPr>
+    </w:p>
+    <w:p>
+      <w:pPr>
+        <w:rPr>
+          <w:rFonts w:ascii="Segoe UI" w:hAnsi="Segoe UI" w:cs="Segoe UI"/>
+          <w:sz w:val="18"/>
+          <w:szCs w:val="18"/>
+        </w:rPr>
+      </w:pPr>
+      <w:proofErr w:type="spellStart"/>
+      <w:r>
+        <w:rPr>
+          <w:rFonts w:ascii="Segoe UI" w:hAnsi="Segoe UI" w:cs="Segoe UI"/>
+          <w:sz w:val="18"/>
+          <w:szCs w:val="18"/>
+        </w:rPr>
+        <w:t>class</w:t>
+      </w:r>
+      <w:proofErr w:type="spellEnd"/>
+      <w:r>
+        <w:rPr>
+          <w:rFonts w:ascii="Segoe UI" w:hAnsi="Segoe UI" w:cs="Segoe UI"/>
+          <w:sz w:val="18"/>
+          <w:szCs w:val="18"/>
+        </w:rPr>
+        <w:t xml:space="preserve"> </w:t>
+      </w:r>
+      <w:proofErr w:type="spellStart"/>
+      <w:r>
+        <w:rPr>
+          <w:rFonts w:ascii="Segoe UI" w:hAnsi="Segoe UI" w:cs="Segoe UI"/>
+          <w:sz w:val="18"/>
+          <w:szCs w:val="18"/>
+        </w:rPr>
+        <w:t>JUNITteste</w:t>
+      </w:r>
+      <w:proofErr w:type="spellEnd"/>
+      <w:r>
+        <w:rPr>
+          <w:rFonts w:ascii="Segoe UI" w:hAnsi="Segoe UI" w:cs="Segoe UI"/>
+          <w:sz w:val="18"/>
+          <w:szCs w:val="18"/>
+        </w:rPr>
+        <w:t xml:space="preserve"> </w:t>
+      </w:r>
+      <w:proofErr w:type="spellStart"/>
+      <w:r>
+        <w:rPr>
+          <w:rFonts w:ascii="Segoe UI" w:hAnsi="Segoe UI" w:cs="Segoe UI"/>
+          <w:sz w:val="18"/>
+          <w:szCs w:val="18"/>
+        </w:rPr>
+        <w:t>extends</w:t>
+      </w:r>
+      <w:proofErr w:type="spellEnd"/>
+      <w:r>
+        <w:rPr>
+          <w:rFonts w:ascii="Segoe UI" w:hAnsi="Segoe UI" w:cs="Segoe UI"/>
+          <w:sz w:val="18"/>
+          <w:szCs w:val="18"/>
+        </w:rPr>
+        <w:t xml:space="preserve"> </w:t>
+      </w:r>
+      <w:proofErr w:type="spellStart"/>
+      <w:r>
+        <w:rPr>
+          <w:rFonts w:ascii="Segoe UI" w:hAnsi="Segoe UI" w:cs="Segoe UI"/>
+          <w:sz w:val="18"/>
+          <w:szCs w:val="18"/>
+        </w:rPr>
+        <w:t>TestCase</w:t>
+      </w:r>
+      <w:proofErr w:type="spellEnd"/>
+      <w:r>
+        <w:rPr>
+          <w:rFonts w:ascii="Segoe UI" w:hAnsi="Segoe UI" w:cs="Segoe UI"/>
+          <w:sz w:val="18"/>
+          <w:szCs w:val="18"/>
+        </w:rPr>
+        <w:t xml:space="preserve"> {</w:t>
+      </w:r>
+    </w:p>
+    <w:p>
+      <w:pPr>
+        <w:rPr>
+          <w:rFonts w:ascii="Segoe UI" w:hAnsi="Segoe UI" w:cs="Segoe UI"/>
+          <w:sz w:val="18"/>
+          <w:szCs w:val="18"/>
+        </w:rPr>
+      </w:pPr>
+    </w:p>
+    <w:p>
+      <w:pPr>
+        <w:rPr>
+          <w:rFonts w:ascii="Segoe UI" w:hAnsi="Segoe UI" w:cs="Segoe UI"/>
+          <w:sz w:val="18"/>
+          <w:szCs w:val="18"/>
+        </w:rPr>
+      </w:pPr>
+      <w:r>
+        <w:rPr>
+          <w:rFonts w:ascii="Segoe UI" w:hAnsi="Segoe UI" w:cs="Segoe UI"/>
+          <w:sz w:val="18"/>
+          <w:szCs w:val="18"/>
+        </w:rPr>
+        <w:tab/>
+        <w:t>@Test</w:t>
+      </w:r>
+    </w:p>
+    <w:p>
+      <w:pPr>
+        <w:rPr>
+          <w:rFonts w:ascii="Segoe UI" w:hAnsi="Segoe UI" w:cs="Segoe UI"/>
+          <w:sz w:val="18"/>
+          <w:szCs w:val="18"/>
+        </w:rPr>
+      </w:pPr>
+      <w:r>
+        <w:rPr>
+          <w:rFonts w:ascii="Segoe UI" w:hAnsi="Segoe UI" w:cs="Segoe UI"/>
+          <w:sz w:val="18"/>
+          <w:szCs w:val="18"/>
+        </w:rPr>
+        <w:tab/>
+      </w:r>
+      <w:proofErr w:type="spellStart"/>
+      <w:r>
+        <w:rPr>
+          <w:rFonts w:ascii="Segoe UI" w:hAnsi="Segoe UI" w:cs="Segoe UI"/>
+          <w:sz w:val="18"/>
+          <w:szCs w:val="18"/>
+        </w:rPr>
+        <w:t>void</w:t>
+      </w:r>
+      <w:proofErr w:type="spellEnd"/>
+      <w:r>
+        <w:rPr>
+          <w:rFonts w:ascii="Segoe UI" w:hAnsi="Segoe UI" w:cs="Segoe UI"/>
+          <w:sz w:val="18"/>
+          <w:szCs w:val="18"/>
+        </w:rPr>
+        <w:t xml:space="preserve"> </w:t>
+      </w:r>
+      <w:proofErr w:type="spellStart"/>
+      <w:r>
+        <w:rPr>
+          <w:rFonts w:ascii="Segoe UI" w:hAnsi="Segoe UI" w:cs="Segoe UI"/>
+          <w:sz w:val="18"/>
+          <w:szCs w:val="18"/>
+        </w:rPr>
+        <w:t>testeCondenacaoMutua</w:t>
+      </w:r>
+      <w:proofErr w:type="spellEnd"/>
+      <w:r>
+        <w:rPr>
+          <w:rFonts w:ascii="Segoe UI" w:hAnsi="Segoe UI" w:cs="Segoe UI"/>
+          <w:sz w:val="18"/>
+          <w:szCs w:val="18"/>
+        </w:rPr>
+        <w:t>() {</w:t>
+      </w:r>
+    </w:p>
+    <w:p>
+      <w:pPr>
+        <w:rPr>
+          <w:rFonts w:ascii="Segoe UI" w:hAnsi="Segoe UI" w:cs="Segoe UI"/>
+          <w:sz w:val="18"/>
+          <w:szCs w:val="18"/>
+        </w:rPr>
+      </w:pPr>
+      <w:r>
+        <w:rPr>
+          <w:rFonts w:ascii="Segoe UI" w:hAnsi="Segoe UI" w:cs="Segoe UI"/>
+          <w:sz w:val="18"/>
+          <w:szCs w:val="18"/>
+        </w:rPr>
+        <w:tab/>
+      </w:r>
+      <w:r>
+        <w:rPr>
+          <w:rFonts w:ascii="Segoe UI" w:hAnsi="Segoe UI" w:cs="Segoe UI"/>
+          <w:sz w:val="18"/>
+          <w:szCs w:val="18"/>
+        </w:rPr>
+        <w:tab/>
+      </w:r>
+      <w:proofErr w:type="spellStart"/>
+      <w:r>
+        <w:rPr>
+          <w:rFonts w:ascii="Segoe UI" w:hAnsi="Segoe UI" w:cs="Segoe UI"/>
+          <w:sz w:val="18"/>
+          <w:szCs w:val="18"/>
+        </w:rPr>
+        <w:t>String</w:t>
+      </w:r>
+      <w:proofErr w:type="spellEnd"/>
+      <w:r>
+        <w:rPr>
+          <w:rFonts w:ascii="Segoe UI" w:hAnsi="Segoe UI" w:cs="Segoe UI"/>
+          <w:sz w:val="18"/>
+          <w:szCs w:val="18"/>
+        </w:rPr>
+        <w:t xml:space="preserve"> </w:t>
+      </w:r>
+      <w:proofErr w:type="spellStart"/>
+      <w:r>
+        <w:rPr>
+          <w:rFonts w:ascii="Segoe UI" w:hAnsi="Segoe UI" w:cs="Segoe UI"/>
+          <w:sz w:val="18"/>
+          <w:szCs w:val="18"/>
+        </w:rPr>
+        <w:t>respostaPrisioneiroA</w:t>
+      </w:r>
+      <w:proofErr w:type="spellEnd"/>
+      <w:r>
+        <w:rPr>
+          <w:rFonts w:ascii="Segoe UI" w:hAnsi="Segoe UI" w:cs="Segoe UI"/>
+          <w:sz w:val="18"/>
+          <w:szCs w:val="18"/>
+        </w:rPr>
+        <w:t xml:space="preserve"> = "Culpado";</w:t>
+      </w:r>
+    </w:p>
+    <w:p>
+      <w:pPr>
+        <w:rPr>
+          <w:rFonts w:ascii="Segoe UI" w:hAnsi="Segoe UI" w:cs="Segoe UI"/>
+          <w:sz w:val="18"/>
+          <w:szCs w:val="18"/>
+        </w:rPr>
+      </w:pPr>
+      <w:r>
+        <w:rPr>
+          <w:rFonts w:ascii="Segoe UI" w:hAnsi="Segoe UI" w:cs="Segoe UI"/>
+          <w:sz w:val="18"/>
+          <w:szCs w:val="18"/>
+        </w:rPr>
+        <w:tab/>
+      </w:r>
+      <w:r>
+        <w:rPr>
+          <w:rFonts w:ascii="Segoe UI" w:hAnsi="Segoe UI" w:cs="Segoe UI"/>
+          <w:sz w:val="18"/>
+          <w:szCs w:val="18"/>
+        </w:rPr>
+        <w:tab/>
+      </w:r>
+      <w:proofErr w:type="spellStart"/>
+      <w:r>
+        <w:rPr>
+          <w:rFonts w:ascii="Segoe UI" w:hAnsi="Segoe UI" w:cs="Segoe UI"/>
+          <w:sz w:val="18"/>
+          <w:szCs w:val="18"/>
+        </w:rPr>
+        <w:t>String</w:t>
+      </w:r>
+      <w:proofErr w:type="spellEnd"/>
+      <w:r>
+        <w:rPr>
+          <w:rFonts w:ascii="Segoe UI" w:hAnsi="Segoe UI" w:cs="Segoe UI"/>
+          <w:sz w:val="18"/>
+          <w:szCs w:val="18"/>
+        </w:rPr>
+        <w:t xml:space="preserve"> </w:t>
+      </w:r>
+      <w:proofErr w:type="spellStart"/>
+      <w:r>
+        <w:rPr>
+          <w:rFonts w:ascii="Segoe UI" w:hAnsi="Segoe UI" w:cs="Segoe UI"/>
+          <w:sz w:val="18"/>
+          <w:szCs w:val="18"/>
+        </w:rPr>
+        <w:t>respostaPrisioneiroB</w:t>
+      </w:r>
+      <w:proofErr w:type="spellEnd"/>
+      <w:r>
+        <w:rPr>
+          <w:rFonts w:ascii="Segoe UI" w:hAnsi="Segoe UI" w:cs="Segoe UI"/>
+          <w:sz w:val="18"/>
+          <w:szCs w:val="18"/>
+        </w:rPr>
+        <w:t xml:space="preserve"> = "Culpado";</w:t>
+      </w:r>
+    </w:p>
+    <w:p>
+      <w:pPr>
+        <w:rPr>
+          <w:rFonts w:ascii="Segoe UI" w:hAnsi="Segoe UI" w:cs="Segoe UI"/>
+          <w:sz w:val="18"/>
+          <w:szCs w:val="18"/>
+        </w:rPr>
+      </w:pPr>
+      <w:r>
+        <w:rPr>
+          <w:rFonts w:ascii="Segoe UI" w:hAnsi="Segoe UI" w:cs="Segoe UI"/>
+          <w:sz w:val="18"/>
+          <w:szCs w:val="18"/>
+        </w:rPr>
+        <w:tab/>
+      </w:r>
+      <w:r>
+        <w:rPr>
+          <w:rFonts w:ascii="Segoe UI" w:hAnsi="Segoe UI" w:cs="Segoe UI"/>
+          <w:sz w:val="18"/>
+          <w:szCs w:val="18"/>
+        </w:rPr>
+        <w:tab/>
+      </w:r>
+      <w:proofErr w:type="spellStart"/>
+      <w:r>
+        <w:rPr>
+          <w:rFonts w:ascii="Segoe UI" w:hAnsi="Segoe UI" w:cs="Segoe UI"/>
+          <w:sz w:val="18"/>
+          <w:szCs w:val="18"/>
+        </w:rPr>
+        <w:t>JulgamentoPrisioneiro</w:t>
+      </w:r>
+      <w:proofErr w:type="spellEnd"/>
+      <w:r>
+        <w:rPr>
+          <w:rFonts w:ascii="Segoe UI" w:hAnsi="Segoe UI" w:cs="Segoe UI"/>
+          <w:sz w:val="18"/>
+          <w:szCs w:val="18"/>
+        </w:rPr>
+        <w:t xml:space="preserve"> </w:t>
+      </w:r>
+      <w:proofErr w:type="spellStart"/>
+      <w:r>
+        <w:rPr>
+          <w:rFonts w:ascii="Segoe UI" w:hAnsi="Segoe UI" w:cs="Segoe UI"/>
+          <w:sz w:val="18"/>
+          <w:szCs w:val="18"/>
+        </w:rPr>
+        <w:t>julg</w:t>
+      </w:r>
+      <w:proofErr w:type="spellEnd"/>
+      <w:r>
+        <w:rPr>
+          <w:rFonts w:ascii="Segoe UI" w:hAnsi="Segoe UI" w:cs="Segoe UI"/>
+          <w:sz w:val="18"/>
+          <w:szCs w:val="18"/>
+        </w:rPr>
+        <w:t xml:space="preserve"> = new </w:t>
+      </w:r>
+      <w:proofErr w:type="spellStart"/>
+      <w:r>
+        <w:rPr>
+          <w:rFonts w:ascii="Segoe UI" w:hAnsi="Segoe UI" w:cs="Segoe UI"/>
+          <w:sz w:val="18"/>
+          <w:szCs w:val="18"/>
+        </w:rPr>
+        <w:t>JulgamentoPrisioneiro</w:t>
+      </w:r>
+      <w:proofErr w:type="spellEnd"/>
+      <w:r>
+        <w:rPr>
+          <w:rFonts w:ascii="Segoe UI" w:hAnsi="Segoe UI" w:cs="Segoe UI"/>
+          <w:sz w:val="18"/>
+          <w:szCs w:val="18"/>
+        </w:rPr>
+        <w:t>();</w:t>
+      </w:r>
+    </w:p>
+    <w:p>
+      <w:pPr>
+        <w:rPr>
+          <w:rFonts w:ascii="Segoe UI" w:hAnsi="Segoe UI" w:cs="Segoe UI"/>
+          <w:sz w:val="18"/>
+          <w:szCs w:val="18"/>
+        </w:rPr>
+      </w:pPr>
+      <w:r>
+        <w:rPr>
+          <w:rFonts w:ascii="Segoe UI" w:hAnsi="Segoe UI" w:cs="Segoe UI"/>
+          <w:sz w:val="18"/>
+          <w:szCs w:val="18"/>
+        </w:rPr>
+        <w:tab/>
+      </w:r>
+      <w:r>
+        <w:rPr>
+          <w:rFonts w:ascii="Segoe UI" w:hAnsi="Segoe UI" w:cs="Segoe UI"/>
+          <w:sz w:val="18"/>
+          <w:szCs w:val="18"/>
+        </w:rPr>
+        <w:tab/>
+      </w:r>
+      <w:proofErr w:type="spellStart"/>
+      <w:r>
+        <w:rPr>
+          <w:rFonts w:ascii="Segoe UI" w:hAnsi="Segoe UI" w:cs="Segoe UI"/>
+          <w:sz w:val="18"/>
+          <w:szCs w:val="18"/>
+        </w:rPr>
+        <w:t>int</w:t>
+      </w:r>
+      <w:proofErr w:type="spellEnd"/>
+      <w:r>
+        <w:rPr>
+          <w:rFonts w:ascii="Segoe UI" w:hAnsi="Segoe UI" w:cs="Segoe UI"/>
+          <w:sz w:val="18"/>
+          <w:szCs w:val="18"/>
+        </w:rPr>
+        <w:t xml:space="preserve"> </w:t>
+      </w:r>
+      <w:proofErr w:type="spellStart"/>
+      <w:r>
+        <w:rPr>
+          <w:rFonts w:ascii="Segoe UI" w:hAnsi="Segoe UI" w:cs="Segoe UI"/>
+          <w:sz w:val="18"/>
+          <w:szCs w:val="18"/>
+        </w:rPr>
+        <w:t>resultuadoEsperado</w:t>
+      </w:r>
+      <w:proofErr w:type="spellEnd"/>
+      <w:r>
+        <w:rPr>
+          <w:rFonts w:ascii="Segoe UI" w:hAnsi="Segoe UI" w:cs="Segoe UI"/>
+          <w:sz w:val="18"/>
+          <w:szCs w:val="18"/>
+        </w:rPr>
+        <w:t xml:space="preserve"> = 5;</w:t>
+      </w:r>
+    </w:p>
+    <w:p>
+      <w:pPr>
+        <w:rPr>
+          <w:rFonts w:ascii="Segoe UI" w:hAnsi="Segoe UI" w:cs="Segoe UI"/>
+          <w:sz w:val="18"/>
+          <w:szCs w:val="18"/>
+        </w:rPr>
+      </w:pPr>
+      <w:r>
+        <w:rPr>
+          <w:rFonts w:ascii="Segoe UI" w:hAnsi="Segoe UI" w:cs="Segoe UI"/>
+          <w:sz w:val="18"/>
+          <w:szCs w:val="18"/>
+        </w:rPr>
+        <w:tab/>
+      </w:r>
+      <w:r>
+        <w:rPr>
+          <w:rFonts w:ascii="Segoe UI" w:hAnsi="Segoe UI" w:cs="Segoe UI"/>
+          <w:sz w:val="18"/>
+          <w:szCs w:val="18"/>
+        </w:rPr>
+        <w:tab/>
+      </w:r>
+      <w:proofErr w:type="spellStart"/>
+      <w:r>
+        <w:rPr>
+          <w:rFonts w:ascii="Segoe UI" w:hAnsi="Segoe UI" w:cs="Segoe UI"/>
+          <w:sz w:val="18"/>
+          <w:szCs w:val="18"/>
+        </w:rPr>
+        <w:t>int</w:t>
+      </w:r>
+      <w:proofErr w:type="spellEnd"/>
+      <w:r>
+        <w:rPr>
+          <w:rFonts w:ascii="Segoe UI" w:hAnsi="Segoe UI" w:cs="Segoe UI"/>
+          <w:sz w:val="18"/>
+          <w:szCs w:val="18"/>
+        </w:rPr>
+        <w:t xml:space="preserve"> </w:t>
+      </w:r>
+      <w:proofErr w:type="spellStart"/>
+      <w:r>
+        <w:rPr>
+          <w:rFonts w:ascii="Segoe UI" w:hAnsi="Segoe UI" w:cs="Segoe UI"/>
+          <w:sz w:val="18"/>
+          <w:szCs w:val="18"/>
+        </w:rPr>
+        <w:t>resultadoReal</w:t>
+      </w:r>
+      <w:proofErr w:type="spellEnd"/>
+      <w:r>
+        <w:rPr>
+          <w:rFonts w:ascii="Segoe UI" w:hAnsi="Segoe UI" w:cs="Segoe UI"/>
+          <w:sz w:val="18"/>
+          <w:szCs w:val="18"/>
+        </w:rPr>
+        <w:t xml:space="preserve"> = </w:t>
+      </w:r>
+      <w:proofErr w:type="spellStart"/>
+      <w:r>
+        <w:rPr>
+          <w:rFonts w:ascii="Segoe UI" w:hAnsi="Segoe UI" w:cs="Segoe UI"/>
+          <w:sz w:val="18"/>
+          <w:szCs w:val="18"/>
+        </w:rPr>
+        <w:t>julg.calculaPena</w:t>
+      </w:r>
+      <w:proofErr w:type="spellEnd"/>
+      <w:r>
+        <w:rPr>
+          <w:rFonts w:ascii="Segoe UI" w:hAnsi="Segoe UI" w:cs="Segoe UI"/>
+          <w:sz w:val="18"/>
+          <w:szCs w:val="18"/>
+        </w:rPr>
+        <w:t>(</w:t>
+      </w:r>
+      <w:proofErr w:type="spellStart"/>
+      <w:r>
+        <w:rPr>
+          <w:rFonts w:ascii="Segoe UI" w:hAnsi="Segoe UI" w:cs="Segoe UI"/>
+          <w:sz w:val="18"/>
+          <w:szCs w:val="18"/>
+        </w:rPr>
+        <w:t>respostaPrisioneiroA,respostaPrisioneiroB</w:t>
+      </w:r>
+      <w:proofErr w:type="spellEnd"/>
+      <w:r>
+        <w:rPr>
+          <w:rFonts w:ascii="Segoe UI" w:hAnsi="Segoe UI" w:cs="Segoe UI"/>
+          <w:sz w:val="18"/>
+          <w:szCs w:val="18"/>
+        </w:rPr>
+        <w:t>);</w:t>
+      </w:r>
+    </w:p>
+    <w:p>
+      <w:pPr>
+        <w:rPr>
+          <w:rFonts w:ascii="Segoe UI" w:hAnsi="Segoe UI" w:cs="Segoe UI"/>
+          <w:sz w:val="18"/>
+          <w:szCs w:val="18"/>
+        </w:rPr>
+      </w:pPr>
+      <w:r>
+        <w:rPr>
+          <w:rFonts w:ascii="Segoe UI" w:hAnsi="Segoe UI" w:cs="Segoe UI"/>
+          <w:sz w:val="18"/>
+          <w:szCs w:val="18"/>
+        </w:rPr>
+        <w:tab/>
+      </w:r>
+      <w:r>
+        <w:rPr>
+          <w:rFonts w:ascii="Segoe UI" w:hAnsi="Segoe UI" w:cs="Segoe UI"/>
+          <w:sz w:val="18"/>
+          <w:szCs w:val="18"/>
+        </w:rPr>
+        <w:tab/>
+      </w:r>
+      <w:proofErr w:type="spellStart"/>
+      <w:r>
+        <w:rPr>
+          <w:rFonts w:ascii="Segoe UI" w:hAnsi="Segoe UI" w:cs="Segoe UI"/>
+          <w:sz w:val="18"/>
+          <w:szCs w:val="18"/>
+        </w:rPr>
+        <w:t>assertEquals</w:t>
+      </w:r>
+      <w:proofErr w:type="spellEnd"/>
+      <w:r>
+        <w:rPr>
+          <w:rFonts w:ascii="Segoe UI" w:hAnsi="Segoe UI" w:cs="Segoe UI"/>
+          <w:sz w:val="18"/>
+          <w:szCs w:val="18"/>
+        </w:rPr>
+        <w:t>(</w:t>
+      </w:r>
+      <w:proofErr w:type="spellStart"/>
+      <w:r>
+        <w:rPr>
+          <w:rFonts w:ascii="Segoe UI" w:hAnsi="Segoe UI" w:cs="Segoe UI"/>
+          <w:sz w:val="18"/>
+          <w:szCs w:val="18"/>
+        </w:rPr>
+        <w:t>resultuadoEsperado</w:t>
+      </w:r>
+      <w:proofErr w:type="spellEnd"/>
+      <w:r>
+        <w:rPr>
+          <w:rFonts w:ascii="Segoe UI" w:hAnsi="Segoe UI" w:cs="Segoe UI"/>
+          <w:sz w:val="18"/>
+          <w:szCs w:val="18"/>
+        </w:rPr>
+        <w:t xml:space="preserve">, </w:t>
+      </w:r>
+      <w:proofErr w:type="spellStart"/>
+      <w:r>
+        <w:rPr>
+          <w:rFonts w:ascii="Segoe UI" w:hAnsi="Segoe UI" w:cs="Segoe UI"/>
+          <w:sz w:val="18"/>
+          <w:szCs w:val="18"/>
+        </w:rPr>
+        <w:t>resultadoReal</w:t>
+      </w:r>
+      <w:proofErr w:type="spellEnd"/>
+      <w:r>
+        <w:rPr>
+          <w:rFonts w:ascii="Segoe UI" w:hAnsi="Segoe UI" w:cs="Segoe UI"/>
+          <w:sz w:val="18"/>
+          <w:szCs w:val="18"/>
+        </w:rPr>
+        <w:t>);</w:t>
+      </w:r>
+    </w:p>
+    <w:p>
+      <w:pPr>
+        <w:rPr>
+          <w:rFonts w:ascii="Segoe UI" w:hAnsi="Segoe UI" w:cs="Segoe UI"/>
+          <w:sz w:val="18"/>
+          <w:szCs w:val="18"/>
+        </w:rPr>
+      </w:pPr>
+      <w:r>
+        <w:rPr>
+          <w:rFonts w:ascii="Segoe UI" w:hAnsi="Segoe UI" w:cs="Segoe UI"/>
+          <w:sz w:val="18"/>
+          <w:szCs w:val="18"/>
+        </w:rPr>
+        <w:tab/>
+        <w:t>}</w:t>
+      </w:r>
+    </w:p>
+    <w:p>
+      <w:pPr>
+        <w:rPr>
+          <w:rFonts w:ascii="Segoe UI" w:hAnsi="Segoe UI" w:cs="Segoe UI"/>
+          <w:sz w:val="18"/>
+          <w:szCs w:val="18"/>
+        </w:rPr>
+      </w:pPr>
+      <w:r>
+        <w:rPr>
+          <w:rFonts w:ascii="Segoe UI" w:hAnsi="Segoe UI" w:cs="Segoe UI"/>
+          <w:sz w:val="18"/>
+          <w:szCs w:val="18"/>
+        </w:rPr>
+        <w:tab/>
+      </w:r>
+    </w:p>
+    <w:p>
+      <w:pPr>
+        <w:rPr>
+          <w:rFonts w:ascii="Segoe UI" w:hAnsi="Segoe UI" w:cs="Segoe UI"/>
+          <w:sz w:val="18"/>
+          <w:szCs w:val="18"/>
+        </w:rPr>
+      </w:pPr>
+      <w:r>
+        <w:rPr>
+          <w:rFonts w:ascii="Segoe UI" w:hAnsi="Segoe UI" w:cs="Segoe UI"/>
+          <w:sz w:val="18"/>
+          <w:szCs w:val="18"/>
+        </w:rPr>
+        <w:tab/>
+        <w:t>@Test</w:t>
+      </w:r>
+    </w:p>
+    <w:p>
+      <w:pPr>
+        <w:rPr>
+          <w:rFonts w:ascii="Segoe UI" w:hAnsi="Segoe UI" w:cs="Segoe UI"/>
+          <w:sz w:val="18"/>
+          <w:szCs w:val="18"/>
+        </w:rPr>
+      </w:pPr>
+      <w:r>
+        <w:rPr>
+          <w:rFonts w:ascii="Segoe UI" w:hAnsi="Segoe UI" w:cs="Segoe UI"/>
+          <w:sz w:val="18"/>
+          <w:szCs w:val="18"/>
+        </w:rPr>
+        <w:tab/>
+      </w:r>
+      <w:proofErr w:type="spellStart"/>
+      <w:r>
+        <w:rPr>
+          <w:rFonts w:ascii="Segoe UI" w:hAnsi="Segoe UI" w:cs="Segoe UI"/>
+          <w:sz w:val="18"/>
+          <w:szCs w:val="18"/>
+        </w:rPr>
+        <w:t>void</w:t>
+      </w:r>
+      <w:proofErr w:type="spellEnd"/>
+      <w:r>
+        <w:rPr>
+          <w:rFonts w:ascii="Segoe UI" w:hAnsi="Segoe UI" w:cs="Segoe UI"/>
+          <w:sz w:val="18"/>
+          <w:szCs w:val="18"/>
+        </w:rPr>
+        <w:t xml:space="preserve"> </w:t>
+      </w:r>
+      <w:proofErr w:type="spellStart"/>
+      <w:r>
+        <w:rPr>
+          <w:rFonts w:ascii="Segoe UI" w:hAnsi="Segoe UI" w:cs="Segoe UI"/>
+          <w:sz w:val="18"/>
+          <w:szCs w:val="18"/>
+        </w:rPr>
+        <w:t>testeCondenacaoIndividual</w:t>
+      </w:r>
+      <w:proofErr w:type="spellEnd"/>
+      <w:r>
+        <w:rPr>
+          <w:rFonts w:ascii="Segoe UI" w:hAnsi="Segoe UI" w:cs="Segoe UI"/>
+          <w:sz w:val="18"/>
+          <w:szCs w:val="18"/>
+        </w:rPr>
+        <w:t>() {</w:t>
+      </w:r>
+    </w:p>
+    <w:p>
+      <w:pPr>
+        <w:rPr>
+          <w:rFonts w:ascii="Segoe UI" w:hAnsi="Segoe UI" w:cs="Segoe UI"/>
+          <w:sz w:val="18"/>
+          <w:szCs w:val="18"/>
+        </w:rPr>
+      </w:pPr>
+      <w:r>
+        <w:rPr>
+          <w:rFonts w:ascii="Segoe UI" w:hAnsi="Segoe UI" w:cs="Segoe UI"/>
+          <w:sz w:val="18"/>
+          <w:szCs w:val="18"/>
+        </w:rPr>
+        <w:tab/>
+      </w:r>
+      <w:r>
+        <w:rPr>
+          <w:rFonts w:ascii="Segoe UI" w:hAnsi="Segoe UI" w:cs="Segoe UI"/>
+          <w:sz w:val="18"/>
+          <w:szCs w:val="18"/>
+        </w:rPr>
+        <w:tab/>
+      </w:r>
+      <w:proofErr w:type="spellStart"/>
+      <w:r>
+        <w:rPr>
+          <w:rFonts w:ascii="Segoe UI" w:hAnsi="Segoe UI" w:cs="Segoe UI"/>
+          <w:sz w:val="18"/>
+          <w:szCs w:val="18"/>
+        </w:rPr>
+        <w:t>String</w:t>
+      </w:r>
+      <w:proofErr w:type="spellEnd"/>
+      <w:r>
+        <w:rPr>
+          <w:rFonts w:ascii="Segoe UI" w:hAnsi="Segoe UI" w:cs="Segoe UI"/>
+          <w:sz w:val="18"/>
+          <w:szCs w:val="18"/>
+        </w:rPr>
+        <w:t xml:space="preserve"> </w:t>
+      </w:r>
+      <w:proofErr w:type="spellStart"/>
+      <w:r>
+        <w:rPr>
+          <w:rFonts w:ascii="Segoe UI" w:hAnsi="Segoe UI" w:cs="Segoe UI"/>
+          <w:sz w:val="18"/>
+          <w:szCs w:val="18"/>
+        </w:rPr>
+        <w:t>respostaPrisioneiroA</w:t>
+      </w:r>
+      <w:proofErr w:type="spellEnd"/>
+      <w:r>
+        <w:rPr>
+          <w:rFonts w:ascii="Segoe UI" w:hAnsi="Segoe UI" w:cs="Segoe UI"/>
+          <w:sz w:val="18"/>
+          <w:szCs w:val="18"/>
+        </w:rPr>
+        <w:t xml:space="preserve"> = "Culpado";</w:t>
+      </w:r>
+    </w:p>
+    <w:p>
+      <w:pPr>
+        <w:rPr>
+          <w:rFonts w:ascii="Segoe UI" w:hAnsi="Segoe UI" w:cs="Segoe UI"/>
+          <w:sz w:val="18"/>
+          <w:szCs w:val="18"/>
+        </w:rPr>
+      </w:pPr>
+      <w:r>
+        <w:rPr>
+          <w:rFonts w:ascii="Segoe UI" w:hAnsi="Segoe UI" w:cs="Segoe UI"/>
+          <w:sz w:val="18"/>
+          <w:szCs w:val="18"/>
+        </w:rPr>
+        <w:tab/>
+      </w:r>
+      <w:r>
+        <w:rPr>
+          <w:rFonts w:ascii="Segoe UI" w:hAnsi="Segoe UI" w:cs="Segoe UI"/>
+          <w:sz w:val="18"/>
+          <w:szCs w:val="18"/>
+        </w:rPr>
+        <w:tab/>
+      </w:r>
+      <w:proofErr w:type="spellStart"/>
+      <w:r>
+        <w:rPr>
+          <w:rFonts w:ascii="Segoe UI" w:hAnsi="Segoe UI" w:cs="Segoe UI"/>
+          <w:sz w:val="18"/>
+          <w:szCs w:val="18"/>
+        </w:rPr>
+        <w:t>String</w:t>
+      </w:r>
+      <w:proofErr w:type="spellEnd"/>
+      <w:r>
+        <w:rPr>
+          <w:rFonts w:ascii="Segoe UI" w:hAnsi="Segoe UI" w:cs="Segoe UI"/>
+          <w:sz w:val="18"/>
+          <w:szCs w:val="18"/>
+        </w:rPr>
+        <w:t xml:space="preserve"> </w:t>
+      </w:r>
+      <w:proofErr w:type="spellStart"/>
+      <w:r>
+        <w:rPr>
+          <w:rFonts w:ascii="Segoe UI" w:hAnsi="Segoe UI" w:cs="Segoe UI"/>
+          <w:sz w:val="18"/>
+          <w:szCs w:val="18"/>
+        </w:rPr>
+        <w:t>respostaPrisioneiroB</w:t>
+      </w:r>
+      <w:proofErr w:type="spellEnd"/>
+      <w:r>
+        <w:rPr>
+          <w:rFonts w:ascii="Segoe UI" w:hAnsi="Segoe UI" w:cs="Segoe UI"/>
+          <w:sz w:val="18"/>
+          <w:szCs w:val="18"/>
+        </w:rPr>
+        <w:t xml:space="preserve"> = "Inocente";</w:t>
+      </w:r>
+    </w:p>
+    <w:p>
+      <w:pPr>
+        <w:rPr>
+          <w:rFonts w:ascii="Segoe UI" w:hAnsi="Segoe UI" w:cs="Segoe UI"/>
+          <w:sz w:val="18"/>
+          <w:szCs w:val="18"/>
+        </w:rPr>
+      </w:pPr>
+      <w:r>
+        <w:rPr>
+          <w:rFonts w:ascii="Segoe UI" w:hAnsi="Segoe UI" w:cs="Segoe UI"/>
+          <w:sz w:val="18"/>
+          <w:szCs w:val="18"/>
+        </w:rPr>
+        <w:tab/>
+      </w:r>
+      <w:r>
+        <w:rPr>
+          <w:rFonts w:ascii="Segoe UI" w:hAnsi="Segoe UI" w:cs="Segoe UI"/>
+          <w:sz w:val="18"/>
+          <w:szCs w:val="18"/>
+        </w:rPr>
+        <w:tab/>
+      </w:r>
+      <w:proofErr w:type="spellStart"/>
+      <w:r>
+        <w:rPr>
+          <w:rFonts w:ascii="Segoe UI" w:hAnsi="Segoe UI" w:cs="Segoe UI"/>
+          <w:sz w:val="18"/>
+          <w:szCs w:val="18"/>
+        </w:rPr>
+        <w:t>JulgamentoPrisioneiro</w:t>
+      </w:r>
+      <w:proofErr w:type="spellEnd"/>
+      <w:r>
+        <w:rPr>
+          <w:rFonts w:ascii="Segoe UI" w:hAnsi="Segoe UI" w:cs="Segoe UI"/>
+          <w:sz w:val="18"/>
+          <w:szCs w:val="18"/>
+        </w:rPr>
+        <w:t xml:space="preserve"> </w:t>
+      </w:r>
+      <w:proofErr w:type="spellStart"/>
+      <w:r>
+        <w:rPr>
+          <w:rFonts w:ascii="Segoe UI" w:hAnsi="Segoe UI" w:cs="Segoe UI"/>
+          <w:sz w:val="18"/>
+          <w:szCs w:val="18"/>
+        </w:rPr>
+        <w:t>julg</w:t>
+      </w:r>
+      <w:proofErr w:type="spellEnd"/>
+      <w:r>
+        <w:rPr>
+          <w:rFonts w:ascii="Segoe UI" w:hAnsi="Segoe UI" w:cs="Segoe UI"/>
+          <w:sz w:val="18"/>
+          <w:szCs w:val="18"/>
+        </w:rPr>
+        <w:t xml:space="preserve"> = new </w:t>
+      </w:r>
+      <w:proofErr w:type="spellStart"/>
+      <w:r>
+        <w:rPr>
+          <w:rFonts w:ascii="Segoe UI" w:hAnsi="Segoe UI" w:cs="Segoe UI"/>
+          <w:sz w:val="18"/>
+          <w:szCs w:val="18"/>
+        </w:rPr>
+        <w:t>JulgamentoPrisioneiro</w:t>
+      </w:r>
+      <w:proofErr w:type="spellEnd"/>
+      <w:r>
+        <w:rPr>
+          <w:rFonts w:ascii="Segoe UI" w:hAnsi="Segoe UI" w:cs="Segoe UI"/>
+          <w:sz w:val="18"/>
+          <w:szCs w:val="18"/>
+        </w:rPr>
+        <w:t>();</w:t>
+      </w:r>
+    </w:p>
+    <w:p>
+      <w:pPr>
+        <w:rPr>
+          <w:rFonts w:ascii="Segoe UI" w:hAnsi="Segoe UI" w:cs="Segoe UI"/>
+          <w:sz w:val="18"/>
+          <w:szCs w:val="18"/>
+        </w:rPr>
+      </w:pPr>
+      <w:r>
+        <w:rPr>
+          <w:rFonts w:ascii="Segoe UI" w:hAnsi="Segoe UI" w:cs="Segoe UI"/>
+          <w:sz w:val="18"/>
+          <w:szCs w:val="18"/>
+        </w:rPr>
+        <w:tab/>
+      </w:r>
+      <w:r>
+        <w:rPr>
+          <w:rFonts w:ascii="Segoe UI" w:hAnsi="Segoe UI" w:cs="Segoe UI"/>
+          <w:sz w:val="18"/>
+          <w:szCs w:val="18"/>
+        </w:rPr>
+        <w:tab/>
+      </w:r>
+      <w:proofErr w:type="spellStart"/>
+      <w:r>
+        <w:rPr>
+          <w:rFonts w:ascii="Segoe UI" w:hAnsi="Segoe UI" w:cs="Segoe UI"/>
+          <w:sz w:val="18"/>
+          <w:szCs w:val="18"/>
+        </w:rPr>
+        <w:t>int</w:t>
+      </w:r>
+      <w:proofErr w:type="spellEnd"/>
+      <w:r>
+        <w:rPr>
+          <w:rFonts w:ascii="Segoe UI" w:hAnsi="Segoe UI" w:cs="Segoe UI"/>
+          <w:sz w:val="18"/>
+          <w:szCs w:val="18"/>
+        </w:rPr>
+        <w:t xml:space="preserve"> </w:t>
+      </w:r>
+      <w:proofErr w:type="spellStart"/>
+      <w:r>
+        <w:rPr>
+          <w:rFonts w:ascii="Segoe UI" w:hAnsi="Segoe UI" w:cs="Segoe UI"/>
+          <w:sz w:val="18"/>
+          <w:szCs w:val="18"/>
+        </w:rPr>
+        <w:t>resultuadoEsperado</w:t>
+      </w:r>
+      <w:proofErr w:type="spellEnd"/>
+      <w:r>
+        <w:rPr>
+          <w:rFonts w:ascii="Segoe UI" w:hAnsi="Segoe UI" w:cs="Segoe UI"/>
+          <w:sz w:val="18"/>
+          <w:szCs w:val="18"/>
+        </w:rPr>
+        <w:t xml:space="preserve"> = 10;</w:t>
+      </w:r>
+    </w:p>
+    <w:p>
+      <w:pPr>
+        <w:rPr>
+          <w:rFonts w:ascii="Segoe UI" w:hAnsi="Segoe UI" w:cs="Segoe UI"/>
+          <w:sz w:val="18"/>
+          <w:szCs w:val="18"/>
+        </w:rPr>
+      </w:pPr>
+      <w:r>
+        <w:rPr>
+          <w:rFonts w:ascii="Segoe UI" w:hAnsi="Segoe UI" w:cs="Segoe UI"/>
+          <w:sz w:val="18"/>
+          <w:szCs w:val="18"/>
+        </w:rPr>
+        <w:tab/>
+      </w:r>
+      <w:r>
+        <w:rPr>
+          <w:rFonts w:ascii="Segoe UI" w:hAnsi="Segoe UI" w:cs="Segoe UI"/>
+          <w:sz w:val="18"/>
+          <w:szCs w:val="18"/>
+        </w:rPr>
+        <w:tab/>
+      </w:r>
+      <w:proofErr w:type="spellStart"/>
+      <w:r>
+        <w:rPr>
+          <w:rFonts w:ascii="Segoe UI" w:hAnsi="Segoe UI" w:cs="Segoe UI"/>
+          <w:sz w:val="18"/>
+          <w:szCs w:val="18"/>
+        </w:rPr>
+        <w:t>int</w:t>
+      </w:r>
+      <w:proofErr w:type="spellEnd"/>
+      <w:r>
+        <w:rPr>
+          <w:rFonts w:ascii="Segoe UI" w:hAnsi="Segoe UI" w:cs="Segoe UI"/>
+          <w:sz w:val="18"/>
+          <w:szCs w:val="18"/>
+        </w:rPr>
+        <w:t xml:space="preserve"> </w:t>
+      </w:r>
+      <w:proofErr w:type="spellStart"/>
+      <w:r>
+        <w:rPr>
+          <w:rFonts w:ascii="Segoe UI" w:hAnsi="Segoe UI" w:cs="Segoe UI"/>
+          <w:sz w:val="18"/>
+          <w:szCs w:val="18"/>
+        </w:rPr>
+        <w:t>resultadoReal</w:t>
+      </w:r>
+      <w:proofErr w:type="spellEnd"/>
+      <w:r>
+        <w:rPr>
+          <w:rFonts w:ascii="Segoe UI" w:hAnsi="Segoe UI" w:cs="Segoe UI"/>
+          <w:sz w:val="18"/>
+          <w:szCs w:val="18"/>
+        </w:rPr>
+        <w:t xml:space="preserve"> = </w:t>
+      </w:r>
+      <w:proofErr w:type="spellStart"/>
+      <w:r>
+        <w:rPr>
+          <w:rFonts w:ascii="Segoe UI" w:hAnsi="Segoe UI" w:cs="Segoe UI"/>
+          <w:sz w:val="18"/>
+          <w:szCs w:val="18"/>
+        </w:rPr>
+        <w:t>julg.calculaPena</w:t>
+      </w:r>
+      <w:proofErr w:type="spellEnd"/>
+      <w:r>
+        <w:rPr>
+          <w:rFonts w:ascii="Segoe UI" w:hAnsi="Segoe UI" w:cs="Segoe UI"/>
+          <w:sz w:val="18"/>
+          <w:szCs w:val="18"/>
+        </w:rPr>
+        <w:t>(</w:t>
+      </w:r>
+      <w:proofErr w:type="spellStart"/>
+      <w:r>
+        <w:rPr>
+          <w:rFonts w:ascii="Segoe UI" w:hAnsi="Segoe UI" w:cs="Segoe UI"/>
+          <w:sz w:val="18"/>
+          <w:szCs w:val="18"/>
+        </w:rPr>
+        <w:t>respostaPrisioneiroA,respostaPrisioneiroB</w:t>
+      </w:r>
+      <w:proofErr w:type="spellEnd"/>
+      <w:r>
+        <w:rPr>
+          <w:rFonts w:ascii="Segoe UI" w:hAnsi="Segoe UI" w:cs="Segoe UI"/>
+          <w:sz w:val="18"/>
+          <w:szCs w:val="18"/>
+        </w:rPr>
+        <w:t>);</w:t>
+      </w:r>
+    </w:p>
+    <w:p>
+      <w:pPr>
+        <w:rPr>
+          <w:rFonts w:ascii="Segoe UI" w:hAnsi="Segoe UI" w:cs="Segoe UI"/>
+          <w:sz w:val="18"/>
+          <w:szCs w:val="18"/>
+        </w:rPr>
+      </w:pPr>
+      <w:r>
+        <w:rPr>
+          <w:rFonts w:ascii="Segoe UI" w:hAnsi="Segoe UI" w:cs="Segoe UI"/>
+          <w:sz w:val="18"/>
+          <w:szCs w:val="18"/>
+        </w:rPr>
+        <w:tab/>
+      </w:r>
+      <w:r>
+        <w:rPr>
+          <w:rFonts w:ascii="Segoe UI" w:hAnsi="Segoe UI" w:cs="Segoe UI"/>
+          <w:sz w:val="18"/>
+          <w:szCs w:val="18"/>
+        </w:rPr>
+        <w:tab/>
+      </w:r>
+      <w:proofErr w:type="spellStart"/>
+      <w:r>
+        <w:rPr>
+          <w:rFonts w:ascii="Segoe UI" w:hAnsi="Segoe UI" w:cs="Segoe UI"/>
+          <w:sz w:val="18"/>
+          <w:szCs w:val="18"/>
+        </w:rPr>
+        <w:t>assertEquals</w:t>
+      </w:r>
+      <w:proofErr w:type="spellEnd"/>
+      <w:r>
+        <w:rPr>
+          <w:rFonts w:ascii="Segoe UI" w:hAnsi="Segoe UI" w:cs="Segoe UI"/>
+          <w:sz w:val="18"/>
+          <w:szCs w:val="18"/>
+        </w:rPr>
+        <w:t>(</w:t>
+      </w:r>
+      <w:proofErr w:type="spellStart"/>
+      <w:r>
+        <w:rPr>
+          <w:rFonts w:ascii="Segoe UI" w:hAnsi="Segoe UI" w:cs="Segoe UI"/>
+          <w:sz w:val="18"/>
+          <w:szCs w:val="18"/>
+        </w:rPr>
+        <w:t>resultuadoEsperado</w:t>
+      </w:r>
+      <w:proofErr w:type="spellEnd"/>
+      <w:r>
+        <w:rPr>
+          <w:rFonts w:ascii="Segoe UI" w:hAnsi="Segoe UI" w:cs="Segoe UI"/>
+          <w:sz w:val="18"/>
+          <w:szCs w:val="18"/>
+        </w:rPr>
+        <w:t xml:space="preserve">, </w:t>
+      </w:r>
+      <w:proofErr w:type="spellStart"/>
+      <w:r>
+        <w:rPr>
+          <w:rFonts w:ascii="Segoe UI" w:hAnsi="Segoe UI" w:cs="Segoe UI"/>
+          <w:sz w:val="18"/>
+          <w:szCs w:val="18"/>
+        </w:rPr>
+        <w:t>resultadoReal</w:t>
+      </w:r>
+      <w:proofErr w:type="spellEnd"/>
+      <w:r>
+        <w:rPr>
+          <w:rFonts w:ascii="Segoe UI" w:hAnsi="Segoe UI" w:cs="Segoe UI"/>
+          <w:sz w:val="18"/>
+          <w:szCs w:val="18"/>
+        </w:rPr>
+        <w:t>);</w:t>
+      </w:r>
+    </w:p>
+    <w:p>
+      <w:pPr>
+        <w:rPr>
+          <w:rFonts w:ascii="Segoe UI" w:hAnsi="Segoe UI" w:cs="Segoe UI"/>
+          <w:sz w:val="18"/>
+          <w:szCs w:val="18"/>
+        </w:rPr>
+      </w:pPr>
+      <w:r>
+        <w:rPr>
+          <w:rFonts w:ascii="Segoe UI" w:hAnsi="Segoe UI" w:cs="Segoe UI"/>
+          <w:sz w:val="18"/>
+          <w:szCs w:val="18"/>
+        </w:rPr>
+        <w:tab/>
+        <w:t>}</w:t>
+      </w:r>
+    </w:p>
+    <w:p>
+      <w:pPr>
+        <w:rPr>
+          <w:rFonts w:ascii="Segoe UI" w:hAnsi="Segoe UI" w:cs="Segoe UI"/>
+          <w:sz w:val="18"/>
+          <w:szCs w:val="18"/>
+        </w:rPr>
+      </w:pPr>
+      <w:r>
+        <w:rPr>
+          <w:rFonts w:ascii="Segoe UI" w:hAnsi="Segoe UI" w:cs="Segoe UI"/>
+          <w:sz w:val="18"/>
+          <w:szCs w:val="18"/>
+        </w:rPr>
+        <w:tab/>
+      </w:r>
+    </w:p>
+    <w:p>
+      <w:pPr>
+        <w:rPr>
+          <w:rFonts w:ascii="Segoe UI" w:hAnsi="Segoe UI" w:cs="Segoe UI"/>
+          <w:sz w:val="18"/>
+          <w:szCs w:val="18"/>
+        </w:rPr>
+      </w:pPr>
+      <w:r>
+        <w:rPr>
+          <w:rFonts w:ascii="Segoe UI" w:hAnsi="Segoe UI" w:cs="Segoe UI"/>
+          <w:sz w:val="18"/>
+          <w:szCs w:val="18"/>
+        </w:rPr>
+        <w:tab/>
+        <w:t>@Test</w:t>
+      </w:r>
+    </w:p>
+    <w:p>
+      <w:pPr>
+        <w:rPr>
+          <w:rFonts w:ascii="Segoe UI" w:hAnsi="Segoe UI" w:cs="Segoe UI"/>
+          <w:sz w:val="18"/>
+          <w:szCs w:val="18"/>
+        </w:rPr>
+      </w:pPr>
+      <w:r>
+        <w:rPr>
+          <w:rFonts w:ascii="Segoe UI" w:hAnsi="Segoe UI" w:cs="Segoe UI"/>
+          <w:sz w:val="18"/>
+          <w:szCs w:val="18"/>
+        </w:rPr>
+        <w:tab/>
+      </w:r>
+      <w:proofErr w:type="spellStart"/>
+      <w:r>
+        <w:rPr>
+          <w:rFonts w:ascii="Segoe UI" w:hAnsi="Segoe UI" w:cs="Segoe UI"/>
+          <w:sz w:val="18"/>
+          <w:szCs w:val="18"/>
+        </w:rPr>
+        <w:t>void</w:t>
+      </w:r>
+      <w:proofErr w:type="spellEnd"/>
+      <w:r>
+        <w:rPr>
+          <w:rFonts w:ascii="Segoe UI" w:hAnsi="Segoe UI" w:cs="Segoe UI"/>
+          <w:sz w:val="18"/>
+          <w:szCs w:val="18"/>
+        </w:rPr>
+        <w:t xml:space="preserve"> </w:t>
+      </w:r>
+      <w:proofErr w:type="spellStart"/>
+      <w:r>
+        <w:rPr>
+          <w:rFonts w:ascii="Segoe UI" w:hAnsi="Segoe UI" w:cs="Segoe UI"/>
+          <w:sz w:val="18"/>
+          <w:szCs w:val="18"/>
+        </w:rPr>
+        <w:t>testeCondenacaoCumplices</w:t>
+      </w:r>
+      <w:proofErr w:type="spellEnd"/>
+      <w:r>
+        <w:rPr>
+          <w:rFonts w:ascii="Segoe UI" w:hAnsi="Segoe UI" w:cs="Segoe UI"/>
+          <w:sz w:val="18"/>
+          <w:szCs w:val="18"/>
+        </w:rPr>
+        <w:t>() {</w:t>
+      </w:r>
+    </w:p>
+    <w:p>
+      <w:pPr>
+        <w:rPr>
+          <w:rFonts w:ascii="Segoe UI" w:hAnsi="Segoe UI" w:cs="Segoe UI"/>
+          <w:sz w:val="18"/>
+          <w:szCs w:val="18"/>
+        </w:rPr>
+      </w:pPr>
+      <w:r>
+        <w:rPr>
+          <w:rFonts w:ascii="Segoe UI" w:hAnsi="Segoe UI" w:cs="Segoe UI"/>
+          <w:sz w:val="18"/>
+          <w:szCs w:val="18"/>
+        </w:rPr>
+        <w:tab/>
+      </w:r>
+      <w:r>
+        <w:rPr>
+          <w:rFonts w:ascii="Segoe UI" w:hAnsi="Segoe UI" w:cs="Segoe UI"/>
+          <w:sz w:val="18"/>
+          <w:szCs w:val="18"/>
+        </w:rPr>
+        <w:tab/>
+      </w:r>
+      <w:proofErr w:type="spellStart"/>
+      <w:r>
+        <w:rPr>
+          <w:rFonts w:ascii="Segoe UI" w:hAnsi="Segoe UI" w:cs="Segoe UI"/>
+          <w:sz w:val="18"/>
+          <w:szCs w:val="18"/>
+        </w:rPr>
+        <w:t>String</w:t>
+      </w:r>
+      <w:proofErr w:type="spellEnd"/>
+      <w:r>
+        <w:rPr>
+          <w:rFonts w:ascii="Segoe UI" w:hAnsi="Segoe UI" w:cs="Segoe UI"/>
+          <w:sz w:val="18"/>
+          <w:szCs w:val="18"/>
+        </w:rPr>
+        <w:t xml:space="preserve"> </w:t>
+      </w:r>
+      <w:proofErr w:type="spellStart"/>
+      <w:r>
+        <w:rPr>
+          <w:rFonts w:ascii="Segoe UI" w:hAnsi="Segoe UI" w:cs="Segoe UI"/>
+          <w:sz w:val="18"/>
+          <w:szCs w:val="18"/>
+        </w:rPr>
+        <w:t>respostaPrisioneiroA</w:t>
+      </w:r>
+      <w:proofErr w:type="spellEnd"/>
+      <w:r>
+        <w:rPr>
+          <w:rFonts w:ascii="Segoe UI" w:hAnsi="Segoe UI" w:cs="Segoe UI"/>
+          <w:sz w:val="18"/>
+          <w:szCs w:val="18"/>
+        </w:rPr>
+        <w:t xml:space="preserve"> = "Inocente";</w:t>
+      </w:r>
+    </w:p>
+    <w:p>
+      <w:pPr>
+        <w:rPr>
+          <w:rFonts w:ascii="Segoe UI" w:hAnsi="Segoe UI" w:cs="Segoe UI"/>
+          <w:sz w:val="18"/>
+          <w:szCs w:val="18"/>
+        </w:rPr>
+      </w:pPr>
+      <w:r>
+        <w:rPr>
+          <w:rFonts w:ascii="Segoe UI" w:hAnsi="Segoe UI" w:cs="Segoe UI"/>
+          <w:sz w:val="18"/>
+          <w:szCs w:val="18"/>
+        </w:rPr>
+        <w:tab/>
+      </w:r>
+      <w:r>
+        <w:rPr>
+          <w:rFonts w:ascii="Segoe UI" w:hAnsi="Segoe UI" w:cs="Segoe UI"/>
+          <w:sz w:val="18"/>
+          <w:szCs w:val="18"/>
+        </w:rPr>
+        <w:tab/>
+      </w:r>
+      <w:proofErr w:type="spellStart"/>
+      <w:r>
+        <w:rPr>
+          <w:rFonts w:ascii="Segoe UI" w:hAnsi="Segoe UI" w:cs="Segoe UI"/>
+          <w:sz w:val="18"/>
+          <w:szCs w:val="18"/>
+        </w:rPr>
+        <w:t>String</w:t>
+      </w:r>
+      <w:proofErr w:type="spellEnd"/>
+      <w:r>
+        <w:rPr>
+          <w:rFonts w:ascii="Segoe UI" w:hAnsi="Segoe UI" w:cs="Segoe UI"/>
+          <w:sz w:val="18"/>
+          <w:szCs w:val="18"/>
+        </w:rPr>
+        <w:t xml:space="preserve"> </w:t>
+      </w:r>
+      <w:proofErr w:type="spellStart"/>
+      <w:r>
+        <w:rPr>
+          <w:rFonts w:ascii="Segoe UI" w:hAnsi="Segoe UI" w:cs="Segoe UI"/>
+          <w:sz w:val="18"/>
+          <w:szCs w:val="18"/>
+        </w:rPr>
+        <w:t>respostaPrisioneiroB</w:t>
+      </w:r>
+      <w:proofErr w:type="spellEnd"/>
+      <w:r>
+        <w:rPr>
+          <w:rFonts w:ascii="Segoe UI" w:hAnsi="Segoe UI" w:cs="Segoe UI"/>
+          <w:sz w:val="18"/>
+          <w:szCs w:val="18"/>
+        </w:rPr>
+        <w:t xml:space="preserve"> = "Culpado";</w:t>
+      </w:r>
+    </w:p>
+    <w:p>
+      <w:pPr>
+        <w:rPr>
+          <w:rFonts w:ascii="Segoe UI" w:hAnsi="Segoe UI" w:cs="Segoe UI"/>
+          <w:sz w:val="18"/>
+          <w:szCs w:val="18"/>
+        </w:rPr>
+      </w:pPr>
+      <w:r>
+        <w:rPr>
+          <w:rFonts w:ascii="Segoe UI" w:hAnsi="Segoe UI" w:cs="Segoe UI"/>
+          <w:sz w:val="18"/>
+          <w:szCs w:val="18"/>
+        </w:rPr>
+        <w:tab/>
+      </w:r>
+      <w:r>
+        <w:rPr>
+          <w:rFonts w:ascii="Segoe UI" w:hAnsi="Segoe UI" w:cs="Segoe UI"/>
+          <w:sz w:val="18"/>
+          <w:szCs w:val="18"/>
+        </w:rPr>
+        <w:tab/>
+      </w:r>
+      <w:proofErr w:type="spellStart"/>
+      <w:r>
+        <w:rPr>
+          <w:rFonts w:ascii="Segoe UI" w:hAnsi="Segoe UI" w:cs="Segoe UI"/>
+          <w:sz w:val="18"/>
+          <w:szCs w:val="18"/>
+        </w:rPr>
+        <w:t>JulgamentoPrisioneiro</w:t>
+      </w:r>
+      <w:proofErr w:type="spellEnd"/>
+      <w:r>
+        <w:rPr>
+          <w:rFonts w:ascii="Segoe UI" w:hAnsi="Segoe UI" w:cs="Segoe UI"/>
+          <w:sz w:val="18"/>
+          <w:szCs w:val="18"/>
+        </w:rPr>
+        <w:t xml:space="preserve"> </w:t>
+      </w:r>
+      <w:proofErr w:type="spellStart"/>
+      <w:r>
+        <w:rPr>
+          <w:rFonts w:ascii="Segoe UI" w:hAnsi="Segoe UI" w:cs="Segoe UI"/>
+          <w:sz w:val="18"/>
+          <w:szCs w:val="18"/>
+        </w:rPr>
+        <w:t>julg</w:t>
+      </w:r>
+      <w:proofErr w:type="spellEnd"/>
+      <w:r>
+        <w:rPr>
+          <w:rFonts w:ascii="Segoe UI" w:hAnsi="Segoe UI" w:cs="Segoe UI"/>
+          <w:sz w:val="18"/>
+          <w:szCs w:val="18"/>
+        </w:rPr>
+        <w:t xml:space="preserve"> = new </w:t>
+      </w:r>
+      <w:proofErr w:type="spellStart"/>
+      <w:r>
+        <w:rPr>
+          <w:rFonts w:ascii="Segoe UI" w:hAnsi="Segoe UI" w:cs="Segoe UI"/>
+          <w:sz w:val="18"/>
+          <w:szCs w:val="18"/>
+        </w:rPr>
+        <w:t>JulgamentoPrisioneiro</w:t>
+      </w:r>
+      <w:proofErr w:type="spellEnd"/>
+      <w:r>
+        <w:rPr>
+          <w:rFonts w:ascii="Segoe UI" w:hAnsi="Segoe UI" w:cs="Segoe UI"/>
+          <w:sz w:val="18"/>
+          <w:szCs w:val="18"/>
+        </w:rPr>
+        <w:t>();</w:t>
+      </w:r>
+    </w:p>
+    <w:p>
+      <w:pPr>
+        <w:rPr>
+          <w:rFonts w:ascii="Segoe UI" w:hAnsi="Segoe UI" w:cs="Segoe UI"/>
+          <w:sz w:val="18"/>
+          <w:szCs w:val="18"/>
+        </w:rPr>
+      </w:pPr>
+      <w:r>
+        <w:rPr>
+          <w:rFonts w:ascii="Segoe UI" w:hAnsi="Segoe UI" w:cs="Segoe UI"/>
+          <w:sz w:val="18"/>
+          <w:szCs w:val="18"/>
+        </w:rPr>
+        <w:tab/>
+      </w:r>
+      <w:r>
+        <w:rPr>
+          <w:rFonts w:ascii="Segoe UI" w:hAnsi="Segoe UI" w:cs="Segoe UI"/>
+          <w:sz w:val="18"/>
+          <w:szCs w:val="18"/>
+        </w:rPr>
+        <w:tab/>
+      </w:r>
+      <w:proofErr w:type="spellStart"/>
+      <w:r>
+        <w:rPr>
+          <w:rFonts w:ascii="Segoe UI" w:hAnsi="Segoe UI" w:cs="Segoe UI"/>
+          <w:sz w:val="18"/>
+          <w:szCs w:val="18"/>
+        </w:rPr>
+        <w:t>int</w:t>
+      </w:r>
+      <w:proofErr w:type="spellEnd"/>
+      <w:r>
+        <w:rPr>
+          <w:rFonts w:ascii="Segoe UI" w:hAnsi="Segoe UI" w:cs="Segoe UI"/>
+          <w:sz w:val="18"/>
+          <w:szCs w:val="18"/>
+        </w:rPr>
+        <w:t xml:space="preserve"> </w:t>
+      </w:r>
+      <w:proofErr w:type="spellStart"/>
+      <w:r>
+        <w:rPr>
+          <w:rFonts w:ascii="Segoe UI" w:hAnsi="Segoe UI" w:cs="Segoe UI"/>
+          <w:sz w:val="18"/>
+          <w:szCs w:val="18"/>
+        </w:rPr>
+        <w:t>resultuadoEsperado</w:t>
+      </w:r>
+      <w:proofErr w:type="spellEnd"/>
+      <w:r>
+        <w:rPr>
+          <w:rFonts w:ascii="Segoe UI" w:hAnsi="Segoe UI" w:cs="Segoe UI"/>
+          <w:sz w:val="18"/>
+          <w:szCs w:val="18"/>
+        </w:rPr>
+        <w:t xml:space="preserve"> = 10;</w:t>
+      </w:r>
+    </w:p>
+    <w:p>
+      <w:pPr>
+        <w:rPr>
+          <w:rFonts w:ascii="Segoe UI" w:hAnsi="Segoe UI" w:cs="Segoe UI"/>
+          <w:sz w:val="18"/>
+          <w:szCs w:val="18"/>
+        </w:rPr>
+      </w:pPr>
+      <w:r>
+        <w:rPr>
+          <w:rFonts w:ascii="Segoe UI" w:hAnsi="Segoe UI" w:cs="Segoe UI"/>
+          <w:sz w:val="18"/>
+          <w:szCs w:val="18"/>
+        </w:rPr>
+        <w:tab/>
+      </w:r>
+      <w:r>
+        <w:rPr>
+          <w:rFonts w:ascii="Segoe UI" w:hAnsi="Segoe UI" w:cs="Segoe UI"/>
+          <w:sz w:val="18"/>
+          <w:szCs w:val="18"/>
+        </w:rPr>
+        <w:tab/>
+      </w:r>
+      <w:proofErr w:type="spellStart"/>
+      <w:r>
+        <w:rPr>
+          <w:rFonts w:ascii="Segoe UI" w:hAnsi="Segoe UI" w:cs="Segoe UI"/>
+          <w:sz w:val="18"/>
+          <w:szCs w:val="18"/>
+        </w:rPr>
+        <w:t>int</w:t>
+      </w:r>
+      <w:proofErr w:type="spellEnd"/>
+      <w:r>
+        <w:rPr>
+          <w:rFonts w:ascii="Segoe UI" w:hAnsi="Segoe UI" w:cs="Segoe UI"/>
+          <w:sz w:val="18"/>
+          <w:szCs w:val="18"/>
+        </w:rPr>
+        <w:t xml:space="preserve"> </w:t>
+      </w:r>
+      <w:proofErr w:type="spellStart"/>
+      <w:r>
+        <w:rPr>
+          <w:rFonts w:ascii="Segoe UI" w:hAnsi="Segoe UI" w:cs="Segoe UI"/>
+          <w:sz w:val="18"/>
+          <w:szCs w:val="18"/>
+        </w:rPr>
+        <w:t>resultadoReal</w:t>
+      </w:r>
+      <w:proofErr w:type="spellEnd"/>
+      <w:r>
+        <w:rPr>
+          <w:rFonts w:ascii="Segoe UI" w:hAnsi="Segoe UI" w:cs="Segoe UI"/>
+          <w:sz w:val="18"/>
+          <w:szCs w:val="18"/>
+        </w:rPr>
+        <w:t xml:space="preserve"> = </w:t>
+      </w:r>
+      <w:proofErr w:type="spellStart"/>
+      <w:r>
+        <w:rPr>
+          <w:rFonts w:ascii="Segoe UI" w:hAnsi="Segoe UI" w:cs="Segoe UI"/>
+          <w:sz w:val="18"/>
+          <w:szCs w:val="18"/>
+        </w:rPr>
+        <w:t>julg.calculaPena</w:t>
+      </w:r>
+      <w:proofErr w:type="spellEnd"/>
+      <w:r>
+        <w:rPr>
+          <w:rFonts w:ascii="Segoe UI" w:hAnsi="Segoe UI" w:cs="Segoe UI"/>
+          <w:sz w:val="18"/>
+          <w:szCs w:val="18"/>
+        </w:rPr>
+        <w:t>(</w:t>
+      </w:r>
+      <w:proofErr w:type="spellStart"/>
+      <w:r>
+        <w:rPr>
+          <w:rFonts w:ascii="Segoe UI" w:hAnsi="Segoe UI" w:cs="Segoe UI"/>
+          <w:sz w:val="18"/>
+          <w:szCs w:val="18"/>
+        </w:rPr>
+        <w:t>respostaPrisioneiroA,respostaPrisioneiroB</w:t>
+      </w:r>
+      <w:proofErr w:type="spellEnd"/>
+      <w:r>
+        <w:rPr>
+          <w:rFonts w:ascii="Segoe UI" w:hAnsi="Segoe UI" w:cs="Segoe UI"/>
+          <w:sz w:val="18"/>
+          <w:szCs w:val="18"/>
+        </w:rPr>
+        <w:t>);</w:t>
+      </w:r>
+    </w:p>
+    <w:p>
+      <w:pPr>
+        <w:rPr>
+          <w:rFonts w:ascii="Segoe UI" w:hAnsi="Segoe UI" w:cs="Segoe UI"/>
+          <w:sz w:val="18"/>
+          <w:szCs w:val="18"/>
+        </w:rPr>
+      </w:pPr>
+      <w:r>
+        <w:rPr>
+          <w:rFonts w:ascii="Segoe UI" w:hAnsi="Segoe UI" w:cs="Segoe UI"/>
+          <w:sz w:val="18"/>
+          <w:szCs w:val="18"/>
+        </w:rPr>
+        <w:lastRenderedPageBreak/>
+        <w:tab/>
+      </w:r>
+      <w:r>
+        <w:rPr>
+          <w:rFonts w:ascii="Segoe UI" w:hAnsi="Segoe UI" w:cs="Segoe UI"/>
+          <w:sz w:val="18"/>
+          <w:szCs w:val="18"/>
+        </w:rPr>
+        <w:tab/>
+      </w:r>
+      <w:proofErr w:type="spellStart"/>
+      <w:r>
+        <w:rPr>
+          <w:rFonts w:ascii="Segoe UI" w:hAnsi="Segoe UI" w:cs="Segoe UI"/>
+          <w:sz w:val="18"/>
+          <w:szCs w:val="18"/>
+        </w:rPr>
+        <w:t>assertEquals</w:t>
+      </w:r>
+      <w:proofErr w:type="spellEnd"/>
+      <w:r>
+        <w:rPr>
+          <w:rFonts w:ascii="Segoe UI" w:hAnsi="Segoe UI" w:cs="Segoe UI"/>
+          <w:sz w:val="18"/>
+          <w:szCs w:val="18"/>
+        </w:rPr>
+        <w:t>(</w:t>
+      </w:r>
+      <w:proofErr w:type="spellStart"/>
+      <w:r>
+        <w:rPr>
+          <w:rFonts w:ascii="Segoe UI" w:hAnsi="Segoe UI" w:cs="Segoe UI"/>
+          <w:sz w:val="18"/>
+          <w:szCs w:val="18"/>
+        </w:rPr>
+        <w:t>resultuadoEsperado</w:t>
+      </w:r>
+      <w:proofErr w:type="spellEnd"/>
+      <w:r>
+        <w:rPr>
+          <w:rFonts w:ascii="Segoe UI" w:hAnsi="Segoe UI" w:cs="Segoe UI"/>
+          <w:sz w:val="18"/>
+          <w:szCs w:val="18"/>
+        </w:rPr>
+        <w:t xml:space="preserve">, </w:t>
+      </w:r>
+      <w:proofErr w:type="spellStart"/>
+      <w:r>
+        <w:rPr>
+          <w:rFonts w:ascii="Segoe UI" w:hAnsi="Segoe UI" w:cs="Segoe UI"/>
+          <w:sz w:val="18"/>
+          <w:szCs w:val="18"/>
+        </w:rPr>
+        <w:t>resultadoReal</w:t>
+      </w:r>
+      <w:proofErr w:type="spellEnd"/>
+      <w:r>
+        <w:rPr>
+          <w:rFonts w:ascii="Segoe UI" w:hAnsi="Segoe UI" w:cs="Segoe UI"/>
+          <w:sz w:val="18"/>
+          <w:szCs w:val="18"/>
+        </w:rPr>
+        <w:t>);</w:t>
+      </w:r>
+    </w:p>
+    <w:p>
+      <w:pPr>
+        <w:rPr>
+          <w:rFonts w:ascii="Segoe UI" w:hAnsi="Segoe UI" w:cs="Segoe UI"/>
+          <w:sz w:val="18"/>
+          <w:szCs w:val="18"/>
+        </w:rPr>
+      </w:pPr>
+      <w:r>
+        <w:rPr>
+          <w:rFonts w:ascii="Segoe UI" w:hAnsi="Segoe UI" w:cs="Segoe UI"/>
+          <w:sz w:val="18"/>
+          <w:szCs w:val="18"/>
+        </w:rPr>
+        <w:tab/>
+        <w:t>}</w:t>
+      </w:r>
+    </w:p>
+    <w:p>
+      <w:pPr>
+        <w:rPr>
+          <w:rFonts w:ascii="Segoe UI" w:hAnsi="Segoe UI" w:cs="Segoe UI"/>
+          <w:sz w:val="18"/>
+          <w:szCs w:val="18"/>
+        </w:rPr>
+      </w:pPr>
+    </w:p>
+    <w:p>
+      <w:pPr>
+        <w:rPr>
+          <w:rFonts w:ascii="Segoe UI" w:hAnsi="Segoe UI" w:cs="Segoe UI"/>
+          <w:sz w:val="18"/>
+          <w:szCs w:val="18"/>
+        </w:rPr>
+      </w:pPr>
+      <w:r>
+        <w:rPr>
+          <w:rFonts w:ascii="Segoe UI" w:hAnsi="Segoe UI" w:cs="Segoe UI"/>
+          <w:sz w:val="18"/>
+          <w:szCs w:val="18"/>
+        </w:rPr>
+        <w:tab/>
+        <w:t>@Test</w:t>
+      </w:r>
+    </w:p>
+    <w:p>
+      <w:pPr>
+        <w:rPr>
+          <w:rFonts w:ascii="Segoe UI" w:hAnsi="Segoe UI" w:cs="Segoe UI"/>
+          <w:sz w:val="18"/>
+          <w:szCs w:val="18"/>
+        </w:rPr>
+      </w:pPr>
+      <w:r>
+        <w:rPr>
+          <w:rFonts w:ascii="Segoe UI" w:hAnsi="Segoe UI" w:cs="Segoe UI"/>
+          <w:sz w:val="18"/>
+          <w:szCs w:val="18"/>
+        </w:rPr>
+        <w:tab/>
+      </w:r>
+      <w:proofErr w:type="spellStart"/>
+      <w:r>
+        <w:rPr>
+          <w:rFonts w:ascii="Segoe UI" w:hAnsi="Segoe UI" w:cs="Segoe UI"/>
+          <w:sz w:val="18"/>
+          <w:szCs w:val="18"/>
+        </w:rPr>
+        <w:t>void</w:t>
+      </w:r>
+      <w:proofErr w:type="spellEnd"/>
+      <w:r>
+        <w:rPr>
+          <w:rFonts w:ascii="Segoe UI" w:hAnsi="Segoe UI" w:cs="Segoe UI"/>
+          <w:sz w:val="18"/>
+          <w:szCs w:val="18"/>
+        </w:rPr>
+        <w:t xml:space="preserve"> </w:t>
+      </w:r>
+      <w:proofErr w:type="spellStart"/>
+      <w:r>
+        <w:rPr>
+          <w:rFonts w:ascii="Segoe UI" w:hAnsi="Segoe UI" w:cs="Segoe UI"/>
+          <w:sz w:val="18"/>
+          <w:szCs w:val="18"/>
+        </w:rPr>
+        <w:t>testeInocencia</w:t>
+      </w:r>
+      <w:proofErr w:type="spellEnd"/>
+      <w:r>
+        <w:rPr>
+          <w:rFonts w:ascii="Segoe UI" w:hAnsi="Segoe UI" w:cs="Segoe UI"/>
+          <w:sz w:val="18"/>
+          <w:szCs w:val="18"/>
+        </w:rPr>
+        <w:t>() {</w:t>
+      </w:r>
+    </w:p>
+    <w:p>
+      <w:pPr>
+        <w:rPr>
+          <w:rFonts w:ascii="Segoe UI" w:hAnsi="Segoe UI" w:cs="Segoe UI"/>
+          <w:sz w:val="18"/>
+          <w:szCs w:val="18"/>
+        </w:rPr>
+      </w:pPr>
+      <w:r>
+        <w:rPr>
+          <w:rFonts w:ascii="Segoe UI" w:hAnsi="Segoe UI" w:cs="Segoe UI"/>
+          <w:sz w:val="18"/>
+          <w:szCs w:val="18"/>
+        </w:rPr>
+        <w:tab/>
+      </w:r>
+      <w:r>
+        <w:rPr>
+          <w:rFonts w:ascii="Segoe UI" w:hAnsi="Segoe UI" w:cs="Segoe UI"/>
+          <w:sz w:val="18"/>
+          <w:szCs w:val="18"/>
+        </w:rPr>
+        <w:tab/>
+      </w:r>
+      <w:proofErr w:type="spellStart"/>
+      <w:r>
+        <w:rPr>
+          <w:rFonts w:ascii="Segoe UI" w:hAnsi="Segoe UI" w:cs="Segoe UI"/>
+          <w:sz w:val="18"/>
+          <w:szCs w:val="18"/>
+        </w:rPr>
+        <w:t>String</w:t>
+      </w:r>
+      <w:proofErr w:type="spellEnd"/>
+      <w:r>
+        <w:rPr>
+          <w:rFonts w:ascii="Segoe UI" w:hAnsi="Segoe UI" w:cs="Segoe UI"/>
+          <w:sz w:val="18"/>
+          <w:szCs w:val="18"/>
+        </w:rPr>
+        <w:t xml:space="preserve"> </w:t>
+      </w:r>
+      <w:proofErr w:type="spellStart"/>
+      <w:r>
+        <w:rPr>
+          <w:rFonts w:ascii="Segoe UI" w:hAnsi="Segoe UI" w:cs="Segoe UI"/>
+          <w:sz w:val="18"/>
+          <w:szCs w:val="18"/>
+        </w:rPr>
+        <w:t>respostaPrisioneiroA</w:t>
+      </w:r>
+      <w:proofErr w:type="spellEnd"/>
+      <w:r>
+        <w:rPr>
+          <w:rFonts w:ascii="Segoe UI" w:hAnsi="Segoe UI" w:cs="Segoe UI"/>
+          <w:sz w:val="18"/>
+          <w:szCs w:val="18"/>
+        </w:rPr>
+        <w:t xml:space="preserve"> = "Inocente";</w:t>
+      </w:r>
+    </w:p>
+    <w:p>
+      <w:pPr>
+        <w:rPr>
+          <w:rFonts w:ascii="Segoe UI" w:hAnsi="Segoe UI" w:cs="Segoe UI"/>
+          <w:sz w:val="18"/>
+          <w:szCs w:val="18"/>
+        </w:rPr>
+      </w:pPr>
+      <w:r>
+        <w:rPr>
+          <w:rFonts w:ascii="Segoe UI" w:hAnsi="Segoe UI" w:cs="Segoe UI"/>
+          <w:sz w:val="18"/>
+          <w:szCs w:val="18"/>
+        </w:rPr>
+        <w:tab/>
+      </w:r>
+      <w:r>
+        <w:rPr>
+          <w:rFonts w:ascii="Segoe UI" w:hAnsi="Segoe UI" w:cs="Segoe UI"/>
+          <w:sz w:val="18"/>
+          <w:szCs w:val="18"/>
+        </w:rPr>
+        <w:tab/>
+      </w:r>
+      <w:proofErr w:type="spellStart"/>
+      <w:r>
+        <w:rPr>
+          <w:rFonts w:ascii="Segoe UI" w:hAnsi="Segoe UI" w:cs="Segoe UI"/>
+          <w:sz w:val="18"/>
+          <w:szCs w:val="18"/>
+        </w:rPr>
+        <w:t>String</w:t>
+      </w:r>
+      <w:proofErr w:type="spellEnd"/>
+      <w:r>
+        <w:rPr>
+          <w:rFonts w:ascii="Segoe UI" w:hAnsi="Segoe UI" w:cs="Segoe UI"/>
+          <w:sz w:val="18"/>
+          <w:szCs w:val="18"/>
+        </w:rPr>
+        <w:t xml:space="preserve"> </w:t>
+      </w:r>
+      <w:proofErr w:type="spellStart"/>
+      <w:r>
+        <w:rPr>
+          <w:rFonts w:ascii="Segoe UI" w:hAnsi="Segoe UI" w:cs="Segoe UI"/>
+          <w:sz w:val="18"/>
+          <w:szCs w:val="18"/>
+        </w:rPr>
+        <w:t>respostaPrisioneiroB</w:t>
+      </w:r>
+      <w:proofErr w:type="spellEnd"/>
+      <w:r>
+        <w:rPr>
+          <w:rFonts w:ascii="Segoe UI" w:hAnsi="Segoe UI" w:cs="Segoe UI"/>
+          <w:sz w:val="18"/>
+          <w:szCs w:val="18"/>
+        </w:rPr>
+        <w:t xml:space="preserve"> = "Inocente";</w:t>
+      </w:r>
+    </w:p>
+    <w:p>
+      <w:pPr>
+        <w:rPr>
+          <w:rFonts w:ascii="Segoe UI" w:hAnsi="Segoe UI" w:cs="Segoe UI"/>
+          <w:sz w:val="18"/>
+          <w:szCs w:val="18"/>
+        </w:rPr>
+      </w:pPr>
+      <w:r>
+        <w:rPr>
+          <w:rFonts w:ascii="Segoe UI" w:hAnsi="Segoe UI" w:cs="Segoe UI"/>
+          <w:sz w:val="18"/>
+          <w:szCs w:val="18"/>
+        </w:rPr>
+        <w:tab/>
+      </w:r>
+      <w:r>
+        <w:rPr>
+          <w:rFonts w:ascii="Segoe UI" w:hAnsi="Segoe UI" w:cs="Segoe UI"/>
+          <w:sz w:val="18"/>
+          <w:szCs w:val="18"/>
+        </w:rPr>
+        <w:tab/>
+      </w:r>
+      <w:proofErr w:type="spellStart"/>
+      <w:r>
+        <w:rPr>
+          <w:rFonts w:ascii="Segoe UI" w:hAnsi="Segoe UI" w:cs="Segoe UI"/>
+          <w:sz w:val="18"/>
+          <w:szCs w:val="18"/>
+        </w:rPr>
+        <w:t>JulgamentoPrisioneiro</w:t>
+      </w:r>
+      <w:proofErr w:type="spellEnd"/>
+      <w:r>
+        <w:rPr>
+          <w:rFonts w:ascii="Segoe UI" w:hAnsi="Segoe UI" w:cs="Segoe UI"/>
+          <w:sz w:val="18"/>
+          <w:szCs w:val="18"/>
+        </w:rPr>
+        <w:t xml:space="preserve"> </w:t>
+      </w:r>
+      <w:proofErr w:type="spellStart"/>
+      <w:r>
+        <w:rPr>
+          <w:rFonts w:ascii="Segoe UI" w:hAnsi="Segoe UI" w:cs="Segoe UI"/>
+          <w:sz w:val="18"/>
+          <w:szCs w:val="18"/>
+        </w:rPr>
+        <w:t>julg</w:t>
+      </w:r>
+      <w:proofErr w:type="spellEnd"/>
+      <w:r>
+        <w:rPr>
+          <w:rFonts w:ascii="Segoe UI" w:hAnsi="Segoe UI" w:cs="Segoe UI"/>
+          <w:sz w:val="18"/>
+          <w:szCs w:val="18"/>
+        </w:rPr>
+        <w:t xml:space="preserve"> = new </w:t>
+      </w:r>
+      <w:proofErr w:type="spellStart"/>
+      <w:r>
+        <w:rPr>
+          <w:rFonts w:ascii="Segoe UI" w:hAnsi="Segoe UI" w:cs="Segoe UI"/>
+          <w:sz w:val="18"/>
+          <w:szCs w:val="18"/>
+        </w:rPr>
+        <w:t>JulgamentoPrisioneiro</w:t>
+      </w:r>
+      <w:proofErr w:type="spellEnd"/>
+      <w:r>
+        <w:rPr>
+          <w:rFonts w:ascii="Segoe UI" w:hAnsi="Segoe UI" w:cs="Segoe UI"/>
+          <w:sz w:val="18"/>
+          <w:szCs w:val="18"/>
+        </w:rPr>
+        <w:t>();</w:t>
+      </w:r>
+    </w:p>
+    <w:p>
+      <w:pPr>
+        <w:rPr>
+          <w:rFonts w:ascii="Segoe UI" w:hAnsi="Segoe UI" w:cs="Segoe UI"/>
+          <w:sz w:val="18"/>
+          <w:szCs w:val="18"/>
+        </w:rPr>
+      </w:pPr>
+      <w:r>
+        <w:rPr>
+          <w:rFonts w:ascii="Segoe UI" w:hAnsi="Segoe UI" w:cs="Segoe UI"/>
+          <w:sz w:val="18"/>
+          <w:szCs w:val="18"/>
+        </w:rPr>
+        <w:tab/>
+      </w:r>
+      <w:r>
+        <w:rPr>
+          <w:rFonts w:ascii="Segoe UI" w:hAnsi="Segoe UI" w:cs="Segoe UI"/>
+          <w:sz w:val="18"/>
+          <w:szCs w:val="18"/>
+        </w:rPr>
+        <w:tab/>
+      </w:r>
+      <w:proofErr w:type="spellStart"/>
+      <w:r>
+        <w:rPr>
+          <w:rFonts w:ascii="Segoe UI" w:hAnsi="Segoe UI" w:cs="Segoe UI"/>
+          <w:sz w:val="18"/>
+          <w:szCs w:val="18"/>
+        </w:rPr>
+        <w:t>int</w:t>
+      </w:r>
+      <w:proofErr w:type="spellEnd"/>
+      <w:r>
+        <w:rPr>
+          <w:rFonts w:ascii="Segoe UI" w:hAnsi="Segoe UI" w:cs="Segoe UI"/>
+          <w:sz w:val="18"/>
+          <w:szCs w:val="18"/>
+        </w:rPr>
+        <w:t xml:space="preserve"> </w:t>
+      </w:r>
+      <w:proofErr w:type="spellStart"/>
+      <w:r>
+        <w:rPr>
+          <w:rFonts w:ascii="Segoe UI" w:hAnsi="Segoe UI" w:cs="Segoe UI"/>
+          <w:sz w:val="18"/>
+          <w:szCs w:val="18"/>
+        </w:rPr>
+        <w:t>resultuadoEsperado</w:t>
+      </w:r>
+      <w:proofErr w:type="spellEnd"/>
+      <w:r>
+        <w:rPr>
+          <w:rFonts w:ascii="Segoe UI" w:hAnsi="Segoe UI" w:cs="Segoe UI"/>
+          <w:sz w:val="18"/>
+          <w:szCs w:val="18"/>
+        </w:rPr>
+        <w:t xml:space="preserve"> = 0;</w:t>
+      </w:r>
+    </w:p>
+    <w:p>
+      <w:pPr>
+        <w:rPr>
+          <w:rFonts w:ascii="Segoe UI" w:hAnsi="Segoe UI" w:cs="Segoe UI"/>
+          <w:sz w:val="18"/>
+          <w:szCs w:val="18"/>
+        </w:rPr>
+      </w:pPr>
+      <w:r>
+        <w:rPr>
+          <w:rFonts w:ascii="Segoe UI" w:hAnsi="Segoe UI" w:cs="Segoe UI"/>
+          <w:sz w:val="18"/>
+          <w:szCs w:val="18"/>
+        </w:rPr>
+        <w:tab/>
+      </w:r>
+      <w:r>
+        <w:rPr>
+          <w:rFonts w:ascii="Segoe UI" w:hAnsi="Segoe UI" w:cs="Segoe UI"/>
+          <w:sz w:val="18"/>
+          <w:szCs w:val="18"/>
+        </w:rPr>
+        <w:tab/>
+      </w:r>
+      <w:proofErr w:type="spellStart"/>
+      <w:r>
+        <w:rPr>
+          <w:rFonts w:ascii="Segoe UI" w:hAnsi="Segoe UI" w:cs="Segoe UI"/>
+          <w:sz w:val="18"/>
+          <w:szCs w:val="18"/>
+        </w:rPr>
+        <w:t>int</w:t>
+      </w:r>
+      <w:proofErr w:type="spellEnd"/>
+      <w:r>
+        <w:rPr>
+          <w:rFonts w:ascii="Segoe UI" w:hAnsi="Segoe UI" w:cs="Segoe UI"/>
+          <w:sz w:val="18"/>
+          <w:szCs w:val="18"/>
+        </w:rPr>
+        <w:t xml:space="preserve"> </w:t>
+      </w:r>
+      <w:proofErr w:type="spellStart"/>
+      <w:r>
+        <w:rPr>
+          <w:rFonts w:ascii="Segoe UI" w:hAnsi="Segoe UI" w:cs="Segoe UI"/>
+          <w:sz w:val="18"/>
+          <w:szCs w:val="18"/>
+        </w:rPr>
+        <w:t>resultadoReal</w:t>
+      </w:r>
+      <w:proofErr w:type="spellEnd"/>
+      <w:r>
+        <w:rPr>
+          <w:rFonts w:ascii="Segoe UI" w:hAnsi="Segoe UI" w:cs="Segoe UI"/>
+          <w:sz w:val="18"/>
+          <w:szCs w:val="18"/>
+        </w:rPr>
+        <w:t xml:space="preserve"> = </w:t>
+      </w:r>
+      <w:proofErr w:type="spellStart"/>
+      <w:r>
+        <w:rPr>
+          <w:rFonts w:ascii="Segoe UI" w:hAnsi="Segoe UI" w:cs="Segoe UI"/>
+          <w:sz w:val="18"/>
+          <w:szCs w:val="18"/>
+        </w:rPr>
+        <w:t>julg.calculaPena</w:t>
+      </w:r>
+      <w:proofErr w:type="spellEnd"/>
+      <w:r>
+        <w:rPr>
+          <w:rFonts w:ascii="Segoe UI" w:hAnsi="Segoe UI" w:cs="Segoe UI"/>
+          <w:sz w:val="18"/>
+          <w:szCs w:val="18"/>
+        </w:rPr>
+        <w:t>(</w:t>
+      </w:r>
+      <w:proofErr w:type="spellStart"/>
+      <w:r>
+        <w:rPr>
+          <w:rFonts w:ascii="Segoe UI" w:hAnsi="Segoe UI" w:cs="Segoe UI"/>
+          <w:sz w:val="18"/>
+          <w:szCs w:val="18"/>
+        </w:rPr>
+        <w:t>respostaPrisioneiroA,respostaPrisioneiroB</w:t>
+      </w:r>
+      <w:proofErr w:type="spellEnd"/>
+      <w:r>
+        <w:rPr>
+          <w:rFonts w:ascii="Segoe UI" w:hAnsi="Segoe UI" w:cs="Segoe UI"/>
+          <w:sz w:val="18"/>
+          <w:szCs w:val="18"/>
+        </w:rPr>
+        <w:t>);</w:t>
+      </w:r>
+    </w:p>
+    <w:p>
+      <w:pPr>
+        <w:rPr>
+          <w:rFonts w:ascii="Segoe UI" w:hAnsi="Segoe UI" w:cs="Segoe UI"/>
+          <w:sz w:val="18"/>
+          <w:szCs w:val="18"/>
+        </w:rPr>
+      </w:pPr>
+      <w:r>
+        <w:rPr>
+          <w:rFonts w:ascii="Segoe UI" w:hAnsi="Segoe UI" w:cs="Segoe UI"/>
+          <w:sz w:val="18"/>
+          <w:szCs w:val="18"/>
+        </w:rPr>
+        <w:tab/>
+      </w:r>
+      <w:r>
+        <w:rPr>
+          <w:rFonts w:ascii="Segoe UI" w:hAnsi="Segoe UI" w:cs="Segoe UI"/>
+          <w:sz w:val="18"/>
+          <w:szCs w:val="18"/>
+        </w:rPr>
+        <w:tab/>
+      </w:r>
+      <w:proofErr w:type="spellStart"/>
+      <w:r>
+        <w:rPr>
+          <w:rFonts w:ascii="Segoe UI" w:hAnsi="Segoe UI" w:cs="Segoe UI"/>
+          <w:sz w:val="18"/>
+          <w:szCs w:val="18"/>
+        </w:rPr>
+        <w:t>assertEquals</w:t>
+      </w:r>
+      <w:proofErr w:type="spellEnd"/>
+      <w:r>
+        <w:rPr>
+          <w:rFonts w:ascii="Segoe UI" w:hAnsi="Segoe UI" w:cs="Segoe UI"/>
+          <w:sz w:val="18"/>
+          <w:szCs w:val="18"/>
+        </w:rPr>
+        <w:t>(</w:t>
+      </w:r>
+      <w:proofErr w:type="spellStart"/>
+      <w:r>
+        <w:rPr>
+          <w:rFonts w:ascii="Segoe UI" w:hAnsi="Segoe UI" w:cs="Segoe UI"/>
+          <w:sz w:val="18"/>
+          <w:szCs w:val="18"/>
+        </w:rPr>
+        <w:t>resultuadoEsperado</w:t>
+      </w:r>
+      <w:proofErr w:type="spellEnd"/>
+      <w:r>
+        <w:rPr>
+          <w:rFonts w:ascii="Segoe UI" w:hAnsi="Segoe UI" w:cs="Segoe UI"/>
+          <w:sz w:val="18"/>
+          <w:szCs w:val="18"/>
+        </w:rPr>
+        <w:t xml:space="preserve">, </w:t>
+      </w:r>
+      <w:proofErr w:type="spellStart"/>
+      <w:r>
+        <w:rPr>
+          <w:rFonts w:ascii="Segoe UI" w:hAnsi="Segoe UI" w:cs="Segoe UI"/>
+          <w:sz w:val="18"/>
+          <w:szCs w:val="18"/>
+        </w:rPr>
+        <w:t>resultadoReal</w:t>
+      </w:r>
+      <w:proofErr w:type="spellEnd"/>
+      <w:r>
+        <w:rPr>
+          <w:rFonts w:ascii="Segoe UI" w:hAnsi="Segoe UI" w:cs="Segoe UI"/>
+          <w:sz w:val="18"/>
+          <w:szCs w:val="18"/>
+        </w:rPr>
+        <w:t>);</w:t>
+      </w:r>
+    </w:p>
+    <w:p>
+      <w:pPr>
+        <w:rPr>
+          <w:rFonts w:ascii="Segoe UI" w:hAnsi="Segoe UI" w:cs="Segoe UI"/>
+          <w:sz w:val="18"/>
+          <w:szCs w:val="18"/>
+        </w:rPr>
+      </w:pPr>
+      <w:r>
+        <w:rPr>
+          <w:rFonts w:ascii="Segoe UI" w:hAnsi="Segoe UI" w:cs="Segoe UI"/>
+          <w:sz w:val="18"/>
+          <w:szCs w:val="18"/>
+        </w:rPr>
+        <w:tab/>
+        <w:t>}</w:t>
+      </w:r>
+    </w:p>
+    <w:p>
+      <w:pPr>
+        <w:rPr>
+          <w:rFonts w:ascii="Segoe UI" w:hAnsi="Segoe UI" w:cs="Segoe UI"/>
+          <w:sz w:val="18"/>
+          <w:szCs w:val="18"/>
+        </w:rPr>
+      </w:pPr>
+      <w:r>
+        <w:rPr>
+          <w:rFonts w:ascii="Segoe UI" w:hAnsi="Segoe UI" w:cs="Segoe UI"/>
+          <w:sz w:val="18"/>
+          <w:szCs w:val="18"/>
+        </w:rPr>
+        <w:tab/>
+      </w:r>
+    </w:p>
+    <w:p>
+      <w:pPr>
+        <w:rPr>
+          <w:rFonts w:ascii="Segoe UI" w:hAnsi="Segoe UI" w:cs="Segoe UI"/>
+          <w:sz w:val="18"/>
+          <w:szCs w:val="18"/>
+        </w:rPr>
+      </w:pPr>
+      <w:r>
+        <w:rPr>
+          <w:rFonts w:ascii="Segoe UI" w:hAnsi="Segoe UI" w:cs="Segoe UI"/>
+          <w:sz w:val="18"/>
+          <w:szCs w:val="18"/>
+        </w:rPr>
+        <w:t>}</w:t>
+      </w:r>
       <w:bookmarkStart w:id="0" w:name="_GoBack"/>
       <w:bookmarkEnd w:id="0"/>
+    </w:p>
+    <w:p>
+      <w:pPr>
+        <w:rPr>
+          <w:rFonts w:ascii="Segoe UI" w:hAnsi="Segoe UI" w:cs="Segoe UI"/>
+          <w:sz w:val="18"/>
+          <w:szCs w:val="18"/>
+        </w:rPr>
+      </w:pPr>
     </w:p>
     <w:sectPr>
       <w:pgSz w:w="11906" w:h="16838"/>

</xml_diff>

<commit_message>
PARTE 6 - TESTES
</commit_message>
<xml_diff>
--- a/Testes/RELATORIO-TESTE.docx
+++ b/Testes/RELATORIO-TESTE.docx
@@ -11895,1334 +11895,1342 @@
         </w:rPr>
         <w:t>PARTE 6 – TESTES</w:t>
       </w:r>
-    </w:p>
-    <w:p>
-      <w:pPr>
-        <w:rPr>
-          <w:rFonts w:ascii="Segoe UI" w:hAnsi="Segoe UI" w:cs="Segoe UI"/>
-          <w:sz w:val="18"/>
-          <w:szCs w:val="18"/>
-        </w:rPr>
-      </w:pPr>
-      <w:r>
-        <w:rPr>
-          <w:rFonts w:ascii="Segoe UI" w:hAnsi="Segoe UI" w:cs="Segoe UI"/>
-          <w:sz w:val="18"/>
-          <w:szCs w:val="18"/>
-        </w:rPr>
-        <w:t>Rodando novamente a JUNIT temos o seguinte erro no “</w:t>
-      </w:r>
-      <w:proofErr w:type="spellStart"/>
-      <w:r>
-        <w:rPr>
-          <w:rFonts w:ascii="Segoe UI" w:hAnsi="Segoe UI" w:cs="Segoe UI"/>
-          <w:sz w:val="18"/>
-          <w:szCs w:val="18"/>
-        </w:rPr>
-        <w:t>testeCondenacao</w:t>
-      </w:r>
-      <w:r>
-        <w:rPr>
-          <w:rFonts w:ascii="Segoe UI" w:hAnsi="Segoe UI" w:cs="Segoe UI"/>
-          <w:sz w:val="18"/>
-          <w:szCs w:val="18"/>
-        </w:rPr>
-        <w:t>Mutua</w:t>
-      </w:r>
-      <w:proofErr w:type="spellEnd"/>
-      <w:r>
-        <w:rPr>
-          <w:rFonts w:ascii="Segoe UI" w:hAnsi="Segoe UI" w:cs="Segoe UI"/>
-          <w:sz w:val="18"/>
-          <w:szCs w:val="18"/>
-        </w:rPr>
-        <w:t>”</w:t>
-      </w:r>
-    </w:p>
-    <w:p>
-      <w:pPr>
-        <w:rPr>
-          <w:rFonts w:ascii="Segoe UI" w:hAnsi="Segoe UI" w:cs="Segoe UI"/>
-          <w:sz w:val="18"/>
-          <w:szCs w:val="18"/>
-        </w:rPr>
-      </w:pPr>
-      <w:r>
-        <w:rPr>
-          <w:rFonts w:ascii="Segoe UI" w:hAnsi="Segoe UI" w:cs="Segoe UI"/>
-          <w:sz w:val="18"/>
-          <w:szCs w:val="18"/>
-        </w:rPr>
-        <w:t>“</w:t>
-      </w:r>
-      <w:proofErr w:type="spellStart"/>
-      <w:proofErr w:type="gramStart"/>
-      <w:r>
-        <w:rPr>
-          <w:rFonts w:ascii="Segoe UI" w:hAnsi="Segoe UI" w:cs="Segoe UI"/>
-          <w:sz w:val="18"/>
-          <w:szCs w:val="18"/>
-        </w:rPr>
-        <w:t>junit.framework</w:t>
-      </w:r>
-      <w:proofErr w:type="gramEnd"/>
-      <w:r>
-        <w:rPr>
-          <w:rFonts w:ascii="Segoe UI" w:hAnsi="Segoe UI" w:cs="Segoe UI"/>
-          <w:sz w:val="18"/>
-          <w:szCs w:val="18"/>
-        </w:rPr>
-        <w:t>.A</w:t>
-      </w:r>
-      <w:r>
-        <w:rPr>
-          <w:rFonts w:ascii="Segoe UI" w:hAnsi="Segoe UI" w:cs="Segoe UI"/>
-          <w:sz w:val="18"/>
-          <w:szCs w:val="18"/>
-        </w:rPr>
-        <w:t>ssertionFailedError</w:t>
-      </w:r>
-      <w:proofErr w:type="spellEnd"/>
-      <w:r>
-        <w:rPr>
-          <w:rFonts w:ascii="Segoe UI" w:hAnsi="Segoe UI" w:cs="Segoe UI"/>
-          <w:sz w:val="18"/>
-          <w:szCs w:val="18"/>
-        </w:rPr>
-        <w:t xml:space="preserve">: </w:t>
-      </w:r>
-      <w:proofErr w:type="spellStart"/>
-      <w:r>
-        <w:rPr>
-          <w:rFonts w:ascii="Segoe UI" w:hAnsi="Segoe UI" w:cs="Segoe UI"/>
-          <w:sz w:val="18"/>
-          <w:szCs w:val="18"/>
-        </w:rPr>
-        <w:t>expected</w:t>
-      </w:r>
-      <w:proofErr w:type="spellEnd"/>
-      <w:r>
-        <w:rPr>
-          <w:rFonts w:ascii="Segoe UI" w:hAnsi="Segoe UI" w:cs="Segoe UI"/>
-          <w:sz w:val="18"/>
-          <w:szCs w:val="18"/>
-        </w:rPr>
-        <w:t xml:space="preserve">:&lt;5&gt; </w:t>
-      </w:r>
-      <w:proofErr w:type="spellStart"/>
-      <w:r>
-        <w:rPr>
-          <w:rFonts w:ascii="Segoe UI" w:hAnsi="Segoe UI" w:cs="Segoe UI"/>
-          <w:sz w:val="18"/>
-          <w:szCs w:val="18"/>
-        </w:rPr>
-        <w:t>but</w:t>
-      </w:r>
-      <w:proofErr w:type="spellEnd"/>
-      <w:r>
-        <w:rPr>
-          <w:rFonts w:ascii="Segoe UI" w:hAnsi="Segoe UI" w:cs="Segoe UI"/>
-          <w:sz w:val="18"/>
-          <w:szCs w:val="18"/>
-        </w:rPr>
-        <w:t xml:space="preserve"> </w:t>
-      </w:r>
-      <w:proofErr w:type="spellStart"/>
-      <w:r>
-        <w:rPr>
-          <w:rFonts w:ascii="Segoe UI" w:hAnsi="Segoe UI" w:cs="Segoe UI"/>
-          <w:sz w:val="18"/>
-          <w:szCs w:val="18"/>
-        </w:rPr>
-        <w:t>was</w:t>
-      </w:r>
-      <w:proofErr w:type="spellEnd"/>
-      <w:r>
-        <w:rPr>
-          <w:rFonts w:ascii="Segoe UI" w:hAnsi="Segoe UI" w:cs="Segoe UI"/>
-          <w:sz w:val="18"/>
-          <w:szCs w:val="18"/>
-        </w:rPr>
-        <w:t>:&lt;15</w:t>
-      </w:r>
-      <w:r>
-        <w:rPr>
-          <w:rFonts w:ascii="Segoe UI" w:hAnsi="Segoe UI" w:cs="Segoe UI"/>
-          <w:sz w:val="18"/>
-          <w:szCs w:val="18"/>
-        </w:rPr>
-        <w:t>&gt;</w:t>
-      </w:r>
-      <w:r>
-        <w:rPr>
-          <w:rFonts w:ascii="Segoe UI" w:hAnsi="Segoe UI" w:cs="Segoe UI"/>
-          <w:sz w:val="18"/>
-          <w:szCs w:val="18"/>
-        </w:rPr>
-        <w:t>”</w:t>
-      </w:r>
-    </w:p>
-    <w:p>
-      <w:pPr>
-        <w:rPr>
-          <w:rFonts w:ascii="Segoe UI" w:hAnsi="Segoe UI" w:cs="Segoe UI"/>
-          <w:sz w:val="18"/>
-          <w:szCs w:val="18"/>
-        </w:rPr>
-      </w:pPr>
-      <w:r>
-        <w:rPr>
-          <w:rFonts w:ascii="Segoe UI" w:hAnsi="Segoe UI" w:cs="Segoe UI"/>
-          <w:sz w:val="18"/>
-          <w:szCs w:val="18"/>
-        </w:rPr>
-        <w:t>Isso se deve ao fato dos “</w:t>
-      </w:r>
-      <w:proofErr w:type="spellStart"/>
-      <w:r>
-        <w:rPr>
-          <w:rFonts w:ascii="Segoe UI" w:hAnsi="Segoe UI" w:cs="Segoe UI"/>
-          <w:sz w:val="18"/>
-          <w:szCs w:val="18"/>
-        </w:rPr>
-        <w:t>returns</w:t>
-      </w:r>
-      <w:proofErr w:type="spellEnd"/>
-      <w:r>
-        <w:rPr>
-          <w:rFonts w:ascii="Segoe UI" w:hAnsi="Segoe UI" w:cs="Segoe UI"/>
-          <w:sz w:val="18"/>
-          <w:szCs w:val="18"/>
-        </w:rPr>
-        <w:t>” de PENA_</w:t>
-      </w:r>
-      <w:proofErr w:type="gramStart"/>
-      <w:r>
-        <w:rPr>
-          <w:rFonts w:ascii="Segoe UI" w:hAnsi="Segoe UI" w:cs="Segoe UI"/>
-          <w:sz w:val="18"/>
-          <w:szCs w:val="18"/>
-        </w:rPr>
-        <w:t>INOCENCIA  e</w:t>
-      </w:r>
-      <w:proofErr w:type="gramEnd"/>
-      <w:r>
-        <w:rPr>
-          <w:rFonts w:ascii="Segoe UI" w:hAnsi="Segoe UI" w:cs="Segoe UI"/>
-          <w:sz w:val="18"/>
-          <w:szCs w:val="18"/>
-        </w:rPr>
-        <w:t xml:space="preserve"> PENA_CONDENACAO_CUMPLICES estarem invertidos no arquivo Java. Arrumando o código, temos:</w:t>
-      </w:r>
-    </w:p>
-    <w:p>
-      <w:pPr>
-        <w:rPr>
-          <w:rFonts w:ascii="Segoe UI" w:hAnsi="Segoe UI" w:cs="Segoe UI"/>
-          <w:sz w:val="18"/>
-          <w:szCs w:val="18"/>
-        </w:rPr>
-      </w:pPr>
-    </w:p>
-    <w:p>
-      <w:pPr>
-        <w:rPr>
-          <w:rFonts w:ascii="Segoe UI" w:hAnsi="Segoe UI" w:cs="Segoe UI"/>
-          <w:sz w:val="18"/>
-          <w:szCs w:val="18"/>
-        </w:rPr>
-      </w:pPr>
-      <w:proofErr w:type="spellStart"/>
-      <w:proofErr w:type="gramStart"/>
-      <w:r>
-        <w:rPr>
-          <w:rFonts w:ascii="Segoe UI" w:hAnsi="Segoe UI" w:cs="Segoe UI"/>
-          <w:sz w:val="18"/>
-          <w:szCs w:val="18"/>
-        </w:rPr>
-        <w:t>public</w:t>
-      </w:r>
-      <w:proofErr w:type="spellEnd"/>
-      <w:proofErr w:type="gramEnd"/>
-      <w:r>
-        <w:rPr>
-          <w:rFonts w:ascii="Segoe UI" w:hAnsi="Segoe UI" w:cs="Segoe UI"/>
-          <w:sz w:val="18"/>
-          <w:szCs w:val="18"/>
-        </w:rPr>
-        <w:t xml:space="preserve"> </w:t>
-      </w:r>
-      <w:proofErr w:type="spellStart"/>
-      <w:r>
-        <w:rPr>
-          <w:rFonts w:ascii="Segoe UI" w:hAnsi="Segoe UI" w:cs="Segoe UI"/>
-          <w:sz w:val="18"/>
-          <w:szCs w:val="18"/>
-        </w:rPr>
-        <w:t>class</w:t>
-      </w:r>
-      <w:proofErr w:type="spellEnd"/>
-      <w:r>
-        <w:rPr>
-          <w:rFonts w:ascii="Segoe UI" w:hAnsi="Segoe UI" w:cs="Segoe UI"/>
-          <w:sz w:val="18"/>
-          <w:szCs w:val="18"/>
-        </w:rPr>
-        <w:t xml:space="preserve"> </w:t>
-      </w:r>
-      <w:proofErr w:type="spellStart"/>
-      <w:r>
-        <w:rPr>
-          <w:rFonts w:ascii="Segoe UI" w:hAnsi="Segoe UI" w:cs="Segoe UI"/>
-          <w:sz w:val="18"/>
-          <w:szCs w:val="18"/>
-        </w:rPr>
-        <w:t>JulgamentoPrisioneiro</w:t>
-      </w:r>
-      <w:proofErr w:type="spellEnd"/>
-      <w:r>
-        <w:rPr>
-          <w:rFonts w:ascii="Segoe UI" w:hAnsi="Segoe UI" w:cs="Segoe UI"/>
-          <w:sz w:val="18"/>
-          <w:szCs w:val="18"/>
-        </w:rPr>
-        <w:t xml:space="preserve"> {</w:t>
-      </w:r>
-    </w:p>
-    <w:p>
-      <w:pPr>
-        <w:rPr>
-          <w:rFonts w:ascii="Segoe UI" w:hAnsi="Segoe UI" w:cs="Segoe UI"/>
-          <w:sz w:val="18"/>
-          <w:szCs w:val="18"/>
-        </w:rPr>
-      </w:pPr>
-      <w:r>
-        <w:rPr>
-          <w:rFonts w:ascii="Segoe UI" w:hAnsi="Segoe UI" w:cs="Segoe UI"/>
-          <w:sz w:val="18"/>
-          <w:szCs w:val="18"/>
-        </w:rPr>
-        <w:t xml:space="preserve">   </w:t>
-      </w:r>
-      <w:proofErr w:type="spellStart"/>
-      <w:proofErr w:type="gramStart"/>
-      <w:r>
-        <w:rPr>
-          <w:rFonts w:ascii="Segoe UI" w:hAnsi="Segoe UI" w:cs="Segoe UI"/>
-          <w:sz w:val="18"/>
-          <w:szCs w:val="18"/>
-        </w:rPr>
-        <w:t>private</w:t>
-      </w:r>
-      <w:proofErr w:type="spellEnd"/>
-      <w:proofErr w:type="gramEnd"/>
-      <w:r>
-        <w:rPr>
-          <w:rFonts w:ascii="Segoe UI" w:hAnsi="Segoe UI" w:cs="Segoe UI"/>
-          <w:sz w:val="18"/>
-          <w:szCs w:val="18"/>
-        </w:rPr>
-        <w:t xml:space="preserve"> </w:t>
-      </w:r>
-      <w:proofErr w:type="spellStart"/>
-      <w:r>
-        <w:rPr>
-          <w:rFonts w:ascii="Segoe UI" w:hAnsi="Segoe UI" w:cs="Segoe UI"/>
-          <w:sz w:val="18"/>
-          <w:szCs w:val="18"/>
-        </w:rPr>
-        <w:t>int</w:t>
-      </w:r>
-      <w:proofErr w:type="spellEnd"/>
-      <w:r>
-        <w:rPr>
-          <w:rFonts w:ascii="Segoe UI" w:hAnsi="Segoe UI" w:cs="Segoe UI"/>
-          <w:sz w:val="18"/>
-          <w:szCs w:val="18"/>
-        </w:rPr>
-        <w:t xml:space="preserve"> PENA_INOCENCIA = 10;</w:t>
-      </w:r>
-    </w:p>
-    <w:p>
-      <w:pPr>
-        <w:rPr>
-          <w:rFonts w:ascii="Segoe UI" w:hAnsi="Segoe UI" w:cs="Segoe UI"/>
-          <w:sz w:val="18"/>
-          <w:szCs w:val="18"/>
-        </w:rPr>
-      </w:pPr>
-      <w:r>
-        <w:rPr>
-          <w:rFonts w:ascii="Segoe UI" w:hAnsi="Segoe UI" w:cs="Segoe UI"/>
-          <w:sz w:val="18"/>
-          <w:szCs w:val="18"/>
-        </w:rPr>
-        <w:t xml:space="preserve">   </w:t>
-      </w:r>
-      <w:proofErr w:type="spellStart"/>
-      <w:proofErr w:type="gramStart"/>
-      <w:r>
-        <w:rPr>
-          <w:rFonts w:ascii="Segoe UI" w:hAnsi="Segoe UI" w:cs="Segoe UI"/>
-          <w:sz w:val="18"/>
-          <w:szCs w:val="18"/>
-        </w:rPr>
-        <w:t>private</w:t>
-      </w:r>
-      <w:proofErr w:type="spellEnd"/>
-      <w:proofErr w:type="gramEnd"/>
-      <w:r>
-        <w:rPr>
-          <w:rFonts w:ascii="Segoe UI" w:hAnsi="Segoe UI" w:cs="Segoe UI"/>
-          <w:sz w:val="18"/>
-          <w:szCs w:val="18"/>
-        </w:rPr>
-        <w:t xml:space="preserve"> </w:t>
-      </w:r>
-      <w:proofErr w:type="spellStart"/>
-      <w:r>
-        <w:rPr>
-          <w:rFonts w:ascii="Segoe UI" w:hAnsi="Segoe UI" w:cs="Segoe UI"/>
-          <w:sz w:val="18"/>
-          <w:szCs w:val="18"/>
-        </w:rPr>
-        <w:t>int</w:t>
-      </w:r>
-      <w:proofErr w:type="spellEnd"/>
-      <w:r>
-        <w:rPr>
-          <w:rFonts w:ascii="Segoe UI" w:hAnsi="Segoe UI" w:cs="Segoe UI"/>
-          <w:sz w:val="18"/>
-          <w:szCs w:val="18"/>
-        </w:rPr>
-        <w:t xml:space="preserve"> PENA_CONDENACAO_MUTUA = 15;</w:t>
-      </w:r>
-    </w:p>
-    <w:p>
-      <w:pPr>
-        <w:rPr>
-          <w:rFonts w:ascii="Segoe UI" w:hAnsi="Segoe UI" w:cs="Segoe UI"/>
-          <w:sz w:val="18"/>
-          <w:szCs w:val="18"/>
-        </w:rPr>
-      </w:pPr>
-      <w:r>
-        <w:rPr>
-          <w:rFonts w:ascii="Segoe UI" w:hAnsi="Segoe UI" w:cs="Segoe UI"/>
-          <w:sz w:val="18"/>
-          <w:szCs w:val="18"/>
-        </w:rPr>
-        <w:t xml:space="preserve">   </w:t>
-      </w:r>
-      <w:proofErr w:type="spellStart"/>
-      <w:proofErr w:type="gramStart"/>
-      <w:r>
-        <w:rPr>
-          <w:rFonts w:ascii="Segoe UI" w:hAnsi="Segoe UI" w:cs="Segoe UI"/>
-          <w:sz w:val="18"/>
-          <w:szCs w:val="18"/>
-        </w:rPr>
-        <w:t>private</w:t>
-      </w:r>
-      <w:proofErr w:type="spellEnd"/>
-      <w:proofErr w:type="gramEnd"/>
-      <w:r>
-        <w:rPr>
-          <w:rFonts w:ascii="Segoe UI" w:hAnsi="Segoe UI" w:cs="Segoe UI"/>
-          <w:sz w:val="18"/>
-          <w:szCs w:val="18"/>
-        </w:rPr>
-        <w:t xml:space="preserve"> </w:t>
-      </w:r>
-      <w:proofErr w:type="spellStart"/>
-      <w:r>
-        <w:rPr>
-          <w:rFonts w:ascii="Segoe UI" w:hAnsi="Segoe UI" w:cs="Segoe UI"/>
-          <w:sz w:val="18"/>
-          <w:szCs w:val="18"/>
-        </w:rPr>
-        <w:t>int</w:t>
-      </w:r>
-      <w:proofErr w:type="spellEnd"/>
-      <w:r>
-        <w:rPr>
-          <w:rFonts w:ascii="Segoe UI" w:hAnsi="Segoe UI" w:cs="Segoe UI"/>
-          <w:sz w:val="18"/>
-          <w:szCs w:val="18"/>
-        </w:rPr>
-        <w:t xml:space="preserve"> PENA_CONDENACAO_INDIVIDUAL = 10;</w:t>
-      </w:r>
-    </w:p>
-    <w:p>
-      <w:pPr>
-        <w:rPr>
-          <w:rFonts w:ascii="Segoe UI" w:hAnsi="Segoe UI" w:cs="Segoe UI"/>
-          <w:sz w:val="18"/>
-          <w:szCs w:val="18"/>
-        </w:rPr>
-      </w:pPr>
-      <w:r>
-        <w:rPr>
-          <w:rFonts w:ascii="Segoe UI" w:hAnsi="Segoe UI" w:cs="Segoe UI"/>
-          <w:sz w:val="18"/>
-          <w:szCs w:val="18"/>
-        </w:rPr>
-        <w:t xml:space="preserve">   </w:t>
-      </w:r>
-      <w:proofErr w:type="spellStart"/>
-      <w:proofErr w:type="gramStart"/>
-      <w:r>
-        <w:rPr>
-          <w:rFonts w:ascii="Segoe UI" w:hAnsi="Segoe UI" w:cs="Segoe UI"/>
-          <w:sz w:val="18"/>
-          <w:szCs w:val="18"/>
-        </w:rPr>
-        <w:t>private</w:t>
-      </w:r>
-      <w:proofErr w:type="spellEnd"/>
-      <w:proofErr w:type="gramEnd"/>
-      <w:r>
-        <w:rPr>
-          <w:rFonts w:ascii="Segoe UI" w:hAnsi="Segoe UI" w:cs="Segoe UI"/>
-          <w:sz w:val="18"/>
-          <w:szCs w:val="18"/>
-        </w:rPr>
-        <w:t xml:space="preserve"> </w:t>
-      </w:r>
-      <w:proofErr w:type="spellStart"/>
-      <w:r>
-        <w:rPr>
-          <w:rFonts w:ascii="Segoe UI" w:hAnsi="Segoe UI" w:cs="Segoe UI"/>
-          <w:sz w:val="18"/>
-          <w:szCs w:val="18"/>
-        </w:rPr>
-        <w:t>int</w:t>
-      </w:r>
-      <w:proofErr w:type="spellEnd"/>
-      <w:r>
-        <w:rPr>
-          <w:rFonts w:ascii="Segoe UI" w:hAnsi="Segoe UI" w:cs="Segoe UI"/>
-          <w:sz w:val="18"/>
-          <w:szCs w:val="18"/>
-        </w:rPr>
-        <w:t xml:space="preserve"> PENA_CONDENACAO_CUMPLICES = 11;</w:t>
-      </w:r>
-    </w:p>
-    <w:p>
-      <w:pPr>
-        <w:rPr>
-          <w:rFonts w:ascii="Segoe UI" w:hAnsi="Segoe UI" w:cs="Segoe UI"/>
-          <w:sz w:val="18"/>
-          <w:szCs w:val="18"/>
-        </w:rPr>
-      </w:pPr>
-    </w:p>
-    <w:p>
-      <w:pPr>
-        <w:rPr>
-          <w:rFonts w:ascii="Segoe UI" w:hAnsi="Segoe UI" w:cs="Segoe UI"/>
-          <w:sz w:val="18"/>
-          <w:szCs w:val="18"/>
-        </w:rPr>
-      </w:pPr>
-      <w:r>
-        <w:rPr>
-          <w:rFonts w:ascii="Segoe UI" w:hAnsi="Segoe UI" w:cs="Segoe UI"/>
-          <w:sz w:val="18"/>
-          <w:szCs w:val="18"/>
-        </w:rPr>
-        <w:t xml:space="preserve">   </w:t>
-      </w:r>
-      <w:proofErr w:type="spellStart"/>
-      <w:proofErr w:type="gramStart"/>
-      <w:r>
-        <w:rPr>
-          <w:rFonts w:ascii="Segoe UI" w:hAnsi="Segoe UI" w:cs="Segoe UI"/>
-          <w:sz w:val="18"/>
-          <w:szCs w:val="18"/>
-        </w:rPr>
-        <w:t>public</w:t>
-      </w:r>
-      <w:proofErr w:type="spellEnd"/>
-      <w:proofErr w:type="gramEnd"/>
-      <w:r>
-        <w:rPr>
-          <w:rFonts w:ascii="Segoe UI" w:hAnsi="Segoe UI" w:cs="Segoe UI"/>
-          <w:sz w:val="18"/>
-          <w:szCs w:val="18"/>
-        </w:rPr>
-        <w:t xml:space="preserve"> </w:t>
-      </w:r>
-      <w:proofErr w:type="spellStart"/>
-      <w:r>
-        <w:rPr>
-          <w:rFonts w:ascii="Segoe UI" w:hAnsi="Segoe UI" w:cs="Segoe UI"/>
-          <w:sz w:val="18"/>
-          <w:szCs w:val="18"/>
-        </w:rPr>
-        <w:t>int</w:t>
-      </w:r>
-      <w:proofErr w:type="spellEnd"/>
-      <w:r>
-        <w:rPr>
-          <w:rFonts w:ascii="Segoe UI" w:hAnsi="Segoe UI" w:cs="Segoe UI"/>
-          <w:sz w:val="18"/>
-          <w:szCs w:val="18"/>
-        </w:rPr>
-        <w:t xml:space="preserve"> </w:t>
-      </w:r>
-      <w:proofErr w:type="spellStart"/>
-      <w:r>
-        <w:rPr>
-          <w:rFonts w:ascii="Segoe UI" w:hAnsi="Segoe UI" w:cs="Segoe UI"/>
-          <w:sz w:val="18"/>
-          <w:szCs w:val="18"/>
-        </w:rPr>
-        <w:t>calculaPena</w:t>
-      </w:r>
-      <w:proofErr w:type="spellEnd"/>
-      <w:r>
-        <w:rPr>
-          <w:rFonts w:ascii="Segoe UI" w:hAnsi="Segoe UI" w:cs="Segoe UI"/>
-          <w:sz w:val="18"/>
-          <w:szCs w:val="18"/>
-        </w:rPr>
-        <w:t>(</w:t>
-      </w:r>
-      <w:proofErr w:type="spellStart"/>
-      <w:r>
-        <w:rPr>
-          <w:rFonts w:ascii="Segoe UI" w:hAnsi="Segoe UI" w:cs="Segoe UI"/>
-          <w:sz w:val="18"/>
-          <w:szCs w:val="18"/>
-        </w:rPr>
-        <w:t>String</w:t>
-      </w:r>
-      <w:proofErr w:type="spellEnd"/>
-      <w:r>
-        <w:rPr>
-          <w:rFonts w:ascii="Segoe UI" w:hAnsi="Segoe UI" w:cs="Segoe UI"/>
-          <w:sz w:val="18"/>
-          <w:szCs w:val="18"/>
-        </w:rPr>
-        <w:t xml:space="preserve"> </w:t>
-      </w:r>
-      <w:proofErr w:type="spellStart"/>
-      <w:r>
-        <w:rPr>
-          <w:rFonts w:ascii="Segoe UI" w:hAnsi="Segoe UI" w:cs="Segoe UI"/>
-          <w:sz w:val="18"/>
-          <w:szCs w:val="18"/>
-        </w:rPr>
-        <w:t>respostaPrisioneiroA</w:t>
-      </w:r>
-      <w:proofErr w:type="spellEnd"/>
-      <w:r>
-        <w:rPr>
-          <w:rFonts w:ascii="Segoe UI" w:hAnsi="Segoe UI" w:cs="Segoe UI"/>
-          <w:sz w:val="18"/>
-          <w:szCs w:val="18"/>
-        </w:rPr>
-        <w:t xml:space="preserve">, </w:t>
-      </w:r>
-      <w:proofErr w:type="spellStart"/>
-      <w:r>
-        <w:rPr>
-          <w:rFonts w:ascii="Segoe UI" w:hAnsi="Segoe UI" w:cs="Segoe UI"/>
-          <w:sz w:val="18"/>
-          <w:szCs w:val="18"/>
-        </w:rPr>
-        <w:t>String</w:t>
-      </w:r>
-      <w:proofErr w:type="spellEnd"/>
-      <w:r>
-        <w:rPr>
-          <w:rFonts w:ascii="Segoe UI" w:hAnsi="Segoe UI" w:cs="Segoe UI"/>
-          <w:sz w:val="18"/>
-          <w:szCs w:val="18"/>
-        </w:rPr>
-        <w:t xml:space="preserve"> </w:t>
-      </w:r>
-      <w:proofErr w:type="spellStart"/>
-      <w:r>
-        <w:rPr>
-          <w:rFonts w:ascii="Segoe UI" w:hAnsi="Segoe UI" w:cs="Segoe UI"/>
-          <w:sz w:val="18"/>
-          <w:szCs w:val="18"/>
-        </w:rPr>
-        <w:t>respostaPrisioneiroB</w:t>
-      </w:r>
-      <w:proofErr w:type="spellEnd"/>
-      <w:r>
-        <w:rPr>
-          <w:rFonts w:ascii="Segoe UI" w:hAnsi="Segoe UI" w:cs="Segoe UI"/>
-          <w:sz w:val="18"/>
-          <w:szCs w:val="18"/>
-        </w:rPr>
-        <w:t>) {</w:t>
-      </w:r>
-    </w:p>
-    <w:p>
-      <w:pPr>
-        <w:rPr>
-          <w:rFonts w:ascii="Segoe UI" w:hAnsi="Segoe UI" w:cs="Segoe UI"/>
-          <w:sz w:val="18"/>
-          <w:szCs w:val="18"/>
-        </w:rPr>
-      </w:pPr>
-      <w:r>
-        <w:rPr>
-          <w:rFonts w:ascii="Segoe UI" w:hAnsi="Segoe UI" w:cs="Segoe UI"/>
-          <w:sz w:val="18"/>
-          <w:szCs w:val="18"/>
-        </w:rPr>
-        <w:t xml:space="preserve">      </w:t>
-      </w:r>
-      <w:proofErr w:type="spellStart"/>
-      <w:proofErr w:type="gramStart"/>
-      <w:r>
-        <w:rPr>
-          <w:rFonts w:ascii="Segoe UI" w:hAnsi="Segoe UI" w:cs="Segoe UI"/>
-          <w:sz w:val="18"/>
-          <w:szCs w:val="18"/>
-        </w:rPr>
-        <w:t>if</w:t>
-      </w:r>
-      <w:proofErr w:type="spellEnd"/>
-      <w:proofErr w:type="gramEnd"/>
-      <w:r>
-        <w:rPr>
-          <w:rFonts w:ascii="Segoe UI" w:hAnsi="Segoe UI" w:cs="Segoe UI"/>
-          <w:sz w:val="18"/>
-          <w:szCs w:val="18"/>
-        </w:rPr>
-        <w:t xml:space="preserve"> (</w:t>
-      </w:r>
-      <w:proofErr w:type="spellStart"/>
-      <w:r>
-        <w:rPr>
-          <w:rFonts w:ascii="Segoe UI" w:hAnsi="Segoe UI" w:cs="Segoe UI"/>
-          <w:sz w:val="18"/>
-          <w:szCs w:val="18"/>
-        </w:rPr>
-        <w:t>respostaPrisioneiroA</w:t>
-      </w:r>
-      <w:proofErr w:type="spellEnd"/>
-      <w:r>
-        <w:rPr>
-          <w:rFonts w:ascii="Segoe UI" w:hAnsi="Segoe UI" w:cs="Segoe UI"/>
-          <w:sz w:val="18"/>
-          <w:szCs w:val="18"/>
-        </w:rPr>
-        <w:t xml:space="preserve"> == "Culpado") {</w:t>
-      </w:r>
-    </w:p>
-    <w:p>
-      <w:pPr>
-        <w:rPr>
-          <w:rFonts w:ascii="Segoe UI" w:hAnsi="Segoe UI" w:cs="Segoe UI"/>
-          <w:sz w:val="18"/>
-          <w:szCs w:val="18"/>
-        </w:rPr>
-      </w:pPr>
-      <w:r>
-        <w:rPr>
-          <w:rFonts w:ascii="Segoe UI" w:hAnsi="Segoe UI" w:cs="Segoe UI"/>
-          <w:sz w:val="18"/>
-          <w:szCs w:val="18"/>
-        </w:rPr>
-        <w:tab/>
-        <w:t xml:space="preserve">      </w:t>
-      </w:r>
-      <w:proofErr w:type="spellStart"/>
-      <w:proofErr w:type="gramStart"/>
-      <w:r>
-        <w:rPr>
-          <w:rFonts w:ascii="Segoe UI" w:hAnsi="Segoe UI" w:cs="Segoe UI"/>
-          <w:sz w:val="18"/>
-          <w:szCs w:val="18"/>
-        </w:rPr>
-        <w:t>if</w:t>
-      </w:r>
-      <w:proofErr w:type="spellEnd"/>
-      <w:proofErr w:type="gramEnd"/>
-      <w:r>
-        <w:rPr>
-          <w:rFonts w:ascii="Segoe UI" w:hAnsi="Segoe UI" w:cs="Segoe UI"/>
-          <w:sz w:val="18"/>
-          <w:szCs w:val="18"/>
-        </w:rPr>
-        <w:t xml:space="preserve"> (</w:t>
-      </w:r>
-      <w:proofErr w:type="spellStart"/>
-      <w:r>
-        <w:rPr>
-          <w:rFonts w:ascii="Segoe UI" w:hAnsi="Segoe UI" w:cs="Segoe UI"/>
-          <w:sz w:val="18"/>
-          <w:szCs w:val="18"/>
-        </w:rPr>
-        <w:t>respostaPrisioneiroB</w:t>
-      </w:r>
-      <w:proofErr w:type="spellEnd"/>
-      <w:r>
-        <w:rPr>
-          <w:rFonts w:ascii="Segoe UI" w:hAnsi="Segoe UI" w:cs="Segoe UI"/>
-          <w:sz w:val="18"/>
-          <w:szCs w:val="18"/>
-        </w:rPr>
-        <w:t xml:space="preserve"> == "Culpado") {</w:t>
-      </w:r>
-    </w:p>
-    <w:p>
-      <w:pPr>
-        <w:rPr>
-          <w:rFonts w:ascii="Segoe UI" w:hAnsi="Segoe UI" w:cs="Segoe UI"/>
-          <w:sz w:val="18"/>
-          <w:szCs w:val="18"/>
-        </w:rPr>
-      </w:pPr>
-      <w:r>
-        <w:rPr>
-          <w:rFonts w:ascii="Segoe UI" w:hAnsi="Segoe UI" w:cs="Segoe UI"/>
-          <w:sz w:val="18"/>
-          <w:szCs w:val="18"/>
-        </w:rPr>
-        <w:tab/>
-        <w:t xml:space="preserve">    </w:t>
-      </w:r>
-      <w:r>
-        <w:rPr>
-          <w:rFonts w:ascii="Segoe UI" w:hAnsi="Segoe UI" w:cs="Segoe UI"/>
-          <w:sz w:val="18"/>
-          <w:szCs w:val="18"/>
-        </w:rPr>
-        <w:tab/>
-      </w:r>
-      <w:r>
-        <w:rPr>
-          <w:rFonts w:ascii="Segoe UI" w:hAnsi="Segoe UI" w:cs="Segoe UI"/>
-          <w:sz w:val="18"/>
-          <w:szCs w:val="18"/>
-        </w:rPr>
-        <w:tab/>
-      </w:r>
-      <w:proofErr w:type="spellStart"/>
-      <w:proofErr w:type="gramStart"/>
-      <w:r>
-        <w:rPr>
-          <w:rFonts w:ascii="Segoe UI" w:hAnsi="Segoe UI" w:cs="Segoe UI"/>
-          <w:sz w:val="18"/>
-          <w:szCs w:val="18"/>
-        </w:rPr>
-        <w:t>return</w:t>
-      </w:r>
-      <w:proofErr w:type="spellEnd"/>
-      <w:proofErr w:type="gramEnd"/>
-      <w:r>
-        <w:rPr>
-          <w:rFonts w:ascii="Segoe UI" w:hAnsi="Segoe UI" w:cs="Segoe UI"/>
-          <w:sz w:val="18"/>
-          <w:szCs w:val="18"/>
-        </w:rPr>
-        <w:t xml:space="preserve"> PENA_CONDENACAO_MUTUA;</w:t>
-      </w:r>
-    </w:p>
-    <w:p>
-      <w:pPr>
-        <w:rPr>
-          <w:rFonts w:ascii="Segoe UI" w:hAnsi="Segoe UI" w:cs="Segoe UI"/>
-          <w:sz w:val="18"/>
-          <w:szCs w:val="18"/>
-        </w:rPr>
-      </w:pPr>
-      <w:r>
-        <w:rPr>
-          <w:rFonts w:ascii="Segoe UI" w:hAnsi="Segoe UI" w:cs="Segoe UI"/>
-          <w:sz w:val="18"/>
-          <w:szCs w:val="18"/>
-        </w:rPr>
-        <w:tab/>
-      </w:r>
-      <w:r>
-        <w:rPr>
-          <w:rFonts w:ascii="Segoe UI" w:hAnsi="Segoe UI" w:cs="Segoe UI"/>
-          <w:sz w:val="18"/>
-          <w:szCs w:val="18"/>
-        </w:rPr>
-        <w:tab/>
-        <w:t xml:space="preserve">      } </w:t>
-      </w:r>
-      <w:proofErr w:type="spellStart"/>
-      <w:r>
-        <w:rPr>
-          <w:rFonts w:ascii="Segoe UI" w:hAnsi="Segoe UI" w:cs="Segoe UI"/>
-          <w:sz w:val="18"/>
-          <w:szCs w:val="18"/>
-        </w:rPr>
-        <w:t>else</w:t>
-      </w:r>
-      <w:proofErr w:type="spellEnd"/>
-      <w:r>
-        <w:rPr>
-          <w:rFonts w:ascii="Segoe UI" w:hAnsi="Segoe UI" w:cs="Segoe UI"/>
-          <w:sz w:val="18"/>
-          <w:szCs w:val="18"/>
-        </w:rPr>
-        <w:t xml:space="preserve"> {</w:t>
-      </w:r>
-    </w:p>
-    <w:p>
-      <w:pPr>
-        <w:rPr>
-          <w:rFonts w:ascii="Segoe UI" w:hAnsi="Segoe UI" w:cs="Segoe UI"/>
-          <w:sz w:val="18"/>
-          <w:szCs w:val="18"/>
-        </w:rPr>
-      </w:pPr>
-      <w:r>
-        <w:rPr>
-          <w:rFonts w:ascii="Segoe UI" w:hAnsi="Segoe UI" w:cs="Segoe UI"/>
-          <w:sz w:val="18"/>
-          <w:szCs w:val="18"/>
-        </w:rPr>
-        <w:tab/>
-      </w:r>
-      <w:r>
-        <w:rPr>
-          <w:rFonts w:ascii="Segoe UI" w:hAnsi="Segoe UI" w:cs="Segoe UI"/>
-          <w:sz w:val="18"/>
-          <w:szCs w:val="18"/>
-        </w:rPr>
-        <w:tab/>
-        <w:t xml:space="preserve">    </w:t>
-      </w:r>
-      <w:r>
-        <w:rPr>
-          <w:rFonts w:ascii="Segoe UI" w:hAnsi="Segoe UI" w:cs="Segoe UI"/>
-          <w:sz w:val="18"/>
-          <w:szCs w:val="18"/>
-        </w:rPr>
-        <w:tab/>
-        <w:t xml:space="preserve">  </w:t>
-      </w:r>
-      <w:proofErr w:type="spellStart"/>
-      <w:proofErr w:type="gramStart"/>
-      <w:r>
-        <w:rPr>
-          <w:rFonts w:ascii="Segoe UI" w:hAnsi="Segoe UI" w:cs="Segoe UI"/>
-          <w:sz w:val="18"/>
-          <w:szCs w:val="18"/>
-        </w:rPr>
-        <w:t>return</w:t>
-      </w:r>
-      <w:proofErr w:type="spellEnd"/>
-      <w:proofErr w:type="gramEnd"/>
-      <w:r>
-        <w:rPr>
-          <w:rFonts w:ascii="Segoe UI" w:hAnsi="Segoe UI" w:cs="Segoe UI"/>
-          <w:sz w:val="18"/>
-          <w:szCs w:val="18"/>
-        </w:rPr>
-        <w:t xml:space="preserve"> PENA_CONDENACAO_CUMPLICES;</w:t>
-      </w:r>
-    </w:p>
-    <w:p>
-      <w:pPr>
-        <w:rPr>
-          <w:rFonts w:ascii="Segoe UI" w:hAnsi="Segoe UI" w:cs="Segoe UI"/>
-          <w:sz w:val="18"/>
-          <w:szCs w:val="18"/>
-        </w:rPr>
-      </w:pPr>
-      <w:r>
-        <w:rPr>
-          <w:rFonts w:ascii="Segoe UI" w:hAnsi="Segoe UI" w:cs="Segoe UI"/>
-          <w:sz w:val="18"/>
-          <w:szCs w:val="18"/>
-        </w:rPr>
-        <w:tab/>
-      </w:r>
-      <w:r>
-        <w:rPr>
-          <w:rFonts w:ascii="Segoe UI" w:hAnsi="Segoe UI" w:cs="Segoe UI"/>
-          <w:sz w:val="18"/>
-          <w:szCs w:val="18"/>
-        </w:rPr>
-        <w:tab/>
-        <w:t xml:space="preserve">      }</w:t>
-      </w:r>
-    </w:p>
-    <w:p>
-      <w:pPr>
-        <w:rPr>
-          <w:rFonts w:ascii="Segoe UI" w:hAnsi="Segoe UI" w:cs="Segoe UI"/>
-          <w:sz w:val="18"/>
-          <w:szCs w:val="18"/>
-        </w:rPr>
-      </w:pPr>
-      <w:r>
-        <w:rPr>
-          <w:rFonts w:ascii="Segoe UI" w:hAnsi="Segoe UI" w:cs="Segoe UI"/>
-          <w:sz w:val="18"/>
-          <w:szCs w:val="18"/>
-        </w:rPr>
-        <w:tab/>
-        <w:t xml:space="preserve">      } </w:t>
-      </w:r>
-      <w:proofErr w:type="spellStart"/>
-      <w:r>
-        <w:rPr>
-          <w:rFonts w:ascii="Segoe UI" w:hAnsi="Segoe UI" w:cs="Segoe UI"/>
-          <w:sz w:val="18"/>
-          <w:szCs w:val="18"/>
-        </w:rPr>
-        <w:t>else</w:t>
-      </w:r>
-      <w:proofErr w:type="spellEnd"/>
-      <w:r>
-        <w:rPr>
-          <w:rFonts w:ascii="Segoe UI" w:hAnsi="Segoe UI" w:cs="Segoe UI"/>
-          <w:sz w:val="18"/>
-          <w:szCs w:val="18"/>
-        </w:rPr>
-        <w:t xml:space="preserve"> {</w:t>
-      </w:r>
-    </w:p>
-    <w:p>
-      <w:pPr>
-        <w:rPr>
-          <w:rFonts w:ascii="Segoe UI" w:hAnsi="Segoe UI" w:cs="Segoe UI"/>
-          <w:sz w:val="18"/>
-          <w:szCs w:val="18"/>
-        </w:rPr>
-      </w:pPr>
-      <w:r>
-        <w:rPr>
-          <w:rFonts w:ascii="Segoe UI" w:hAnsi="Segoe UI" w:cs="Segoe UI"/>
-          <w:sz w:val="18"/>
-          <w:szCs w:val="18"/>
-        </w:rPr>
-        <w:lastRenderedPageBreak/>
-        <w:tab/>
-      </w:r>
-      <w:r>
-        <w:rPr>
-          <w:rFonts w:ascii="Segoe UI" w:hAnsi="Segoe UI" w:cs="Segoe UI"/>
-          <w:sz w:val="18"/>
-          <w:szCs w:val="18"/>
-        </w:rPr>
-        <w:tab/>
-        <w:t xml:space="preserve">      </w:t>
-      </w:r>
-      <w:proofErr w:type="spellStart"/>
-      <w:proofErr w:type="gramStart"/>
-      <w:r>
-        <w:rPr>
-          <w:rFonts w:ascii="Segoe UI" w:hAnsi="Segoe UI" w:cs="Segoe UI"/>
-          <w:sz w:val="18"/>
-          <w:szCs w:val="18"/>
-        </w:rPr>
-        <w:t>if</w:t>
-      </w:r>
-      <w:proofErr w:type="spellEnd"/>
-      <w:proofErr w:type="gramEnd"/>
-      <w:r>
-        <w:rPr>
-          <w:rFonts w:ascii="Segoe UI" w:hAnsi="Segoe UI" w:cs="Segoe UI"/>
-          <w:sz w:val="18"/>
-          <w:szCs w:val="18"/>
-        </w:rPr>
-        <w:t xml:space="preserve"> (</w:t>
-      </w:r>
-      <w:proofErr w:type="spellStart"/>
-      <w:r>
-        <w:rPr>
-          <w:rFonts w:ascii="Segoe UI" w:hAnsi="Segoe UI" w:cs="Segoe UI"/>
-          <w:sz w:val="18"/>
-          <w:szCs w:val="18"/>
-        </w:rPr>
-        <w:t>respostaPrisioneiroB</w:t>
-      </w:r>
-      <w:proofErr w:type="spellEnd"/>
-      <w:r>
-        <w:rPr>
-          <w:rFonts w:ascii="Segoe UI" w:hAnsi="Segoe UI" w:cs="Segoe UI"/>
-          <w:sz w:val="18"/>
-          <w:szCs w:val="18"/>
-        </w:rPr>
-        <w:t xml:space="preserve"> == "Culpado") {</w:t>
-      </w:r>
-    </w:p>
-    <w:p>
-      <w:pPr>
-        <w:rPr>
-          <w:rFonts w:ascii="Segoe UI" w:hAnsi="Segoe UI" w:cs="Segoe UI"/>
-          <w:sz w:val="18"/>
-          <w:szCs w:val="18"/>
-        </w:rPr>
-      </w:pPr>
-      <w:r>
-        <w:rPr>
-          <w:rFonts w:ascii="Segoe UI" w:hAnsi="Segoe UI" w:cs="Segoe UI"/>
-          <w:sz w:val="18"/>
-          <w:szCs w:val="18"/>
-        </w:rPr>
-        <w:tab/>
-      </w:r>
-      <w:r>
-        <w:rPr>
-          <w:rFonts w:ascii="Segoe UI" w:hAnsi="Segoe UI" w:cs="Segoe UI"/>
-          <w:sz w:val="18"/>
-          <w:szCs w:val="18"/>
-        </w:rPr>
-        <w:tab/>
-        <w:t xml:space="preserve">    </w:t>
-      </w:r>
-      <w:r>
-        <w:rPr>
-          <w:rFonts w:ascii="Segoe UI" w:hAnsi="Segoe UI" w:cs="Segoe UI"/>
-          <w:sz w:val="18"/>
-          <w:szCs w:val="18"/>
-        </w:rPr>
-        <w:tab/>
-        <w:t xml:space="preserve">  </w:t>
-      </w:r>
-      <w:proofErr w:type="spellStart"/>
-      <w:proofErr w:type="gramStart"/>
-      <w:r>
-        <w:rPr>
-          <w:rFonts w:ascii="Segoe UI" w:hAnsi="Segoe UI" w:cs="Segoe UI"/>
-          <w:sz w:val="18"/>
-          <w:szCs w:val="18"/>
-        </w:rPr>
-        <w:t>return</w:t>
-      </w:r>
-      <w:proofErr w:type="spellEnd"/>
-      <w:proofErr w:type="gramEnd"/>
-      <w:r>
-        <w:rPr>
-          <w:rFonts w:ascii="Segoe UI" w:hAnsi="Segoe UI" w:cs="Segoe UI"/>
-          <w:sz w:val="18"/>
-          <w:szCs w:val="18"/>
-        </w:rPr>
-        <w:t xml:space="preserve"> PENA_CONDENACAO_INDIVIDUAL;</w:t>
-      </w:r>
-    </w:p>
-    <w:p>
-      <w:pPr>
-        <w:rPr>
-          <w:rFonts w:ascii="Segoe UI" w:hAnsi="Segoe UI" w:cs="Segoe UI"/>
-          <w:sz w:val="18"/>
-          <w:szCs w:val="18"/>
-        </w:rPr>
-      </w:pPr>
-      <w:r>
-        <w:rPr>
-          <w:rFonts w:ascii="Segoe UI" w:hAnsi="Segoe UI" w:cs="Segoe UI"/>
-          <w:sz w:val="18"/>
-          <w:szCs w:val="18"/>
-        </w:rPr>
-        <w:tab/>
-      </w:r>
-      <w:r>
-        <w:rPr>
-          <w:rFonts w:ascii="Segoe UI" w:hAnsi="Segoe UI" w:cs="Segoe UI"/>
-          <w:sz w:val="18"/>
-          <w:szCs w:val="18"/>
-        </w:rPr>
-        <w:tab/>
-        <w:t xml:space="preserve">      </w:t>
-      </w:r>
-      <w:r>
-        <w:rPr>
-          <w:rFonts w:ascii="Segoe UI" w:hAnsi="Segoe UI" w:cs="Segoe UI"/>
-          <w:sz w:val="18"/>
-          <w:szCs w:val="18"/>
-        </w:rPr>
-        <w:tab/>
-        <w:t xml:space="preserve">} </w:t>
-      </w:r>
-      <w:proofErr w:type="spellStart"/>
-      <w:r>
-        <w:rPr>
-          <w:rFonts w:ascii="Segoe UI" w:hAnsi="Segoe UI" w:cs="Segoe UI"/>
-          <w:sz w:val="18"/>
-          <w:szCs w:val="18"/>
-        </w:rPr>
-        <w:t>else</w:t>
-      </w:r>
-      <w:proofErr w:type="spellEnd"/>
-      <w:r>
-        <w:rPr>
-          <w:rFonts w:ascii="Segoe UI" w:hAnsi="Segoe UI" w:cs="Segoe UI"/>
-          <w:sz w:val="18"/>
-          <w:szCs w:val="18"/>
-        </w:rPr>
-        <w:t xml:space="preserve"> {</w:t>
-      </w:r>
-    </w:p>
-    <w:p>
-      <w:pPr>
-        <w:rPr>
-          <w:rFonts w:ascii="Segoe UI" w:hAnsi="Segoe UI" w:cs="Segoe UI"/>
-          <w:sz w:val="18"/>
-          <w:szCs w:val="18"/>
-        </w:rPr>
-      </w:pPr>
-      <w:r>
-        <w:rPr>
-          <w:rFonts w:ascii="Segoe UI" w:hAnsi="Segoe UI" w:cs="Segoe UI"/>
-          <w:sz w:val="18"/>
-          <w:szCs w:val="18"/>
-        </w:rPr>
-        <w:tab/>
-      </w:r>
-      <w:r>
-        <w:rPr>
-          <w:rFonts w:ascii="Segoe UI" w:hAnsi="Segoe UI" w:cs="Segoe UI"/>
-          <w:sz w:val="18"/>
-          <w:szCs w:val="18"/>
-        </w:rPr>
-        <w:tab/>
-        <w:t xml:space="preserve">      </w:t>
-      </w:r>
-      <w:r>
-        <w:rPr>
-          <w:rFonts w:ascii="Segoe UI" w:hAnsi="Segoe UI" w:cs="Segoe UI"/>
-          <w:sz w:val="18"/>
-          <w:szCs w:val="18"/>
-        </w:rPr>
-        <w:tab/>
-      </w:r>
-      <w:r>
-        <w:rPr>
-          <w:rFonts w:ascii="Segoe UI" w:hAnsi="Segoe UI" w:cs="Segoe UI"/>
-          <w:sz w:val="18"/>
-          <w:szCs w:val="18"/>
-        </w:rPr>
-        <w:tab/>
-      </w:r>
-      <w:proofErr w:type="spellStart"/>
-      <w:proofErr w:type="gramStart"/>
-      <w:r>
-        <w:rPr>
-          <w:rFonts w:ascii="Segoe UI" w:hAnsi="Segoe UI" w:cs="Segoe UI"/>
-          <w:sz w:val="18"/>
-          <w:szCs w:val="18"/>
-        </w:rPr>
-        <w:t>return</w:t>
-      </w:r>
-      <w:proofErr w:type="spellEnd"/>
-      <w:proofErr w:type="gramEnd"/>
-      <w:r>
-        <w:rPr>
-          <w:rFonts w:ascii="Segoe UI" w:hAnsi="Segoe UI" w:cs="Segoe UI"/>
-          <w:sz w:val="18"/>
-          <w:szCs w:val="18"/>
-        </w:rPr>
-        <w:t xml:space="preserve"> PENA_INOCENCIA;</w:t>
-      </w:r>
-    </w:p>
-    <w:p>
-      <w:pPr>
-        <w:rPr>
-          <w:rFonts w:ascii="Segoe UI" w:hAnsi="Segoe UI" w:cs="Segoe UI"/>
-          <w:sz w:val="18"/>
-          <w:szCs w:val="18"/>
-        </w:rPr>
-      </w:pPr>
-      <w:r>
-        <w:rPr>
-          <w:rFonts w:ascii="Segoe UI" w:hAnsi="Segoe UI" w:cs="Segoe UI"/>
-          <w:sz w:val="18"/>
-          <w:szCs w:val="18"/>
-        </w:rPr>
-        <w:tab/>
-      </w:r>
-      <w:r>
-        <w:rPr>
-          <w:rFonts w:ascii="Segoe UI" w:hAnsi="Segoe UI" w:cs="Segoe UI"/>
-          <w:sz w:val="18"/>
-          <w:szCs w:val="18"/>
-        </w:rPr>
-        <w:tab/>
-        <w:t xml:space="preserve">      }</w:t>
-      </w:r>
-    </w:p>
-    <w:p>
-      <w:pPr>
-        <w:rPr>
-          <w:rFonts w:ascii="Segoe UI" w:hAnsi="Segoe UI" w:cs="Segoe UI"/>
-          <w:sz w:val="18"/>
-          <w:szCs w:val="18"/>
-        </w:rPr>
-      </w:pPr>
-      <w:r>
-        <w:rPr>
-          <w:rFonts w:ascii="Segoe UI" w:hAnsi="Segoe UI" w:cs="Segoe UI"/>
-          <w:sz w:val="18"/>
-          <w:szCs w:val="18"/>
-        </w:rPr>
-        <w:t xml:space="preserve">      }</w:t>
-      </w:r>
-    </w:p>
-    <w:p>
-      <w:pPr>
-        <w:rPr>
-          <w:rFonts w:ascii="Segoe UI" w:hAnsi="Segoe UI" w:cs="Segoe UI"/>
-          <w:sz w:val="18"/>
-          <w:szCs w:val="18"/>
-        </w:rPr>
-      </w:pPr>
-      <w:r>
-        <w:rPr>
-          <w:rFonts w:ascii="Segoe UI" w:hAnsi="Segoe UI" w:cs="Segoe UI"/>
-          <w:sz w:val="18"/>
-          <w:szCs w:val="18"/>
-        </w:rPr>
-        <w:t xml:space="preserve">  }</w:t>
-      </w:r>
-    </w:p>
-    <w:p>
-      <w:pPr>
-        <w:rPr>
-          <w:rFonts w:ascii="Segoe UI" w:hAnsi="Segoe UI" w:cs="Segoe UI"/>
-          <w:sz w:val="18"/>
-          <w:szCs w:val="18"/>
-          <w:u w:val="single"/>
-        </w:rPr>
-      </w:pPr>
-      <w:r>
-        <w:rPr>
-          <w:rFonts w:ascii="Segoe UI" w:hAnsi="Segoe UI" w:cs="Segoe UI"/>
-          <w:sz w:val="18"/>
-          <w:szCs w:val="18"/>
-        </w:rPr>
-        <w:t>}</w:t>
-      </w:r>
-    </w:p>
-    <w:p>
-      <w:pPr>
-        <w:rPr>
-          <w:rFonts w:ascii="Segoe UI" w:hAnsi="Segoe UI" w:cs="Segoe UI"/>
-          <w:sz w:val="18"/>
-          <w:szCs w:val="18"/>
-          <w:u w:val="single"/>
-        </w:rPr>
-      </w:pPr>
-    </w:p>
-    <w:p>
-      <w:pPr>
-        <w:rPr>
-          <w:rFonts w:ascii="Segoe UI" w:hAnsi="Segoe UI" w:cs="Segoe UI"/>
-          <w:sz w:val="18"/>
-          <w:szCs w:val="18"/>
-          <w:u w:val="single"/>
-        </w:rPr>
-      </w:pPr>
+      <w:r>
+        <w:rPr>
+          <w:rFonts w:ascii="Segoe UI" w:hAnsi="Segoe UI" w:cs="Segoe UI"/>
+          <w:sz w:val="18"/>
+          <w:szCs w:val="18"/>
+        </w:rPr>
+        <w:t xml:space="preserve"> NOVOS</w:t>
+      </w:r>
       <w:bookmarkStart w:id="0" w:name="_GoBack"/>
       <w:bookmarkEnd w:id="0"/>
+    </w:p>
+    <w:p>
+      <w:pPr>
+        <w:rPr>
+          <w:rFonts w:ascii="Segoe UI" w:hAnsi="Segoe UI" w:cs="Segoe UI"/>
+          <w:sz w:val="18"/>
+          <w:szCs w:val="18"/>
+        </w:rPr>
+      </w:pPr>
+      <w:r>
+        <w:rPr>
+          <w:rFonts w:ascii="Segoe UI" w:hAnsi="Segoe UI" w:cs="Segoe UI"/>
+          <w:sz w:val="18"/>
+          <w:szCs w:val="18"/>
+        </w:rPr>
+        <w:t>Rodando novamente a JUNIT temos o seguinte erro no “</w:t>
+      </w:r>
+      <w:proofErr w:type="spellStart"/>
+      <w:r>
+        <w:rPr>
+          <w:rFonts w:ascii="Segoe UI" w:hAnsi="Segoe UI" w:cs="Segoe UI"/>
+          <w:sz w:val="18"/>
+          <w:szCs w:val="18"/>
+        </w:rPr>
+        <w:t>testeCondenacao</w:t>
+      </w:r>
+      <w:r>
+        <w:rPr>
+          <w:rFonts w:ascii="Segoe UI" w:hAnsi="Segoe UI" w:cs="Segoe UI"/>
+          <w:sz w:val="18"/>
+          <w:szCs w:val="18"/>
+        </w:rPr>
+        <w:t>Mutua</w:t>
+      </w:r>
+      <w:proofErr w:type="spellEnd"/>
+      <w:r>
+        <w:rPr>
+          <w:rFonts w:ascii="Segoe UI" w:hAnsi="Segoe UI" w:cs="Segoe UI"/>
+          <w:sz w:val="18"/>
+          <w:szCs w:val="18"/>
+        </w:rPr>
+        <w:t>”</w:t>
+      </w:r>
+    </w:p>
+    <w:p>
+      <w:pPr>
+        <w:rPr>
+          <w:rFonts w:ascii="Segoe UI" w:hAnsi="Segoe UI" w:cs="Segoe UI"/>
+          <w:sz w:val="18"/>
+          <w:szCs w:val="18"/>
+        </w:rPr>
+      </w:pPr>
+      <w:r>
+        <w:rPr>
+          <w:rFonts w:ascii="Segoe UI" w:hAnsi="Segoe UI" w:cs="Segoe UI"/>
+          <w:sz w:val="18"/>
+          <w:szCs w:val="18"/>
+        </w:rPr>
+        <w:t>“</w:t>
+      </w:r>
+      <w:proofErr w:type="spellStart"/>
+      <w:proofErr w:type="gramStart"/>
+      <w:r>
+        <w:rPr>
+          <w:rFonts w:ascii="Segoe UI" w:hAnsi="Segoe UI" w:cs="Segoe UI"/>
+          <w:sz w:val="18"/>
+          <w:szCs w:val="18"/>
+        </w:rPr>
+        <w:t>junit.framework</w:t>
+      </w:r>
+      <w:proofErr w:type="gramEnd"/>
+      <w:r>
+        <w:rPr>
+          <w:rFonts w:ascii="Segoe UI" w:hAnsi="Segoe UI" w:cs="Segoe UI"/>
+          <w:sz w:val="18"/>
+          <w:szCs w:val="18"/>
+        </w:rPr>
+        <w:t>.A</w:t>
+      </w:r>
+      <w:r>
+        <w:rPr>
+          <w:rFonts w:ascii="Segoe UI" w:hAnsi="Segoe UI" w:cs="Segoe UI"/>
+          <w:sz w:val="18"/>
+          <w:szCs w:val="18"/>
+        </w:rPr>
+        <w:t>ssertionFailedError</w:t>
+      </w:r>
+      <w:proofErr w:type="spellEnd"/>
+      <w:r>
+        <w:rPr>
+          <w:rFonts w:ascii="Segoe UI" w:hAnsi="Segoe UI" w:cs="Segoe UI"/>
+          <w:sz w:val="18"/>
+          <w:szCs w:val="18"/>
+        </w:rPr>
+        <w:t xml:space="preserve">: </w:t>
+      </w:r>
+      <w:proofErr w:type="spellStart"/>
+      <w:r>
+        <w:rPr>
+          <w:rFonts w:ascii="Segoe UI" w:hAnsi="Segoe UI" w:cs="Segoe UI"/>
+          <w:sz w:val="18"/>
+          <w:szCs w:val="18"/>
+        </w:rPr>
+        <w:t>expected</w:t>
+      </w:r>
+      <w:proofErr w:type="spellEnd"/>
+      <w:r>
+        <w:rPr>
+          <w:rFonts w:ascii="Segoe UI" w:hAnsi="Segoe UI" w:cs="Segoe UI"/>
+          <w:sz w:val="18"/>
+          <w:szCs w:val="18"/>
+        </w:rPr>
+        <w:t xml:space="preserve">:&lt;5&gt; </w:t>
+      </w:r>
+      <w:proofErr w:type="spellStart"/>
+      <w:r>
+        <w:rPr>
+          <w:rFonts w:ascii="Segoe UI" w:hAnsi="Segoe UI" w:cs="Segoe UI"/>
+          <w:sz w:val="18"/>
+          <w:szCs w:val="18"/>
+        </w:rPr>
+        <w:t>but</w:t>
+      </w:r>
+      <w:proofErr w:type="spellEnd"/>
+      <w:r>
+        <w:rPr>
+          <w:rFonts w:ascii="Segoe UI" w:hAnsi="Segoe UI" w:cs="Segoe UI"/>
+          <w:sz w:val="18"/>
+          <w:szCs w:val="18"/>
+        </w:rPr>
+        <w:t xml:space="preserve"> </w:t>
+      </w:r>
+      <w:proofErr w:type="spellStart"/>
+      <w:r>
+        <w:rPr>
+          <w:rFonts w:ascii="Segoe UI" w:hAnsi="Segoe UI" w:cs="Segoe UI"/>
+          <w:sz w:val="18"/>
+          <w:szCs w:val="18"/>
+        </w:rPr>
+        <w:t>was</w:t>
+      </w:r>
+      <w:proofErr w:type="spellEnd"/>
+      <w:r>
+        <w:rPr>
+          <w:rFonts w:ascii="Segoe UI" w:hAnsi="Segoe UI" w:cs="Segoe UI"/>
+          <w:sz w:val="18"/>
+          <w:szCs w:val="18"/>
+        </w:rPr>
+        <w:t>:&lt;15</w:t>
+      </w:r>
+      <w:r>
+        <w:rPr>
+          <w:rFonts w:ascii="Segoe UI" w:hAnsi="Segoe UI" w:cs="Segoe UI"/>
+          <w:sz w:val="18"/>
+          <w:szCs w:val="18"/>
+        </w:rPr>
+        <w:t>&gt;</w:t>
+      </w:r>
+      <w:r>
+        <w:rPr>
+          <w:rFonts w:ascii="Segoe UI" w:hAnsi="Segoe UI" w:cs="Segoe UI"/>
+          <w:sz w:val="18"/>
+          <w:szCs w:val="18"/>
+        </w:rPr>
+        <w:t>”</w:t>
+      </w:r>
+    </w:p>
+    <w:p>
+      <w:pPr>
+        <w:rPr>
+          <w:rFonts w:ascii="Segoe UI" w:hAnsi="Segoe UI" w:cs="Segoe UI"/>
+          <w:sz w:val="18"/>
+          <w:szCs w:val="18"/>
+        </w:rPr>
+      </w:pPr>
+      <w:r>
+        <w:rPr>
+          <w:rFonts w:ascii="Segoe UI" w:hAnsi="Segoe UI" w:cs="Segoe UI"/>
+          <w:sz w:val="18"/>
+          <w:szCs w:val="18"/>
+        </w:rPr>
+        <w:t>Isso se deve ao fato dos “</w:t>
+      </w:r>
+      <w:proofErr w:type="spellStart"/>
+      <w:r>
+        <w:rPr>
+          <w:rFonts w:ascii="Segoe UI" w:hAnsi="Segoe UI" w:cs="Segoe UI"/>
+          <w:sz w:val="18"/>
+          <w:szCs w:val="18"/>
+        </w:rPr>
+        <w:t>returns</w:t>
+      </w:r>
+      <w:proofErr w:type="spellEnd"/>
+      <w:r>
+        <w:rPr>
+          <w:rFonts w:ascii="Segoe UI" w:hAnsi="Segoe UI" w:cs="Segoe UI"/>
+          <w:sz w:val="18"/>
+          <w:szCs w:val="18"/>
+        </w:rPr>
+        <w:t>” de PENA_</w:t>
+      </w:r>
+      <w:proofErr w:type="gramStart"/>
+      <w:r>
+        <w:rPr>
+          <w:rFonts w:ascii="Segoe UI" w:hAnsi="Segoe UI" w:cs="Segoe UI"/>
+          <w:sz w:val="18"/>
+          <w:szCs w:val="18"/>
+        </w:rPr>
+        <w:t>INOCENCIA  e</w:t>
+      </w:r>
+      <w:proofErr w:type="gramEnd"/>
+      <w:r>
+        <w:rPr>
+          <w:rFonts w:ascii="Segoe UI" w:hAnsi="Segoe UI" w:cs="Segoe UI"/>
+          <w:sz w:val="18"/>
+          <w:szCs w:val="18"/>
+        </w:rPr>
+        <w:t xml:space="preserve"> PENA_CONDENACAO_CUMPLICES estarem invertidos no arquivo Java. Arrumando o código, temos:</w:t>
+      </w:r>
+    </w:p>
+    <w:p>
+      <w:pPr>
+        <w:rPr>
+          <w:rFonts w:ascii="Segoe UI" w:hAnsi="Segoe UI" w:cs="Segoe UI"/>
+          <w:sz w:val="18"/>
+          <w:szCs w:val="18"/>
+        </w:rPr>
+      </w:pPr>
+    </w:p>
+    <w:p>
+      <w:pPr>
+        <w:rPr>
+          <w:rFonts w:ascii="Segoe UI" w:hAnsi="Segoe UI" w:cs="Segoe UI"/>
+          <w:sz w:val="18"/>
+          <w:szCs w:val="18"/>
+        </w:rPr>
+      </w:pPr>
+      <w:proofErr w:type="spellStart"/>
+      <w:proofErr w:type="gramStart"/>
+      <w:r>
+        <w:rPr>
+          <w:rFonts w:ascii="Segoe UI" w:hAnsi="Segoe UI" w:cs="Segoe UI"/>
+          <w:sz w:val="18"/>
+          <w:szCs w:val="18"/>
+        </w:rPr>
+        <w:t>public</w:t>
+      </w:r>
+      <w:proofErr w:type="spellEnd"/>
+      <w:proofErr w:type="gramEnd"/>
+      <w:r>
+        <w:rPr>
+          <w:rFonts w:ascii="Segoe UI" w:hAnsi="Segoe UI" w:cs="Segoe UI"/>
+          <w:sz w:val="18"/>
+          <w:szCs w:val="18"/>
+        </w:rPr>
+        <w:t xml:space="preserve"> </w:t>
+      </w:r>
+      <w:proofErr w:type="spellStart"/>
+      <w:r>
+        <w:rPr>
+          <w:rFonts w:ascii="Segoe UI" w:hAnsi="Segoe UI" w:cs="Segoe UI"/>
+          <w:sz w:val="18"/>
+          <w:szCs w:val="18"/>
+        </w:rPr>
+        <w:t>class</w:t>
+      </w:r>
+      <w:proofErr w:type="spellEnd"/>
+      <w:r>
+        <w:rPr>
+          <w:rFonts w:ascii="Segoe UI" w:hAnsi="Segoe UI" w:cs="Segoe UI"/>
+          <w:sz w:val="18"/>
+          <w:szCs w:val="18"/>
+        </w:rPr>
+        <w:t xml:space="preserve"> </w:t>
+      </w:r>
+      <w:proofErr w:type="spellStart"/>
+      <w:r>
+        <w:rPr>
+          <w:rFonts w:ascii="Segoe UI" w:hAnsi="Segoe UI" w:cs="Segoe UI"/>
+          <w:sz w:val="18"/>
+          <w:szCs w:val="18"/>
+        </w:rPr>
+        <w:t>JulgamentoPrisioneiro</w:t>
+      </w:r>
+      <w:proofErr w:type="spellEnd"/>
+      <w:r>
+        <w:rPr>
+          <w:rFonts w:ascii="Segoe UI" w:hAnsi="Segoe UI" w:cs="Segoe UI"/>
+          <w:sz w:val="18"/>
+          <w:szCs w:val="18"/>
+        </w:rPr>
+        <w:t xml:space="preserve"> {</w:t>
+      </w:r>
+    </w:p>
+    <w:p>
+      <w:pPr>
+        <w:rPr>
+          <w:rFonts w:ascii="Segoe UI" w:hAnsi="Segoe UI" w:cs="Segoe UI"/>
+          <w:sz w:val="18"/>
+          <w:szCs w:val="18"/>
+        </w:rPr>
+      </w:pPr>
+      <w:r>
+        <w:rPr>
+          <w:rFonts w:ascii="Segoe UI" w:hAnsi="Segoe UI" w:cs="Segoe UI"/>
+          <w:sz w:val="18"/>
+          <w:szCs w:val="18"/>
+        </w:rPr>
+        <w:t xml:space="preserve">   </w:t>
+      </w:r>
+      <w:proofErr w:type="spellStart"/>
+      <w:proofErr w:type="gramStart"/>
+      <w:r>
+        <w:rPr>
+          <w:rFonts w:ascii="Segoe UI" w:hAnsi="Segoe UI" w:cs="Segoe UI"/>
+          <w:sz w:val="18"/>
+          <w:szCs w:val="18"/>
+        </w:rPr>
+        <w:t>private</w:t>
+      </w:r>
+      <w:proofErr w:type="spellEnd"/>
+      <w:proofErr w:type="gramEnd"/>
+      <w:r>
+        <w:rPr>
+          <w:rFonts w:ascii="Segoe UI" w:hAnsi="Segoe UI" w:cs="Segoe UI"/>
+          <w:sz w:val="18"/>
+          <w:szCs w:val="18"/>
+        </w:rPr>
+        <w:t xml:space="preserve"> </w:t>
+      </w:r>
+      <w:proofErr w:type="spellStart"/>
+      <w:r>
+        <w:rPr>
+          <w:rFonts w:ascii="Segoe UI" w:hAnsi="Segoe UI" w:cs="Segoe UI"/>
+          <w:sz w:val="18"/>
+          <w:szCs w:val="18"/>
+        </w:rPr>
+        <w:t>int</w:t>
+      </w:r>
+      <w:proofErr w:type="spellEnd"/>
+      <w:r>
+        <w:rPr>
+          <w:rFonts w:ascii="Segoe UI" w:hAnsi="Segoe UI" w:cs="Segoe UI"/>
+          <w:sz w:val="18"/>
+          <w:szCs w:val="18"/>
+        </w:rPr>
+        <w:t xml:space="preserve"> PENA_INOCENCIA = 10;</w:t>
+      </w:r>
+    </w:p>
+    <w:p>
+      <w:pPr>
+        <w:rPr>
+          <w:rFonts w:ascii="Segoe UI" w:hAnsi="Segoe UI" w:cs="Segoe UI"/>
+          <w:sz w:val="18"/>
+          <w:szCs w:val="18"/>
+        </w:rPr>
+      </w:pPr>
+      <w:r>
+        <w:rPr>
+          <w:rFonts w:ascii="Segoe UI" w:hAnsi="Segoe UI" w:cs="Segoe UI"/>
+          <w:sz w:val="18"/>
+          <w:szCs w:val="18"/>
+        </w:rPr>
+        <w:t xml:space="preserve">   </w:t>
+      </w:r>
+      <w:proofErr w:type="spellStart"/>
+      <w:proofErr w:type="gramStart"/>
+      <w:r>
+        <w:rPr>
+          <w:rFonts w:ascii="Segoe UI" w:hAnsi="Segoe UI" w:cs="Segoe UI"/>
+          <w:sz w:val="18"/>
+          <w:szCs w:val="18"/>
+        </w:rPr>
+        <w:t>private</w:t>
+      </w:r>
+      <w:proofErr w:type="spellEnd"/>
+      <w:proofErr w:type="gramEnd"/>
+      <w:r>
+        <w:rPr>
+          <w:rFonts w:ascii="Segoe UI" w:hAnsi="Segoe UI" w:cs="Segoe UI"/>
+          <w:sz w:val="18"/>
+          <w:szCs w:val="18"/>
+        </w:rPr>
+        <w:t xml:space="preserve"> </w:t>
+      </w:r>
+      <w:proofErr w:type="spellStart"/>
+      <w:r>
+        <w:rPr>
+          <w:rFonts w:ascii="Segoe UI" w:hAnsi="Segoe UI" w:cs="Segoe UI"/>
+          <w:sz w:val="18"/>
+          <w:szCs w:val="18"/>
+        </w:rPr>
+        <w:t>int</w:t>
+      </w:r>
+      <w:proofErr w:type="spellEnd"/>
+      <w:r>
+        <w:rPr>
+          <w:rFonts w:ascii="Segoe UI" w:hAnsi="Segoe UI" w:cs="Segoe UI"/>
+          <w:sz w:val="18"/>
+          <w:szCs w:val="18"/>
+        </w:rPr>
+        <w:t xml:space="preserve"> PENA_CONDENACAO_MUTUA = 15;</w:t>
+      </w:r>
+    </w:p>
+    <w:p>
+      <w:pPr>
+        <w:rPr>
+          <w:rFonts w:ascii="Segoe UI" w:hAnsi="Segoe UI" w:cs="Segoe UI"/>
+          <w:sz w:val="18"/>
+          <w:szCs w:val="18"/>
+        </w:rPr>
+      </w:pPr>
+      <w:r>
+        <w:rPr>
+          <w:rFonts w:ascii="Segoe UI" w:hAnsi="Segoe UI" w:cs="Segoe UI"/>
+          <w:sz w:val="18"/>
+          <w:szCs w:val="18"/>
+        </w:rPr>
+        <w:t xml:space="preserve">   </w:t>
+      </w:r>
+      <w:proofErr w:type="spellStart"/>
+      <w:proofErr w:type="gramStart"/>
+      <w:r>
+        <w:rPr>
+          <w:rFonts w:ascii="Segoe UI" w:hAnsi="Segoe UI" w:cs="Segoe UI"/>
+          <w:sz w:val="18"/>
+          <w:szCs w:val="18"/>
+        </w:rPr>
+        <w:t>private</w:t>
+      </w:r>
+      <w:proofErr w:type="spellEnd"/>
+      <w:proofErr w:type="gramEnd"/>
+      <w:r>
+        <w:rPr>
+          <w:rFonts w:ascii="Segoe UI" w:hAnsi="Segoe UI" w:cs="Segoe UI"/>
+          <w:sz w:val="18"/>
+          <w:szCs w:val="18"/>
+        </w:rPr>
+        <w:t xml:space="preserve"> </w:t>
+      </w:r>
+      <w:proofErr w:type="spellStart"/>
+      <w:r>
+        <w:rPr>
+          <w:rFonts w:ascii="Segoe UI" w:hAnsi="Segoe UI" w:cs="Segoe UI"/>
+          <w:sz w:val="18"/>
+          <w:szCs w:val="18"/>
+        </w:rPr>
+        <w:t>int</w:t>
+      </w:r>
+      <w:proofErr w:type="spellEnd"/>
+      <w:r>
+        <w:rPr>
+          <w:rFonts w:ascii="Segoe UI" w:hAnsi="Segoe UI" w:cs="Segoe UI"/>
+          <w:sz w:val="18"/>
+          <w:szCs w:val="18"/>
+        </w:rPr>
+        <w:t xml:space="preserve"> PENA_CONDENACAO_INDIVIDUAL = 10;</w:t>
+      </w:r>
+    </w:p>
+    <w:p>
+      <w:pPr>
+        <w:rPr>
+          <w:rFonts w:ascii="Segoe UI" w:hAnsi="Segoe UI" w:cs="Segoe UI"/>
+          <w:sz w:val="18"/>
+          <w:szCs w:val="18"/>
+        </w:rPr>
+      </w:pPr>
+      <w:r>
+        <w:rPr>
+          <w:rFonts w:ascii="Segoe UI" w:hAnsi="Segoe UI" w:cs="Segoe UI"/>
+          <w:sz w:val="18"/>
+          <w:szCs w:val="18"/>
+        </w:rPr>
+        <w:t xml:space="preserve">   </w:t>
+      </w:r>
+      <w:proofErr w:type="spellStart"/>
+      <w:proofErr w:type="gramStart"/>
+      <w:r>
+        <w:rPr>
+          <w:rFonts w:ascii="Segoe UI" w:hAnsi="Segoe UI" w:cs="Segoe UI"/>
+          <w:sz w:val="18"/>
+          <w:szCs w:val="18"/>
+        </w:rPr>
+        <w:t>private</w:t>
+      </w:r>
+      <w:proofErr w:type="spellEnd"/>
+      <w:proofErr w:type="gramEnd"/>
+      <w:r>
+        <w:rPr>
+          <w:rFonts w:ascii="Segoe UI" w:hAnsi="Segoe UI" w:cs="Segoe UI"/>
+          <w:sz w:val="18"/>
+          <w:szCs w:val="18"/>
+        </w:rPr>
+        <w:t xml:space="preserve"> </w:t>
+      </w:r>
+      <w:proofErr w:type="spellStart"/>
+      <w:r>
+        <w:rPr>
+          <w:rFonts w:ascii="Segoe UI" w:hAnsi="Segoe UI" w:cs="Segoe UI"/>
+          <w:sz w:val="18"/>
+          <w:szCs w:val="18"/>
+        </w:rPr>
+        <w:t>int</w:t>
+      </w:r>
+      <w:proofErr w:type="spellEnd"/>
+      <w:r>
+        <w:rPr>
+          <w:rFonts w:ascii="Segoe UI" w:hAnsi="Segoe UI" w:cs="Segoe UI"/>
+          <w:sz w:val="18"/>
+          <w:szCs w:val="18"/>
+        </w:rPr>
+        <w:t xml:space="preserve"> PENA_CONDENACAO_CUMPLICES = 11;</w:t>
+      </w:r>
+    </w:p>
+    <w:p>
+      <w:pPr>
+        <w:rPr>
+          <w:rFonts w:ascii="Segoe UI" w:hAnsi="Segoe UI" w:cs="Segoe UI"/>
+          <w:sz w:val="18"/>
+          <w:szCs w:val="18"/>
+        </w:rPr>
+      </w:pPr>
+    </w:p>
+    <w:p>
+      <w:pPr>
+        <w:rPr>
+          <w:rFonts w:ascii="Segoe UI" w:hAnsi="Segoe UI" w:cs="Segoe UI"/>
+          <w:sz w:val="18"/>
+          <w:szCs w:val="18"/>
+        </w:rPr>
+      </w:pPr>
+      <w:r>
+        <w:rPr>
+          <w:rFonts w:ascii="Segoe UI" w:hAnsi="Segoe UI" w:cs="Segoe UI"/>
+          <w:sz w:val="18"/>
+          <w:szCs w:val="18"/>
+        </w:rPr>
+        <w:t xml:space="preserve">   </w:t>
+      </w:r>
+      <w:proofErr w:type="spellStart"/>
+      <w:proofErr w:type="gramStart"/>
+      <w:r>
+        <w:rPr>
+          <w:rFonts w:ascii="Segoe UI" w:hAnsi="Segoe UI" w:cs="Segoe UI"/>
+          <w:sz w:val="18"/>
+          <w:szCs w:val="18"/>
+        </w:rPr>
+        <w:t>public</w:t>
+      </w:r>
+      <w:proofErr w:type="spellEnd"/>
+      <w:proofErr w:type="gramEnd"/>
+      <w:r>
+        <w:rPr>
+          <w:rFonts w:ascii="Segoe UI" w:hAnsi="Segoe UI" w:cs="Segoe UI"/>
+          <w:sz w:val="18"/>
+          <w:szCs w:val="18"/>
+        </w:rPr>
+        <w:t xml:space="preserve"> </w:t>
+      </w:r>
+      <w:proofErr w:type="spellStart"/>
+      <w:r>
+        <w:rPr>
+          <w:rFonts w:ascii="Segoe UI" w:hAnsi="Segoe UI" w:cs="Segoe UI"/>
+          <w:sz w:val="18"/>
+          <w:szCs w:val="18"/>
+        </w:rPr>
+        <w:t>int</w:t>
+      </w:r>
+      <w:proofErr w:type="spellEnd"/>
+      <w:r>
+        <w:rPr>
+          <w:rFonts w:ascii="Segoe UI" w:hAnsi="Segoe UI" w:cs="Segoe UI"/>
+          <w:sz w:val="18"/>
+          <w:szCs w:val="18"/>
+        </w:rPr>
+        <w:t xml:space="preserve"> </w:t>
+      </w:r>
+      <w:proofErr w:type="spellStart"/>
+      <w:r>
+        <w:rPr>
+          <w:rFonts w:ascii="Segoe UI" w:hAnsi="Segoe UI" w:cs="Segoe UI"/>
+          <w:sz w:val="18"/>
+          <w:szCs w:val="18"/>
+        </w:rPr>
+        <w:t>calculaPena</w:t>
+      </w:r>
+      <w:proofErr w:type="spellEnd"/>
+      <w:r>
+        <w:rPr>
+          <w:rFonts w:ascii="Segoe UI" w:hAnsi="Segoe UI" w:cs="Segoe UI"/>
+          <w:sz w:val="18"/>
+          <w:szCs w:val="18"/>
+        </w:rPr>
+        <w:t>(</w:t>
+      </w:r>
+      <w:proofErr w:type="spellStart"/>
+      <w:r>
+        <w:rPr>
+          <w:rFonts w:ascii="Segoe UI" w:hAnsi="Segoe UI" w:cs="Segoe UI"/>
+          <w:sz w:val="18"/>
+          <w:szCs w:val="18"/>
+        </w:rPr>
+        <w:t>String</w:t>
+      </w:r>
+      <w:proofErr w:type="spellEnd"/>
+      <w:r>
+        <w:rPr>
+          <w:rFonts w:ascii="Segoe UI" w:hAnsi="Segoe UI" w:cs="Segoe UI"/>
+          <w:sz w:val="18"/>
+          <w:szCs w:val="18"/>
+        </w:rPr>
+        <w:t xml:space="preserve"> </w:t>
+      </w:r>
+      <w:proofErr w:type="spellStart"/>
+      <w:r>
+        <w:rPr>
+          <w:rFonts w:ascii="Segoe UI" w:hAnsi="Segoe UI" w:cs="Segoe UI"/>
+          <w:sz w:val="18"/>
+          <w:szCs w:val="18"/>
+        </w:rPr>
+        <w:t>respostaPrisioneiroA</w:t>
+      </w:r>
+      <w:proofErr w:type="spellEnd"/>
+      <w:r>
+        <w:rPr>
+          <w:rFonts w:ascii="Segoe UI" w:hAnsi="Segoe UI" w:cs="Segoe UI"/>
+          <w:sz w:val="18"/>
+          <w:szCs w:val="18"/>
+        </w:rPr>
+        <w:t xml:space="preserve">, </w:t>
+      </w:r>
+      <w:proofErr w:type="spellStart"/>
+      <w:r>
+        <w:rPr>
+          <w:rFonts w:ascii="Segoe UI" w:hAnsi="Segoe UI" w:cs="Segoe UI"/>
+          <w:sz w:val="18"/>
+          <w:szCs w:val="18"/>
+        </w:rPr>
+        <w:t>String</w:t>
+      </w:r>
+      <w:proofErr w:type="spellEnd"/>
+      <w:r>
+        <w:rPr>
+          <w:rFonts w:ascii="Segoe UI" w:hAnsi="Segoe UI" w:cs="Segoe UI"/>
+          <w:sz w:val="18"/>
+          <w:szCs w:val="18"/>
+        </w:rPr>
+        <w:t xml:space="preserve"> </w:t>
+      </w:r>
+      <w:proofErr w:type="spellStart"/>
+      <w:r>
+        <w:rPr>
+          <w:rFonts w:ascii="Segoe UI" w:hAnsi="Segoe UI" w:cs="Segoe UI"/>
+          <w:sz w:val="18"/>
+          <w:szCs w:val="18"/>
+        </w:rPr>
+        <w:t>respostaPrisioneiroB</w:t>
+      </w:r>
+      <w:proofErr w:type="spellEnd"/>
+      <w:r>
+        <w:rPr>
+          <w:rFonts w:ascii="Segoe UI" w:hAnsi="Segoe UI" w:cs="Segoe UI"/>
+          <w:sz w:val="18"/>
+          <w:szCs w:val="18"/>
+        </w:rPr>
+        <w:t>) {</w:t>
+      </w:r>
+    </w:p>
+    <w:p>
+      <w:pPr>
+        <w:rPr>
+          <w:rFonts w:ascii="Segoe UI" w:hAnsi="Segoe UI" w:cs="Segoe UI"/>
+          <w:sz w:val="18"/>
+          <w:szCs w:val="18"/>
+        </w:rPr>
+      </w:pPr>
+      <w:r>
+        <w:rPr>
+          <w:rFonts w:ascii="Segoe UI" w:hAnsi="Segoe UI" w:cs="Segoe UI"/>
+          <w:sz w:val="18"/>
+          <w:szCs w:val="18"/>
+        </w:rPr>
+        <w:t xml:space="preserve">      </w:t>
+      </w:r>
+      <w:proofErr w:type="spellStart"/>
+      <w:proofErr w:type="gramStart"/>
+      <w:r>
+        <w:rPr>
+          <w:rFonts w:ascii="Segoe UI" w:hAnsi="Segoe UI" w:cs="Segoe UI"/>
+          <w:sz w:val="18"/>
+          <w:szCs w:val="18"/>
+        </w:rPr>
+        <w:t>if</w:t>
+      </w:r>
+      <w:proofErr w:type="spellEnd"/>
+      <w:proofErr w:type="gramEnd"/>
+      <w:r>
+        <w:rPr>
+          <w:rFonts w:ascii="Segoe UI" w:hAnsi="Segoe UI" w:cs="Segoe UI"/>
+          <w:sz w:val="18"/>
+          <w:szCs w:val="18"/>
+        </w:rPr>
+        <w:t xml:space="preserve"> (</w:t>
+      </w:r>
+      <w:proofErr w:type="spellStart"/>
+      <w:r>
+        <w:rPr>
+          <w:rFonts w:ascii="Segoe UI" w:hAnsi="Segoe UI" w:cs="Segoe UI"/>
+          <w:sz w:val="18"/>
+          <w:szCs w:val="18"/>
+        </w:rPr>
+        <w:t>respostaPrisioneiroA</w:t>
+      </w:r>
+      <w:proofErr w:type="spellEnd"/>
+      <w:r>
+        <w:rPr>
+          <w:rFonts w:ascii="Segoe UI" w:hAnsi="Segoe UI" w:cs="Segoe UI"/>
+          <w:sz w:val="18"/>
+          <w:szCs w:val="18"/>
+        </w:rPr>
+        <w:t xml:space="preserve"> == "Culpado") {</w:t>
+      </w:r>
+    </w:p>
+    <w:p>
+      <w:pPr>
+        <w:rPr>
+          <w:rFonts w:ascii="Segoe UI" w:hAnsi="Segoe UI" w:cs="Segoe UI"/>
+          <w:sz w:val="18"/>
+          <w:szCs w:val="18"/>
+        </w:rPr>
+      </w:pPr>
+      <w:r>
+        <w:rPr>
+          <w:rFonts w:ascii="Segoe UI" w:hAnsi="Segoe UI" w:cs="Segoe UI"/>
+          <w:sz w:val="18"/>
+          <w:szCs w:val="18"/>
+        </w:rPr>
+        <w:tab/>
+        <w:t xml:space="preserve">      </w:t>
+      </w:r>
+      <w:proofErr w:type="spellStart"/>
+      <w:proofErr w:type="gramStart"/>
+      <w:r>
+        <w:rPr>
+          <w:rFonts w:ascii="Segoe UI" w:hAnsi="Segoe UI" w:cs="Segoe UI"/>
+          <w:sz w:val="18"/>
+          <w:szCs w:val="18"/>
+        </w:rPr>
+        <w:t>if</w:t>
+      </w:r>
+      <w:proofErr w:type="spellEnd"/>
+      <w:proofErr w:type="gramEnd"/>
+      <w:r>
+        <w:rPr>
+          <w:rFonts w:ascii="Segoe UI" w:hAnsi="Segoe UI" w:cs="Segoe UI"/>
+          <w:sz w:val="18"/>
+          <w:szCs w:val="18"/>
+        </w:rPr>
+        <w:t xml:space="preserve"> (</w:t>
+      </w:r>
+      <w:proofErr w:type="spellStart"/>
+      <w:r>
+        <w:rPr>
+          <w:rFonts w:ascii="Segoe UI" w:hAnsi="Segoe UI" w:cs="Segoe UI"/>
+          <w:sz w:val="18"/>
+          <w:szCs w:val="18"/>
+        </w:rPr>
+        <w:t>respostaPrisioneiroB</w:t>
+      </w:r>
+      <w:proofErr w:type="spellEnd"/>
+      <w:r>
+        <w:rPr>
+          <w:rFonts w:ascii="Segoe UI" w:hAnsi="Segoe UI" w:cs="Segoe UI"/>
+          <w:sz w:val="18"/>
+          <w:szCs w:val="18"/>
+        </w:rPr>
+        <w:t xml:space="preserve"> == "Culpado") {</w:t>
+      </w:r>
+    </w:p>
+    <w:p>
+      <w:pPr>
+        <w:rPr>
+          <w:rFonts w:ascii="Segoe UI" w:hAnsi="Segoe UI" w:cs="Segoe UI"/>
+          <w:sz w:val="18"/>
+          <w:szCs w:val="18"/>
+        </w:rPr>
+      </w:pPr>
+      <w:r>
+        <w:rPr>
+          <w:rFonts w:ascii="Segoe UI" w:hAnsi="Segoe UI" w:cs="Segoe UI"/>
+          <w:sz w:val="18"/>
+          <w:szCs w:val="18"/>
+        </w:rPr>
+        <w:tab/>
+        <w:t xml:space="preserve">    </w:t>
+      </w:r>
+      <w:r>
+        <w:rPr>
+          <w:rFonts w:ascii="Segoe UI" w:hAnsi="Segoe UI" w:cs="Segoe UI"/>
+          <w:sz w:val="18"/>
+          <w:szCs w:val="18"/>
+        </w:rPr>
+        <w:tab/>
+      </w:r>
+      <w:r>
+        <w:rPr>
+          <w:rFonts w:ascii="Segoe UI" w:hAnsi="Segoe UI" w:cs="Segoe UI"/>
+          <w:sz w:val="18"/>
+          <w:szCs w:val="18"/>
+        </w:rPr>
+        <w:tab/>
+      </w:r>
+      <w:proofErr w:type="spellStart"/>
+      <w:proofErr w:type="gramStart"/>
+      <w:r>
+        <w:rPr>
+          <w:rFonts w:ascii="Segoe UI" w:hAnsi="Segoe UI" w:cs="Segoe UI"/>
+          <w:sz w:val="18"/>
+          <w:szCs w:val="18"/>
+        </w:rPr>
+        <w:t>return</w:t>
+      </w:r>
+      <w:proofErr w:type="spellEnd"/>
+      <w:proofErr w:type="gramEnd"/>
+      <w:r>
+        <w:rPr>
+          <w:rFonts w:ascii="Segoe UI" w:hAnsi="Segoe UI" w:cs="Segoe UI"/>
+          <w:sz w:val="18"/>
+          <w:szCs w:val="18"/>
+        </w:rPr>
+        <w:t xml:space="preserve"> PENA_CONDENACAO_MUTUA;</w:t>
+      </w:r>
+    </w:p>
+    <w:p>
+      <w:pPr>
+        <w:rPr>
+          <w:rFonts w:ascii="Segoe UI" w:hAnsi="Segoe UI" w:cs="Segoe UI"/>
+          <w:sz w:val="18"/>
+          <w:szCs w:val="18"/>
+        </w:rPr>
+      </w:pPr>
+      <w:r>
+        <w:rPr>
+          <w:rFonts w:ascii="Segoe UI" w:hAnsi="Segoe UI" w:cs="Segoe UI"/>
+          <w:sz w:val="18"/>
+          <w:szCs w:val="18"/>
+        </w:rPr>
+        <w:tab/>
+      </w:r>
+      <w:r>
+        <w:rPr>
+          <w:rFonts w:ascii="Segoe UI" w:hAnsi="Segoe UI" w:cs="Segoe UI"/>
+          <w:sz w:val="18"/>
+          <w:szCs w:val="18"/>
+        </w:rPr>
+        <w:tab/>
+        <w:t xml:space="preserve">      } </w:t>
+      </w:r>
+      <w:proofErr w:type="spellStart"/>
+      <w:r>
+        <w:rPr>
+          <w:rFonts w:ascii="Segoe UI" w:hAnsi="Segoe UI" w:cs="Segoe UI"/>
+          <w:sz w:val="18"/>
+          <w:szCs w:val="18"/>
+        </w:rPr>
+        <w:t>else</w:t>
+      </w:r>
+      <w:proofErr w:type="spellEnd"/>
+      <w:r>
+        <w:rPr>
+          <w:rFonts w:ascii="Segoe UI" w:hAnsi="Segoe UI" w:cs="Segoe UI"/>
+          <w:sz w:val="18"/>
+          <w:szCs w:val="18"/>
+        </w:rPr>
+        <w:t xml:space="preserve"> {</w:t>
+      </w:r>
+    </w:p>
+    <w:p>
+      <w:pPr>
+        <w:rPr>
+          <w:rFonts w:ascii="Segoe UI" w:hAnsi="Segoe UI" w:cs="Segoe UI"/>
+          <w:sz w:val="18"/>
+          <w:szCs w:val="18"/>
+        </w:rPr>
+      </w:pPr>
+      <w:r>
+        <w:rPr>
+          <w:rFonts w:ascii="Segoe UI" w:hAnsi="Segoe UI" w:cs="Segoe UI"/>
+          <w:sz w:val="18"/>
+          <w:szCs w:val="18"/>
+        </w:rPr>
+        <w:tab/>
+      </w:r>
+      <w:r>
+        <w:rPr>
+          <w:rFonts w:ascii="Segoe UI" w:hAnsi="Segoe UI" w:cs="Segoe UI"/>
+          <w:sz w:val="18"/>
+          <w:szCs w:val="18"/>
+        </w:rPr>
+        <w:tab/>
+        <w:t xml:space="preserve">    </w:t>
+      </w:r>
+      <w:r>
+        <w:rPr>
+          <w:rFonts w:ascii="Segoe UI" w:hAnsi="Segoe UI" w:cs="Segoe UI"/>
+          <w:sz w:val="18"/>
+          <w:szCs w:val="18"/>
+        </w:rPr>
+        <w:tab/>
+        <w:t xml:space="preserve">  </w:t>
+      </w:r>
+      <w:proofErr w:type="spellStart"/>
+      <w:proofErr w:type="gramStart"/>
+      <w:r>
+        <w:rPr>
+          <w:rFonts w:ascii="Segoe UI" w:hAnsi="Segoe UI" w:cs="Segoe UI"/>
+          <w:sz w:val="18"/>
+          <w:szCs w:val="18"/>
+        </w:rPr>
+        <w:t>return</w:t>
+      </w:r>
+      <w:proofErr w:type="spellEnd"/>
+      <w:proofErr w:type="gramEnd"/>
+      <w:r>
+        <w:rPr>
+          <w:rFonts w:ascii="Segoe UI" w:hAnsi="Segoe UI" w:cs="Segoe UI"/>
+          <w:sz w:val="18"/>
+          <w:szCs w:val="18"/>
+        </w:rPr>
+        <w:t xml:space="preserve"> PENA_CONDENACAO_CUMPLICES;</w:t>
+      </w:r>
+    </w:p>
+    <w:p>
+      <w:pPr>
+        <w:rPr>
+          <w:rFonts w:ascii="Segoe UI" w:hAnsi="Segoe UI" w:cs="Segoe UI"/>
+          <w:sz w:val="18"/>
+          <w:szCs w:val="18"/>
+        </w:rPr>
+      </w:pPr>
+      <w:r>
+        <w:rPr>
+          <w:rFonts w:ascii="Segoe UI" w:hAnsi="Segoe UI" w:cs="Segoe UI"/>
+          <w:sz w:val="18"/>
+          <w:szCs w:val="18"/>
+        </w:rPr>
+        <w:tab/>
+      </w:r>
+      <w:r>
+        <w:rPr>
+          <w:rFonts w:ascii="Segoe UI" w:hAnsi="Segoe UI" w:cs="Segoe UI"/>
+          <w:sz w:val="18"/>
+          <w:szCs w:val="18"/>
+        </w:rPr>
+        <w:tab/>
+        <w:t xml:space="preserve">      }</w:t>
+      </w:r>
+    </w:p>
+    <w:p>
+      <w:pPr>
+        <w:rPr>
+          <w:rFonts w:ascii="Segoe UI" w:hAnsi="Segoe UI" w:cs="Segoe UI"/>
+          <w:sz w:val="18"/>
+          <w:szCs w:val="18"/>
+        </w:rPr>
+      </w:pPr>
+      <w:r>
+        <w:rPr>
+          <w:rFonts w:ascii="Segoe UI" w:hAnsi="Segoe UI" w:cs="Segoe UI"/>
+          <w:sz w:val="18"/>
+          <w:szCs w:val="18"/>
+        </w:rPr>
+        <w:tab/>
+        <w:t xml:space="preserve">      } </w:t>
+      </w:r>
+      <w:proofErr w:type="spellStart"/>
+      <w:r>
+        <w:rPr>
+          <w:rFonts w:ascii="Segoe UI" w:hAnsi="Segoe UI" w:cs="Segoe UI"/>
+          <w:sz w:val="18"/>
+          <w:szCs w:val="18"/>
+        </w:rPr>
+        <w:t>else</w:t>
+      </w:r>
+      <w:proofErr w:type="spellEnd"/>
+      <w:r>
+        <w:rPr>
+          <w:rFonts w:ascii="Segoe UI" w:hAnsi="Segoe UI" w:cs="Segoe UI"/>
+          <w:sz w:val="18"/>
+          <w:szCs w:val="18"/>
+        </w:rPr>
+        <w:t xml:space="preserve"> {</w:t>
+      </w:r>
+    </w:p>
+    <w:p>
+      <w:pPr>
+        <w:rPr>
+          <w:rFonts w:ascii="Segoe UI" w:hAnsi="Segoe UI" w:cs="Segoe UI"/>
+          <w:sz w:val="18"/>
+          <w:szCs w:val="18"/>
+        </w:rPr>
+      </w:pPr>
+      <w:r>
+        <w:rPr>
+          <w:rFonts w:ascii="Segoe UI" w:hAnsi="Segoe UI" w:cs="Segoe UI"/>
+          <w:sz w:val="18"/>
+          <w:szCs w:val="18"/>
+        </w:rPr>
+        <w:lastRenderedPageBreak/>
+        <w:tab/>
+      </w:r>
+      <w:r>
+        <w:rPr>
+          <w:rFonts w:ascii="Segoe UI" w:hAnsi="Segoe UI" w:cs="Segoe UI"/>
+          <w:sz w:val="18"/>
+          <w:szCs w:val="18"/>
+        </w:rPr>
+        <w:tab/>
+        <w:t xml:space="preserve">      </w:t>
+      </w:r>
+      <w:proofErr w:type="spellStart"/>
+      <w:proofErr w:type="gramStart"/>
+      <w:r>
+        <w:rPr>
+          <w:rFonts w:ascii="Segoe UI" w:hAnsi="Segoe UI" w:cs="Segoe UI"/>
+          <w:sz w:val="18"/>
+          <w:szCs w:val="18"/>
+        </w:rPr>
+        <w:t>if</w:t>
+      </w:r>
+      <w:proofErr w:type="spellEnd"/>
+      <w:proofErr w:type="gramEnd"/>
+      <w:r>
+        <w:rPr>
+          <w:rFonts w:ascii="Segoe UI" w:hAnsi="Segoe UI" w:cs="Segoe UI"/>
+          <w:sz w:val="18"/>
+          <w:szCs w:val="18"/>
+        </w:rPr>
+        <w:t xml:space="preserve"> (</w:t>
+      </w:r>
+      <w:proofErr w:type="spellStart"/>
+      <w:r>
+        <w:rPr>
+          <w:rFonts w:ascii="Segoe UI" w:hAnsi="Segoe UI" w:cs="Segoe UI"/>
+          <w:sz w:val="18"/>
+          <w:szCs w:val="18"/>
+        </w:rPr>
+        <w:t>respostaPrisioneiroB</w:t>
+      </w:r>
+      <w:proofErr w:type="spellEnd"/>
+      <w:r>
+        <w:rPr>
+          <w:rFonts w:ascii="Segoe UI" w:hAnsi="Segoe UI" w:cs="Segoe UI"/>
+          <w:sz w:val="18"/>
+          <w:szCs w:val="18"/>
+        </w:rPr>
+        <w:t xml:space="preserve"> == "Culpado") {</w:t>
+      </w:r>
+    </w:p>
+    <w:p>
+      <w:pPr>
+        <w:rPr>
+          <w:rFonts w:ascii="Segoe UI" w:hAnsi="Segoe UI" w:cs="Segoe UI"/>
+          <w:sz w:val="18"/>
+          <w:szCs w:val="18"/>
+        </w:rPr>
+      </w:pPr>
+      <w:r>
+        <w:rPr>
+          <w:rFonts w:ascii="Segoe UI" w:hAnsi="Segoe UI" w:cs="Segoe UI"/>
+          <w:sz w:val="18"/>
+          <w:szCs w:val="18"/>
+        </w:rPr>
+        <w:tab/>
+      </w:r>
+      <w:r>
+        <w:rPr>
+          <w:rFonts w:ascii="Segoe UI" w:hAnsi="Segoe UI" w:cs="Segoe UI"/>
+          <w:sz w:val="18"/>
+          <w:szCs w:val="18"/>
+        </w:rPr>
+        <w:tab/>
+        <w:t xml:space="preserve">    </w:t>
+      </w:r>
+      <w:r>
+        <w:rPr>
+          <w:rFonts w:ascii="Segoe UI" w:hAnsi="Segoe UI" w:cs="Segoe UI"/>
+          <w:sz w:val="18"/>
+          <w:szCs w:val="18"/>
+        </w:rPr>
+        <w:tab/>
+        <w:t xml:space="preserve">  </w:t>
+      </w:r>
+      <w:proofErr w:type="spellStart"/>
+      <w:proofErr w:type="gramStart"/>
+      <w:r>
+        <w:rPr>
+          <w:rFonts w:ascii="Segoe UI" w:hAnsi="Segoe UI" w:cs="Segoe UI"/>
+          <w:sz w:val="18"/>
+          <w:szCs w:val="18"/>
+        </w:rPr>
+        <w:t>return</w:t>
+      </w:r>
+      <w:proofErr w:type="spellEnd"/>
+      <w:proofErr w:type="gramEnd"/>
+      <w:r>
+        <w:rPr>
+          <w:rFonts w:ascii="Segoe UI" w:hAnsi="Segoe UI" w:cs="Segoe UI"/>
+          <w:sz w:val="18"/>
+          <w:szCs w:val="18"/>
+        </w:rPr>
+        <w:t xml:space="preserve"> PENA_CONDENACAO_INDIVIDUAL;</w:t>
+      </w:r>
+    </w:p>
+    <w:p>
+      <w:pPr>
+        <w:rPr>
+          <w:rFonts w:ascii="Segoe UI" w:hAnsi="Segoe UI" w:cs="Segoe UI"/>
+          <w:sz w:val="18"/>
+          <w:szCs w:val="18"/>
+        </w:rPr>
+      </w:pPr>
+      <w:r>
+        <w:rPr>
+          <w:rFonts w:ascii="Segoe UI" w:hAnsi="Segoe UI" w:cs="Segoe UI"/>
+          <w:sz w:val="18"/>
+          <w:szCs w:val="18"/>
+        </w:rPr>
+        <w:tab/>
+      </w:r>
+      <w:r>
+        <w:rPr>
+          <w:rFonts w:ascii="Segoe UI" w:hAnsi="Segoe UI" w:cs="Segoe UI"/>
+          <w:sz w:val="18"/>
+          <w:szCs w:val="18"/>
+        </w:rPr>
+        <w:tab/>
+        <w:t xml:space="preserve">      </w:t>
+      </w:r>
+      <w:r>
+        <w:rPr>
+          <w:rFonts w:ascii="Segoe UI" w:hAnsi="Segoe UI" w:cs="Segoe UI"/>
+          <w:sz w:val="18"/>
+          <w:szCs w:val="18"/>
+        </w:rPr>
+        <w:tab/>
+        <w:t xml:space="preserve">} </w:t>
+      </w:r>
+      <w:proofErr w:type="spellStart"/>
+      <w:r>
+        <w:rPr>
+          <w:rFonts w:ascii="Segoe UI" w:hAnsi="Segoe UI" w:cs="Segoe UI"/>
+          <w:sz w:val="18"/>
+          <w:szCs w:val="18"/>
+        </w:rPr>
+        <w:t>else</w:t>
+      </w:r>
+      <w:proofErr w:type="spellEnd"/>
+      <w:r>
+        <w:rPr>
+          <w:rFonts w:ascii="Segoe UI" w:hAnsi="Segoe UI" w:cs="Segoe UI"/>
+          <w:sz w:val="18"/>
+          <w:szCs w:val="18"/>
+        </w:rPr>
+        <w:t xml:space="preserve"> {</w:t>
+      </w:r>
+    </w:p>
+    <w:p>
+      <w:pPr>
+        <w:rPr>
+          <w:rFonts w:ascii="Segoe UI" w:hAnsi="Segoe UI" w:cs="Segoe UI"/>
+          <w:sz w:val="18"/>
+          <w:szCs w:val="18"/>
+        </w:rPr>
+      </w:pPr>
+      <w:r>
+        <w:rPr>
+          <w:rFonts w:ascii="Segoe UI" w:hAnsi="Segoe UI" w:cs="Segoe UI"/>
+          <w:sz w:val="18"/>
+          <w:szCs w:val="18"/>
+        </w:rPr>
+        <w:tab/>
+      </w:r>
+      <w:r>
+        <w:rPr>
+          <w:rFonts w:ascii="Segoe UI" w:hAnsi="Segoe UI" w:cs="Segoe UI"/>
+          <w:sz w:val="18"/>
+          <w:szCs w:val="18"/>
+        </w:rPr>
+        <w:tab/>
+        <w:t xml:space="preserve">      </w:t>
+      </w:r>
+      <w:r>
+        <w:rPr>
+          <w:rFonts w:ascii="Segoe UI" w:hAnsi="Segoe UI" w:cs="Segoe UI"/>
+          <w:sz w:val="18"/>
+          <w:szCs w:val="18"/>
+        </w:rPr>
+        <w:tab/>
+      </w:r>
+      <w:r>
+        <w:rPr>
+          <w:rFonts w:ascii="Segoe UI" w:hAnsi="Segoe UI" w:cs="Segoe UI"/>
+          <w:sz w:val="18"/>
+          <w:szCs w:val="18"/>
+        </w:rPr>
+        <w:tab/>
+      </w:r>
+      <w:proofErr w:type="spellStart"/>
+      <w:proofErr w:type="gramStart"/>
+      <w:r>
+        <w:rPr>
+          <w:rFonts w:ascii="Segoe UI" w:hAnsi="Segoe UI" w:cs="Segoe UI"/>
+          <w:sz w:val="18"/>
+          <w:szCs w:val="18"/>
+        </w:rPr>
+        <w:t>return</w:t>
+      </w:r>
+      <w:proofErr w:type="spellEnd"/>
+      <w:proofErr w:type="gramEnd"/>
+      <w:r>
+        <w:rPr>
+          <w:rFonts w:ascii="Segoe UI" w:hAnsi="Segoe UI" w:cs="Segoe UI"/>
+          <w:sz w:val="18"/>
+          <w:szCs w:val="18"/>
+        </w:rPr>
+        <w:t xml:space="preserve"> PENA_INOCENCIA;</w:t>
+      </w:r>
+    </w:p>
+    <w:p>
+      <w:pPr>
+        <w:rPr>
+          <w:rFonts w:ascii="Segoe UI" w:hAnsi="Segoe UI" w:cs="Segoe UI"/>
+          <w:sz w:val="18"/>
+          <w:szCs w:val="18"/>
+        </w:rPr>
+      </w:pPr>
+      <w:r>
+        <w:rPr>
+          <w:rFonts w:ascii="Segoe UI" w:hAnsi="Segoe UI" w:cs="Segoe UI"/>
+          <w:sz w:val="18"/>
+          <w:szCs w:val="18"/>
+        </w:rPr>
+        <w:tab/>
+      </w:r>
+      <w:r>
+        <w:rPr>
+          <w:rFonts w:ascii="Segoe UI" w:hAnsi="Segoe UI" w:cs="Segoe UI"/>
+          <w:sz w:val="18"/>
+          <w:szCs w:val="18"/>
+        </w:rPr>
+        <w:tab/>
+        <w:t xml:space="preserve">      }</w:t>
+      </w:r>
+    </w:p>
+    <w:p>
+      <w:pPr>
+        <w:rPr>
+          <w:rFonts w:ascii="Segoe UI" w:hAnsi="Segoe UI" w:cs="Segoe UI"/>
+          <w:sz w:val="18"/>
+          <w:szCs w:val="18"/>
+        </w:rPr>
+      </w:pPr>
+      <w:r>
+        <w:rPr>
+          <w:rFonts w:ascii="Segoe UI" w:hAnsi="Segoe UI" w:cs="Segoe UI"/>
+          <w:sz w:val="18"/>
+          <w:szCs w:val="18"/>
+        </w:rPr>
+        <w:t xml:space="preserve">      }</w:t>
+      </w:r>
+    </w:p>
+    <w:p>
+      <w:pPr>
+        <w:rPr>
+          <w:rFonts w:ascii="Segoe UI" w:hAnsi="Segoe UI" w:cs="Segoe UI"/>
+          <w:sz w:val="18"/>
+          <w:szCs w:val="18"/>
+        </w:rPr>
+      </w:pPr>
+      <w:r>
+        <w:rPr>
+          <w:rFonts w:ascii="Segoe UI" w:hAnsi="Segoe UI" w:cs="Segoe UI"/>
+          <w:sz w:val="18"/>
+          <w:szCs w:val="18"/>
+        </w:rPr>
+        <w:t xml:space="preserve">  }</w:t>
+      </w:r>
+    </w:p>
+    <w:p>
+      <w:pPr>
+        <w:rPr>
+          <w:rFonts w:ascii="Segoe UI" w:hAnsi="Segoe UI" w:cs="Segoe UI"/>
+          <w:sz w:val="18"/>
+          <w:szCs w:val="18"/>
+          <w:u w:val="single"/>
+        </w:rPr>
+      </w:pPr>
+      <w:r>
+        <w:rPr>
+          <w:rFonts w:ascii="Segoe UI" w:hAnsi="Segoe UI" w:cs="Segoe UI"/>
+          <w:sz w:val="18"/>
+          <w:szCs w:val="18"/>
+        </w:rPr>
+        <w:t>}</w:t>
+      </w:r>
+    </w:p>
+    <w:p>
+      <w:pPr>
+        <w:rPr>
+          <w:rFonts w:ascii="Segoe UI" w:hAnsi="Segoe UI" w:cs="Segoe UI"/>
+          <w:sz w:val="18"/>
+          <w:szCs w:val="18"/>
+          <w:u w:val="single"/>
+        </w:rPr>
+      </w:pPr>
+    </w:p>
+    <w:p>
+      <w:pPr>
+        <w:rPr>
+          <w:rFonts w:ascii="Segoe UI" w:hAnsi="Segoe UI" w:cs="Segoe UI"/>
+          <w:sz w:val="18"/>
+          <w:szCs w:val="18"/>
+          <w:u w:val="single"/>
+        </w:rPr>
+      </w:pPr>
     </w:p>
     <w:p>
       <w:pPr>

</xml_diff>

<commit_message>
PARTE 8 - TESTES
</commit_message>
<xml_diff>
--- a/Testes/RELATORIO-TESTE.docx
+++ b/Testes/RELATORIO-TESTE.docx
@@ -14577,8 +14577,2955 @@
         </w:rPr>
         <w:t>}</w:t>
       </w:r>
+    </w:p>
+    <w:p>
+      <w:pPr>
+        <w:rPr>
+          <w:rFonts w:ascii="Segoe UI" w:hAnsi="Segoe UI" w:cs="Segoe UI"/>
+          <w:sz w:val="18"/>
+          <w:szCs w:val="18"/>
+        </w:rPr>
+      </w:pPr>
+      <w:r>
+        <w:rPr>
+          <w:rFonts w:ascii="Segoe UI" w:hAnsi="Segoe UI" w:cs="Segoe UI"/>
+          <w:sz w:val="18"/>
+          <w:szCs w:val="18"/>
+        </w:rPr>
+        <w:t>PARTE 8 – TESTES</w:t>
+      </w:r>
+    </w:p>
+    <w:p>
+      <w:pPr>
+        <w:rPr>
+          <w:rFonts w:ascii="Segoe UI" w:hAnsi="Segoe UI" w:cs="Segoe UI"/>
+          <w:sz w:val="18"/>
+          <w:szCs w:val="18"/>
+        </w:rPr>
+      </w:pPr>
+      <w:r>
+        <w:rPr>
+          <w:rFonts w:ascii="Segoe UI" w:hAnsi="Segoe UI" w:cs="Segoe UI"/>
+          <w:sz w:val="18"/>
+          <w:szCs w:val="18"/>
+        </w:rPr>
+        <w:t>Rodando novamente a JUNIT temos o seguinte erro no “</w:t>
+      </w:r>
+      <w:proofErr w:type="spellStart"/>
+      <w:r>
+        <w:rPr>
+          <w:rFonts w:ascii="Segoe UI" w:hAnsi="Segoe UI" w:cs="Segoe UI"/>
+          <w:sz w:val="18"/>
+          <w:szCs w:val="18"/>
+        </w:rPr>
+        <w:t>testeCondenacao</w:t>
+      </w:r>
+      <w:r>
+        <w:rPr>
+          <w:rFonts w:ascii="Segoe UI" w:hAnsi="Segoe UI" w:cs="Segoe UI"/>
+          <w:sz w:val="18"/>
+          <w:szCs w:val="18"/>
+        </w:rPr>
+        <w:t>Cumplices</w:t>
+      </w:r>
+      <w:proofErr w:type="spellEnd"/>
+      <w:r>
+        <w:rPr>
+          <w:rFonts w:ascii="Segoe UI" w:hAnsi="Segoe UI" w:cs="Segoe UI"/>
+          <w:sz w:val="18"/>
+          <w:szCs w:val="18"/>
+        </w:rPr>
+        <w:t>”</w:t>
+      </w:r>
+    </w:p>
+    <w:p>
+      <w:pPr>
+        <w:rPr>
+          <w:rFonts w:ascii="Segoe UI" w:hAnsi="Segoe UI" w:cs="Segoe UI"/>
+          <w:sz w:val="18"/>
+          <w:szCs w:val="18"/>
+        </w:rPr>
+      </w:pPr>
+      <w:r>
+        <w:rPr>
+          <w:rFonts w:ascii="Segoe UI" w:hAnsi="Segoe UI" w:cs="Segoe UI"/>
+          <w:sz w:val="18"/>
+          <w:szCs w:val="18"/>
+        </w:rPr>
+        <w:t>“</w:t>
+      </w:r>
+      <w:proofErr w:type="spellStart"/>
+      <w:proofErr w:type="gramStart"/>
+      <w:r>
+        <w:rPr>
+          <w:rFonts w:ascii="Segoe UI" w:hAnsi="Segoe UI" w:cs="Segoe UI"/>
+          <w:sz w:val="18"/>
+          <w:szCs w:val="18"/>
+        </w:rPr>
+        <w:t>junit.framework</w:t>
+      </w:r>
+      <w:proofErr w:type="gramEnd"/>
+      <w:r>
+        <w:rPr>
+          <w:rFonts w:ascii="Segoe UI" w:hAnsi="Segoe UI" w:cs="Segoe UI"/>
+          <w:sz w:val="18"/>
+          <w:szCs w:val="18"/>
+        </w:rPr>
+        <w:t>.A</w:t>
+      </w:r>
+      <w:r>
+        <w:rPr>
+          <w:rFonts w:ascii="Segoe UI" w:hAnsi="Segoe UI" w:cs="Segoe UI"/>
+          <w:sz w:val="18"/>
+          <w:szCs w:val="18"/>
+        </w:rPr>
+        <w:t>ssertionFailedError</w:t>
+      </w:r>
+      <w:proofErr w:type="spellEnd"/>
+      <w:r>
+        <w:rPr>
+          <w:rFonts w:ascii="Segoe UI" w:hAnsi="Segoe UI" w:cs="Segoe UI"/>
+          <w:sz w:val="18"/>
+          <w:szCs w:val="18"/>
+        </w:rPr>
+        <w:t xml:space="preserve">: </w:t>
+      </w:r>
+      <w:proofErr w:type="spellStart"/>
+      <w:r>
+        <w:rPr>
+          <w:rFonts w:ascii="Segoe UI" w:hAnsi="Segoe UI" w:cs="Segoe UI"/>
+          <w:sz w:val="18"/>
+          <w:szCs w:val="18"/>
+        </w:rPr>
+        <w:t>expected</w:t>
+      </w:r>
+      <w:proofErr w:type="spellEnd"/>
+      <w:r>
+        <w:rPr>
+          <w:rFonts w:ascii="Segoe UI" w:hAnsi="Segoe UI" w:cs="Segoe UI"/>
+          <w:sz w:val="18"/>
+          <w:szCs w:val="18"/>
+        </w:rPr>
+        <w:t xml:space="preserve">:&lt;10&gt; </w:t>
+      </w:r>
+      <w:proofErr w:type="spellStart"/>
+      <w:r>
+        <w:rPr>
+          <w:rFonts w:ascii="Segoe UI" w:hAnsi="Segoe UI" w:cs="Segoe UI"/>
+          <w:sz w:val="18"/>
+          <w:szCs w:val="18"/>
+        </w:rPr>
+        <w:t>but</w:t>
+      </w:r>
+      <w:proofErr w:type="spellEnd"/>
+      <w:r>
+        <w:rPr>
+          <w:rFonts w:ascii="Segoe UI" w:hAnsi="Segoe UI" w:cs="Segoe UI"/>
+          <w:sz w:val="18"/>
+          <w:szCs w:val="18"/>
+        </w:rPr>
+        <w:t xml:space="preserve"> </w:t>
+      </w:r>
+      <w:proofErr w:type="spellStart"/>
+      <w:r>
+        <w:rPr>
+          <w:rFonts w:ascii="Segoe UI" w:hAnsi="Segoe UI" w:cs="Segoe UI"/>
+          <w:sz w:val="18"/>
+          <w:szCs w:val="18"/>
+        </w:rPr>
+        <w:t>was</w:t>
+      </w:r>
+      <w:proofErr w:type="spellEnd"/>
+      <w:r>
+        <w:rPr>
+          <w:rFonts w:ascii="Segoe UI" w:hAnsi="Segoe UI" w:cs="Segoe UI"/>
+          <w:sz w:val="18"/>
+          <w:szCs w:val="18"/>
+        </w:rPr>
+        <w:t>:&lt;11</w:t>
+      </w:r>
+      <w:r>
+        <w:rPr>
+          <w:rFonts w:ascii="Segoe UI" w:hAnsi="Segoe UI" w:cs="Segoe UI"/>
+          <w:sz w:val="18"/>
+          <w:szCs w:val="18"/>
+        </w:rPr>
+        <w:t>&gt;</w:t>
+      </w:r>
+      <w:r>
+        <w:rPr>
+          <w:rFonts w:ascii="Segoe UI" w:hAnsi="Segoe UI" w:cs="Segoe UI"/>
+          <w:sz w:val="18"/>
+          <w:szCs w:val="18"/>
+        </w:rPr>
+        <w:t>”</w:t>
+      </w:r>
+    </w:p>
+    <w:p>
+      <w:pPr>
+        <w:rPr>
+          <w:rFonts w:ascii="Segoe UI" w:hAnsi="Segoe UI" w:cs="Segoe UI"/>
+          <w:sz w:val="18"/>
+          <w:szCs w:val="18"/>
+        </w:rPr>
+      </w:pPr>
+      <w:r>
+        <w:rPr>
+          <w:rFonts w:ascii="Segoe UI" w:hAnsi="Segoe UI" w:cs="Segoe UI"/>
+          <w:sz w:val="18"/>
+          <w:szCs w:val="18"/>
+        </w:rPr>
+        <w:t xml:space="preserve">O valor do </w:t>
+      </w:r>
+      <w:proofErr w:type="spellStart"/>
+      <w:r>
+        <w:rPr>
+          <w:rFonts w:ascii="Segoe UI" w:hAnsi="Segoe UI" w:cs="Segoe UI"/>
+          <w:sz w:val="18"/>
+          <w:szCs w:val="18"/>
+        </w:rPr>
+        <w:t>return</w:t>
+      </w:r>
+      <w:proofErr w:type="spellEnd"/>
+      <w:r>
+        <w:rPr>
+          <w:rFonts w:ascii="Segoe UI" w:hAnsi="Segoe UI" w:cs="Segoe UI"/>
+          <w:sz w:val="18"/>
+          <w:szCs w:val="18"/>
+        </w:rPr>
+        <w:t xml:space="preserve"> de PENA_CONDENACAO_CUMPLICES na classe Java é</w:t>
+      </w:r>
+      <w:r>
+        <w:rPr>
+          <w:rFonts w:ascii="Segoe UI" w:hAnsi="Segoe UI" w:cs="Segoe UI"/>
+          <w:sz w:val="18"/>
+          <w:szCs w:val="18"/>
+        </w:rPr>
+        <w:t xml:space="preserve"> 11</w:t>
+      </w:r>
+      <w:r>
+        <w:rPr>
+          <w:rFonts w:ascii="Segoe UI" w:hAnsi="Segoe UI" w:cs="Segoe UI"/>
+          <w:sz w:val="18"/>
+          <w:szCs w:val="18"/>
+        </w:rPr>
+        <w:t>. Farei a alteração na JUNIT, ficando assim:</w:t>
+      </w:r>
+    </w:p>
+    <w:p>
+      <w:pPr>
+        <w:rPr>
+          <w:rFonts w:ascii="Segoe UI" w:hAnsi="Segoe UI" w:cs="Segoe UI"/>
+          <w:sz w:val="18"/>
+          <w:szCs w:val="18"/>
+        </w:rPr>
+      </w:pPr>
+      <w:proofErr w:type="spellStart"/>
+      <w:proofErr w:type="gramStart"/>
+      <w:r>
+        <w:rPr>
+          <w:rFonts w:ascii="Segoe UI" w:hAnsi="Segoe UI" w:cs="Segoe UI"/>
+          <w:sz w:val="18"/>
+          <w:szCs w:val="18"/>
+        </w:rPr>
+        <w:t>import</w:t>
+      </w:r>
+      <w:proofErr w:type="spellEnd"/>
+      <w:proofErr w:type="gramEnd"/>
+      <w:r>
+        <w:rPr>
+          <w:rFonts w:ascii="Segoe UI" w:hAnsi="Segoe UI" w:cs="Segoe UI"/>
+          <w:sz w:val="18"/>
+          <w:szCs w:val="18"/>
+        </w:rPr>
+        <w:t xml:space="preserve"> </w:t>
+      </w:r>
+      <w:proofErr w:type="spellStart"/>
+      <w:r>
+        <w:rPr>
+          <w:rFonts w:ascii="Segoe UI" w:hAnsi="Segoe UI" w:cs="Segoe UI"/>
+          <w:sz w:val="18"/>
+          <w:szCs w:val="18"/>
+        </w:rPr>
+        <w:t>static</w:t>
+      </w:r>
+      <w:proofErr w:type="spellEnd"/>
+      <w:r>
+        <w:rPr>
+          <w:rFonts w:ascii="Segoe UI" w:hAnsi="Segoe UI" w:cs="Segoe UI"/>
+          <w:sz w:val="18"/>
+          <w:szCs w:val="18"/>
+        </w:rPr>
+        <w:t xml:space="preserve"> </w:t>
+      </w:r>
+      <w:proofErr w:type="spellStart"/>
+      <w:r>
+        <w:rPr>
+          <w:rFonts w:ascii="Segoe UI" w:hAnsi="Segoe UI" w:cs="Segoe UI"/>
+          <w:sz w:val="18"/>
+          <w:szCs w:val="18"/>
+        </w:rPr>
+        <w:t>org.junit.jupiter.api.Assertions</w:t>
+      </w:r>
+      <w:proofErr w:type="spellEnd"/>
+      <w:r>
+        <w:rPr>
+          <w:rFonts w:ascii="Segoe UI" w:hAnsi="Segoe UI" w:cs="Segoe UI"/>
+          <w:sz w:val="18"/>
+          <w:szCs w:val="18"/>
+        </w:rPr>
+        <w:t>.*;</w:t>
+      </w:r>
+    </w:p>
+    <w:p>
+      <w:pPr>
+        <w:rPr>
+          <w:rFonts w:ascii="Segoe UI" w:hAnsi="Segoe UI" w:cs="Segoe UI"/>
+          <w:sz w:val="18"/>
+          <w:szCs w:val="18"/>
+        </w:rPr>
+      </w:pPr>
+    </w:p>
+    <w:p>
+      <w:pPr>
+        <w:rPr>
+          <w:rFonts w:ascii="Segoe UI" w:hAnsi="Segoe UI" w:cs="Segoe UI"/>
+          <w:sz w:val="18"/>
+          <w:szCs w:val="18"/>
+        </w:rPr>
+      </w:pPr>
+      <w:proofErr w:type="spellStart"/>
+      <w:proofErr w:type="gramStart"/>
+      <w:r>
+        <w:rPr>
+          <w:rFonts w:ascii="Segoe UI" w:hAnsi="Segoe UI" w:cs="Segoe UI"/>
+          <w:sz w:val="18"/>
+          <w:szCs w:val="18"/>
+        </w:rPr>
+        <w:t>import</w:t>
+      </w:r>
+      <w:proofErr w:type="spellEnd"/>
+      <w:proofErr w:type="gramEnd"/>
+      <w:r>
+        <w:rPr>
+          <w:rFonts w:ascii="Segoe UI" w:hAnsi="Segoe UI" w:cs="Segoe UI"/>
+          <w:sz w:val="18"/>
+          <w:szCs w:val="18"/>
+        </w:rPr>
+        <w:t xml:space="preserve"> </w:t>
+      </w:r>
+      <w:proofErr w:type="spellStart"/>
+      <w:r>
+        <w:rPr>
+          <w:rFonts w:ascii="Segoe UI" w:hAnsi="Segoe UI" w:cs="Segoe UI"/>
+          <w:sz w:val="18"/>
+          <w:szCs w:val="18"/>
+        </w:rPr>
+        <w:t>org.junit.jupiter.api.Test</w:t>
+      </w:r>
+      <w:proofErr w:type="spellEnd"/>
+      <w:r>
+        <w:rPr>
+          <w:rFonts w:ascii="Segoe UI" w:hAnsi="Segoe UI" w:cs="Segoe UI"/>
+          <w:sz w:val="18"/>
+          <w:szCs w:val="18"/>
+        </w:rPr>
+        <w:t>;</w:t>
+      </w:r>
+    </w:p>
+    <w:p>
+      <w:pPr>
+        <w:rPr>
+          <w:rFonts w:ascii="Segoe UI" w:hAnsi="Segoe UI" w:cs="Segoe UI"/>
+          <w:sz w:val="18"/>
+          <w:szCs w:val="18"/>
+        </w:rPr>
+      </w:pPr>
+    </w:p>
+    <w:p>
+      <w:pPr>
+        <w:rPr>
+          <w:rFonts w:ascii="Segoe UI" w:hAnsi="Segoe UI" w:cs="Segoe UI"/>
+          <w:sz w:val="18"/>
+          <w:szCs w:val="18"/>
+        </w:rPr>
+      </w:pPr>
+      <w:proofErr w:type="spellStart"/>
+      <w:proofErr w:type="gramStart"/>
+      <w:r>
+        <w:rPr>
+          <w:rFonts w:ascii="Segoe UI" w:hAnsi="Segoe UI" w:cs="Segoe UI"/>
+          <w:sz w:val="18"/>
+          <w:szCs w:val="18"/>
+        </w:rPr>
+        <w:t>import</w:t>
+      </w:r>
+      <w:proofErr w:type="spellEnd"/>
+      <w:proofErr w:type="gramEnd"/>
+      <w:r>
+        <w:rPr>
+          <w:rFonts w:ascii="Segoe UI" w:hAnsi="Segoe UI" w:cs="Segoe UI"/>
+          <w:sz w:val="18"/>
+          <w:szCs w:val="18"/>
+        </w:rPr>
+        <w:t xml:space="preserve"> </w:t>
+      </w:r>
+      <w:proofErr w:type="spellStart"/>
+      <w:r>
+        <w:rPr>
+          <w:rFonts w:ascii="Segoe UI" w:hAnsi="Segoe UI" w:cs="Segoe UI"/>
+          <w:sz w:val="18"/>
+          <w:szCs w:val="18"/>
+        </w:rPr>
+        <w:t>org.junit.jupiter.api.Test</w:t>
+      </w:r>
+      <w:proofErr w:type="spellEnd"/>
+      <w:r>
+        <w:rPr>
+          <w:rFonts w:ascii="Segoe UI" w:hAnsi="Segoe UI" w:cs="Segoe UI"/>
+          <w:sz w:val="18"/>
+          <w:szCs w:val="18"/>
+        </w:rPr>
+        <w:t>;</w:t>
+      </w:r>
+    </w:p>
+    <w:p>
+      <w:pPr>
+        <w:rPr>
+          <w:rFonts w:ascii="Segoe UI" w:hAnsi="Segoe UI" w:cs="Segoe UI"/>
+          <w:sz w:val="18"/>
+          <w:szCs w:val="18"/>
+        </w:rPr>
+      </w:pPr>
+    </w:p>
+    <w:p>
+      <w:pPr>
+        <w:rPr>
+          <w:rFonts w:ascii="Segoe UI" w:hAnsi="Segoe UI" w:cs="Segoe UI"/>
+          <w:sz w:val="18"/>
+          <w:szCs w:val="18"/>
+        </w:rPr>
+      </w:pPr>
+      <w:proofErr w:type="spellStart"/>
+      <w:proofErr w:type="gramStart"/>
+      <w:r>
+        <w:rPr>
+          <w:rFonts w:ascii="Segoe UI" w:hAnsi="Segoe UI" w:cs="Segoe UI"/>
+          <w:sz w:val="18"/>
+          <w:szCs w:val="18"/>
+        </w:rPr>
+        <w:t>import</w:t>
+      </w:r>
+      <w:proofErr w:type="spellEnd"/>
+      <w:proofErr w:type="gramEnd"/>
+      <w:r>
+        <w:rPr>
+          <w:rFonts w:ascii="Segoe UI" w:hAnsi="Segoe UI" w:cs="Segoe UI"/>
+          <w:sz w:val="18"/>
+          <w:szCs w:val="18"/>
+        </w:rPr>
+        <w:t xml:space="preserve"> </w:t>
+      </w:r>
+      <w:proofErr w:type="spellStart"/>
+      <w:r>
+        <w:rPr>
+          <w:rFonts w:ascii="Segoe UI" w:hAnsi="Segoe UI" w:cs="Segoe UI"/>
+          <w:sz w:val="18"/>
+          <w:szCs w:val="18"/>
+        </w:rPr>
+        <w:t>junit.framework.TestCase</w:t>
+      </w:r>
+      <w:proofErr w:type="spellEnd"/>
+      <w:r>
+        <w:rPr>
+          <w:rFonts w:ascii="Segoe UI" w:hAnsi="Segoe UI" w:cs="Segoe UI"/>
+          <w:sz w:val="18"/>
+          <w:szCs w:val="18"/>
+        </w:rPr>
+        <w:t>;</w:t>
+      </w:r>
+    </w:p>
+    <w:p>
+      <w:pPr>
+        <w:rPr>
+          <w:rFonts w:ascii="Segoe UI" w:hAnsi="Segoe UI" w:cs="Segoe UI"/>
+          <w:sz w:val="18"/>
+          <w:szCs w:val="18"/>
+        </w:rPr>
+      </w:pPr>
+      <w:proofErr w:type="spellStart"/>
+      <w:proofErr w:type="gramStart"/>
+      <w:r>
+        <w:rPr>
+          <w:rFonts w:ascii="Segoe UI" w:hAnsi="Segoe UI" w:cs="Segoe UI"/>
+          <w:sz w:val="18"/>
+          <w:szCs w:val="18"/>
+        </w:rPr>
+        <w:t>import</w:t>
+      </w:r>
+      <w:proofErr w:type="spellEnd"/>
+      <w:proofErr w:type="gramEnd"/>
+      <w:r>
+        <w:rPr>
+          <w:rFonts w:ascii="Segoe UI" w:hAnsi="Segoe UI" w:cs="Segoe UI"/>
+          <w:sz w:val="18"/>
+          <w:szCs w:val="18"/>
+        </w:rPr>
+        <w:t xml:space="preserve"> </w:t>
+      </w:r>
+      <w:proofErr w:type="spellStart"/>
+      <w:r>
+        <w:rPr>
+          <w:rFonts w:ascii="Segoe UI" w:hAnsi="Segoe UI" w:cs="Segoe UI"/>
+          <w:sz w:val="18"/>
+          <w:szCs w:val="18"/>
+        </w:rPr>
+        <w:t>org.junit.jupiter.api.Test</w:t>
+      </w:r>
+      <w:proofErr w:type="spellEnd"/>
+      <w:r>
+        <w:rPr>
+          <w:rFonts w:ascii="Segoe UI" w:hAnsi="Segoe UI" w:cs="Segoe UI"/>
+          <w:sz w:val="18"/>
+          <w:szCs w:val="18"/>
+        </w:rPr>
+        <w:t>;</w:t>
+      </w:r>
+    </w:p>
+    <w:p>
+      <w:pPr>
+        <w:rPr>
+          <w:rFonts w:ascii="Segoe UI" w:hAnsi="Segoe UI" w:cs="Segoe UI"/>
+          <w:sz w:val="18"/>
+          <w:szCs w:val="18"/>
+        </w:rPr>
+      </w:pPr>
+    </w:p>
+    <w:p>
+      <w:pPr>
+        <w:rPr>
+          <w:rFonts w:ascii="Segoe UI" w:hAnsi="Segoe UI" w:cs="Segoe UI"/>
+          <w:sz w:val="18"/>
+          <w:szCs w:val="18"/>
+        </w:rPr>
+      </w:pPr>
+      <w:proofErr w:type="spellStart"/>
+      <w:proofErr w:type="gramStart"/>
+      <w:r>
+        <w:rPr>
+          <w:rFonts w:ascii="Segoe UI" w:hAnsi="Segoe UI" w:cs="Segoe UI"/>
+          <w:sz w:val="18"/>
+          <w:szCs w:val="18"/>
+        </w:rPr>
+        <w:t>import</w:t>
+      </w:r>
+      <w:proofErr w:type="spellEnd"/>
+      <w:proofErr w:type="gramEnd"/>
+      <w:r>
+        <w:rPr>
+          <w:rFonts w:ascii="Segoe UI" w:hAnsi="Segoe UI" w:cs="Segoe UI"/>
+          <w:sz w:val="18"/>
+          <w:szCs w:val="18"/>
+        </w:rPr>
+        <w:t xml:space="preserve"> </w:t>
+      </w:r>
+      <w:proofErr w:type="spellStart"/>
+      <w:r>
+        <w:rPr>
+          <w:rFonts w:ascii="Segoe UI" w:hAnsi="Segoe UI" w:cs="Segoe UI"/>
+          <w:sz w:val="18"/>
+          <w:szCs w:val="18"/>
+        </w:rPr>
+        <w:t>junit.framework.TestCase</w:t>
+      </w:r>
+      <w:proofErr w:type="spellEnd"/>
+      <w:r>
+        <w:rPr>
+          <w:rFonts w:ascii="Segoe UI" w:hAnsi="Segoe UI" w:cs="Segoe UI"/>
+          <w:sz w:val="18"/>
+          <w:szCs w:val="18"/>
+        </w:rPr>
+        <w:t>;</w:t>
+      </w:r>
+    </w:p>
+    <w:p>
+      <w:pPr>
+        <w:rPr>
+          <w:rFonts w:ascii="Segoe UI" w:hAnsi="Segoe UI" w:cs="Segoe UI"/>
+          <w:sz w:val="18"/>
+          <w:szCs w:val="18"/>
+        </w:rPr>
+      </w:pPr>
+    </w:p>
+    <w:p>
+      <w:pPr>
+        <w:rPr>
+          <w:rFonts w:ascii="Segoe UI" w:hAnsi="Segoe UI" w:cs="Segoe UI"/>
+          <w:sz w:val="18"/>
+          <w:szCs w:val="18"/>
+        </w:rPr>
+      </w:pPr>
+      <w:proofErr w:type="spellStart"/>
+      <w:proofErr w:type="gramStart"/>
+      <w:r>
+        <w:rPr>
+          <w:rFonts w:ascii="Segoe UI" w:hAnsi="Segoe UI" w:cs="Segoe UI"/>
+          <w:sz w:val="18"/>
+          <w:szCs w:val="18"/>
+        </w:rPr>
+        <w:t>class</w:t>
+      </w:r>
+      <w:proofErr w:type="spellEnd"/>
+      <w:proofErr w:type="gramEnd"/>
+      <w:r>
+        <w:rPr>
+          <w:rFonts w:ascii="Segoe UI" w:hAnsi="Segoe UI" w:cs="Segoe UI"/>
+          <w:sz w:val="18"/>
+          <w:szCs w:val="18"/>
+        </w:rPr>
+        <w:t xml:space="preserve"> </w:t>
+      </w:r>
+      <w:proofErr w:type="spellStart"/>
+      <w:r>
+        <w:rPr>
+          <w:rFonts w:ascii="Segoe UI" w:hAnsi="Segoe UI" w:cs="Segoe UI"/>
+          <w:sz w:val="18"/>
+          <w:szCs w:val="18"/>
+        </w:rPr>
+        <w:t>JUNITteste</w:t>
+      </w:r>
+      <w:proofErr w:type="spellEnd"/>
+      <w:r>
+        <w:rPr>
+          <w:rFonts w:ascii="Segoe UI" w:hAnsi="Segoe UI" w:cs="Segoe UI"/>
+          <w:sz w:val="18"/>
+          <w:szCs w:val="18"/>
+        </w:rPr>
+        <w:t xml:space="preserve"> </w:t>
+      </w:r>
+      <w:proofErr w:type="spellStart"/>
+      <w:r>
+        <w:rPr>
+          <w:rFonts w:ascii="Segoe UI" w:hAnsi="Segoe UI" w:cs="Segoe UI"/>
+          <w:sz w:val="18"/>
+          <w:szCs w:val="18"/>
+        </w:rPr>
+        <w:t>extends</w:t>
+      </w:r>
+      <w:proofErr w:type="spellEnd"/>
+      <w:r>
+        <w:rPr>
+          <w:rFonts w:ascii="Segoe UI" w:hAnsi="Segoe UI" w:cs="Segoe UI"/>
+          <w:sz w:val="18"/>
+          <w:szCs w:val="18"/>
+        </w:rPr>
+        <w:t xml:space="preserve"> </w:t>
+      </w:r>
+      <w:proofErr w:type="spellStart"/>
+      <w:r>
+        <w:rPr>
+          <w:rFonts w:ascii="Segoe UI" w:hAnsi="Segoe UI" w:cs="Segoe UI"/>
+          <w:sz w:val="18"/>
+          <w:szCs w:val="18"/>
+        </w:rPr>
+        <w:t>TestCase</w:t>
+      </w:r>
+      <w:proofErr w:type="spellEnd"/>
+      <w:r>
+        <w:rPr>
+          <w:rFonts w:ascii="Segoe UI" w:hAnsi="Segoe UI" w:cs="Segoe UI"/>
+          <w:sz w:val="18"/>
+          <w:szCs w:val="18"/>
+        </w:rPr>
+        <w:t xml:space="preserve"> {</w:t>
+      </w:r>
+    </w:p>
+    <w:p>
+      <w:pPr>
+        <w:rPr>
+          <w:rFonts w:ascii="Segoe UI" w:hAnsi="Segoe UI" w:cs="Segoe UI"/>
+          <w:sz w:val="18"/>
+          <w:szCs w:val="18"/>
+        </w:rPr>
+      </w:pPr>
+    </w:p>
+    <w:p>
+      <w:pPr>
+        <w:rPr>
+          <w:rFonts w:ascii="Segoe UI" w:hAnsi="Segoe UI" w:cs="Segoe UI"/>
+          <w:sz w:val="18"/>
+          <w:szCs w:val="18"/>
+        </w:rPr>
+      </w:pPr>
+      <w:r>
+        <w:rPr>
+          <w:rFonts w:ascii="Segoe UI" w:hAnsi="Segoe UI" w:cs="Segoe UI"/>
+          <w:sz w:val="18"/>
+          <w:szCs w:val="18"/>
+        </w:rPr>
+        <w:tab/>
+        <w:t>@Test</w:t>
+      </w:r>
+    </w:p>
+    <w:p>
+      <w:pPr>
+        <w:rPr>
+          <w:rFonts w:ascii="Segoe UI" w:hAnsi="Segoe UI" w:cs="Segoe UI"/>
+          <w:sz w:val="18"/>
+          <w:szCs w:val="18"/>
+        </w:rPr>
+      </w:pPr>
+      <w:r>
+        <w:rPr>
+          <w:rFonts w:ascii="Segoe UI" w:hAnsi="Segoe UI" w:cs="Segoe UI"/>
+          <w:sz w:val="18"/>
+          <w:szCs w:val="18"/>
+        </w:rPr>
+        <w:tab/>
+      </w:r>
+      <w:proofErr w:type="spellStart"/>
+      <w:proofErr w:type="gramStart"/>
+      <w:r>
+        <w:rPr>
+          <w:rFonts w:ascii="Segoe UI" w:hAnsi="Segoe UI" w:cs="Segoe UI"/>
+          <w:sz w:val="18"/>
+          <w:szCs w:val="18"/>
+        </w:rPr>
+        <w:t>void</w:t>
+      </w:r>
+      <w:proofErr w:type="spellEnd"/>
+      <w:proofErr w:type="gramEnd"/>
+      <w:r>
+        <w:rPr>
+          <w:rFonts w:ascii="Segoe UI" w:hAnsi="Segoe UI" w:cs="Segoe UI"/>
+          <w:sz w:val="18"/>
+          <w:szCs w:val="18"/>
+        </w:rPr>
+        <w:t xml:space="preserve"> </w:t>
+      </w:r>
+      <w:proofErr w:type="spellStart"/>
+      <w:r>
+        <w:rPr>
+          <w:rFonts w:ascii="Segoe UI" w:hAnsi="Segoe UI" w:cs="Segoe UI"/>
+          <w:sz w:val="18"/>
+          <w:szCs w:val="18"/>
+        </w:rPr>
+        <w:t>testeCondenacaoMutua</w:t>
+      </w:r>
+      <w:proofErr w:type="spellEnd"/>
+      <w:r>
+        <w:rPr>
+          <w:rFonts w:ascii="Segoe UI" w:hAnsi="Segoe UI" w:cs="Segoe UI"/>
+          <w:sz w:val="18"/>
+          <w:szCs w:val="18"/>
+        </w:rPr>
+        <w:t>() {</w:t>
+      </w:r>
+    </w:p>
+    <w:p>
+      <w:pPr>
+        <w:rPr>
+          <w:rFonts w:ascii="Segoe UI" w:hAnsi="Segoe UI" w:cs="Segoe UI"/>
+          <w:sz w:val="18"/>
+          <w:szCs w:val="18"/>
+        </w:rPr>
+      </w:pPr>
+      <w:r>
+        <w:rPr>
+          <w:rFonts w:ascii="Segoe UI" w:hAnsi="Segoe UI" w:cs="Segoe UI"/>
+          <w:sz w:val="18"/>
+          <w:szCs w:val="18"/>
+        </w:rPr>
+        <w:tab/>
+      </w:r>
+      <w:r>
+        <w:rPr>
+          <w:rFonts w:ascii="Segoe UI" w:hAnsi="Segoe UI" w:cs="Segoe UI"/>
+          <w:sz w:val="18"/>
+          <w:szCs w:val="18"/>
+        </w:rPr>
+        <w:tab/>
+      </w:r>
+      <w:proofErr w:type="spellStart"/>
+      <w:r>
+        <w:rPr>
+          <w:rFonts w:ascii="Segoe UI" w:hAnsi="Segoe UI" w:cs="Segoe UI"/>
+          <w:sz w:val="18"/>
+          <w:szCs w:val="18"/>
+        </w:rPr>
+        <w:t>String</w:t>
+      </w:r>
+      <w:proofErr w:type="spellEnd"/>
+      <w:r>
+        <w:rPr>
+          <w:rFonts w:ascii="Segoe UI" w:hAnsi="Segoe UI" w:cs="Segoe UI"/>
+          <w:sz w:val="18"/>
+          <w:szCs w:val="18"/>
+        </w:rPr>
+        <w:t xml:space="preserve"> </w:t>
+      </w:r>
+      <w:proofErr w:type="spellStart"/>
+      <w:r>
+        <w:rPr>
+          <w:rFonts w:ascii="Segoe UI" w:hAnsi="Segoe UI" w:cs="Segoe UI"/>
+          <w:sz w:val="18"/>
+          <w:szCs w:val="18"/>
+        </w:rPr>
+        <w:t>respostaPrisioneiroA</w:t>
+      </w:r>
+      <w:proofErr w:type="spellEnd"/>
+      <w:r>
+        <w:rPr>
+          <w:rFonts w:ascii="Segoe UI" w:hAnsi="Segoe UI" w:cs="Segoe UI"/>
+          <w:sz w:val="18"/>
+          <w:szCs w:val="18"/>
+        </w:rPr>
+        <w:t xml:space="preserve"> = "Culpado";</w:t>
+      </w:r>
+    </w:p>
+    <w:p>
+      <w:pPr>
+        <w:rPr>
+          <w:rFonts w:ascii="Segoe UI" w:hAnsi="Segoe UI" w:cs="Segoe UI"/>
+          <w:sz w:val="18"/>
+          <w:szCs w:val="18"/>
+        </w:rPr>
+      </w:pPr>
+      <w:r>
+        <w:rPr>
+          <w:rFonts w:ascii="Segoe UI" w:hAnsi="Segoe UI" w:cs="Segoe UI"/>
+          <w:sz w:val="18"/>
+          <w:szCs w:val="18"/>
+        </w:rPr>
+        <w:tab/>
+      </w:r>
+      <w:r>
+        <w:rPr>
+          <w:rFonts w:ascii="Segoe UI" w:hAnsi="Segoe UI" w:cs="Segoe UI"/>
+          <w:sz w:val="18"/>
+          <w:szCs w:val="18"/>
+        </w:rPr>
+        <w:tab/>
+      </w:r>
+      <w:proofErr w:type="spellStart"/>
+      <w:r>
+        <w:rPr>
+          <w:rFonts w:ascii="Segoe UI" w:hAnsi="Segoe UI" w:cs="Segoe UI"/>
+          <w:sz w:val="18"/>
+          <w:szCs w:val="18"/>
+        </w:rPr>
+        <w:t>String</w:t>
+      </w:r>
+      <w:proofErr w:type="spellEnd"/>
+      <w:r>
+        <w:rPr>
+          <w:rFonts w:ascii="Segoe UI" w:hAnsi="Segoe UI" w:cs="Segoe UI"/>
+          <w:sz w:val="18"/>
+          <w:szCs w:val="18"/>
+        </w:rPr>
+        <w:t xml:space="preserve"> </w:t>
+      </w:r>
+      <w:proofErr w:type="spellStart"/>
+      <w:r>
+        <w:rPr>
+          <w:rFonts w:ascii="Segoe UI" w:hAnsi="Segoe UI" w:cs="Segoe UI"/>
+          <w:sz w:val="18"/>
+          <w:szCs w:val="18"/>
+        </w:rPr>
+        <w:t>respostaPrisioneiroB</w:t>
+      </w:r>
+      <w:proofErr w:type="spellEnd"/>
+      <w:r>
+        <w:rPr>
+          <w:rFonts w:ascii="Segoe UI" w:hAnsi="Segoe UI" w:cs="Segoe UI"/>
+          <w:sz w:val="18"/>
+          <w:szCs w:val="18"/>
+        </w:rPr>
+        <w:t xml:space="preserve"> = "Culpado";</w:t>
+      </w:r>
+    </w:p>
+    <w:p>
+      <w:pPr>
+        <w:rPr>
+          <w:rFonts w:ascii="Segoe UI" w:hAnsi="Segoe UI" w:cs="Segoe UI"/>
+          <w:sz w:val="18"/>
+          <w:szCs w:val="18"/>
+        </w:rPr>
+      </w:pPr>
+      <w:r>
+        <w:rPr>
+          <w:rFonts w:ascii="Segoe UI" w:hAnsi="Segoe UI" w:cs="Segoe UI"/>
+          <w:sz w:val="18"/>
+          <w:szCs w:val="18"/>
+        </w:rPr>
+        <w:tab/>
+      </w:r>
+      <w:r>
+        <w:rPr>
+          <w:rFonts w:ascii="Segoe UI" w:hAnsi="Segoe UI" w:cs="Segoe UI"/>
+          <w:sz w:val="18"/>
+          <w:szCs w:val="18"/>
+        </w:rPr>
+        <w:tab/>
+      </w:r>
+      <w:proofErr w:type="spellStart"/>
+      <w:r>
+        <w:rPr>
+          <w:rFonts w:ascii="Segoe UI" w:hAnsi="Segoe UI" w:cs="Segoe UI"/>
+          <w:sz w:val="18"/>
+          <w:szCs w:val="18"/>
+        </w:rPr>
+        <w:t>JulgamentoPrisioneiro</w:t>
+      </w:r>
+      <w:proofErr w:type="spellEnd"/>
+      <w:r>
+        <w:rPr>
+          <w:rFonts w:ascii="Segoe UI" w:hAnsi="Segoe UI" w:cs="Segoe UI"/>
+          <w:sz w:val="18"/>
+          <w:szCs w:val="18"/>
+        </w:rPr>
+        <w:t xml:space="preserve"> </w:t>
+      </w:r>
+      <w:proofErr w:type="spellStart"/>
+      <w:r>
+        <w:rPr>
+          <w:rFonts w:ascii="Segoe UI" w:hAnsi="Segoe UI" w:cs="Segoe UI"/>
+          <w:sz w:val="18"/>
+          <w:szCs w:val="18"/>
+        </w:rPr>
+        <w:t>julg</w:t>
+      </w:r>
+      <w:proofErr w:type="spellEnd"/>
+      <w:r>
+        <w:rPr>
+          <w:rFonts w:ascii="Segoe UI" w:hAnsi="Segoe UI" w:cs="Segoe UI"/>
+          <w:sz w:val="18"/>
+          <w:szCs w:val="18"/>
+        </w:rPr>
+        <w:t xml:space="preserve"> = new </w:t>
+      </w:r>
+      <w:proofErr w:type="spellStart"/>
+      <w:proofErr w:type="gramStart"/>
+      <w:r>
+        <w:rPr>
+          <w:rFonts w:ascii="Segoe UI" w:hAnsi="Segoe UI" w:cs="Segoe UI"/>
+          <w:sz w:val="18"/>
+          <w:szCs w:val="18"/>
+        </w:rPr>
+        <w:t>JulgamentoPrisioneiro</w:t>
+      </w:r>
+      <w:proofErr w:type="spellEnd"/>
+      <w:r>
+        <w:rPr>
+          <w:rFonts w:ascii="Segoe UI" w:hAnsi="Segoe UI" w:cs="Segoe UI"/>
+          <w:sz w:val="18"/>
+          <w:szCs w:val="18"/>
+        </w:rPr>
+        <w:t>(</w:t>
+      </w:r>
+      <w:proofErr w:type="gramEnd"/>
+      <w:r>
+        <w:rPr>
+          <w:rFonts w:ascii="Segoe UI" w:hAnsi="Segoe UI" w:cs="Segoe UI"/>
+          <w:sz w:val="18"/>
+          <w:szCs w:val="18"/>
+        </w:rPr>
+        <w:t>);</w:t>
+      </w:r>
+    </w:p>
+    <w:p>
+      <w:pPr>
+        <w:rPr>
+          <w:rFonts w:ascii="Segoe UI" w:hAnsi="Segoe UI" w:cs="Segoe UI"/>
+          <w:sz w:val="18"/>
+          <w:szCs w:val="18"/>
+        </w:rPr>
+      </w:pPr>
+      <w:r>
+        <w:rPr>
+          <w:rFonts w:ascii="Segoe UI" w:hAnsi="Segoe UI" w:cs="Segoe UI"/>
+          <w:sz w:val="18"/>
+          <w:szCs w:val="18"/>
+        </w:rPr>
+        <w:tab/>
+      </w:r>
+      <w:r>
+        <w:rPr>
+          <w:rFonts w:ascii="Segoe UI" w:hAnsi="Segoe UI" w:cs="Segoe UI"/>
+          <w:sz w:val="18"/>
+          <w:szCs w:val="18"/>
+        </w:rPr>
+        <w:tab/>
+      </w:r>
+      <w:proofErr w:type="spellStart"/>
+      <w:proofErr w:type="gramStart"/>
+      <w:r>
+        <w:rPr>
+          <w:rFonts w:ascii="Segoe UI" w:hAnsi="Segoe UI" w:cs="Segoe UI"/>
+          <w:sz w:val="18"/>
+          <w:szCs w:val="18"/>
+        </w:rPr>
+        <w:t>int</w:t>
+      </w:r>
+      <w:proofErr w:type="spellEnd"/>
+      <w:proofErr w:type="gramEnd"/>
+      <w:r>
+        <w:rPr>
+          <w:rFonts w:ascii="Segoe UI" w:hAnsi="Segoe UI" w:cs="Segoe UI"/>
+          <w:sz w:val="18"/>
+          <w:szCs w:val="18"/>
+        </w:rPr>
+        <w:t xml:space="preserve"> </w:t>
+      </w:r>
+      <w:proofErr w:type="spellStart"/>
+      <w:r>
+        <w:rPr>
+          <w:rFonts w:ascii="Segoe UI" w:hAnsi="Segoe UI" w:cs="Segoe UI"/>
+          <w:sz w:val="18"/>
+          <w:szCs w:val="18"/>
+        </w:rPr>
+        <w:t>resultuadoEsperado</w:t>
+      </w:r>
+      <w:proofErr w:type="spellEnd"/>
+      <w:r>
+        <w:rPr>
+          <w:rFonts w:ascii="Segoe UI" w:hAnsi="Segoe UI" w:cs="Segoe UI"/>
+          <w:sz w:val="18"/>
+          <w:szCs w:val="18"/>
+        </w:rPr>
+        <w:t xml:space="preserve"> = 5;</w:t>
+      </w:r>
+    </w:p>
+    <w:p>
+      <w:pPr>
+        <w:rPr>
+          <w:rFonts w:ascii="Segoe UI" w:hAnsi="Segoe UI" w:cs="Segoe UI"/>
+          <w:sz w:val="18"/>
+          <w:szCs w:val="18"/>
+        </w:rPr>
+      </w:pPr>
+      <w:r>
+        <w:rPr>
+          <w:rFonts w:ascii="Segoe UI" w:hAnsi="Segoe UI" w:cs="Segoe UI"/>
+          <w:sz w:val="18"/>
+          <w:szCs w:val="18"/>
+        </w:rPr>
+        <w:tab/>
+      </w:r>
+      <w:r>
+        <w:rPr>
+          <w:rFonts w:ascii="Segoe UI" w:hAnsi="Segoe UI" w:cs="Segoe UI"/>
+          <w:sz w:val="18"/>
+          <w:szCs w:val="18"/>
+        </w:rPr>
+        <w:tab/>
+      </w:r>
+      <w:proofErr w:type="spellStart"/>
+      <w:proofErr w:type="gramStart"/>
+      <w:r>
+        <w:rPr>
+          <w:rFonts w:ascii="Segoe UI" w:hAnsi="Segoe UI" w:cs="Segoe UI"/>
+          <w:sz w:val="18"/>
+          <w:szCs w:val="18"/>
+        </w:rPr>
+        <w:t>int</w:t>
+      </w:r>
+      <w:proofErr w:type="spellEnd"/>
+      <w:proofErr w:type="gramEnd"/>
+      <w:r>
+        <w:rPr>
+          <w:rFonts w:ascii="Segoe UI" w:hAnsi="Segoe UI" w:cs="Segoe UI"/>
+          <w:sz w:val="18"/>
+          <w:szCs w:val="18"/>
+        </w:rPr>
+        <w:t xml:space="preserve"> </w:t>
+      </w:r>
+      <w:proofErr w:type="spellStart"/>
+      <w:r>
+        <w:rPr>
+          <w:rFonts w:ascii="Segoe UI" w:hAnsi="Segoe UI" w:cs="Segoe UI"/>
+          <w:sz w:val="18"/>
+          <w:szCs w:val="18"/>
+        </w:rPr>
+        <w:t>resultadoReal</w:t>
+      </w:r>
+      <w:proofErr w:type="spellEnd"/>
+      <w:r>
+        <w:rPr>
+          <w:rFonts w:ascii="Segoe UI" w:hAnsi="Segoe UI" w:cs="Segoe UI"/>
+          <w:sz w:val="18"/>
+          <w:szCs w:val="18"/>
+        </w:rPr>
+        <w:t xml:space="preserve"> = </w:t>
+      </w:r>
+      <w:proofErr w:type="spellStart"/>
+      <w:r>
+        <w:rPr>
+          <w:rFonts w:ascii="Segoe UI" w:hAnsi="Segoe UI" w:cs="Segoe UI"/>
+          <w:sz w:val="18"/>
+          <w:szCs w:val="18"/>
+        </w:rPr>
+        <w:t>julg.calculaPena</w:t>
+      </w:r>
+      <w:proofErr w:type="spellEnd"/>
+      <w:r>
+        <w:rPr>
+          <w:rFonts w:ascii="Segoe UI" w:hAnsi="Segoe UI" w:cs="Segoe UI"/>
+          <w:sz w:val="18"/>
+          <w:szCs w:val="18"/>
+        </w:rPr>
+        <w:t>(</w:t>
+      </w:r>
+      <w:proofErr w:type="spellStart"/>
+      <w:r>
+        <w:rPr>
+          <w:rFonts w:ascii="Segoe UI" w:hAnsi="Segoe UI" w:cs="Segoe UI"/>
+          <w:sz w:val="18"/>
+          <w:szCs w:val="18"/>
+        </w:rPr>
+        <w:t>respostaPrisioneiroA,respostaPrisioneiroB</w:t>
+      </w:r>
+      <w:proofErr w:type="spellEnd"/>
+      <w:r>
+        <w:rPr>
+          <w:rFonts w:ascii="Segoe UI" w:hAnsi="Segoe UI" w:cs="Segoe UI"/>
+          <w:sz w:val="18"/>
+          <w:szCs w:val="18"/>
+        </w:rPr>
+        <w:t>);</w:t>
+      </w:r>
+    </w:p>
+    <w:p>
+      <w:pPr>
+        <w:rPr>
+          <w:rFonts w:ascii="Segoe UI" w:hAnsi="Segoe UI" w:cs="Segoe UI"/>
+          <w:sz w:val="18"/>
+          <w:szCs w:val="18"/>
+        </w:rPr>
+      </w:pPr>
+      <w:r>
+        <w:rPr>
+          <w:rFonts w:ascii="Segoe UI" w:hAnsi="Segoe UI" w:cs="Segoe UI"/>
+          <w:sz w:val="18"/>
+          <w:szCs w:val="18"/>
+        </w:rPr>
+        <w:tab/>
+      </w:r>
+      <w:r>
+        <w:rPr>
+          <w:rFonts w:ascii="Segoe UI" w:hAnsi="Segoe UI" w:cs="Segoe UI"/>
+          <w:sz w:val="18"/>
+          <w:szCs w:val="18"/>
+        </w:rPr>
+        <w:tab/>
+      </w:r>
+      <w:proofErr w:type="spellStart"/>
+      <w:proofErr w:type="gramStart"/>
+      <w:r>
+        <w:rPr>
+          <w:rFonts w:ascii="Segoe UI" w:hAnsi="Segoe UI" w:cs="Segoe UI"/>
+          <w:sz w:val="18"/>
+          <w:szCs w:val="18"/>
+        </w:rPr>
+        <w:t>assertEquals</w:t>
+      </w:r>
+      <w:proofErr w:type="spellEnd"/>
+      <w:r>
+        <w:rPr>
+          <w:rFonts w:ascii="Segoe UI" w:hAnsi="Segoe UI" w:cs="Segoe UI"/>
+          <w:sz w:val="18"/>
+          <w:szCs w:val="18"/>
+        </w:rPr>
+        <w:t>(</w:t>
+      </w:r>
+      <w:proofErr w:type="spellStart"/>
+      <w:proofErr w:type="gramEnd"/>
+      <w:r>
+        <w:rPr>
+          <w:rFonts w:ascii="Segoe UI" w:hAnsi="Segoe UI" w:cs="Segoe UI"/>
+          <w:sz w:val="18"/>
+          <w:szCs w:val="18"/>
+        </w:rPr>
+        <w:t>resultuadoEsperado</w:t>
+      </w:r>
+      <w:proofErr w:type="spellEnd"/>
+      <w:r>
+        <w:rPr>
+          <w:rFonts w:ascii="Segoe UI" w:hAnsi="Segoe UI" w:cs="Segoe UI"/>
+          <w:sz w:val="18"/>
+          <w:szCs w:val="18"/>
+        </w:rPr>
+        <w:t xml:space="preserve">, </w:t>
+      </w:r>
+      <w:proofErr w:type="spellStart"/>
+      <w:r>
+        <w:rPr>
+          <w:rFonts w:ascii="Segoe UI" w:hAnsi="Segoe UI" w:cs="Segoe UI"/>
+          <w:sz w:val="18"/>
+          <w:szCs w:val="18"/>
+        </w:rPr>
+        <w:t>resultadoReal</w:t>
+      </w:r>
+      <w:proofErr w:type="spellEnd"/>
+      <w:r>
+        <w:rPr>
+          <w:rFonts w:ascii="Segoe UI" w:hAnsi="Segoe UI" w:cs="Segoe UI"/>
+          <w:sz w:val="18"/>
+          <w:szCs w:val="18"/>
+        </w:rPr>
+        <w:t>);</w:t>
+      </w:r>
+    </w:p>
+    <w:p>
+      <w:pPr>
+        <w:rPr>
+          <w:rFonts w:ascii="Segoe UI" w:hAnsi="Segoe UI" w:cs="Segoe UI"/>
+          <w:sz w:val="18"/>
+          <w:szCs w:val="18"/>
+        </w:rPr>
+      </w:pPr>
+      <w:r>
+        <w:rPr>
+          <w:rFonts w:ascii="Segoe UI" w:hAnsi="Segoe UI" w:cs="Segoe UI"/>
+          <w:sz w:val="18"/>
+          <w:szCs w:val="18"/>
+        </w:rPr>
+        <w:tab/>
+        <w:t>}</w:t>
+      </w:r>
+    </w:p>
+    <w:p>
+      <w:pPr>
+        <w:rPr>
+          <w:rFonts w:ascii="Segoe UI" w:hAnsi="Segoe UI" w:cs="Segoe UI"/>
+          <w:sz w:val="18"/>
+          <w:szCs w:val="18"/>
+        </w:rPr>
+      </w:pPr>
+      <w:r>
+        <w:rPr>
+          <w:rFonts w:ascii="Segoe UI" w:hAnsi="Segoe UI" w:cs="Segoe UI"/>
+          <w:sz w:val="18"/>
+          <w:szCs w:val="18"/>
+        </w:rPr>
+        <w:tab/>
+      </w:r>
+    </w:p>
+    <w:p>
+      <w:pPr>
+        <w:rPr>
+          <w:rFonts w:ascii="Segoe UI" w:hAnsi="Segoe UI" w:cs="Segoe UI"/>
+          <w:sz w:val="18"/>
+          <w:szCs w:val="18"/>
+        </w:rPr>
+      </w:pPr>
+      <w:r>
+        <w:rPr>
+          <w:rFonts w:ascii="Segoe UI" w:hAnsi="Segoe UI" w:cs="Segoe UI"/>
+          <w:sz w:val="18"/>
+          <w:szCs w:val="18"/>
+        </w:rPr>
+        <w:tab/>
+        <w:t>@Test</w:t>
+      </w:r>
+    </w:p>
+    <w:p>
+      <w:pPr>
+        <w:rPr>
+          <w:rFonts w:ascii="Segoe UI" w:hAnsi="Segoe UI" w:cs="Segoe UI"/>
+          <w:sz w:val="18"/>
+          <w:szCs w:val="18"/>
+        </w:rPr>
+      </w:pPr>
+      <w:r>
+        <w:rPr>
+          <w:rFonts w:ascii="Segoe UI" w:hAnsi="Segoe UI" w:cs="Segoe UI"/>
+          <w:sz w:val="18"/>
+          <w:szCs w:val="18"/>
+        </w:rPr>
+        <w:tab/>
+      </w:r>
+      <w:proofErr w:type="spellStart"/>
+      <w:proofErr w:type="gramStart"/>
+      <w:r>
+        <w:rPr>
+          <w:rFonts w:ascii="Segoe UI" w:hAnsi="Segoe UI" w:cs="Segoe UI"/>
+          <w:sz w:val="18"/>
+          <w:szCs w:val="18"/>
+        </w:rPr>
+        <w:t>void</w:t>
+      </w:r>
+      <w:proofErr w:type="spellEnd"/>
+      <w:proofErr w:type="gramEnd"/>
+      <w:r>
+        <w:rPr>
+          <w:rFonts w:ascii="Segoe UI" w:hAnsi="Segoe UI" w:cs="Segoe UI"/>
+          <w:sz w:val="18"/>
+          <w:szCs w:val="18"/>
+        </w:rPr>
+        <w:t xml:space="preserve"> </w:t>
+      </w:r>
+      <w:proofErr w:type="spellStart"/>
+      <w:r>
+        <w:rPr>
+          <w:rFonts w:ascii="Segoe UI" w:hAnsi="Segoe UI" w:cs="Segoe UI"/>
+          <w:sz w:val="18"/>
+          <w:szCs w:val="18"/>
+        </w:rPr>
+        <w:t>testeCondenacaoIndividual</w:t>
+      </w:r>
+      <w:proofErr w:type="spellEnd"/>
+      <w:r>
+        <w:rPr>
+          <w:rFonts w:ascii="Segoe UI" w:hAnsi="Segoe UI" w:cs="Segoe UI"/>
+          <w:sz w:val="18"/>
+          <w:szCs w:val="18"/>
+        </w:rPr>
+        <w:t>() {</w:t>
+      </w:r>
+    </w:p>
+    <w:p>
+      <w:pPr>
+        <w:rPr>
+          <w:rFonts w:ascii="Segoe UI" w:hAnsi="Segoe UI" w:cs="Segoe UI"/>
+          <w:sz w:val="18"/>
+          <w:szCs w:val="18"/>
+        </w:rPr>
+      </w:pPr>
+      <w:r>
+        <w:rPr>
+          <w:rFonts w:ascii="Segoe UI" w:hAnsi="Segoe UI" w:cs="Segoe UI"/>
+          <w:sz w:val="18"/>
+          <w:szCs w:val="18"/>
+        </w:rPr>
+        <w:tab/>
+      </w:r>
+      <w:r>
+        <w:rPr>
+          <w:rFonts w:ascii="Segoe UI" w:hAnsi="Segoe UI" w:cs="Segoe UI"/>
+          <w:sz w:val="18"/>
+          <w:szCs w:val="18"/>
+        </w:rPr>
+        <w:tab/>
+      </w:r>
+      <w:proofErr w:type="spellStart"/>
+      <w:r>
+        <w:rPr>
+          <w:rFonts w:ascii="Segoe UI" w:hAnsi="Segoe UI" w:cs="Segoe UI"/>
+          <w:sz w:val="18"/>
+          <w:szCs w:val="18"/>
+        </w:rPr>
+        <w:t>String</w:t>
+      </w:r>
+      <w:proofErr w:type="spellEnd"/>
+      <w:r>
+        <w:rPr>
+          <w:rFonts w:ascii="Segoe UI" w:hAnsi="Segoe UI" w:cs="Segoe UI"/>
+          <w:sz w:val="18"/>
+          <w:szCs w:val="18"/>
+        </w:rPr>
+        <w:t xml:space="preserve"> </w:t>
+      </w:r>
+      <w:proofErr w:type="spellStart"/>
+      <w:r>
+        <w:rPr>
+          <w:rFonts w:ascii="Segoe UI" w:hAnsi="Segoe UI" w:cs="Segoe UI"/>
+          <w:sz w:val="18"/>
+          <w:szCs w:val="18"/>
+        </w:rPr>
+        <w:t>respostaPrisioneiroA</w:t>
+      </w:r>
+      <w:proofErr w:type="spellEnd"/>
+      <w:r>
+        <w:rPr>
+          <w:rFonts w:ascii="Segoe UI" w:hAnsi="Segoe UI" w:cs="Segoe UI"/>
+          <w:sz w:val="18"/>
+          <w:szCs w:val="18"/>
+        </w:rPr>
+        <w:t xml:space="preserve"> = "Culpado";</w:t>
+      </w:r>
+    </w:p>
+    <w:p>
+      <w:pPr>
+        <w:rPr>
+          <w:rFonts w:ascii="Segoe UI" w:hAnsi="Segoe UI" w:cs="Segoe UI"/>
+          <w:sz w:val="18"/>
+          <w:szCs w:val="18"/>
+        </w:rPr>
+      </w:pPr>
+      <w:r>
+        <w:rPr>
+          <w:rFonts w:ascii="Segoe UI" w:hAnsi="Segoe UI" w:cs="Segoe UI"/>
+          <w:sz w:val="18"/>
+          <w:szCs w:val="18"/>
+        </w:rPr>
+        <w:tab/>
+      </w:r>
+      <w:r>
+        <w:rPr>
+          <w:rFonts w:ascii="Segoe UI" w:hAnsi="Segoe UI" w:cs="Segoe UI"/>
+          <w:sz w:val="18"/>
+          <w:szCs w:val="18"/>
+        </w:rPr>
+        <w:tab/>
+      </w:r>
+      <w:proofErr w:type="spellStart"/>
+      <w:r>
+        <w:rPr>
+          <w:rFonts w:ascii="Segoe UI" w:hAnsi="Segoe UI" w:cs="Segoe UI"/>
+          <w:sz w:val="18"/>
+          <w:szCs w:val="18"/>
+        </w:rPr>
+        <w:t>String</w:t>
+      </w:r>
+      <w:proofErr w:type="spellEnd"/>
+      <w:r>
+        <w:rPr>
+          <w:rFonts w:ascii="Segoe UI" w:hAnsi="Segoe UI" w:cs="Segoe UI"/>
+          <w:sz w:val="18"/>
+          <w:szCs w:val="18"/>
+        </w:rPr>
+        <w:t xml:space="preserve"> </w:t>
+      </w:r>
+      <w:proofErr w:type="spellStart"/>
+      <w:r>
+        <w:rPr>
+          <w:rFonts w:ascii="Segoe UI" w:hAnsi="Segoe UI" w:cs="Segoe UI"/>
+          <w:sz w:val="18"/>
+          <w:szCs w:val="18"/>
+        </w:rPr>
+        <w:t>respostaPrisioneiroB</w:t>
+      </w:r>
+      <w:proofErr w:type="spellEnd"/>
+      <w:r>
+        <w:rPr>
+          <w:rFonts w:ascii="Segoe UI" w:hAnsi="Segoe UI" w:cs="Segoe UI"/>
+          <w:sz w:val="18"/>
+          <w:szCs w:val="18"/>
+        </w:rPr>
+        <w:t xml:space="preserve"> = "Inocente";</w:t>
+      </w:r>
+    </w:p>
+    <w:p>
+      <w:pPr>
+        <w:rPr>
+          <w:rFonts w:ascii="Segoe UI" w:hAnsi="Segoe UI" w:cs="Segoe UI"/>
+          <w:sz w:val="18"/>
+          <w:szCs w:val="18"/>
+        </w:rPr>
+      </w:pPr>
+      <w:r>
+        <w:rPr>
+          <w:rFonts w:ascii="Segoe UI" w:hAnsi="Segoe UI" w:cs="Segoe UI"/>
+          <w:sz w:val="18"/>
+          <w:szCs w:val="18"/>
+        </w:rPr>
+        <w:lastRenderedPageBreak/>
+        <w:tab/>
+      </w:r>
+      <w:r>
+        <w:rPr>
+          <w:rFonts w:ascii="Segoe UI" w:hAnsi="Segoe UI" w:cs="Segoe UI"/>
+          <w:sz w:val="18"/>
+          <w:szCs w:val="18"/>
+        </w:rPr>
+        <w:tab/>
+      </w:r>
+      <w:proofErr w:type="spellStart"/>
+      <w:r>
+        <w:rPr>
+          <w:rFonts w:ascii="Segoe UI" w:hAnsi="Segoe UI" w:cs="Segoe UI"/>
+          <w:sz w:val="18"/>
+          <w:szCs w:val="18"/>
+        </w:rPr>
+        <w:t>JulgamentoPrisioneiro</w:t>
+      </w:r>
+      <w:proofErr w:type="spellEnd"/>
+      <w:r>
+        <w:rPr>
+          <w:rFonts w:ascii="Segoe UI" w:hAnsi="Segoe UI" w:cs="Segoe UI"/>
+          <w:sz w:val="18"/>
+          <w:szCs w:val="18"/>
+        </w:rPr>
+        <w:t xml:space="preserve"> </w:t>
+      </w:r>
+      <w:proofErr w:type="spellStart"/>
+      <w:r>
+        <w:rPr>
+          <w:rFonts w:ascii="Segoe UI" w:hAnsi="Segoe UI" w:cs="Segoe UI"/>
+          <w:sz w:val="18"/>
+          <w:szCs w:val="18"/>
+        </w:rPr>
+        <w:t>julg</w:t>
+      </w:r>
+      <w:proofErr w:type="spellEnd"/>
+      <w:r>
+        <w:rPr>
+          <w:rFonts w:ascii="Segoe UI" w:hAnsi="Segoe UI" w:cs="Segoe UI"/>
+          <w:sz w:val="18"/>
+          <w:szCs w:val="18"/>
+        </w:rPr>
+        <w:t xml:space="preserve"> = new </w:t>
+      </w:r>
+      <w:proofErr w:type="spellStart"/>
+      <w:proofErr w:type="gramStart"/>
+      <w:r>
+        <w:rPr>
+          <w:rFonts w:ascii="Segoe UI" w:hAnsi="Segoe UI" w:cs="Segoe UI"/>
+          <w:sz w:val="18"/>
+          <w:szCs w:val="18"/>
+        </w:rPr>
+        <w:t>JulgamentoPrisioneiro</w:t>
+      </w:r>
+      <w:proofErr w:type="spellEnd"/>
+      <w:r>
+        <w:rPr>
+          <w:rFonts w:ascii="Segoe UI" w:hAnsi="Segoe UI" w:cs="Segoe UI"/>
+          <w:sz w:val="18"/>
+          <w:szCs w:val="18"/>
+        </w:rPr>
+        <w:t>(</w:t>
+      </w:r>
+      <w:proofErr w:type="gramEnd"/>
+      <w:r>
+        <w:rPr>
+          <w:rFonts w:ascii="Segoe UI" w:hAnsi="Segoe UI" w:cs="Segoe UI"/>
+          <w:sz w:val="18"/>
+          <w:szCs w:val="18"/>
+        </w:rPr>
+        <w:t>);</w:t>
+      </w:r>
+    </w:p>
+    <w:p>
+      <w:pPr>
+        <w:rPr>
+          <w:rFonts w:ascii="Segoe UI" w:hAnsi="Segoe UI" w:cs="Segoe UI"/>
+          <w:sz w:val="18"/>
+          <w:szCs w:val="18"/>
+        </w:rPr>
+      </w:pPr>
+      <w:r>
+        <w:rPr>
+          <w:rFonts w:ascii="Segoe UI" w:hAnsi="Segoe UI" w:cs="Segoe UI"/>
+          <w:sz w:val="18"/>
+          <w:szCs w:val="18"/>
+        </w:rPr>
+        <w:tab/>
+      </w:r>
+      <w:r>
+        <w:rPr>
+          <w:rFonts w:ascii="Segoe UI" w:hAnsi="Segoe UI" w:cs="Segoe UI"/>
+          <w:sz w:val="18"/>
+          <w:szCs w:val="18"/>
+        </w:rPr>
+        <w:tab/>
+      </w:r>
+      <w:proofErr w:type="spellStart"/>
+      <w:proofErr w:type="gramStart"/>
+      <w:r>
+        <w:rPr>
+          <w:rFonts w:ascii="Segoe UI" w:hAnsi="Segoe UI" w:cs="Segoe UI"/>
+          <w:sz w:val="18"/>
+          <w:szCs w:val="18"/>
+        </w:rPr>
+        <w:t>int</w:t>
+      </w:r>
+      <w:proofErr w:type="spellEnd"/>
+      <w:proofErr w:type="gramEnd"/>
+      <w:r>
+        <w:rPr>
+          <w:rFonts w:ascii="Segoe UI" w:hAnsi="Segoe UI" w:cs="Segoe UI"/>
+          <w:sz w:val="18"/>
+          <w:szCs w:val="18"/>
+        </w:rPr>
+        <w:t xml:space="preserve"> </w:t>
+      </w:r>
+      <w:proofErr w:type="spellStart"/>
+      <w:r>
+        <w:rPr>
+          <w:rFonts w:ascii="Segoe UI" w:hAnsi="Segoe UI" w:cs="Segoe UI"/>
+          <w:sz w:val="18"/>
+          <w:szCs w:val="18"/>
+        </w:rPr>
+        <w:t>resultuadoEsperado</w:t>
+      </w:r>
+      <w:proofErr w:type="spellEnd"/>
+      <w:r>
+        <w:rPr>
+          <w:rFonts w:ascii="Segoe UI" w:hAnsi="Segoe UI" w:cs="Segoe UI"/>
+          <w:sz w:val="18"/>
+          <w:szCs w:val="18"/>
+        </w:rPr>
+        <w:t xml:space="preserve"> = 10;</w:t>
+      </w:r>
+    </w:p>
+    <w:p>
+      <w:pPr>
+        <w:rPr>
+          <w:rFonts w:ascii="Segoe UI" w:hAnsi="Segoe UI" w:cs="Segoe UI"/>
+          <w:sz w:val="18"/>
+          <w:szCs w:val="18"/>
+        </w:rPr>
+      </w:pPr>
+      <w:r>
+        <w:rPr>
+          <w:rFonts w:ascii="Segoe UI" w:hAnsi="Segoe UI" w:cs="Segoe UI"/>
+          <w:sz w:val="18"/>
+          <w:szCs w:val="18"/>
+        </w:rPr>
+        <w:tab/>
+      </w:r>
+      <w:r>
+        <w:rPr>
+          <w:rFonts w:ascii="Segoe UI" w:hAnsi="Segoe UI" w:cs="Segoe UI"/>
+          <w:sz w:val="18"/>
+          <w:szCs w:val="18"/>
+        </w:rPr>
+        <w:tab/>
+      </w:r>
+      <w:proofErr w:type="spellStart"/>
+      <w:proofErr w:type="gramStart"/>
+      <w:r>
+        <w:rPr>
+          <w:rFonts w:ascii="Segoe UI" w:hAnsi="Segoe UI" w:cs="Segoe UI"/>
+          <w:sz w:val="18"/>
+          <w:szCs w:val="18"/>
+        </w:rPr>
+        <w:t>int</w:t>
+      </w:r>
+      <w:proofErr w:type="spellEnd"/>
+      <w:proofErr w:type="gramEnd"/>
+      <w:r>
+        <w:rPr>
+          <w:rFonts w:ascii="Segoe UI" w:hAnsi="Segoe UI" w:cs="Segoe UI"/>
+          <w:sz w:val="18"/>
+          <w:szCs w:val="18"/>
+        </w:rPr>
+        <w:t xml:space="preserve"> </w:t>
+      </w:r>
+      <w:proofErr w:type="spellStart"/>
+      <w:r>
+        <w:rPr>
+          <w:rFonts w:ascii="Segoe UI" w:hAnsi="Segoe UI" w:cs="Segoe UI"/>
+          <w:sz w:val="18"/>
+          <w:szCs w:val="18"/>
+        </w:rPr>
+        <w:t>resultadoReal</w:t>
+      </w:r>
+      <w:proofErr w:type="spellEnd"/>
+      <w:r>
+        <w:rPr>
+          <w:rFonts w:ascii="Segoe UI" w:hAnsi="Segoe UI" w:cs="Segoe UI"/>
+          <w:sz w:val="18"/>
+          <w:szCs w:val="18"/>
+        </w:rPr>
+        <w:t xml:space="preserve"> = </w:t>
+      </w:r>
+      <w:proofErr w:type="spellStart"/>
+      <w:r>
+        <w:rPr>
+          <w:rFonts w:ascii="Segoe UI" w:hAnsi="Segoe UI" w:cs="Segoe UI"/>
+          <w:sz w:val="18"/>
+          <w:szCs w:val="18"/>
+        </w:rPr>
+        <w:t>julg.calculaPena</w:t>
+      </w:r>
+      <w:proofErr w:type="spellEnd"/>
+      <w:r>
+        <w:rPr>
+          <w:rFonts w:ascii="Segoe UI" w:hAnsi="Segoe UI" w:cs="Segoe UI"/>
+          <w:sz w:val="18"/>
+          <w:szCs w:val="18"/>
+        </w:rPr>
+        <w:t>(</w:t>
+      </w:r>
+      <w:proofErr w:type="spellStart"/>
+      <w:r>
+        <w:rPr>
+          <w:rFonts w:ascii="Segoe UI" w:hAnsi="Segoe UI" w:cs="Segoe UI"/>
+          <w:sz w:val="18"/>
+          <w:szCs w:val="18"/>
+        </w:rPr>
+        <w:t>respostaPrisioneiroA,respostaPrisioneiroB</w:t>
+      </w:r>
+      <w:proofErr w:type="spellEnd"/>
+      <w:r>
+        <w:rPr>
+          <w:rFonts w:ascii="Segoe UI" w:hAnsi="Segoe UI" w:cs="Segoe UI"/>
+          <w:sz w:val="18"/>
+          <w:szCs w:val="18"/>
+        </w:rPr>
+        <w:t>);</w:t>
+      </w:r>
+    </w:p>
+    <w:p>
+      <w:pPr>
+        <w:rPr>
+          <w:rFonts w:ascii="Segoe UI" w:hAnsi="Segoe UI" w:cs="Segoe UI"/>
+          <w:sz w:val="18"/>
+          <w:szCs w:val="18"/>
+        </w:rPr>
+      </w:pPr>
+      <w:r>
+        <w:rPr>
+          <w:rFonts w:ascii="Segoe UI" w:hAnsi="Segoe UI" w:cs="Segoe UI"/>
+          <w:sz w:val="18"/>
+          <w:szCs w:val="18"/>
+        </w:rPr>
+        <w:tab/>
+      </w:r>
+      <w:r>
+        <w:rPr>
+          <w:rFonts w:ascii="Segoe UI" w:hAnsi="Segoe UI" w:cs="Segoe UI"/>
+          <w:sz w:val="18"/>
+          <w:szCs w:val="18"/>
+        </w:rPr>
+        <w:tab/>
+      </w:r>
+      <w:proofErr w:type="spellStart"/>
+      <w:proofErr w:type="gramStart"/>
+      <w:r>
+        <w:rPr>
+          <w:rFonts w:ascii="Segoe UI" w:hAnsi="Segoe UI" w:cs="Segoe UI"/>
+          <w:sz w:val="18"/>
+          <w:szCs w:val="18"/>
+        </w:rPr>
+        <w:t>assertEquals</w:t>
+      </w:r>
+      <w:proofErr w:type="spellEnd"/>
+      <w:r>
+        <w:rPr>
+          <w:rFonts w:ascii="Segoe UI" w:hAnsi="Segoe UI" w:cs="Segoe UI"/>
+          <w:sz w:val="18"/>
+          <w:szCs w:val="18"/>
+        </w:rPr>
+        <w:t>(</w:t>
+      </w:r>
+      <w:proofErr w:type="spellStart"/>
+      <w:proofErr w:type="gramEnd"/>
+      <w:r>
+        <w:rPr>
+          <w:rFonts w:ascii="Segoe UI" w:hAnsi="Segoe UI" w:cs="Segoe UI"/>
+          <w:sz w:val="18"/>
+          <w:szCs w:val="18"/>
+        </w:rPr>
+        <w:t>resultuadoEsperado</w:t>
+      </w:r>
+      <w:proofErr w:type="spellEnd"/>
+      <w:r>
+        <w:rPr>
+          <w:rFonts w:ascii="Segoe UI" w:hAnsi="Segoe UI" w:cs="Segoe UI"/>
+          <w:sz w:val="18"/>
+          <w:szCs w:val="18"/>
+        </w:rPr>
+        <w:t xml:space="preserve">, </w:t>
+      </w:r>
+      <w:proofErr w:type="spellStart"/>
+      <w:r>
+        <w:rPr>
+          <w:rFonts w:ascii="Segoe UI" w:hAnsi="Segoe UI" w:cs="Segoe UI"/>
+          <w:sz w:val="18"/>
+          <w:szCs w:val="18"/>
+        </w:rPr>
+        <w:t>resultadoReal</w:t>
+      </w:r>
+      <w:proofErr w:type="spellEnd"/>
+      <w:r>
+        <w:rPr>
+          <w:rFonts w:ascii="Segoe UI" w:hAnsi="Segoe UI" w:cs="Segoe UI"/>
+          <w:sz w:val="18"/>
+          <w:szCs w:val="18"/>
+        </w:rPr>
+        <w:t>);</w:t>
+      </w:r>
+    </w:p>
+    <w:p>
+      <w:pPr>
+        <w:rPr>
+          <w:rFonts w:ascii="Segoe UI" w:hAnsi="Segoe UI" w:cs="Segoe UI"/>
+          <w:sz w:val="18"/>
+          <w:szCs w:val="18"/>
+        </w:rPr>
+      </w:pPr>
+      <w:r>
+        <w:rPr>
+          <w:rFonts w:ascii="Segoe UI" w:hAnsi="Segoe UI" w:cs="Segoe UI"/>
+          <w:sz w:val="18"/>
+          <w:szCs w:val="18"/>
+        </w:rPr>
+        <w:tab/>
+        <w:t>}</w:t>
+      </w:r>
+    </w:p>
+    <w:p>
+      <w:pPr>
+        <w:rPr>
+          <w:rFonts w:ascii="Segoe UI" w:hAnsi="Segoe UI" w:cs="Segoe UI"/>
+          <w:sz w:val="18"/>
+          <w:szCs w:val="18"/>
+        </w:rPr>
+      </w:pPr>
+      <w:r>
+        <w:rPr>
+          <w:rFonts w:ascii="Segoe UI" w:hAnsi="Segoe UI" w:cs="Segoe UI"/>
+          <w:sz w:val="18"/>
+          <w:szCs w:val="18"/>
+        </w:rPr>
+        <w:tab/>
+      </w:r>
+    </w:p>
+    <w:p>
+      <w:pPr>
+        <w:rPr>
+          <w:rFonts w:ascii="Segoe UI" w:hAnsi="Segoe UI" w:cs="Segoe UI"/>
+          <w:sz w:val="18"/>
+          <w:szCs w:val="18"/>
+        </w:rPr>
+      </w:pPr>
+      <w:r>
+        <w:rPr>
+          <w:rFonts w:ascii="Segoe UI" w:hAnsi="Segoe UI" w:cs="Segoe UI"/>
+          <w:sz w:val="18"/>
+          <w:szCs w:val="18"/>
+        </w:rPr>
+        <w:tab/>
+        <w:t>@Test</w:t>
+      </w:r>
+    </w:p>
+    <w:p>
+      <w:pPr>
+        <w:rPr>
+          <w:rFonts w:ascii="Segoe UI" w:hAnsi="Segoe UI" w:cs="Segoe UI"/>
+          <w:sz w:val="18"/>
+          <w:szCs w:val="18"/>
+        </w:rPr>
+      </w:pPr>
+      <w:r>
+        <w:rPr>
+          <w:rFonts w:ascii="Segoe UI" w:hAnsi="Segoe UI" w:cs="Segoe UI"/>
+          <w:sz w:val="18"/>
+          <w:szCs w:val="18"/>
+        </w:rPr>
+        <w:tab/>
+      </w:r>
+      <w:proofErr w:type="spellStart"/>
+      <w:proofErr w:type="gramStart"/>
+      <w:r>
+        <w:rPr>
+          <w:rFonts w:ascii="Segoe UI" w:hAnsi="Segoe UI" w:cs="Segoe UI"/>
+          <w:sz w:val="18"/>
+          <w:szCs w:val="18"/>
+        </w:rPr>
+        <w:t>void</w:t>
+      </w:r>
+      <w:proofErr w:type="spellEnd"/>
+      <w:proofErr w:type="gramEnd"/>
+      <w:r>
+        <w:rPr>
+          <w:rFonts w:ascii="Segoe UI" w:hAnsi="Segoe UI" w:cs="Segoe UI"/>
+          <w:sz w:val="18"/>
+          <w:szCs w:val="18"/>
+        </w:rPr>
+        <w:t xml:space="preserve"> </w:t>
+      </w:r>
+      <w:proofErr w:type="spellStart"/>
+      <w:r>
+        <w:rPr>
+          <w:rFonts w:ascii="Segoe UI" w:hAnsi="Segoe UI" w:cs="Segoe UI"/>
+          <w:sz w:val="18"/>
+          <w:szCs w:val="18"/>
+        </w:rPr>
+        <w:t>testeCondenacaoCumplices</w:t>
+      </w:r>
+      <w:proofErr w:type="spellEnd"/>
+      <w:r>
+        <w:rPr>
+          <w:rFonts w:ascii="Segoe UI" w:hAnsi="Segoe UI" w:cs="Segoe UI"/>
+          <w:sz w:val="18"/>
+          <w:szCs w:val="18"/>
+        </w:rPr>
+        <w:t>() {</w:t>
+      </w:r>
+    </w:p>
+    <w:p>
+      <w:pPr>
+        <w:rPr>
+          <w:rFonts w:ascii="Segoe UI" w:hAnsi="Segoe UI" w:cs="Segoe UI"/>
+          <w:sz w:val="18"/>
+          <w:szCs w:val="18"/>
+        </w:rPr>
+      </w:pPr>
+      <w:r>
+        <w:rPr>
+          <w:rFonts w:ascii="Segoe UI" w:hAnsi="Segoe UI" w:cs="Segoe UI"/>
+          <w:sz w:val="18"/>
+          <w:szCs w:val="18"/>
+        </w:rPr>
+        <w:tab/>
+      </w:r>
+      <w:r>
+        <w:rPr>
+          <w:rFonts w:ascii="Segoe UI" w:hAnsi="Segoe UI" w:cs="Segoe UI"/>
+          <w:sz w:val="18"/>
+          <w:szCs w:val="18"/>
+        </w:rPr>
+        <w:tab/>
+      </w:r>
+      <w:proofErr w:type="spellStart"/>
+      <w:r>
+        <w:rPr>
+          <w:rFonts w:ascii="Segoe UI" w:hAnsi="Segoe UI" w:cs="Segoe UI"/>
+          <w:sz w:val="18"/>
+          <w:szCs w:val="18"/>
+        </w:rPr>
+        <w:t>String</w:t>
+      </w:r>
+      <w:proofErr w:type="spellEnd"/>
+      <w:r>
+        <w:rPr>
+          <w:rFonts w:ascii="Segoe UI" w:hAnsi="Segoe UI" w:cs="Segoe UI"/>
+          <w:sz w:val="18"/>
+          <w:szCs w:val="18"/>
+        </w:rPr>
+        <w:t xml:space="preserve"> </w:t>
+      </w:r>
+      <w:proofErr w:type="spellStart"/>
+      <w:r>
+        <w:rPr>
+          <w:rFonts w:ascii="Segoe UI" w:hAnsi="Segoe UI" w:cs="Segoe UI"/>
+          <w:sz w:val="18"/>
+          <w:szCs w:val="18"/>
+        </w:rPr>
+        <w:t>respostaPrisioneiroA</w:t>
+      </w:r>
+      <w:proofErr w:type="spellEnd"/>
+      <w:r>
+        <w:rPr>
+          <w:rFonts w:ascii="Segoe UI" w:hAnsi="Segoe UI" w:cs="Segoe UI"/>
+          <w:sz w:val="18"/>
+          <w:szCs w:val="18"/>
+        </w:rPr>
+        <w:t xml:space="preserve"> = "Inocente";</w:t>
+      </w:r>
+    </w:p>
+    <w:p>
+      <w:pPr>
+        <w:rPr>
+          <w:rFonts w:ascii="Segoe UI" w:hAnsi="Segoe UI" w:cs="Segoe UI"/>
+          <w:sz w:val="18"/>
+          <w:szCs w:val="18"/>
+        </w:rPr>
+      </w:pPr>
+      <w:r>
+        <w:rPr>
+          <w:rFonts w:ascii="Segoe UI" w:hAnsi="Segoe UI" w:cs="Segoe UI"/>
+          <w:sz w:val="18"/>
+          <w:szCs w:val="18"/>
+        </w:rPr>
+        <w:tab/>
+      </w:r>
+      <w:r>
+        <w:rPr>
+          <w:rFonts w:ascii="Segoe UI" w:hAnsi="Segoe UI" w:cs="Segoe UI"/>
+          <w:sz w:val="18"/>
+          <w:szCs w:val="18"/>
+        </w:rPr>
+        <w:tab/>
+      </w:r>
+      <w:proofErr w:type="spellStart"/>
+      <w:r>
+        <w:rPr>
+          <w:rFonts w:ascii="Segoe UI" w:hAnsi="Segoe UI" w:cs="Segoe UI"/>
+          <w:sz w:val="18"/>
+          <w:szCs w:val="18"/>
+        </w:rPr>
+        <w:t>String</w:t>
+      </w:r>
+      <w:proofErr w:type="spellEnd"/>
+      <w:r>
+        <w:rPr>
+          <w:rFonts w:ascii="Segoe UI" w:hAnsi="Segoe UI" w:cs="Segoe UI"/>
+          <w:sz w:val="18"/>
+          <w:szCs w:val="18"/>
+        </w:rPr>
+        <w:t xml:space="preserve"> </w:t>
+      </w:r>
+      <w:proofErr w:type="spellStart"/>
+      <w:r>
+        <w:rPr>
+          <w:rFonts w:ascii="Segoe UI" w:hAnsi="Segoe UI" w:cs="Segoe UI"/>
+          <w:sz w:val="18"/>
+          <w:szCs w:val="18"/>
+        </w:rPr>
+        <w:t>respostaPrisioneiroB</w:t>
+      </w:r>
+      <w:proofErr w:type="spellEnd"/>
+      <w:r>
+        <w:rPr>
+          <w:rFonts w:ascii="Segoe UI" w:hAnsi="Segoe UI" w:cs="Segoe UI"/>
+          <w:sz w:val="18"/>
+          <w:szCs w:val="18"/>
+        </w:rPr>
+        <w:t xml:space="preserve"> = "Culpado";</w:t>
+      </w:r>
+    </w:p>
+    <w:p>
+      <w:pPr>
+        <w:rPr>
+          <w:rFonts w:ascii="Segoe UI" w:hAnsi="Segoe UI" w:cs="Segoe UI"/>
+          <w:sz w:val="18"/>
+          <w:szCs w:val="18"/>
+        </w:rPr>
+      </w:pPr>
+      <w:r>
+        <w:rPr>
+          <w:rFonts w:ascii="Segoe UI" w:hAnsi="Segoe UI" w:cs="Segoe UI"/>
+          <w:sz w:val="18"/>
+          <w:szCs w:val="18"/>
+        </w:rPr>
+        <w:tab/>
+      </w:r>
+      <w:r>
+        <w:rPr>
+          <w:rFonts w:ascii="Segoe UI" w:hAnsi="Segoe UI" w:cs="Segoe UI"/>
+          <w:sz w:val="18"/>
+          <w:szCs w:val="18"/>
+        </w:rPr>
+        <w:tab/>
+      </w:r>
+      <w:proofErr w:type="spellStart"/>
+      <w:r>
+        <w:rPr>
+          <w:rFonts w:ascii="Segoe UI" w:hAnsi="Segoe UI" w:cs="Segoe UI"/>
+          <w:sz w:val="18"/>
+          <w:szCs w:val="18"/>
+        </w:rPr>
+        <w:t>JulgamentoPrisioneiro</w:t>
+      </w:r>
+      <w:proofErr w:type="spellEnd"/>
+      <w:r>
+        <w:rPr>
+          <w:rFonts w:ascii="Segoe UI" w:hAnsi="Segoe UI" w:cs="Segoe UI"/>
+          <w:sz w:val="18"/>
+          <w:szCs w:val="18"/>
+        </w:rPr>
+        <w:t xml:space="preserve"> </w:t>
+      </w:r>
+      <w:proofErr w:type="spellStart"/>
+      <w:r>
+        <w:rPr>
+          <w:rFonts w:ascii="Segoe UI" w:hAnsi="Segoe UI" w:cs="Segoe UI"/>
+          <w:sz w:val="18"/>
+          <w:szCs w:val="18"/>
+        </w:rPr>
+        <w:t>julg</w:t>
+      </w:r>
+      <w:proofErr w:type="spellEnd"/>
+      <w:r>
+        <w:rPr>
+          <w:rFonts w:ascii="Segoe UI" w:hAnsi="Segoe UI" w:cs="Segoe UI"/>
+          <w:sz w:val="18"/>
+          <w:szCs w:val="18"/>
+        </w:rPr>
+        <w:t xml:space="preserve"> = new </w:t>
+      </w:r>
+      <w:proofErr w:type="spellStart"/>
+      <w:proofErr w:type="gramStart"/>
+      <w:r>
+        <w:rPr>
+          <w:rFonts w:ascii="Segoe UI" w:hAnsi="Segoe UI" w:cs="Segoe UI"/>
+          <w:sz w:val="18"/>
+          <w:szCs w:val="18"/>
+        </w:rPr>
+        <w:t>JulgamentoPrisioneiro</w:t>
+      </w:r>
+      <w:proofErr w:type="spellEnd"/>
+      <w:r>
+        <w:rPr>
+          <w:rFonts w:ascii="Segoe UI" w:hAnsi="Segoe UI" w:cs="Segoe UI"/>
+          <w:sz w:val="18"/>
+          <w:szCs w:val="18"/>
+        </w:rPr>
+        <w:t>(</w:t>
+      </w:r>
+      <w:proofErr w:type="gramEnd"/>
+      <w:r>
+        <w:rPr>
+          <w:rFonts w:ascii="Segoe UI" w:hAnsi="Segoe UI" w:cs="Segoe UI"/>
+          <w:sz w:val="18"/>
+          <w:szCs w:val="18"/>
+        </w:rPr>
+        <w:t>);</w:t>
+      </w:r>
+    </w:p>
+    <w:p>
+      <w:pPr>
+        <w:rPr>
+          <w:rFonts w:ascii="Segoe UI" w:hAnsi="Segoe UI" w:cs="Segoe UI"/>
+          <w:sz w:val="18"/>
+          <w:szCs w:val="18"/>
+        </w:rPr>
+      </w:pPr>
+      <w:r>
+        <w:rPr>
+          <w:rFonts w:ascii="Segoe UI" w:hAnsi="Segoe UI" w:cs="Segoe UI"/>
+          <w:sz w:val="18"/>
+          <w:szCs w:val="18"/>
+        </w:rPr>
+        <w:tab/>
+      </w:r>
+      <w:r>
+        <w:rPr>
+          <w:rFonts w:ascii="Segoe UI" w:hAnsi="Segoe UI" w:cs="Segoe UI"/>
+          <w:sz w:val="18"/>
+          <w:szCs w:val="18"/>
+        </w:rPr>
+        <w:tab/>
+      </w:r>
+      <w:proofErr w:type="spellStart"/>
+      <w:proofErr w:type="gramStart"/>
+      <w:r>
+        <w:rPr>
+          <w:rFonts w:ascii="Segoe UI" w:hAnsi="Segoe UI" w:cs="Segoe UI"/>
+          <w:sz w:val="18"/>
+          <w:szCs w:val="18"/>
+        </w:rPr>
+        <w:t>int</w:t>
+      </w:r>
+      <w:proofErr w:type="spellEnd"/>
+      <w:proofErr w:type="gramEnd"/>
+      <w:r>
+        <w:rPr>
+          <w:rFonts w:ascii="Segoe UI" w:hAnsi="Segoe UI" w:cs="Segoe UI"/>
+          <w:sz w:val="18"/>
+          <w:szCs w:val="18"/>
+        </w:rPr>
+        <w:t xml:space="preserve"> </w:t>
+      </w:r>
+      <w:proofErr w:type="spellStart"/>
+      <w:r>
+        <w:rPr>
+          <w:rFonts w:ascii="Segoe UI" w:hAnsi="Segoe UI" w:cs="Segoe UI"/>
+          <w:sz w:val="18"/>
+          <w:szCs w:val="18"/>
+        </w:rPr>
+        <w:t>resultuadoEsperado</w:t>
+      </w:r>
+      <w:proofErr w:type="spellEnd"/>
+      <w:r>
+        <w:rPr>
+          <w:rFonts w:ascii="Segoe UI" w:hAnsi="Segoe UI" w:cs="Segoe UI"/>
+          <w:sz w:val="18"/>
+          <w:szCs w:val="18"/>
+        </w:rPr>
+        <w:t xml:space="preserve"> = 11;</w:t>
+      </w:r>
+    </w:p>
+    <w:p>
+      <w:pPr>
+        <w:rPr>
+          <w:rFonts w:ascii="Segoe UI" w:hAnsi="Segoe UI" w:cs="Segoe UI"/>
+          <w:sz w:val="18"/>
+          <w:szCs w:val="18"/>
+        </w:rPr>
+      </w:pPr>
+      <w:r>
+        <w:rPr>
+          <w:rFonts w:ascii="Segoe UI" w:hAnsi="Segoe UI" w:cs="Segoe UI"/>
+          <w:sz w:val="18"/>
+          <w:szCs w:val="18"/>
+        </w:rPr>
+        <w:tab/>
+      </w:r>
+      <w:r>
+        <w:rPr>
+          <w:rFonts w:ascii="Segoe UI" w:hAnsi="Segoe UI" w:cs="Segoe UI"/>
+          <w:sz w:val="18"/>
+          <w:szCs w:val="18"/>
+        </w:rPr>
+        <w:tab/>
+      </w:r>
+      <w:proofErr w:type="spellStart"/>
+      <w:proofErr w:type="gramStart"/>
+      <w:r>
+        <w:rPr>
+          <w:rFonts w:ascii="Segoe UI" w:hAnsi="Segoe UI" w:cs="Segoe UI"/>
+          <w:sz w:val="18"/>
+          <w:szCs w:val="18"/>
+        </w:rPr>
+        <w:t>int</w:t>
+      </w:r>
+      <w:proofErr w:type="spellEnd"/>
+      <w:proofErr w:type="gramEnd"/>
+      <w:r>
+        <w:rPr>
+          <w:rFonts w:ascii="Segoe UI" w:hAnsi="Segoe UI" w:cs="Segoe UI"/>
+          <w:sz w:val="18"/>
+          <w:szCs w:val="18"/>
+        </w:rPr>
+        <w:t xml:space="preserve"> </w:t>
+      </w:r>
+      <w:proofErr w:type="spellStart"/>
+      <w:r>
+        <w:rPr>
+          <w:rFonts w:ascii="Segoe UI" w:hAnsi="Segoe UI" w:cs="Segoe UI"/>
+          <w:sz w:val="18"/>
+          <w:szCs w:val="18"/>
+        </w:rPr>
+        <w:t>resultadoReal</w:t>
+      </w:r>
+      <w:proofErr w:type="spellEnd"/>
+      <w:r>
+        <w:rPr>
+          <w:rFonts w:ascii="Segoe UI" w:hAnsi="Segoe UI" w:cs="Segoe UI"/>
+          <w:sz w:val="18"/>
+          <w:szCs w:val="18"/>
+        </w:rPr>
+        <w:t xml:space="preserve"> = </w:t>
+      </w:r>
+      <w:proofErr w:type="spellStart"/>
+      <w:r>
+        <w:rPr>
+          <w:rFonts w:ascii="Segoe UI" w:hAnsi="Segoe UI" w:cs="Segoe UI"/>
+          <w:sz w:val="18"/>
+          <w:szCs w:val="18"/>
+        </w:rPr>
+        <w:t>julg.calculaPena</w:t>
+      </w:r>
+      <w:proofErr w:type="spellEnd"/>
+      <w:r>
+        <w:rPr>
+          <w:rFonts w:ascii="Segoe UI" w:hAnsi="Segoe UI" w:cs="Segoe UI"/>
+          <w:sz w:val="18"/>
+          <w:szCs w:val="18"/>
+        </w:rPr>
+        <w:t>(</w:t>
+      </w:r>
+      <w:proofErr w:type="spellStart"/>
+      <w:r>
+        <w:rPr>
+          <w:rFonts w:ascii="Segoe UI" w:hAnsi="Segoe UI" w:cs="Segoe UI"/>
+          <w:sz w:val="18"/>
+          <w:szCs w:val="18"/>
+        </w:rPr>
+        <w:t>respostaPrisioneiroA,respostaPrisioneiroB</w:t>
+      </w:r>
+      <w:proofErr w:type="spellEnd"/>
+      <w:r>
+        <w:rPr>
+          <w:rFonts w:ascii="Segoe UI" w:hAnsi="Segoe UI" w:cs="Segoe UI"/>
+          <w:sz w:val="18"/>
+          <w:szCs w:val="18"/>
+        </w:rPr>
+        <w:t>);</w:t>
+      </w:r>
+    </w:p>
+    <w:p>
+      <w:pPr>
+        <w:rPr>
+          <w:rFonts w:ascii="Segoe UI" w:hAnsi="Segoe UI" w:cs="Segoe UI"/>
+          <w:sz w:val="18"/>
+          <w:szCs w:val="18"/>
+        </w:rPr>
+      </w:pPr>
+      <w:r>
+        <w:rPr>
+          <w:rFonts w:ascii="Segoe UI" w:hAnsi="Segoe UI" w:cs="Segoe UI"/>
+          <w:sz w:val="18"/>
+          <w:szCs w:val="18"/>
+        </w:rPr>
+        <w:tab/>
+      </w:r>
+      <w:r>
+        <w:rPr>
+          <w:rFonts w:ascii="Segoe UI" w:hAnsi="Segoe UI" w:cs="Segoe UI"/>
+          <w:sz w:val="18"/>
+          <w:szCs w:val="18"/>
+        </w:rPr>
+        <w:tab/>
+      </w:r>
+      <w:proofErr w:type="spellStart"/>
+      <w:proofErr w:type="gramStart"/>
+      <w:r>
+        <w:rPr>
+          <w:rFonts w:ascii="Segoe UI" w:hAnsi="Segoe UI" w:cs="Segoe UI"/>
+          <w:sz w:val="18"/>
+          <w:szCs w:val="18"/>
+        </w:rPr>
+        <w:t>assertEquals</w:t>
+      </w:r>
+      <w:proofErr w:type="spellEnd"/>
+      <w:r>
+        <w:rPr>
+          <w:rFonts w:ascii="Segoe UI" w:hAnsi="Segoe UI" w:cs="Segoe UI"/>
+          <w:sz w:val="18"/>
+          <w:szCs w:val="18"/>
+        </w:rPr>
+        <w:t>(</w:t>
+      </w:r>
+      <w:proofErr w:type="spellStart"/>
+      <w:proofErr w:type="gramEnd"/>
+      <w:r>
+        <w:rPr>
+          <w:rFonts w:ascii="Segoe UI" w:hAnsi="Segoe UI" w:cs="Segoe UI"/>
+          <w:sz w:val="18"/>
+          <w:szCs w:val="18"/>
+        </w:rPr>
+        <w:t>resultuadoEsperado</w:t>
+      </w:r>
+      <w:proofErr w:type="spellEnd"/>
+      <w:r>
+        <w:rPr>
+          <w:rFonts w:ascii="Segoe UI" w:hAnsi="Segoe UI" w:cs="Segoe UI"/>
+          <w:sz w:val="18"/>
+          <w:szCs w:val="18"/>
+        </w:rPr>
+        <w:t xml:space="preserve">, </w:t>
+      </w:r>
+      <w:proofErr w:type="spellStart"/>
+      <w:r>
+        <w:rPr>
+          <w:rFonts w:ascii="Segoe UI" w:hAnsi="Segoe UI" w:cs="Segoe UI"/>
+          <w:sz w:val="18"/>
+          <w:szCs w:val="18"/>
+        </w:rPr>
+        <w:t>resultadoReal</w:t>
+      </w:r>
+      <w:proofErr w:type="spellEnd"/>
+      <w:r>
+        <w:rPr>
+          <w:rFonts w:ascii="Segoe UI" w:hAnsi="Segoe UI" w:cs="Segoe UI"/>
+          <w:sz w:val="18"/>
+          <w:szCs w:val="18"/>
+        </w:rPr>
+        <w:t>);</w:t>
+      </w:r>
+    </w:p>
+    <w:p>
+      <w:pPr>
+        <w:rPr>
+          <w:rFonts w:ascii="Segoe UI" w:hAnsi="Segoe UI" w:cs="Segoe UI"/>
+          <w:sz w:val="18"/>
+          <w:szCs w:val="18"/>
+        </w:rPr>
+      </w:pPr>
+      <w:r>
+        <w:rPr>
+          <w:rFonts w:ascii="Segoe UI" w:hAnsi="Segoe UI" w:cs="Segoe UI"/>
+          <w:sz w:val="18"/>
+          <w:szCs w:val="18"/>
+        </w:rPr>
+        <w:tab/>
+        <w:t>}</w:t>
+      </w:r>
+    </w:p>
+    <w:p>
+      <w:pPr>
+        <w:rPr>
+          <w:rFonts w:ascii="Segoe UI" w:hAnsi="Segoe UI" w:cs="Segoe UI"/>
+          <w:sz w:val="18"/>
+          <w:szCs w:val="18"/>
+        </w:rPr>
+      </w:pPr>
+    </w:p>
+    <w:p>
+      <w:pPr>
+        <w:rPr>
+          <w:rFonts w:ascii="Segoe UI" w:hAnsi="Segoe UI" w:cs="Segoe UI"/>
+          <w:sz w:val="18"/>
+          <w:szCs w:val="18"/>
+        </w:rPr>
+      </w:pPr>
+      <w:r>
+        <w:rPr>
+          <w:rFonts w:ascii="Segoe UI" w:hAnsi="Segoe UI" w:cs="Segoe UI"/>
+          <w:sz w:val="18"/>
+          <w:szCs w:val="18"/>
+        </w:rPr>
+        <w:tab/>
+        <w:t>@Test</w:t>
+      </w:r>
+    </w:p>
+    <w:p>
+      <w:pPr>
+        <w:rPr>
+          <w:rFonts w:ascii="Segoe UI" w:hAnsi="Segoe UI" w:cs="Segoe UI"/>
+          <w:sz w:val="18"/>
+          <w:szCs w:val="18"/>
+        </w:rPr>
+      </w:pPr>
+      <w:r>
+        <w:rPr>
+          <w:rFonts w:ascii="Segoe UI" w:hAnsi="Segoe UI" w:cs="Segoe UI"/>
+          <w:sz w:val="18"/>
+          <w:szCs w:val="18"/>
+        </w:rPr>
+        <w:tab/>
+      </w:r>
+      <w:proofErr w:type="spellStart"/>
+      <w:proofErr w:type="gramStart"/>
+      <w:r>
+        <w:rPr>
+          <w:rFonts w:ascii="Segoe UI" w:hAnsi="Segoe UI" w:cs="Segoe UI"/>
+          <w:sz w:val="18"/>
+          <w:szCs w:val="18"/>
+        </w:rPr>
+        <w:t>void</w:t>
+      </w:r>
+      <w:proofErr w:type="spellEnd"/>
+      <w:proofErr w:type="gramEnd"/>
+      <w:r>
+        <w:rPr>
+          <w:rFonts w:ascii="Segoe UI" w:hAnsi="Segoe UI" w:cs="Segoe UI"/>
+          <w:sz w:val="18"/>
+          <w:szCs w:val="18"/>
+        </w:rPr>
+        <w:t xml:space="preserve"> </w:t>
+      </w:r>
+      <w:proofErr w:type="spellStart"/>
+      <w:r>
+        <w:rPr>
+          <w:rFonts w:ascii="Segoe UI" w:hAnsi="Segoe UI" w:cs="Segoe UI"/>
+          <w:sz w:val="18"/>
+          <w:szCs w:val="18"/>
+        </w:rPr>
+        <w:t>testeInocencia</w:t>
+      </w:r>
+      <w:proofErr w:type="spellEnd"/>
+      <w:r>
+        <w:rPr>
+          <w:rFonts w:ascii="Segoe UI" w:hAnsi="Segoe UI" w:cs="Segoe UI"/>
+          <w:sz w:val="18"/>
+          <w:szCs w:val="18"/>
+        </w:rPr>
+        <w:t>() {</w:t>
+      </w:r>
+    </w:p>
+    <w:p>
+      <w:pPr>
+        <w:rPr>
+          <w:rFonts w:ascii="Segoe UI" w:hAnsi="Segoe UI" w:cs="Segoe UI"/>
+          <w:sz w:val="18"/>
+          <w:szCs w:val="18"/>
+        </w:rPr>
+      </w:pPr>
+      <w:r>
+        <w:rPr>
+          <w:rFonts w:ascii="Segoe UI" w:hAnsi="Segoe UI" w:cs="Segoe UI"/>
+          <w:sz w:val="18"/>
+          <w:szCs w:val="18"/>
+        </w:rPr>
+        <w:tab/>
+      </w:r>
+      <w:r>
+        <w:rPr>
+          <w:rFonts w:ascii="Segoe UI" w:hAnsi="Segoe UI" w:cs="Segoe UI"/>
+          <w:sz w:val="18"/>
+          <w:szCs w:val="18"/>
+        </w:rPr>
+        <w:tab/>
+      </w:r>
+      <w:proofErr w:type="spellStart"/>
+      <w:r>
+        <w:rPr>
+          <w:rFonts w:ascii="Segoe UI" w:hAnsi="Segoe UI" w:cs="Segoe UI"/>
+          <w:sz w:val="18"/>
+          <w:szCs w:val="18"/>
+        </w:rPr>
+        <w:t>String</w:t>
+      </w:r>
+      <w:proofErr w:type="spellEnd"/>
+      <w:r>
+        <w:rPr>
+          <w:rFonts w:ascii="Segoe UI" w:hAnsi="Segoe UI" w:cs="Segoe UI"/>
+          <w:sz w:val="18"/>
+          <w:szCs w:val="18"/>
+        </w:rPr>
+        <w:t xml:space="preserve"> </w:t>
+      </w:r>
+      <w:proofErr w:type="spellStart"/>
+      <w:r>
+        <w:rPr>
+          <w:rFonts w:ascii="Segoe UI" w:hAnsi="Segoe UI" w:cs="Segoe UI"/>
+          <w:sz w:val="18"/>
+          <w:szCs w:val="18"/>
+        </w:rPr>
+        <w:t>respostaPrisioneiroA</w:t>
+      </w:r>
+      <w:proofErr w:type="spellEnd"/>
+      <w:r>
+        <w:rPr>
+          <w:rFonts w:ascii="Segoe UI" w:hAnsi="Segoe UI" w:cs="Segoe UI"/>
+          <w:sz w:val="18"/>
+          <w:szCs w:val="18"/>
+        </w:rPr>
+        <w:t xml:space="preserve"> = "Inocente";</w:t>
+      </w:r>
+    </w:p>
+    <w:p>
+      <w:pPr>
+        <w:rPr>
+          <w:rFonts w:ascii="Segoe UI" w:hAnsi="Segoe UI" w:cs="Segoe UI"/>
+          <w:sz w:val="18"/>
+          <w:szCs w:val="18"/>
+        </w:rPr>
+      </w:pPr>
+      <w:r>
+        <w:rPr>
+          <w:rFonts w:ascii="Segoe UI" w:hAnsi="Segoe UI" w:cs="Segoe UI"/>
+          <w:sz w:val="18"/>
+          <w:szCs w:val="18"/>
+        </w:rPr>
+        <w:tab/>
+      </w:r>
+      <w:r>
+        <w:rPr>
+          <w:rFonts w:ascii="Segoe UI" w:hAnsi="Segoe UI" w:cs="Segoe UI"/>
+          <w:sz w:val="18"/>
+          <w:szCs w:val="18"/>
+        </w:rPr>
+        <w:tab/>
+      </w:r>
+      <w:proofErr w:type="spellStart"/>
+      <w:r>
+        <w:rPr>
+          <w:rFonts w:ascii="Segoe UI" w:hAnsi="Segoe UI" w:cs="Segoe UI"/>
+          <w:sz w:val="18"/>
+          <w:szCs w:val="18"/>
+        </w:rPr>
+        <w:t>String</w:t>
+      </w:r>
+      <w:proofErr w:type="spellEnd"/>
+      <w:r>
+        <w:rPr>
+          <w:rFonts w:ascii="Segoe UI" w:hAnsi="Segoe UI" w:cs="Segoe UI"/>
+          <w:sz w:val="18"/>
+          <w:szCs w:val="18"/>
+        </w:rPr>
+        <w:t xml:space="preserve"> </w:t>
+      </w:r>
+      <w:proofErr w:type="spellStart"/>
+      <w:r>
+        <w:rPr>
+          <w:rFonts w:ascii="Segoe UI" w:hAnsi="Segoe UI" w:cs="Segoe UI"/>
+          <w:sz w:val="18"/>
+          <w:szCs w:val="18"/>
+        </w:rPr>
+        <w:t>respostaPrisioneiroB</w:t>
+      </w:r>
+      <w:proofErr w:type="spellEnd"/>
+      <w:r>
+        <w:rPr>
+          <w:rFonts w:ascii="Segoe UI" w:hAnsi="Segoe UI" w:cs="Segoe UI"/>
+          <w:sz w:val="18"/>
+          <w:szCs w:val="18"/>
+        </w:rPr>
+        <w:t xml:space="preserve"> = "Inocente";</w:t>
+      </w:r>
+    </w:p>
+    <w:p>
+      <w:pPr>
+        <w:rPr>
+          <w:rFonts w:ascii="Segoe UI" w:hAnsi="Segoe UI" w:cs="Segoe UI"/>
+          <w:sz w:val="18"/>
+          <w:szCs w:val="18"/>
+        </w:rPr>
+      </w:pPr>
+      <w:r>
+        <w:rPr>
+          <w:rFonts w:ascii="Segoe UI" w:hAnsi="Segoe UI" w:cs="Segoe UI"/>
+          <w:sz w:val="18"/>
+          <w:szCs w:val="18"/>
+        </w:rPr>
+        <w:tab/>
+      </w:r>
+      <w:r>
+        <w:rPr>
+          <w:rFonts w:ascii="Segoe UI" w:hAnsi="Segoe UI" w:cs="Segoe UI"/>
+          <w:sz w:val="18"/>
+          <w:szCs w:val="18"/>
+        </w:rPr>
+        <w:tab/>
+      </w:r>
+      <w:proofErr w:type="spellStart"/>
+      <w:r>
+        <w:rPr>
+          <w:rFonts w:ascii="Segoe UI" w:hAnsi="Segoe UI" w:cs="Segoe UI"/>
+          <w:sz w:val="18"/>
+          <w:szCs w:val="18"/>
+        </w:rPr>
+        <w:t>JulgamentoPrisioneiro</w:t>
+      </w:r>
+      <w:proofErr w:type="spellEnd"/>
+      <w:r>
+        <w:rPr>
+          <w:rFonts w:ascii="Segoe UI" w:hAnsi="Segoe UI" w:cs="Segoe UI"/>
+          <w:sz w:val="18"/>
+          <w:szCs w:val="18"/>
+        </w:rPr>
+        <w:t xml:space="preserve"> </w:t>
+      </w:r>
+      <w:proofErr w:type="spellStart"/>
+      <w:r>
+        <w:rPr>
+          <w:rFonts w:ascii="Segoe UI" w:hAnsi="Segoe UI" w:cs="Segoe UI"/>
+          <w:sz w:val="18"/>
+          <w:szCs w:val="18"/>
+        </w:rPr>
+        <w:t>julg</w:t>
+      </w:r>
+      <w:proofErr w:type="spellEnd"/>
+      <w:r>
+        <w:rPr>
+          <w:rFonts w:ascii="Segoe UI" w:hAnsi="Segoe UI" w:cs="Segoe UI"/>
+          <w:sz w:val="18"/>
+          <w:szCs w:val="18"/>
+        </w:rPr>
+        <w:t xml:space="preserve"> = new </w:t>
+      </w:r>
+      <w:proofErr w:type="spellStart"/>
+      <w:proofErr w:type="gramStart"/>
+      <w:r>
+        <w:rPr>
+          <w:rFonts w:ascii="Segoe UI" w:hAnsi="Segoe UI" w:cs="Segoe UI"/>
+          <w:sz w:val="18"/>
+          <w:szCs w:val="18"/>
+        </w:rPr>
+        <w:t>JulgamentoPrisioneiro</w:t>
+      </w:r>
+      <w:proofErr w:type="spellEnd"/>
+      <w:r>
+        <w:rPr>
+          <w:rFonts w:ascii="Segoe UI" w:hAnsi="Segoe UI" w:cs="Segoe UI"/>
+          <w:sz w:val="18"/>
+          <w:szCs w:val="18"/>
+        </w:rPr>
+        <w:t>(</w:t>
+      </w:r>
+      <w:proofErr w:type="gramEnd"/>
+      <w:r>
+        <w:rPr>
+          <w:rFonts w:ascii="Segoe UI" w:hAnsi="Segoe UI" w:cs="Segoe UI"/>
+          <w:sz w:val="18"/>
+          <w:szCs w:val="18"/>
+        </w:rPr>
+        <w:t>);</w:t>
+      </w:r>
+    </w:p>
+    <w:p>
+      <w:pPr>
+        <w:rPr>
+          <w:rFonts w:ascii="Segoe UI" w:hAnsi="Segoe UI" w:cs="Segoe UI"/>
+          <w:sz w:val="18"/>
+          <w:szCs w:val="18"/>
+        </w:rPr>
+      </w:pPr>
+      <w:r>
+        <w:rPr>
+          <w:rFonts w:ascii="Segoe UI" w:hAnsi="Segoe UI" w:cs="Segoe UI"/>
+          <w:sz w:val="18"/>
+          <w:szCs w:val="18"/>
+        </w:rPr>
+        <w:tab/>
+      </w:r>
+      <w:r>
+        <w:rPr>
+          <w:rFonts w:ascii="Segoe UI" w:hAnsi="Segoe UI" w:cs="Segoe UI"/>
+          <w:sz w:val="18"/>
+          <w:szCs w:val="18"/>
+        </w:rPr>
+        <w:tab/>
+      </w:r>
+      <w:proofErr w:type="spellStart"/>
+      <w:proofErr w:type="gramStart"/>
+      <w:r>
+        <w:rPr>
+          <w:rFonts w:ascii="Segoe UI" w:hAnsi="Segoe UI" w:cs="Segoe UI"/>
+          <w:sz w:val="18"/>
+          <w:szCs w:val="18"/>
+        </w:rPr>
+        <w:t>int</w:t>
+      </w:r>
+      <w:proofErr w:type="spellEnd"/>
+      <w:proofErr w:type="gramEnd"/>
+      <w:r>
+        <w:rPr>
+          <w:rFonts w:ascii="Segoe UI" w:hAnsi="Segoe UI" w:cs="Segoe UI"/>
+          <w:sz w:val="18"/>
+          <w:szCs w:val="18"/>
+        </w:rPr>
+        <w:t xml:space="preserve"> </w:t>
+      </w:r>
+      <w:proofErr w:type="spellStart"/>
+      <w:r>
+        <w:rPr>
+          <w:rFonts w:ascii="Segoe UI" w:hAnsi="Segoe UI" w:cs="Segoe UI"/>
+          <w:sz w:val="18"/>
+          <w:szCs w:val="18"/>
+        </w:rPr>
+        <w:t>resultuadoEsperado</w:t>
+      </w:r>
+      <w:proofErr w:type="spellEnd"/>
+      <w:r>
+        <w:rPr>
+          <w:rFonts w:ascii="Segoe UI" w:hAnsi="Segoe UI" w:cs="Segoe UI"/>
+          <w:sz w:val="18"/>
+          <w:szCs w:val="18"/>
+        </w:rPr>
+        <w:t xml:space="preserve"> = 0;</w:t>
+      </w:r>
+    </w:p>
+    <w:p>
+      <w:pPr>
+        <w:rPr>
+          <w:rFonts w:ascii="Segoe UI" w:hAnsi="Segoe UI" w:cs="Segoe UI"/>
+          <w:sz w:val="18"/>
+          <w:szCs w:val="18"/>
+        </w:rPr>
+      </w:pPr>
+      <w:r>
+        <w:rPr>
+          <w:rFonts w:ascii="Segoe UI" w:hAnsi="Segoe UI" w:cs="Segoe UI"/>
+          <w:sz w:val="18"/>
+          <w:szCs w:val="18"/>
+        </w:rPr>
+        <w:tab/>
+      </w:r>
+      <w:r>
+        <w:rPr>
+          <w:rFonts w:ascii="Segoe UI" w:hAnsi="Segoe UI" w:cs="Segoe UI"/>
+          <w:sz w:val="18"/>
+          <w:szCs w:val="18"/>
+        </w:rPr>
+        <w:tab/>
+      </w:r>
+      <w:proofErr w:type="spellStart"/>
+      <w:proofErr w:type="gramStart"/>
+      <w:r>
+        <w:rPr>
+          <w:rFonts w:ascii="Segoe UI" w:hAnsi="Segoe UI" w:cs="Segoe UI"/>
+          <w:sz w:val="18"/>
+          <w:szCs w:val="18"/>
+        </w:rPr>
+        <w:t>int</w:t>
+      </w:r>
+      <w:proofErr w:type="spellEnd"/>
+      <w:proofErr w:type="gramEnd"/>
+      <w:r>
+        <w:rPr>
+          <w:rFonts w:ascii="Segoe UI" w:hAnsi="Segoe UI" w:cs="Segoe UI"/>
+          <w:sz w:val="18"/>
+          <w:szCs w:val="18"/>
+        </w:rPr>
+        <w:t xml:space="preserve"> </w:t>
+      </w:r>
+      <w:proofErr w:type="spellStart"/>
+      <w:r>
+        <w:rPr>
+          <w:rFonts w:ascii="Segoe UI" w:hAnsi="Segoe UI" w:cs="Segoe UI"/>
+          <w:sz w:val="18"/>
+          <w:szCs w:val="18"/>
+        </w:rPr>
+        <w:t>resultadoReal</w:t>
+      </w:r>
+      <w:proofErr w:type="spellEnd"/>
+      <w:r>
+        <w:rPr>
+          <w:rFonts w:ascii="Segoe UI" w:hAnsi="Segoe UI" w:cs="Segoe UI"/>
+          <w:sz w:val="18"/>
+          <w:szCs w:val="18"/>
+        </w:rPr>
+        <w:t xml:space="preserve"> = </w:t>
+      </w:r>
+      <w:proofErr w:type="spellStart"/>
+      <w:r>
+        <w:rPr>
+          <w:rFonts w:ascii="Segoe UI" w:hAnsi="Segoe UI" w:cs="Segoe UI"/>
+          <w:sz w:val="18"/>
+          <w:szCs w:val="18"/>
+        </w:rPr>
+        <w:t>julg.calculaPena</w:t>
+      </w:r>
+      <w:proofErr w:type="spellEnd"/>
+      <w:r>
+        <w:rPr>
+          <w:rFonts w:ascii="Segoe UI" w:hAnsi="Segoe UI" w:cs="Segoe UI"/>
+          <w:sz w:val="18"/>
+          <w:szCs w:val="18"/>
+        </w:rPr>
+        <w:t>(</w:t>
+      </w:r>
+      <w:proofErr w:type="spellStart"/>
+      <w:r>
+        <w:rPr>
+          <w:rFonts w:ascii="Segoe UI" w:hAnsi="Segoe UI" w:cs="Segoe UI"/>
+          <w:sz w:val="18"/>
+          <w:szCs w:val="18"/>
+        </w:rPr>
+        <w:t>respostaPrisioneiroA,respostaPrisioneiroB</w:t>
+      </w:r>
+      <w:proofErr w:type="spellEnd"/>
+      <w:r>
+        <w:rPr>
+          <w:rFonts w:ascii="Segoe UI" w:hAnsi="Segoe UI" w:cs="Segoe UI"/>
+          <w:sz w:val="18"/>
+          <w:szCs w:val="18"/>
+        </w:rPr>
+        <w:t>);</w:t>
+      </w:r>
+    </w:p>
+    <w:p>
+      <w:pPr>
+        <w:rPr>
+          <w:rFonts w:ascii="Segoe UI" w:hAnsi="Segoe UI" w:cs="Segoe UI"/>
+          <w:sz w:val="18"/>
+          <w:szCs w:val="18"/>
+        </w:rPr>
+      </w:pPr>
+      <w:r>
+        <w:rPr>
+          <w:rFonts w:ascii="Segoe UI" w:hAnsi="Segoe UI" w:cs="Segoe UI"/>
+          <w:sz w:val="18"/>
+          <w:szCs w:val="18"/>
+        </w:rPr>
+        <w:tab/>
+      </w:r>
+      <w:r>
+        <w:rPr>
+          <w:rFonts w:ascii="Segoe UI" w:hAnsi="Segoe UI" w:cs="Segoe UI"/>
+          <w:sz w:val="18"/>
+          <w:szCs w:val="18"/>
+        </w:rPr>
+        <w:tab/>
+      </w:r>
+      <w:proofErr w:type="spellStart"/>
+      <w:proofErr w:type="gramStart"/>
+      <w:r>
+        <w:rPr>
+          <w:rFonts w:ascii="Segoe UI" w:hAnsi="Segoe UI" w:cs="Segoe UI"/>
+          <w:sz w:val="18"/>
+          <w:szCs w:val="18"/>
+        </w:rPr>
+        <w:t>assertEquals</w:t>
+      </w:r>
+      <w:proofErr w:type="spellEnd"/>
+      <w:r>
+        <w:rPr>
+          <w:rFonts w:ascii="Segoe UI" w:hAnsi="Segoe UI" w:cs="Segoe UI"/>
+          <w:sz w:val="18"/>
+          <w:szCs w:val="18"/>
+        </w:rPr>
+        <w:t>(</w:t>
+      </w:r>
+      <w:proofErr w:type="spellStart"/>
+      <w:proofErr w:type="gramEnd"/>
+      <w:r>
+        <w:rPr>
+          <w:rFonts w:ascii="Segoe UI" w:hAnsi="Segoe UI" w:cs="Segoe UI"/>
+          <w:sz w:val="18"/>
+          <w:szCs w:val="18"/>
+        </w:rPr>
+        <w:t>resultuadoEsperado</w:t>
+      </w:r>
+      <w:proofErr w:type="spellEnd"/>
+      <w:r>
+        <w:rPr>
+          <w:rFonts w:ascii="Segoe UI" w:hAnsi="Segoe UI" w:cs="Segoe UI"/>
+          <w:sz w:val="18"/>
+          <w:szCs w:val="18"/>
+        </w:rPr>
+        <w:t xml:space="preserve">, </w:t>
+      </w:r>
+      <w:proofErr w:type="spellStart"/>
+      <w:r>
+        <w:rPr>
+          <w:rFonts w:ascii="Segoe UI" w:hAnsi="Segoe UI" w:cs="Segoe UI"/>
+          <w:sz w:val="18"/>
+          <w:szCs w:val="18"/>
+        </w:rPr>
+        <w:t>resultadoReal</w:t>
+      </w:r>
+      <w:proofErr w:type="spellEnd"/>
+      <w:r>
+        <w:rPr>
+          <w:rFonts w:ascii="Segoe UI" w:hAnsi="Segoe UI" w:cs="Segoe UI"/>
+          <w:sz w:val="18"/>
+          <w:szCs w:val="18"/>
+        </w:rPr>
+        <w:t>);</w:t>
+      </w:r>
+    </w:p>
+    <w:p>
+      <w:pPr>
+        <w:rPr>
+          <w:rFonts w:ascii="Segoe UI" w:hAnsi="Segoe UI" w:cs="Segoe UI"/>
+          <w:sz w:val="18"/>
+          <w:szCs w:val="18"/>
+        </w:rPr>
+      </w:pPr>
+      <w:r>
+        <w:rPr>
+          <w:rFonts w:ascii="Segoe UI" w:hAnsi="Segoe UI" w:cs="Segoe UI"/>
+          <w:sz w:val="18"/>
+          <w:szCs w:val="18"/>
+        </w:rPr>
+        <w:tab/>
+        <w:t>}</w:t>
+      </w:r>
+    </w:p>
+    <w:p>
+      <w:pPr>
+        <w:rPr>
+          <w:rFonts w:ascii="Segoe UI" w:hAnsi="Segoe UI" w:cs="Segoe UI"/>
+          <w:sz w:val="18"/>
+          <w:szCs w:val="18"/>
+        </w:rPr>
+      </w:pPr>
+      <w:r>
+        <w:rPr>
+          <w:rFonts w:ascii="Segoe UI" w:hAnsi="Segoe UI" w:cs="Segoe UI"/>
+          <w:sz w:val="18"/>
+          <w:szCs w:val="18"/>
+        </w:rPr>
+        <w:tab/>
+      </w:r>
+    </w:p>
+    <w:p>
+      <w:pPr>
+        <w:rPr>
+          <w:rFonts w:ascii="Segoe UI" w:hAnsi="Segoe UI" w:cs="Segoe UI"/>
+          <w:sz w:val="18"/>
+          <w:szCs w:val="18"/>
+        </w:rPr>
+      </w:pPr>
+      <w:r>
+        <w:rPr>
+          <w:rFonts w:ascii="Segoe UI" w:hAnsi="Segoe UI" w:cs="Segoe UI"/>
+          <w:sz w:val="18"/>
+          <w:szCs w:val="18"/>
+        </w:rPr>
+        <w:t>}</w:t>
+      </w:r>
       <w:bookmarkStart w:id="0" w:name="_GoBack"/>
       <w:bookmarkEnd w:id="0"/>
+    </w:p>
+    <w:p>
+      <w:pPr>
+        <w:rPr>
+          <w:rFonts w:ascii="Segoe UI" w:hAnsi="Segoe UI" w:cs="Segoe UI"/>
+          <w:sz w:val="18"/>
+          <w:szCs w:val="18"/>
+        </w:rPr>
+      </w:pPr>
+    </w:p>
+    <w:p>
+      <w:pPr>
+        <w:rPr>
+          <w:rFonts w:ascii="Segoe UI" w:hAnsi="Segoe UI" w:cs="Segoe UI"/>
+          <w:sz w:val="18"/>
+          <w:szCs w:val="18"/>
+        </w:rPr>
+      </w:pPr>
     </w:p>
     <w:p>
       <w:pPr>

</xml_diff>

<commit_message>
PARTE 9 - TESTES
</commit_message>
<xml_diff>
--- a/Testes/RELATORIO-TESTE.docx
+++ b/Testes/RELATORIO-TESTE.docx
@@ -17506,8 +17506,292 @@
         </w:rPr>
         <w:t>}</w:t>
       </w:r>
+    </w:p>
+    <w:p>
+      <w:pPr>
+        <w:rPr>
+          <w:rFonts w:ascii="Segoe UI" w:hAnsi="Segoe UI" w:cs="Segoe UI"/>
+          <w:sz w:val="18"/>
+          <w:szCs w:val="18"/>
+        </w:rPr>
+      </w:pPr>
+      <w:r>
+        <w:rPr>
+          <w:rFonts w:ascii="Segoe UI" w:hAnsi="Segoe UI" w:cs="Segoe UI"/>
+          <w:sz w:val="18"/>
+          <w:szCs w:val="18"/>
+        </w:rPr>
+        <w:t>PARTE 9</w:t>
+      </w:r>
       <w:bookmarkStart w:id="0" w:name="_GoBack"/>
       <w:bookmarkEnd w:id="0"/>
+      <w:r>
+        <w:rPr>
+          <w:rFonts w:ascii="Segoe UI" w:hAnsi="Segoe UI" w:cs="Segoe UI"/>
+          <w:sz w:val="18"/>
+          <w:szCs w:val="18"/>
+        </w:rPr>
+        <w:t xml:space="preserve"> – TESTES</w:t>
+      </w:r>
+    </w:p>
+    <w:p>
+      <w:pPr>
+        <w:rPr>
+          <w:rFonts w:ascii="Segoe UI" w:hAnsi="Segoe UI" w:cs="Segoe UI"/>
+          <w:sz w:val="18"/>
+          <w:szCs w:val="18"/>
+        </w:rPr>
+      </w:pPr>
+      <w:r>
+        <w:rPr>
+          <w:rFonts w:ascii="Segoe UI" w:hAnsi="Segoe UI" w:cs="Segoe UI"/>
+          <w:sz w:val="18"/>
+          <w:szCs w:val="18"/>
+        </w:rPr>
+        <w:t>Rodando novamente a JUNIT temos o seguinte erro no “</w:t>
+      </w:r>
+      <w:proofErr w:type="spellStart"/>
+      <w:r>
+        <w:rPr>
+          <w:rFonts w:ascii="Segoe UI" w:hAnsi="Segoe UI" w:cs="Segoe UI"/>
+          <w:sz w:val="18"/>
+          <w:szCs w:val="18"/>
+        </w:rPr>
+        <w:t>testeCondenacao</w:t>
+      </w:r>
+      <w:r>
+        <w:rPr>
+          <w:rFonts w:ascii="Segoe UI" w:hAnsi="Segoe UI" w:cs="Segoe UI"/>
+          <w:sz w:val="18"/>
+          <w:szCs w:val="18"/>
+        </w:rPr>
+        <w:t>Mutua</w:t>
+      </w:r>
+      <w:proofErr w:type="spellEnd"/>
+      <w:r>
+        <w:rPr>
+          <w:rFonts w:ascii="Segoe UI" w:hAnsi="Segoe UI" w:cs="Segoe UI"/>
+          <w:sz w:val="18"/>
+          <w:szCs w:val="18"/>
+        </w:rPr>
+        <w:t>”</w:t>
+      </w:r>
+    </w:p>
+    <w:p>
+      <w:pPr>
+        <w:rPr>
+          <w:rFonts w:ascii="Segoe UI" w:hAnsi="Segoe UI" w:cs="Segoe UI"/>
+          <w:sz w:val="18"/>
+          <w:szCs w:val="18"/>
+        </w:rPr>
+      </w:pPr>
+      <w:r>
+        <w:rPr>
+          <w:rFonts w:ascii="Segoe UI" w:hAnsi="Segoe UI" w:cs="Segoe UI"/>
+          <w:sz w:val="18"/>
+          <w:szCs w:val="18"/>
+        </w:rPr>
+        <w:t>“</w:t>
+      </w:r>
+      <w:proofErr w:type="spellStart"/>
+      <w:proofErr w:type="gramStart"/>
+      <w:r>
+        <w:rPr>
+          <w:rFonts w:ascii="Segoe UI" w:hAnsi="Segoe UI" w:cs="Segoe UI"/>
+          <w:sz w:val="18"/>
+          <w:szCs w:val="18"/>
+        </w:rPr>
+        <w:t>junit.framework</w:t>
+      </w:r>
+      <w:proofErr w:type="gramEnd"/>
+      <w:r>
+        <w:rPr>
+          <w:rFonts w:ascii="Segoe UI" w:hAnsi="Segoe UI" w:cs="Segoe UI"/>
+          <w:sz w:val="18"/>
+          <w:szCs w:val="18"/>
+        </w:rPr>
+        <w:t>.A</w:t>
+      </w:r>
+      <w:r>
+        <w:rPr>
+          <w:rFonts w:ascii="Segoe UI" w:hAnsi="Segoe UI" w:cs="Segoe UI"/>
+          <w:sz w:val="18"/>
+          <w:szCs w:val="18"/>
+        </w:rPr>
+        <w:t>ssertionFailedError</w:t>
+      </w:r>
+      <w:proofErr w:type="spellEnd"/>
+      <w:r>
+        <w:rPr>
+          <w:rFonts w:ascii="Segoe UI" w:hAnsi="Segoe UI" w:cs="Segoe UI"/>
+          <w:sz w:val="18"/>
+          <w:szCs w:val="18"/>
+        </w:rPr>
+        <w:t xml:space="preserve">: </w:t>
+      </w:r>
+      <w:proofErr w:type="spellStart"/>
+      <w:r>
+        <w:rPr>
+          <w:rFonts w:ascii="Segoe UI" w:hAnsi="Segoe UI" w:cs="Segoe UI"/>
+          <w:sz w:val="18"/>
+          <w:szCs w:val="18"/>
+        </w:rPr>
+        <w:t>expected</w:t>
+      </w:r>
+      <w:proofErr w:type="spellEnd"/>
+      <w:r>
+        <w:rPr>
+          <w:rFonts w:ascii="Segoe UI" w:hAnsi="Segoe UI" w:cs="Segoe UI"/>
+          <w:sz w:val="18"/>
+          <w:szCs w:val="18"/>
+        </w:rPr>
+        <w:t>:&lt;</w:t>
+      </w:r>
+      <w:r>
+        <w:rPr>
+          <w:rFonts w:ascii="Segoe UI" w:hAnsi="Segoe UI" w:cs="Segoe UI"/>
+          <w:sz w:val="18"/>
+          <w:szCs w:val="18"/>
+        </w:rPr>
+        <w:t xml:space="preserve">5&gt; </w:t>
+      </w:r>
+      <w:proofErr w:type="spellStart"/>
+      <w:r>
+        <w:rPr>
+          <w:rFonts w:ascii="Segoe UI" w:hAnsi="Segoe UI" w:cs="Segoe UI"/>
+          <w:sz w:val="18"/>
+          <w:szCs w:val="18"/>
+        </w:rPr>
+        <w:t>but</w:t>
+      </w:r>
+      <w:proofErr w:type="spellEnd"/>
+      <w:r>
+        <w:rPr>
+          <w:rFonts w:ascii="Segoe UI" w:hAnsi="Segoe UI" w:cs="Segoe UI"/>
+          <w:sz w:val="18"/>
+          <w:szCs w:val="18"/>
+        </w:rPr>
+        <w:t xml:space="preserve"> </w:t>
+      </w:r>
+      <w:proofErr w:type="spellStart"/>
+      <w:r>
+        <w:rPr>
+          <w:rFonts w:ascii="Segoe UI" w:hAnsi="Segoe UI" w:cs="Segoe UI"/>
+          <w:sz w:val="18"/>
+          <w:szCs w:val="18"/>
+        </w:rPr>
+        <w:t>was</w:t>
+      </w:r>
+      <w:proofErr w:type="spellEnd"/>
+      <w:r>
+        <w:rPr>
+          <w:rFonts w:ascii="Segoe UI" w:hAnsi="Segoe UI" w:cs="Segoe UI"/>
+          <w:sz w:val="18"/>
+          <w:szCs w:val="18"/>
+        </w:rPr>
+        <w:t>:&lt;16</w:t>
+      </w:r>
+      <w:r>
+        <w:rPr>
+          <w:rFonts w:ascii="Segoe UI" w:hAnsi="Segoe UI" w:cs="Segoe UI"/>
+          <w:sz w:val="18"/>
+          <w:szCs w:val="18"/>
+        </w:rPr>
+        <w:t>&gt;</w:t>
+      </w:r>
+      <w:r>
+        <w:rPr>
+          <w:rFonts w:ascii="Segoe UI" w:hAnsi="Segoe UI" w:cs="Segoe UI"/>
+          <w:sz w:val="18"/>
+          <w:szCs w:val="18"/>
+        </w:rPr>
+        <w:t>”</w:t>
+      </w:r>
+    </w:p>
+    <w:p>
+      <w:pPr>
+        <w:rPr>
+          <w:rFonts w:ascii="Segoe UI" w:hAnsi="Segoe UI" w:cs="Segoe UI"/>
+          <w:sz w:val="18"/>
+          <w:szCs w:val="18"/>
+        </w:rPr>
+      </w:pPr>
+      <w:r>
+        <w:rPr>
+          <w:rFonts w:ascii="Segoe UI" w:hAnsi="Segoe UI" w:cs="Segoe UI"/>
+          <w:sz w:val="18"/>
+          <w:szCs w:val="18"/>
+        </w:rPr>
+        <w:t xml:space="preserve">O valor do </w:t>
+      </w:r>
+      <w:proofErr w:type="spellStart"/>
+      <w:r>
+        <w:rPr>
+          <w:rFonts w:ascii="Segoe UI" w:hAnsi="Segoe UI" w:cs="Segoe UI"/>
+          <w:sz w:val="18"/>
+          <w:szCs w:val="18"/>
+        </w:rPr>
+        <w:t>return</w:t>
+      </w:r>
+      <w:proofErr w:type="spellEnd"/>
+      <w:r>
+        <w:rPr>
+          <w:rFonts w:ascii="Segoe UI" w:hAnsi="Segoe UI" w:cs="Segoe UI"/>
+          <w:sz w:val="18"/>
+          <w:szCs w:val="18"/>
+        </w:rPr>
+        <w:t xml:space="preserve"> de </w:t>
+      </w:r>
+      <w:proofErr w:type="spellStart"/>
+      <w:r>
+        <w:rPr>
+          <w:rFonts w:ascii="Segoe UI" w:hAnsi="Segoe UI" w:cs="Segoe UI"/>
+          <w:sz w:val="18"/>
+          <w:szCs w:val="18"/>
+        </w:rPr>
+        <w:t>PENA_CONDENACAO_</w:t>
+      </w:r>
+      <w:r>
+        <w:rPr>
+          <w:rFonts w:ascii="Segoe UI" w:hAnsi="Segoe UI" w:cs="Segoe UI"/>
+          <w:sz w:val="18"/>
+          <w:szCs w:val="18"/>
+        </w:rPr>
+        <w:t>MUTUA</w:t>
+      </w:r>
+      <w:r>
+        <w:rPr>
+          <w:rFonts w:ascii="Segoe UI" w:hAnsi="Segoe UI" w:cs="Segoe UI"/>
+          <w:sz w:val="18"/>
+          <w:szCs w:val="18"/>
+        </w:rPr>
+        <w:t>na</w:t>
+      </w:r>
+      <w:proofErr w:type="spellEnd"/>
+      <w:r>
+        <w:rPr>
+          <w:rFonts w:ascii="Segoe UI" w:hAnsi="Segoe UI" w:cs="Segoe UI"/>
+          <w:sz w:val="18"/>
+          <w:szCs w:val="18"/>
+        </w:rPr>
+        <w:t xml:space="preserve"> classe Java é</w:t>
+      </w:r>
+      <w:r>
+        <w:rPr>
+          <w:rFonts w:ascii="Segoe UI" w:hAnsi="Segoe UI" w:cs="Segoe UI"/>
+          <w:sz w:val="18"/>
+          <w:szCs w:val="18"/>
+        </w:rPr>
+        <w:t xml:space="preserve"> 15</w:t>
+      </w:r>
+      <w:r>
+        <w:rPr>
+          <w:rFonts w:ascii="Segoe UI" w:hAnsi="Segoe UI" w:cs="Segoe UI"/>
+          <w:sz w:val="18"/>
+          <w:szCs w:val="18"/>
+        </w:rPr>
+        <w:t>. Farei a alteração na JUNIT, ficando assim:</w:t>
+      </w:r>
     </w:p>
     <w:p>
       <w:pPr>

</xml_diff>

<commit_message>
PARTE 10 - TESTES
</commit_message>
<xml_diff>
--- a/Testes/RELATORIO-TESTE.docx
+++ b/Testes/RELATORIO-TESTE.docx
@@ -20494,8 +20494,2987 @@
         </w:rPr>
         <w:t>}</w:t>
       </w:r>
+    </w:p>
+    <w:p>
+      <w:pPr>
+        <w:rPr>
+          <w:rFonts w:ascii="Segoe UI" w:hAnsi="Segoe UI" w:cs="Segoe UI"/>
+          <w:sz w:val="18"/>
+          <w:szCs w:val="18"/>
+        </w:rPr>
+      </w:pPr>
+    </w:p>
+    <w:p>
+      <w:pPr>
+        <w:rPr>
+          <w:rFonts w:ascii="Segoe UI" w:hAnsi="Segoe UI" w:cs="Segoe UI"/>
+          <w:sz w:val="18"/>
+          <w:szCs w:val="18"/>
+        </w:rPr>
+      </w:pPr>
+      <w:r>
+        <w:rPr>
+          <w:rFonts w:ascii="Segoe UI" w:hAnsi="Segoe UI" w:cs="Segoe UI"/>
+          <w:sz w:val="18"/>
+          <w:szCs w:val="18"/>
+        </w:rPr>
+        <w:t>PARTE 10</w:t>
+      </w:r>
+      <w:r>
+        <w:rPr>
+          <w:rFonts w:ascii="Segoe UI" w:hAnsi="Segoe UI" w:cs="Segoe UI"/>
+          <w:sz w:val="18"/>
+          <w:szCs w:val="18"/>
+        </w:rPr>
+        <w:t xml:space="preserve"> – TESTES</w:t>
+      </w:r>
+    </w:p>
+    <w:p>
+      <w:pPr>
+        <w:rPr>
+          <w:rFonts w:ascii="Segoe UI" w:hAnsi="Segoe UI" w:cs="Segoe UI"/>
+          <w:sz w:val="18"/>
+          <w:szCs w:val="18"/>
+        </w:rPr>
+      </w:pPr>
+      <w:r>
+        <w:rPr>
+          <w:rFonts w:ascii="Segoe UI" w:hAnsi="Segoe UI" w:cs="Segoe UI"/>
+          <w:sz w:val="18"/>
+          <w:szCs w:val="18"/>
+        </w:rPr>
+        <w:t>Rodando novamente a JUNIT temos o seguinte erro no “</w:t>
+      </w:r>
+      <w:proofErr w:type="spellStart"/>
+      <w:r>
+        <w:rPr>
+          <w:rFonts w:ascii="Segoe UI" w:hAnsi="Segoe UI" w:cs="Segoe UI"/>
+          <w:sz w:val="18"/>
+          <w:szCs w:val="18"/>
+        </w:rPr>
+        <w:t>testeCondenacao</w:t>
+      </w:r>
+      <w:r>
+        <w:rPr>
+          <w:rFonts w:ascii="Segoe UI" w:hAnsi="Segoe UI" w:cs="Segoe UI"/>
+          <w:sz w:val="18"/>
+          <w:szCs w:val="18"/>
+        </w:rPr>
+        <w:t>Inocencia</w:t>
+      </w:r>
+      <w:proofErr w:type="spellEnd"/>
+      <w:r>
+        <w:rPr>
+          <w:rFonts w:ascii="Segoe UI" w:hAnsi="Segoe UI" w:cs="Segoe UI"/>
+          <w:sz w:val="18"/>
+          <w:szCs w:val="18"/>
+        </w:rPr>
+        <w:t>”</w:t>
+      </w:r>
+    </w:p>
+    <w:p>
+      <w:pPr>
+        <w:rPr>
+          <w:rFonts w:ascii="Segoe UI" w:hAnsi="Segoe UI" w:cs="Segoe UI"/>
+          <w:sz w:val="18"/>
+          <w:szCs w:val="18"/>
+        </w:rPr>
+      </w:pPr>
+      <w:r>
+        <w:rPr>
+          <w:rFonts w:ascii="Segoe UI" w:hAnsi="Segoe UI" w:cs="Segoe UI"/>
+          <w:sz w:val="18"/>
+          <w:szCs w:val="18"/>
+        </w:rPr>
+        <w:t>“</w:t>
+      </w:r>
+      <w:proofErr w:type="spellStart"/>
+      <w:proofErr w:type="gramStart"/>
+      <w:r>
+        <w:rPr>
+          <w:rFonts w:ascii="Segoe UI" w:hAnsi="Segoe UI" w:cs="Segoe UI"/>
+          <w:sz w:val="18"/>
+          <w:szCs w:val="18"/>
+        </w:rPr>
+        <w:t>junit.framework</w:t>
+      </w:r>
+      <w:proofErr w:type="gramEnd"/>
+      <w:r>
+        <w:rPr>
+          <w:rFonts w:ascii="Segoe UI" w:hAnsi="Segoe UI" w:cs="Segoe UI"/>
+          <w:sz w:val="18"/>
+          <w:szCs w:val="18"/>
+        </w:rPr>
+        <w:t>.A</w:t>
+      </w:r>
+      <w:r>
+        <w:rPr>
+          <w:rFonts w:ascii="Segoe UI" w:hAnsi="Segoe UI" w:cs="Segoe UI"/>
+          <w:sz w:val="18"/>
+          <w:szCs w:val="18"/>
+        </w:rPr>
+        <w:t>ssertionFailedError</w:t>
+      </w:r>
+      <w:proofErr w:type="spellEnd"/>
+      <w:r>
+        <w:rPr>
+          <w:rFonts w:ascii="Segoe UI" w:hAnsi="Segoe UI" w:cs="Segoe UI"/>
+          <w:sz w:val="18"/>
+          <w:szCs w:val="18"/>
+        </w:rPr>
+        <w:t xml:space="preserve">: </w:t>
+      </w:r>
+      <w:proofErr w:type="spellStart"/>
+      <w:r>
+        <w:rPr>
+          <w:rFonts w:ascii="Segoe UI" w:hAnsi="Segoe UI" w:cs="Segoe UI"/>
+          <w:sz w:val="18"/>
+          <w:szCs w:val="18"/>
+        </w:rPr>
+        <w:t>expected</w:t>
+      </w:r>
+      <w:proofErr w:type="spellEnd"/>
+      <w:r>
+        <w:rPr>
+          <w:rFonts w:ascii="Segoe UI" w:hAnsi="Segoe UI" w:cs="Segoe UI"/>
+          <w:sz w:val="18"/>
+          <w:szCs w:val="18"/>
+        </w:rPr>
+        <w:t>:&lt;</w:t>
+      </w:r>
+      <w:r>
+        <w:rPr>
+          <w:rFonts w:ascii="Segoe UI" w:hAnsi="Segoe UI" w:cs="Segoe UI"/>
+          <w:sz w:val="18"/>
+          <w:szCs w:val="18"/>
+        </w:rPr>
+        <w:t xml:space="preserve">0&gt; </w:t>
+      </w:r>
+      <w:proofErr w:type="spellStart"/>
+      <w:r>
+        <w:rPr>
+          <w:rFonts w:ascii="Segoe UI" w:hAnsi="Segoe UI" w:cs="Segoe UI"/>
+          <w:sz w:val="18"/>
+          <w:szCs w:val="18"/>
+        </w:rPr>
+        <w:t>but</w:t>
+      </w:r>
+      <w:proofErr w:type="spellEnd"/>
+      <w:r>
+        <w:rPr>
+          <w:rFonts w:ascii="Segoe UI" w:hAnsi="Segoe UI" w:cs="Segoe UI"/>
+          <w:sz w:val="18"/>
+          <w:szCs w:val="18"/>
+        </w:rPr>
+        <w:t xml:space="preserve"> </w:t>
+      </w:r>
+      <w:proofErr w:type="spellStart"/>
+      <w:r>
+        <w:rPr>
+          <w:rFonts w:ascii="Segoe UI" w:hAnsi="Segoe UI" w:cs="Segoe UI"/>
+          <w:sz w:val="18"/>
+          <w:szCs w:val="18"/>
+        </w:rPr>
+        <w:t>was</w:t>
+      </w:r>
+      <w:proofErr w:type="spellEnd"/>
+      <w:r>
+        <w:rPr>
+          <w:rFonts w:ascii="Segoe UI" w:hAnsi="Segoe UI" w:cs="Segoe UI"/>
+          <w:sz w:val="18"/>
+          <w:szCs w:val="18"/>
+        </w:rPr>
+        <w:t>:&lt;10</w:t>
+      </w:r>
+      <w:r>
+        <w:rPr>
+          <w:rFonts w:ascii="Segoe UI" w:hAnsi="Segoe UI" w:cs="Segoe UI"/>
+          <w:sz w:val="18"/>
+          <w:szCs w:val="18"/>
+        </w:rPr>
+        <w:t>&gt;</w:t>
+      </w:r>
+      <w:r>
+        <w:rPr>
+          <w:rFonts w:ascii="Segoe UI" w:hAnsi="Segoe UI" w:cs="Segoe UI"/>
+          <w:sz w:val="18"/>
+          <w:szCs w:val="18"/>
+        </w:rPr>
+        <w:t>”</w:t>
+      </w:r>
+    </w:p>
+    <w:p>
+      <w:pPr>
+        <w:rPr>
+          <w:rFonts w:ascii="Segoe UI" w:hAnsi="Segoe UI" w:cs="Segoe UI"/>
+          <w:sz w:val="18"/>
+          <w:szCs w:val="18"/>
+        </w:rPr>
+      </w:pPr>
+      <w:r>
+        <w:rPr>
+          <w:rFonts w:ascii="Segoe UI" w:hAnsi="Segoe UI" w:cs="Segoe UI"/>
+          <w:sz w:val="18"/>
+          <w:szCs w:val="18"/>
+        </w:rPr>
+        <w:t xml:space="preserve">O valor do </w:t>
+      </w:r>
+      <w:proofErr w:type="spellStart"/>
+      <w:r>
+        <w:rPr>
+          <w:rFonts w:ascii="Segoe UI" w:hAnsi="Segoe UI" w:cs="Segoe UI"/>
+          <w:sz w:val="18"/>
+          <w:szCs w:val="18"/>
+        </w:rPr>
+        <w:t>return</w:t>
+      </w:r>
+      <w:proofErr w:type="spellEnd"/>
+      <w:r>
+        <w:rPr>
+          <w:rFonts w:ascii="Segoe UI" w:hAnsi="Segoe UI" w:cs="Segoe UI"/>
+          <w:sz w:val="18"/>
+          <w:szCs w:val="18"/>
+        </w:rPr>
+        <w:t xml:space="preserve"> de </w:t>
+      </w:r>
+      <w:r>
+        <w:rPr>
+          <w:rFonts w:ascii="Segoe UI" w:hAnsi="Segoe UI" w:cs="Segoe UI"/>
+          <w:sz w:val="18"/>
+          <w:szCs w:val="18"/>
+        </w:rPr>
+        <w:t xml:space="preserve">PENA_INOCENCIA </w:t>
+      </w:r>
+      <w:r>
+        <w:rPr>
+          <w:rFonts w:ascii="Segoe UI" w:hAnsi="Segoe UI" w:cs="Segoe UI"/>
+          <w:sz w:val="18"/>
+          <w:szCs w:val="18"/>
+        </w:rPr>
+        <w:t>na classe Java é</w:t>
+      </w:r>
+      <w:r>
+        <w:rPr>
+          <w:rFonts w:ascii="Segoe UI" w:hAnsi="Segoe UI" w:cs="Segoe UI"/>
+          <w:sz w:val="18"/>
+          <w:szCs w:val="18"/>
+        </w:rPr>
+        <w:t xml:space="preserve"> 10</w:t>
+      </w:r>
+      <w:r>
+        <w:rPr>
+          <w:rFonts w:ascii="Segoe UI" w:hAnsi="Segoe UI" w:cs="Segoe UI"/>
+          <w:sz w:val="18"/>
+          <w:szCs w:val="18"/>
+        </w:rPr>
+        <w:t xml:space="preserve">. Farei a alteração na JUNIT, ficando assim: </w:t>
+      </w:r>
+    </w:p>
+    <w:p>
+      <w:pPr>
+        <w:rPr>
+          <w:rFonts w:ascii="Segoe UI" w:hAnsi="Segoe UI" w:cs="Segoe UI"/>
+          <w:sz w:val="18"/>
+          <w:szCs w:val="18"/>
+        </w:rPr>
+      </w:pPr>
+      <w:proofErr w:type="spellStart"/>
+      <w:proofErr w:type="gramStart"/>
+      <w:r>
+        <w:rPr>
+          <w:rFonts w:ascii="Segoe UI" w:hAnsi="Segoe UI" w:cs="Segoe UI"/>
+          <w:sz w:val="18"/>
+          <w:szCs w:val="18"/>
+        </w:rPr>
+        <w:t>import</w:t>
+      </w:r>
+      <w:proofErr w:type="spellEnd"/>
+      <w:proofErr w:type="gramEnd"/>
+      <w:r>
+        <w:rPr>
+          <w:rFonts w:ascii="Segoe UI" w:hAnsi="Segoe UI" w:cs="Segoe UI"/>
+          <w:sz w:val="18"/>
+          <w:szCs w:val="18"/>
+        </w:rPr>
+        <w:t xml:space="preserve"> </w:t>
+      </w:r>
+      <w:proofErr w:type="spellStart"/>
+      <w:r>
+        <w:rPr>
+          <w:rFonts w:ascii="Segoe UI" w:hAnsi="Segoe UI" w:cs="Segoe UI"/>
+          <w:sz w:val="18"/>
+          <w:szCs w:val="18"/>
+        </w:rPr>
+        <w:t>static</w:t>
+      </w:r>
+      <w:proofErr w:type="spellEnd"/>
+      <w:r>
+        <w:rPr>
+          <w:rFonts w:ascii="Segoe UI" w:hAnsi="Segoe UI" w:cs="Segoe UI"/>
+          <w:sz w:val="18"/>
+          <w:szCs w:val="18"/>
+        </w:rPr>
+        <w:t xml:space="preserve"> </w:t>
+      </w:r>
+      <w:proofErr w:type="spellStart"/>
+      <w:r>
+        <w:rPr>
+          <w:rFonts w:ascii="Segoe UI" w:hAnsi="Segoe UI" w:cs="Segoe UI"/>
+          <w:sz w:val="18"/>
+          <w:szCs w:val="18"/>
+        </w:rPr>
+        <w:t>org.junit.jupiter.api.Assertions</w:t>
+      </w:r>
+      <w:proofErr w:type="spellEnd"/>
+      <w:r>
+        <w:rPr>
+          <w:rFonts w:ascii="Segoe UI" w:hAnsi="Segoe UI" w:cs="Segoe UI"/>
+          <w:sz w:val="18"/>
+          <w:szCs w:val="18"/>
+        </w:rPr>
+        <w:t>.*;</w:t>
+      </w:r>
+    </w:p>
+    <w:p>
+      <w:pPr>
+        <w:rPr>
+          <w:rFonts w:ascii="Segoe UI" w:hAnsi="Segoe UI" w:cs="Segoe UI"/>
+          <w:sz w:val="18"/>
+          <w:szCs w:val="18"/>
+        </w:rPr>
+      </w:pPr>
+    </w:p>
+    <w:p>
+      <w:pPr>
+        <w:rPr>
+          <w:rFonts w:ascii="Segoe UI" w:hAnsi="Segoe UI" w:cs="Segoe UI"/>
+          <w:sz w:val="18"/>
+          <w:szCs w:val="18"/>
+        </w:rPr>
+      </w:pPr>
+      <w:proofErr w:type="spellStart"/>
+      <w:proofErr w:type="gramStart"/>
+      <w:r>
+        <w:rPr>
+          <w:rFonts w:ascii="Segoe UI" w:hAnsi="Segoe UI" w:cs="Segoe UI"/>
+          <w:sz w:val="18"/>
+          <w:szCs w:val="18"/>
+        </w:rPr>
+        <w:t>import</w:t>
+      </w:r>
+      <w:proofErr w:type="spellEnd"/>
+      <w:proofErr w:type="gramEnd"/>
+      <w:r>
+        <w:rPr>
+          <w:rFonts w:ascii="Segoe UI" w:hAnsi="Segoe UI" w:cs="Segoe UI"/>
+          <w:sz w:val="18"/>
+          <w:szCs w:val="18"/>
+        </w:rPr>
+        <w:t xml:space="preserve"> </w:t>
+      </w:r>
+      <w:proofErr w:type="spellStart"/>
+      <w:r>
+        <w:rPr>
+          <w:rFonts w:ascii="Segoe UI" w:hAnsi="Segoe UI" w:cs="Segoe UI"/>
+          <w:sz w:val="18"/>
+          <w:szCs w:val="18"/>
+        </w:rPr>
+        <w:t>org.junit.jupiter.api.Test</w:t>
+      </w:r>
+      <w:proofErr w:type="spellEnd"/>
+      <w:r>
+        <w:rPr>
+          <w:rFonts w:ascii="Segoe UI" w:hAnsi="Segoe UI" w:cs="Segoe UI"/>
+          <w:sz w:val="18"/>
+          <w:szCs w:val="18"/>
+        </w:rPr>
+        <w:t>;</w:t>
+      </w:r>
+    </w:p>
+    <w:p>
+      <w:pPr>
+        <w:rPr>
+          <w:rFonts w:ascii="Segoe UI" w:hAnsi="Segoe UI" w:cs="Segoe UI"/>
+          <w:sz w:val="18"/>
+          <w:szCs w:val="18"/>
+        </w:rPr>
+      </w:pPr>
+    </w:p>
+    <w:p>
+      <w:pPr>
+        <w:rPr>
+          <w:rFonts w:ascii="Segoe UI" w:hAnsi="Segoe UI" w:cs="Segoe UI"/>
+          <w:sz w:val="18"/>
+          <w:szCs w:val="18"/>
+        </w:rPr>
+      </w:pPr>
+      <w:proofErr w:type="spellStart"/>
+      <w:proofErr w:type="gramStart"/>
+      <w:r>
+        <w:rPr>
+          <w:rFonts w:ascii="Segoe UI" w:hAnsi="Segoe UI" w:cs="Segoe UI"/>
+          <w:sz w:val="18"/>
+          <w:szCs w:val="18"/>
+        </w:rPr>
+        <w:t>import</w:t>
+      </w:r>
+      <w:proofErr w:type="spellEnd"/>
+      <w:proofErr w:type="gramEnd"/>
+      <w:r>
+        <w:rPr>
+          <w:rFonts w:ascii="Segoe UI" w:hAnsi="Segoe UI" w:cs="Segoe UI"/>
+          <w:sz w:val="18"/>
+          <w:szCs w:val="18"/>
+        </w:rPr>
+        <w:t xml:space="preserve"> </w:t>
+      </w:r>
+      <w:proofErr w:type="spellStart"/>
+      <w:r>
+        <w:rPr>
+          <w:rFonts w:ascii="Segoe UI" w:hAnsi="Segoe UI" w:cs="Segoe UI"/>
+          <w:sz w:val="18"/>
+          <w:szCs w:val="18"/>
+        </w:rPr>
+        <w:t>org.junit.jupiter.api.Test</w:t>
+      </w:r>
+      <w:proofErr w:type="spellEnd"/>
+      <w:r>
+        <w:rPr>
+          <w:rFonts w:ascii="Segoe UI" w:hAnsi="Segoe UI" w:cs="Segoe UI"/>
+          <w:sz w:val="18"/>
+          <w:szCs w:val="18"/>
+        </w:rPr>
+        <w:t>;</w:t>
+      </w:r>
+    </w:p>
+    <w:p>
+      <w:pPr>
+        <w:rPr>
+          <w:rFonts w:ascii="Segoe UI" w:hAnsi="Segoe UI" w:cs="Segoe UI"/>
+          <w:sz w:val="18"/>
+          <w:szCs w:val="18"/>
+        </w:rPr>
+      </w:pPr>
+    </w:p>
+    <w:p>
+      <w:pPr>
+        <w:rPr>
+          <w:rFonts w:ascii="Segoe UI" w:hAnsi="Segoe UI" w:cs="Segoe UI"/>
+          <w:sz w:val="18"/>
+          <w:szCs w:val="18"/>
+        </w:rPr>
+      </w:pPr>
+      <w:proofErr w:type="spellStart"/>
+      <w:proofErr w:type="gramStart"/>
+      <w:r>
+        <w:rPr>
+          <w:rFonts w:ascii="Segoe UI" w:hAnsi="Segoe UI" w:cs="Segoe UI"/>
+          <w:sz w:val="18"/>
+          <w:szCs w:val="18"/>
+        </w:rPr>
+        <w:t>import</w:t>
+      </w:r>
+      <w:proofErr w:type="spellEnd"/>
+      <w:proofErr w:type="gramEnd"/>
+      <w:r>
+        <w:rPr>
+          <w:rFonts w:ascii="Segoe UI" w:hAnsi="Segoe UI" w:cs="Segoe UI"/>
+          <w:sz w:val="18"/>
+          <w:szCs w:val="18"/>
+        </w:rPr>
+        <w:t xml:space="preserve"> </w:t>
+      </w:r>
+      <w:proofErr w:type="spellStart"/>
+      <w:r>
+        <w:rPr>
+          <w:rFonts w:ascii="Segoe UI" w:hAnsi="Segoe UI" w:cs="Segoe UI"/>
+          <w:sz w:val="18"/>
+          <w:szCs w:val="18"/>
+        </w:rPr>
+        <w:t>junit.framework.TestCase</w:t>
+      </w:r>
+      <w:proofErr w:type="spellEnd"/>
+      <w:r>
+        <w:rPr>
+          <w:rFonts w:ascii="Segoe UI" w:hAnsi="Segoe UI" w:cs="Segoe UI"/>
+          <w:sz w:val="18"/>
+          <w:szCs w:val="18"/>
+        </w:rPr>
+        <w:t>;</w:t>
+      </w:r>
+    </w:p>
+    <w:p>
+      <w:pPr>
+        <w:rPr>
+          <w:rFonts w:ascii="Segoe UI" w:hAnsi="Segoe UI" w:cs="Segoe UI"/>
+          <w:sz w:val="18"/>
+          <w:szCs w:val="18"/>
+        </w:rPr>
+      </w:pPr>
+      <w:proofErr w:type="spellStart"/>
+      <w:proofErr w:type="gramStart"/>
+      <w:r>
+        <w:rPr>
+          <w:rFonts w:ascii="Segoe UI" w:hAnsi="Segoe UI" w:cs="Segoe UI"/>
+          <w:sz w:val="18"/>
+          <w:szCs w:val="18"/>
+        </w:rPr>
+        <w:t>import</w:t>
+      </w:r>
+      <w:proofErr w:type="spellEnd"/>
+      <w:proofErr w:type="gramEnd"/>
+      <w:r>
+        <w:rPr>
+          <w:rFonts w:ascii="Segoe UI" w:hAnsi="Segoe UI" w:cs="Segoe UI"/>
+          <w:sz w:val="18"/>
+          <w:szCs w:val="18"/>
+        </w:rPr>
+        <w:t xml:space="preserve"> </w:t>
+      </w:r>
+      <w:proofErr w:type="spellStart"/>
+      <w:r>
+        <w:rPr>
+          <w:rFonts w:ascii="Segoe UI" w:hAnsi="Segoe UI" w:cs="Segoe UI"/>
+          <w:sz w:val="18"/>
+          <w:szCs w:val="18"/>
+        </w:rPr>
+        <w:t>org.junit.jupiter.api.Test</w:t>
+      </w:r>
+      <w:proofErr w:type="spellEnd"/>
+      <w:r>
+        <w:rPr>
+          <w:rFonts w:ascii="Segoe UI" w:hAnsi="Segoe UI" w:cs="Segoe UI"/>
+          <w:sz w:val="18"/>
+          <w:szCs w:val="18"/>
+        </w:rPr>
+        <w:t>;</w:t>
+      </w:r>
+    </w:p>
+    <w:p>
+      <w:pPr>
+        <w:rPr>
+          <w:rFonts w:ascii="Segoe UI" w:hAnsi="Segoe UI" w:cs="Segoe UI"/>
+          <w:sz w:val="18"/>
+          <w:szCs w:val="18"/>
+        </w:rPr>
+      </w:pPr>
+    </w:p>
+    <w:p>
+      <w:pPr>
+        <w:rPr>
+          <w:rFonts w:ascii="Segoe UI" w:hAnsi="Segoe UI" w:cs="Segoe UI"/>
+          <w:sz w:val="18"/>
+          <w:szCs w:val="18"/>
+        </w:rPr>
+      </w:pPr>
+      <w:proofErr w:type="spellStart"/>
+      <w:proofErr w:type="gramStart"/>
+      <w:r>
+        <w:rPr>
+          <w:rFonts w:ascii="Segoe UI" w:hAnsi="Segoe UI" w:cs="Segoe UI"/>
+          <w:sz w:val="18"/>
+          <w:szCs w:val="18"/>
+        </w:rPr>
+        <w:lastRenderedPageBreak/>
+        <w:t>import</w:t>
+      </w:r>
+      <w:proofErr w:type="spellEnd"/>
+      <w:proofErr w:type="gramEnd"/>
+      <w:r>
+        <w:rPr>
+          <w:rFonts w:ascii="Segoe UI" w:hAnsi="Segoe UI" w:cs="Segoe UI"/>
+          <w:sz w:val="18"/>
+          <w:szCs w:val="18"/>
+        </w:rPr>
+        <w:t xml:space="preserve"> </w:t>
+      </w:r>
+      <w:proofErr w:type="spellStart"/>
+      <w:r>
+        <w:rPr>
+          <w:rFonts w:ascii="Segoe UI" w:hAnsi="Segoe UI" w:cs="Segoe UI"/>
+          <w:sz w:val="18"/>
+          <w:szCs w:val="18"/>
+        </w:rPr>
+        <w:t>junit.framework.TestCase</w:t>
+      </w:r>
+      <w:proofErr w:type="spellEnd"/>
+      <w:r>
+        <w:rPr>
+          <w:rFonts w:ascii="Segoe UI" w:hAnsi="Segoe UI" w:cs="Segoe UI"/>
+          <w:sz w:val="18"/>
+          <w:szCs w:val="18"/>
+        </w:rPr>
+        <w:t>;</w:t>
+      </w:r>
+    </w:p>
+    <w:p>
+      <w:pPr>
+        <w:rPr>
+          <w:rFonts w:ascii="Segoe UI" w:hAnsi="Segoe UI" w:cs="Segoe UI"/>
+          <w:sz w:val="18"/>
+          <w:szCs w:val="18"/>
+        </w:rPr>
+      </w:pPr>
+    </w:p>
+    <w:p>
+      <w:pPr>
+        <w:rPr>
+          <w:rFonts w:ascii="Segoe UI" w:hAnsi="Segoe UI" w:cs="Segoe UI"/>
+          <w:sz w:val="18"/>
+          <w:szCs w:val="18"/>
+        </w:rPr>
+      </w:pPr>
+      <w:proofErr w:type="spellStart"/>
+      <w:proofErr w:type="gramStart"/>
+      <w:r>
+        <w:rPr>
+          <w:rFonts w:ascii="Segoe UI" w:hAnsi="Segoe UI" w:cs="Segoe UI"/>
+          <w:sz w:val="18"/>
+          <w:szCs w:val="18"/>
+        </w:rPr>
+        <w:t>class</w:t>
+      </w:r>
+      <w:proofErr w:type="spellEnd"/>
+      <w:proofErr w:type="gramEnd"/>
+      <w:r>
+        <w:rPr>
+          <w:rFonts w:ascii="Segoe UI" w:hAnsi="Segoe UI" w:cs="Segoe UI"/>
+          <w:sz w:val="18"/>
+          <w:szCs w:val="18"/>
+        </w:rPr>
+        <w:t xml:space="preserve"> </w:t>
+      </w:r>
+      <w:proofErr w:type="spellStart"/>
+      <w:r>
+        <w:rPr>
+          <w:rFonts w:ascii="Segoe UI" w:hAnsi="Segoe UI" w:cs="Segoe UI"/>
+          <w:sz w:val="18"/>
+          <w:szCs w:val="18"/>
+        </w:rPr>
+        <w:t>JUNITteste</w:t>
+      </w:r>
+      <w:proofErr w:type="spellEnd"/>
+      <w:r>
+        <w:rPr>
+          <w:rFonts w:ascii="Segoe UI" w:hAnsi="Segoe UI" w:cs="Segoe UI"/>
+          <w:sz w:val="18"/>
+          <w:szCs w:val="18"/>
+        </w:rPr>
+        <w:t xml:space="preserve"> </w:t>
+      </w:r>
+      <w:proofErr w:type="spellStart"/>
+      <w:r>
+        <w:rPr>
+          <w:rFonts w:ascii="Segoe UI" w:hAnsi="Segoe UI" w:cs="Segoe UI"/>
+          <w:sz w:val="18"/>
+          <w:szCs w:val="18"/>
+        </w:rPr>
+        <w:t>extends</w:t>
+      </w:r>
+      <w:proofErr w:type="spellEnd"/>
+      <w:r>
+        <w:rPr>
+          <w:rFonts w:ascii="Segoe UI" w:hAnsi="Segoe UI" w:cs="Segoe UI"/>
+          <w:sz w:val="18"/>
+          <w:szCs w:val="18"/>
+        </w:rPr>
+        <w:t xml:space="preserve"> </w:t>
+      </w:r>
+      <w:proofErr w:type="spellStart"/>
+      <w:r>
+        <w:rPr>
+          <w:rFonts w:ascii="Segoe UI" w:hAnsi="Segoe UI" w:cs="Segoe UI"/>
+          <w:sz w:val="18"/>
+          <w:szCs w:val="18"/>
+        </w:rPr>
+        <w:t>TestCase</w:t>
+      </w:r>
+      <w:proofErr w:type="spellEnd"/>
+      <w:r>
+        <w:rPr>
+          <w:rFonts w:ascii="Segoe UI" w:hAnsi="Segoe UI" w:cs="Segoe UI"/>
+          <w:sz w:val="18"/>
+          <w:szCs w:val="18"/>
+        </w:rPr>
+        <w:t xml:space="preserve"> {</w:t>
+      </w:r>
+    </w:p>
+    <w:p>
+      <w:pPr>
+        <w:rPr>
+          <w:rFonts w:ascii="Segoe UI" w:hAnsi="Segoe UI" w:cs="Segoe UI"/>
+          <w:sz w:val="18"/>
+          <w:szCs w:val="18"/>
+        </w:rPr>
+      </w:pPr>
+    </w:p>
+    <w:p>
+      <w:pPr>
+        <w:rPr>
+          <w:rFonts w:ascii="Segoe UI" w:hAnsi="Segoe UI" w:cs="Segoe UI"/>
+          <w:sz w:val="18"/>
+          <w:szCs w:val="18"/>
+        </w:rPr>
+      </w:pPr>
+      <w:r>
+        <w:rPr>
+          <w:rFonts w:ascii="Segoe UI" w:hAnsi="Segoe UI" w:cs="Segoe UI"/>
+          <w:sz w:val="18"/>
+          <w:szCs w:val="18"/>
+        </w:rPr>
+        <w:tab/>
+        <w:t>@Test</w:t>
+      </w:r>
+    </w:p>
+    <w:p>
+      <w:pPr>
+        <w:rPr>
+          <w:rFonts w:ascii="Segoe UI" w:hAnsi="Segoe UI" w:cs="Segoe UI"/>
+          <w:sz w:val="18"/>
+          <w:szCs w:val="18"/>
+        </w:rPr>
+      </w:pPr>
+      <w:r>
+        <w:rPr>
+          <w:rFonts w:ascii="Segoe UI" w:hAnsi="Segoe UI" w:cs="Segoe UI"/>
+          <w:sz w:val="18"/>
+          <w:szCs w:val="18"/>
+        </w:rPr>
+        <w:tab/>
+      </w:r>
+      <w:proofErr w:type="spellStart"/>
+      <w:proofErr w:type="gramStart"/>
+      <w:r>
+        <w:rPr>
+          <w:rFonts w:ascii="Segoe UI" w:hAnsi="Segoe UI" w:cs="Segoe UI"/>
+          <w:sz w:val="18"/>
+          <w:szCs w:val="18"/>
+        </w:rPr>
+        <w:t>void</w:t>
+      </w:r>
+      <w:proofErr w:type="spellEnd"/>
+      <w:proofErr w:type="gramEnd"/>
+      <w:r>
+        <w:rPr>
+          <w:rFonts w:ascii="Segoe UI" w:hAnsi="Segoe UI" w:cs="Segoe UI"/>
+          <w:sz w:val="18"/>
+          <w:szCs w:val="18"/>
+        </w:rPr>
+        <w:t xml:space="preserve"> </w:t>
+      </w:r>
+      <w:proofErr w:type="spellStart"/>
+      <w:r>
+        <w:rPr>
+          <w:rFonts w:ascii="Segoe UI" w:hAnsi="Segoe UI" w:cs="Segoe UI"/>
+          <w:sz w:val="18"/>
+          <w:szCs w:val="18"/>
+        </w:rPr>
+        <w:t>testeCondenacaoMutua</w:t>
+      </w:r>
+      <w:proofErr w:type="spellEnd"/>
+      <w:r>
+        <w:rPr>
+          <w:rFonts w:ascii="Segoe UI" w:hAnsi="Segoe UI" w:cs="Segoe UI"/>
+          <w:sz w:val="18"/>
+          <w:szCs w:val="18"/>
+        </w:rPr>
+        <w:t>() {</w:t>
+      </w:r>
+    </w:p>
+    <w:p>
+      <w:pPr>
+        <w:rPr>
+          <w:rFonts w:ascii="Segoe UI" w:hAnsi="Segoe UI" w:cs="Segoe UI"/>
+          <w:sz w:val="18"/>
+          <w:szCs w:val="18"/>
+        </w:rPr>
+      </w:pPr>
+      <w:r>
+        <w:rPr>
+          <w:rFonts w:ascii="Segoe UI" w:hAnsi="Segoe UI" w:cs="Segoe UI"/>
+          <w:sz w:val="18"/>
+          <w:szCs w:val="18"/>
+        </w:rPr>
+        <w:tab/>
+      </w:r>
+      <w:r>
+        <w:rPr>
+          <w:rFonts w:ascii="Segoe UI" w:hAnsi="Segoe UI" w:cs="Segoe UI"/>
+          <w:sz w:val="18"/>
+          <w:szCs w:val="18"/>
+        </w:rPr>
+        <w:tab/>
+      </w:r>
+      <w:proofErr w:type="spellStart"/>
+      <w:r>
+        <w:rPr>
+          <w:rFonts w:ascii="Segoe UI" w:hAnsi="Segoe UI" w:cs="Segoe UI"/>
+          <w:sz w:val="18"/>
+          <w:szCs w:val="18"/>
+        </w:rPr>
+        <w:t>String</w:t>
+      </w:r>
+      <w:proofErr w:type="spellEnd"/>
+      <w:r>
+        <w:rPr>
+          <w:rFonts w:ascii="Segoe UI" w:hAnsi="Segoe UI" w:cs="Segoe UI"/>
+          <w:sz w:val="18"/>
+          <w:szCs w:val="18"/>
+        </w:rPr>
+        <w:t xml:space="preserve"> </w:t>
+      </w:r>
+      <w:proofErr w:type="spellStart"/>
+      <w:r>
+        <w:rPr>
+          <w:rFonts w:ascii="Segoe UI" w:hAnsi="Segoe UI" w:cs="Segoe UI"/>
+          <w:sz w:val="18"/>
+          <w:szCs w:val="18"/>
+        </w:rPr>
+        <w:t>respostaPrisioneiroA</w:t>
+      </w:r>
+      <w:proofErr w:type="spellEnd"/>
+      <w:r>
+        <w:rPr>
+          <w:rFonts w:ascii="Segoe UI" w:hAnsi="Segoe UI" w:cs="Segoe UI"/>
+          <w:sz w:val="18"/>
+          <w:szCs w:val="18"/>
+        </w:rPr>
+        <w:t xml:space="preserve"> = "Culpado";</w:t>
+      </w:r>
+    </w:p>
+    <w:p>
+      <w:pPr>
+        <w:rPr>
+          <w:rFonts w:ascii="Segoe UI" w:hAnsi="Segoe UI" w:cs="Segoe UI"/>
+          <w:sz w:val="18"/>
+          <w:szCs w:val="18"/>
+        </w:rPr>
+      </w:pPr>
+      <w:r>
+        <w:rPr>
+          <w:rFonts w:ascii="Segoe UI" w:hAnsi="Segoe UI" w:cs="Segoe UI"/>
+          <w:sz w:val="18"/>
+          <w:szCs w:val="18"/>
+        </w:rPr>
+        <w:tab/>
+      </w:r>
+      <w:r>
+        <w:rPr>
+          <w:rFonts w:ascii="Segoe UI" w:hAnsi="Segoe UI" w:cs="Segoe UI"/>
+          <w:sz w:val="18"/>
+          <w:szCs w:val="18"/>
+        </w:rPr>
+        <w:tab/>
+      </w:r>
+      <w:proofErr w:type="spellStart"/>
+      <w:r>
+        <w:rPr>
+          <w:rFonts w:ascii="Segoe UI" w:hAnsi="Segoe UI" w:cs="Segoe UI"/>
+          <w:sz w:val="18"/>
+          <w:szCs w:val="18"/>
+        </w:rPr>
+        <w:t>String</w:t>
+      </w:r>
+      <w:proofErr w:type="spellEnd"/>
+      <w:r>
+        <w:rPr>
+          <w:rFonts w:ascii="Segoe UI" w:hAnsi="Segoe UI" w:cs="Segoe UI"/>
+          <w:sz w:val="18"/>
+          <w:szCs w:val="18"/>
+        </w:rPr>
+        <w:t xml:space="preserve"> </w:t>
+      </w:r>
+      <w:proofErr w:type="spellStart"/>
+      <w:r>
+        <w:rPr>
+          <w:rFonts w:ascii="Segoe UI" w:hAnsi="Segoe UI" w:cs="Segoe UI"/>
+          <w:sz w:val="18"/>
+          <w:szCs w:val="18"/>
+        </w:rPr>
+        <w:t>respostaPrisioneiroB</w:t>
+      </w:r>
+      <w:proofErr w:type="spellEnd"/>
+      <w:r>
+        <w:rPr>
+          <w:rFonts w:ascii="Segoe UI" w:hAnsi="Segoe UI" w:cs="Segoe UI"/>
+          <w:sz w:val="18"/>
+          <w:szCs w:val="18"/>
+        </w:rPr>
+        <w:t xml:space="preserve"> = "Culpado";</w:t>
+      </w:r>
+    </w:p>
+    <w:p>
+      <w:pPr>
+        <w:rPr>
+          <w:rFonts w:ascii="Segoe UI" w:hAnsi="Segoe UI" w:cs="Segoe UI"/>
+          <w:sz w:val="18"/>
+          <w:szCs w:val="18"/>
+        </w:rPr>
+      </w:pPr>
+      <w:r>
+        <w:rPr>
+          <w:rFonts w:ascii="Segoe UI" w:hAnsi="Segoe UI" w:cs="Segoe UI"/>
+          <w:sz w:val="18"/>
+          <w:szCs w:val="18"/>
+        </w:rPr>
+        <w:tab/>
+      </w:r>
+      <w:r>
+        <w:rPr>
+          <w:rFonts w:ascii="Segoe UI" w:hAnsi="Segoe UI" w:cs="Segoe UI"/>
+          <w:sz w:val="18"/>
+          <w:szCs w:val="18"/>
+        </w:rPr>
+        <w:tab/>
+      </w:r>
+      <w:proofErr w:type="spellStart"/>
+      <w:r>
+        <w:rPr>
+          <w:rFonts w:ascii="Segoe UI" w:hAnsi="Segoe UI" w:cs="Segoe UI"/>
+          <w:sz w:val="18"/>
+          <w:szCs w:val="18"/>
+        </w:rPr>
+        <w:t>JulgamentoPrisioneiro</w:t>
+      </w:r>
+      <w:proofErr w:type="spellEnd"/>
+      <w:r>
+        <w:rPr>
+          <w:rFonts w:ascii="Segoe UI" w:hAnsi="Segoe UI" w:cs="Segoe UI"/>
+          <w:sz w:val="18"/>
+          <w:szCs w:val="18"/>
+        </w:rPr>
+        <w:t xml:space="preserve"> </w:t>
+      </w:r>
+      <w:proofErr w:type="spellStart"/>
+      <w:r>
+        <w:rPr>
+          <w:rFonts w:ascii="Segoe UI" w:hAnsi="Segoe UI" w:cs="Segoe UI"/>
+          <w:sz w:val="18"/>
+          <w:szCs w:val="18"/>
+        </w:rPr>
+        <w:t>julg</w:t>
+      </w:r>
+      <w:proofErr w:type="spellEnd"/>
+      <w:r>
+        <w:rPr>
+          <w:rFonts w:ascii="Segoe UI" w:hAnsi="Segoe UI" w:cs="Segoe UI"/>
+          <w:sz w:val="18"/>
+          <w:szCs w:val="18"/>
+        </w:rPr>
+        <w:t xml:space="preserve"> = new </w:t>
+      </w:r>
+      <w:proofErr w:type="spellStart"/>
+      <w:proofErr w:type="gramStart"/>
+      <w:r>
+        <w:rPr>
+          <w:rFonts w:ascii="Segoe UI" w:hAnsi="Segoe UI" w:cs="Segoe UI"/>
+          <w:sz w:val="18"/>
+          <w:szCs w:val="18"/>
+        </w:rPr>
+        <w:t>JulgamentoPrisioneiro</w:t>
+      </w:r>
+      <w:proofErr w:type="spellEnd"/>
+      <w:r>
+        <w:rPr>
+          <w:rFonts w:ascii="Segoe UI" w:hAnsi="Segoe UI" w:cs="Segoe UI"/>
+          <w:sz w:val="18"/>
+          <w:szCs w:val="18"/>
+        </w:rPr>
+        <w:t>(</w:t>
+      </w:r>
+      <w:proofErr w:type="gramEnd"/>
+      <w:r>
+        <w:rPr>
+          <w:rFonts w:ascii="Segoe UI" w:hAnsi="Segoe UI" w:cs="Segoe UI"/>
+          <w:sz w:val="18"/>
+          <w:szCs w:val="18"/>
+        </w:rPr>
+        <w:t>);</w:t>
+      </w:r>
+    </w:p>
+    <w:p>
+      <w:pPr>
+        <w:rPr>
+          <w:rFonts w:ascii="Segoe UI" w:hAnsi="Segoe UI" w:cs="Segoe UI"/>
+          <w:sz w:val="18"/>
+          <w:szCs w:val="18"/>
+        </w:rPr>
+      </w:pPr>
+      <w:r>
+        <w:rPr>
+          <w:rFonts w:ascii="Segoe UI" w:hAnsi="Segoe UI" w:cs="Segoe UI"/>
+          <w:sz w:val="18"/>
+          <w:szCs w:val="18"/>
+        </w:rPr>
+        <w:tab/>
+      </w:r>
+      <w:r>
+        <w:rPr>
+          <w:rFonts w:ascii="Segoe UI" w:hAnsi="Segoe UI" w:cs="Segoe UI"/>
+          <w:sz w:val="18"/>
+          <w:szCs w:val="18"/>
+        </w:rPr>
+        <w:tab/>
+      </w:r>
+      <w:proofErr w:type="spellStart"/>
+      <w:proofErr w:type="gramStart"/>
+      <w:r>
+        <w:rPr>
+          <w:rFonts w:ascii="Segoe UI" w:hAnsi="Segoe UI" w:cs="Segoe UI"/>
+          <w:sz w:val="18"/>
+          <w:szCs w:val="18"/>
+        </w:rPr>
+        <w:t>int</w:t>
+      </w:r>
+      <w:proofErr w:type="spellEnd"/>
+      <w:proofErr w:type="gramEnd"/>
+      <w:r>
+        <w:rPr>
+          <w:rFonts w:ascii="Segoe UI" w:hAnsi="Segoe UI" w:cs="Segoe UI"/>
+          <w:sz w:val="18"/>
+          <w:szCs w:val="18"/>
+        </w:rPr>
+        <w:t xml:space="preserve"> </w:t>
+      </w:r>
+      <w:proofErr w:type="spellStart"/>
+      <w:r>
+        <w:rPr>
+          <w:rFonts w:ascii="Segoe UI" w:hAnsi="Segoe UI" w:cs="Segoe UI"/>
+          <w:sz w:val="18"/>
+          <w:szCs w:val="18"/>
+        </w:rPr>
+        <w:t>resultuadoEsperado</w:t>
+      </w:r>
+      <w:proofErr w:type="spellEnd"/>
+      <w:r>
+        <w:rPr>
+          <w:rFonts w:ascii="Segoe UI" w:hAnsi="Segoe UI" w:cs="Segoe UI"/>
+          <w:sz w:val="18"/>
+          <w:szCs w:val="18"/>
+        </w:rPr>
+        <w:t xml:space="preserve"> = 15;</w:t>
+      </w:r>
+    </w:p>
+    <w:p>
+      <w:pPr>
+        <w:rPr>
+          <w:rFonts w:ascii="Segoe UI" w:hAnsi="Segoe UI" w:cs="Segoe UI"/>
+          <w:sz w:val="18"/>
+          <w:szCs w:val="18"/>
+        </w:rPr>
+      </w:pPr>
+      <w:r>
+        <w:rPr>
+          <w:rFonts w:ascii="Segoe UI" w:hAnsi="Segoe UI" w:cs="Segoe UI"/>
+          <w:sz w:val="18"/>
+          <w:szCs w:val="18"/>
+        </w:rPr>
+        <w:tab/>
+      </w:r>
+      <w:r>
+        <w:rPr>
+          <w:rFonts w:ascii="Segoe UI" w:hAnsi="Segoe UI" w:cs="Segoe UI"/>
+          <w:sz w:val="18"/>
+          <w:szCs w:val="18"/>
+        </w:rPr>
+        <w:tab/>
+      </w:r>
+      <w:proofErr w:type="spellStart"/>
+      <w:proofErr w:type="gramStart"/>
+      <w:r>
+        <w:rPr>
+          <w:rFonts w:ascii="Segoe UI" w:hAnsi="Segoe UI" w:cs="Segoe UI"/>
+          <w:sz w:val="18"/>
+          <w:szCs w:val="18"/>
+        </w:rPr>
+        <w:t>int</w:t>
+      </w:r>
+      <w:proofErr w:type="spellEnd"/>
+      <w:proofErr w:type="gramEnd"/>
+      <w:r>
+        <w:rPr>
+          <w:rFonts w:ascii="Segoe UI" w:hAnsi="Segoe UI" w:cs="Segoe UI"/>
+          <w:sz w:val="18"/>
+          <w:szCs w:val="18"/>
+        </w:rPr>
+        <w:t xml:space="preserve"> </w:t>
+      </w:r>
+      <w:proofErr w:type="spellStart"/>
+      <w:r>
+        <w:rPr>
+          <w:rFonts w:ascii="Segoe UI" w:hAnsi="Segoe UI" w:cs="Segoe UI"/>
+          <w:sz w:val="18"/>
+          <w:szCs w:val="18"/>
+        </w:rPr>
+        <w:t>resultadoReal</w:t>
+      </w:r>
+      <w:proofErr w:type="spellEnd"/>
+      <w:r>
+        <w:rPr>
+          <w:rFonts w:ascii="Segoe UI" w:hAnsi="Segoe UI" w:cs="Segoe UI"/>
+          <w:sz w:val="18"/>
+          <w:szCs w:val="18"/>
+        </w:rPr>
+        <w:t xml:space="preserve"> = </w:t>
+      </w:r>
+      <w:proofErr w:type="spellStart"/>
+      <w:r>
+        <w:rPr>
+          <w:rFonts w:ascii="Segoe UI" w:hAnsi="Segoe UI" w:cs="Segoe UI"/>
+          <w:sz w:val="18"/>
+          <w:szCs w:val="18"/>
+        </w:rPr>
+        <w:t>julg.calculaPena</w:t>
+      </w:r>
+      <w:proofErr w:type="spellEnd"/>
+      <w:r>
+        <w:rPr>
+          <w:rFonts w:ascii="Segoe UI" w:hAnsi="Segoe UI" w:cs="Segoe UI"/>
+          <w:sz w:val="18"/>
+          <w:szCs w:val="18"/>
+        </w:rPr>
+        <w:t>(</w:t>
+      </w:r>
+      <w:proofErr w:type="spellStart"/>
+      <w:r>
+        <w:rPr>
+          <w:rFonts w:ascii="Segoe UI" w:hAnsi="Segoe UI" w:cs="Segoe UI"/>
+          <w:sz w:val="18"/>
+          <w:szCs w:val="18"/>
+        </w:rPr>
+        <w:t>respostaPrisioneiroA,respostaPrisioneiroB</w:t>
+      </w:r>
+      <w:proofErr w:type="spellEnd"/>
+      <w:r>
+        <w:rPr>
+          <w:rFonts w:ascii="Segoe UI" w:hAnsi="Segoe UI" w:cs="Segoe UI"/>
+          <w:sz w:val="18"/>
+          <w:szCs w:val="18"/>
+        </w:rPr>
+        <w:t>);</w:t>
+      </w:r>
+    </w:p>
+    <w:p>
+      <w:pPr>
+        <w:rPr>
+          <w:rFonts w:ascii="Segoe UI" w:hAnsi="Segoe UI" w:cs="Segoe UI"/>
+          <w:sz w:val="18"/>
+          <w:szCs w:val="18"/>
+        </w:rPr>
+      </w:pPr>
+      <w:r>
+        <w:rPr>
+          <w:rFonts w:ascii="Segoe UI" w:hAnsi="Segoe UI" w:cs="Segoe UI"/>
+          <w:sz w:val="18"/>
+          <w:szCs w:val="18"/>
+        </w:rPr>
+        <w:tab/>
+      </w:r>
+      <w:r>
+        <w:rPr>
+          <w:rFonts w:ascii="Segoe UI" w:hAnsi="Segoe UI" w:cs="Segoe UI"/>
+          <w:sz w:val="18"/>
+          <w:szCs w:val="18"/>
+        </w:rPr>
+        <w:tab/>
+      </w:r>
+      <w:proofErr w:type="spellStart"/>
+      <w:proofErr w:type="gramStart"/>
+      <w:r>
+        <w:rPr>
+          <w:rFonts w:ascii="Segoe UI" w:hAnsi="Segoe UI" w:cs="Segoe UI"/>
+          <w:sz w:val="18"/>
+          <w:szCs w:val="18"/>
+        </w:rPr>
+        <w:t>assertEquals</w:t>
+      </w:r>
+      <w:proofErr w:type="spellEnd"/>
+      <w:r>
+        <w:rPr>
+          <w:rFonts w:ascii="Segoe UI" w:hAnsi="Segoe UI" w:cs="Segoe UI"/>
+          <w:sz w:val="18"/>
+          <w:szCs w:val="18"/>
+        </w:rPr>
+        <w:t>(</w:t>
+      </w:r>
+      <w:proofErr w:type="spellStart"/>
+      <w:proofErr w:type="gramEnd"/>
+      <w:r>
+        <w:rPr>
+          <w:rFonts w:ascii="Segoe UI" w:hAnsi="Segoe UI" w:cs="Segoe UI"/>
+          <w:sz w:val="18"/>
+          <w:szCs w:val="18"/>
+        </w:rPr>
+        <w:t>resultuadoEsperado</w:t>
+      </w:r>
+      <w:proofErr w:type="spellEnd"/>
+      <w:r>
+        <w:rPr>
+          <w:rFonts w:ascii="Segoe UI" w:hAnsi="Segoe UI" w:cs="Segoe UI"/>
+          <w:sz w:val="18"/>
+          <w:szCs w:val="18"/>
+        </w:rPr>
+        <w:t xml:space="preserve">, </w:t>
+      </w:r>
+      <w:proofErr w:type="spellStart"/>
+      <w:r>
+        <w:rPr>
+          <w:rFonts w:ascii="Segoe UI" w:hAnsi="Segoe UI" w:cs="Segoe UI"/>
+          <w:sz w:val="18"/>
+          <w:szCs w:val="18"/>
+        </w:rPr>
+        <w:t>resultadoReal</w:t>
+      </w:r>
+      <w:proofErr w:type="spellEnd"/>
+      <w:r>
+        <w:rPr>
+          <w:rFonts w:ascii="Segoe UI" w:hAnsi="Segoe UI" w:cs="Segoe UI"/>
+          <w:sz w:val="18"/>
+          <w:szCs w:val="18"/>
+        </w:rPr>
+        <w:t>);</w:t>
+      </w:r>
+    </w:p>
+    <w:p>
+      <w:pPr>
+        <w:rPr>
+          <w:rFonts w:ascii="Segoe UI" w:hAnsi="Segoe UI" w:cs="Segoe UI"/>
+          <w:sz w:val="18"/>
+          <w:szCs w:val="18"/>
+        </w:rPr>
+      </w:pPr>
+      <w:r>
+        <w:rPr>
+          <w:rFonts w:ascii="Segoe UI" w:hAnsi="Segoe UI" w:cs="Segoe UI"/>
+          <w:sz w:val="18"/>
+          <w:szCs w:val="18"/>
+        </w:rPr>
+        <w:tab/>
+        <w:t>}</w:t>
+      </w:r>
+    </w:p>
+    <w:p>
+      <w:pPr>
+        <w:rPr>
+          <w:rFonts w:ascii="Segoe UI" w:hAnsi="Segoe UI" w:cs="Segoe UI"/>
+          <w:sz w:val="18"/>
+          <w:szCs w:val="18"/>
+        </w:rPr>
+      </w:pPr>
+      <w:r>
+        <w:rPr>
+          <w:rFonts w:ascii="Segoe UI" w:hAnsi="Segoe UI" w:cs="Segoe UI"/>
+          <w:sz w:val="18"/>
+          <w:szCs w:val="18"/>
+        </w:rPr>
+        <w:tab/>
+      </w:r>
+    </w:p>
+    <w:p>
+      <w:pPr>
+        <w:rPr>
+          <w:rFonts w:ascii="Segoe UI" w:hAnsi="Segoe UI" w:cs="Segoe UI"/>
+          <w:sz w:val="18"/>
+          <w:szCs w:val="18"/>
+        </w:rPr>
+      </w:pPr>
+      <w:r>
+        <w:rPr>
+          <w:rFonts w:ascii="Segoe UI" w:hAnsi="Segoe UI" w:cs="Segoe UI"/>
+          <w:sz w:val="18"/>
+          <w:szCs w:val="18"/>
+        </w:rPr>
+        <w:tab/>
+        <w:t>@Test</w:t>
+      </w:r>
+    </w:p>
+    <w:p>
+      <w:pPr>
+        <w:rPr>
+          <w:rFonts w:ascii="Segoe UI" w:hAnsi="Segoe UI" w:cs="Segoe UI"/>
+          <w:sz w:val="18"/>
+          <w:szCs w:val="18"/>
+        </w:rPr>
+      </w:pPr>
+      <w:r>
+        <w:rPr>
+          <w:rFonts w:ascii="Segoe UI" w:hAnsi="Segoe UI" w:cs="Segoe UI"/>
+          <w:sz w:val="18"/>
+          <w:szCs w:val="18"/>
+        </w:rPr>
+        <w:tab/>
+      </w:r>
+      <w:proofErr w:type="spellStart"/>
+      <w:proofErr w:type="gramStart"/>
+      <w:r>
+        <w:rPr>
+          <w:rFonts w:ascii="Segoe UI" w:hAnsi="Segoe UI" w:cs="Segoe UI"/>
+          <w:sz w:val="18"/>
+          <w:szCs w:val="18"/>
+        </w:rPr>
+        <w:t>void</w:t>
+      </w:r>
+      <w:proofErr w:type="spellEnd"/>
+      <w:proofErr w:type="gramEnd"/>
+      <w:r>
+        <w:rPr>
+          <w:rFonts w:ascii="Segoe UI" w:hAnsi="Segoe UI" w:cs="Segoe UI"/>
+          <w:sz w:val="18"/>
+          <w:szCs w:val="18"/>
+        </w:rPr>
+        <w:t xml:space="preserve"> </w:t>
+      </w:r>
+      <w:proofErr w:type="spellStart"/>
+      <w:r>
+        <w:rPr>
+          <w:rFonts w:ascii="Segoe UI" w:hAnsi="Segoe UI" w:cs="Segoe UI"/>
+          <w:sz w:val="18"/>
+          <w:szCs w:val="18"/>
+        </w:rPr>
+        <w:t>testeCondenacaoIndividual</w:t>
+      </w:r>
+      <w:proofErr w:type="spellEnd"/>
+      <w:r>
+        <w:rPr>
+          <w:rFonts w:ascii="Segoe UI" w:hAnsi="Segoe UI" w:cs="Segoe UI"/>
+          <w:sz w:val="18"/>
+          <w:szCs w:val="18"/>
+        </w:rPr>
+        <w:t>() {</w:t>
+      </w:r>
+    </w:p>
+    <w:p>
+      <w:pPr>
+        <w:rPr>
+          <w:rFonts w:ascii="Segoe UI" w:hAnsi="Segoe UI" w:cs="Segoe UI"/>
+          <w:sz w:val="18"/>
+          <w:szCs w:val="18"/>
+        </w:rPr>
+      </w:pPr>
+      <w:r>
+        <w:rPr>
+          <w:rFonts w:ascii="Segoe UI" w:hAnsi="Segoe UI" w:cs="Segoe UI"/>
+          <w:sz w:val="18"/>
+          <w:szCs w:val="18"/>
+        </w:rPr>
+        <w:tab/>
+      </w:r>
+      <w:r>
+        <w:rPr>
+          <w:rFonts w:ascii="Segoe UI" w:hAnsi="Segoe UI" w:cs="Segoe UI"/>
+          <w:sz w:val="18"/>
+          <w:szCs w:val="18"/>
+        </w:rPr>
+        <w:tab/>
+      </w:r>
+      <w:proofErr w:type="spellStart"/>
+      <w:r>
+        <w:rPr>
+          <w:rFonts w:ascii="Segoe UI" w:hAnsi="Segoe UI" w:cs="Segoe UI"/>
+          <w:sz w:val="18"/>
+          <w:szCs w:val="18"/>
+        </w:rPr>
+        <w:t>String</w:t>
+      </w:r>
+      <w:proofErr w:type="spellEnd"/>
+      <w:r>
+        <w:rPr>
+          <w:rFonts w:ascii="Segoe UI" w:hAnsi="Segoe UI" w:cs="Segoe UI"/>
+          <w:sz w:val="18"/>
+          <w:szCs w:val="18"/>
+        </w:rPr>
+        <w:t xml:space="preserve"> </w:t>
+      </w:r>
+      <w:proofErr w:type="spellStart"/>
+      <w:r>
+        <w:rPr>
+          <w:rFonts w:ascii="Segoe UI" w:hAnsi="Segoe UI" w:cs="Segoe UI"/>
+          <w:sz w:val="18"/>
+          <w:szCs w:val="18"/>
+        </w:rPr>
+        <w:t>respostaPrisioneiroA</w:t>
+      </w:r>
+      <w:proofErr w:type="spellEnd"/>
+      <w:r>
+        <w:rPr>
+          <w:rFonts w:ascii="Segoe UI" w:hAnsi="Segoe UI" w:cs="Segoe UI"/>
+          <w:sz w:val="18"/>
+          <w:szCs w:val="18"/>
+        </w:rPr>
+        <w:t xml:space="preserve"> = "Culpado";</w:t>
+      </w:r>
+    </w:p>
+    <w:p>
+      <w:pPr>
+        <w:rPr>
+          <w:rFonts w:ascii="Segoe UI" w:hAnsi="Segoe UI" w:cs="Segoe UI"/>
+          <w:sz w:val="18"/>
+          <w:szCs w:val="18"/>
+        </w:rPr>
+      </w:pPr>
+      <w:r>
+        <w:rPr>
+          <w:rFonts w:ascii="Segoe UI" w:hAnsi="Segoe UI" w:cs="Segoe UI"/>
+          <w:sz w:val="18"/>
+          <w:szCs w:val="18"/>
+        </w:rPr>
+        <w:tab/>
+      </w:r>
+      <w:r>
+        <w:rPr>
+          <w:rFonts w:ascii="Segoe UI" w:hAnsi="Segoe UI" w:cs="Segoe UI"/>
+          <w:sz w:val="18"/>
+          <w:szCs w:val="18"/>
+        </w:rPr>
+        <w:tab/>
+      </w:r>
+      <w:proofErr w:type="spellStart"/>
+      <w:r>
+        <w:rPr>
+          <w:rFonts w:ascii="Segoe UI" w:hAnsi="Segoe UI" w:cs="Segoe UI"/>
+          <w:sz w:val="18"/>
+          <w:szCs w:val="18"/>
+        </w:rPr>
+        <w:t>String</w:t>
+      </w:r>
+      <w:proofErr w:type="spellEnd"/>
+      <w:r>
+        <w:rPr>
+          <w:rFonts w:ascii="Segoe UI" w:hAnsi="Segoe UI" w:cs="Segoe UI"/>
+          <w:sz w:val="18"/>
+          <w:szCs w:val="18"/>
+        </w:rPr>
+        <w:t xml:space="preserve"> </w:t>
+      </w:r>
+      <w:proofErr w:type="spellStart"/>
+      <w:r>
+        <w:rPr>
+          <w:rFonts w:ascii="Segoe UI" w:hAnsi="Segoe UI" w:cs="Segoe UI"/>
+          <w:sz w:val="18"/>
+          <w:szCs w:val="18"/>
+        </w:rPr>
+        <w:t>respostaPrisioneiroB</w:t>
+      </w:r>
+      <w:proofErr w:type="spellEnd"/>
+      <w:r>
+        <w:rPr>
+          <w:rFonts w:ascii="Segoe UI" w:hAnsi="Segoe UI" w:cs="Segoe UI"/>
+          <w:sz w:val="18"/>
+          <w:szCs w:val="18"/>
+        </w:rPr>
+        <w:t xml:space="preserve"> = "Inocente";</w:t>
+      </w:r>
+    </w:p>
+    <w:p>
+      <w:pPr>
+        <w:rPr>
+          <w:rFonts w:ascii="Segoe UI" w:hAnsi="Segoe UI" w:cs="Segoe UI"/>
+          <w:sz w:val="18"/>
+          <w:szCs w:val="18"/>
+        </w:rPr>
+      </w:pPr>
+      <w:r>
+        <w:rPr>
+          <w:rFonts w:ascii="Segoe UI" w:hAnsi="Segoe UI" w:cs="Segoe UI"/>
+          <w:sz w:val="18"/>
+          <w:szCs w:val="18"/>
+        </w:rPr>
+        <w:tab/>
+      </w:r>
+      <w:r>
+        <w:rPr>
+          <w:rFonts w:ascii="Segoe UI" w:hAnsi="Segoe UI" w:cs="Segoe UI"/>
+          <w:sz w:val="18"/>
+          <w:szCs w:val="18"/>
+        </w:rPr>
+        <w:tab/>
+      </w:r>
+      <w:proofErr w:type="spellStart"/>
+      <w:r>
+        <w:rPr>
+          <w:rFonts w:ascii="Segoe UI" w:hAnsi="Segoe UI" w:cs="Segoe UI"/>
+          <w:sz w:val="18"/>
+          <w:szCs w:val="18"/>
+        </w:rPr>
+        <w:t>JulgamentoPrisioneiro</w:t>
+      </w:r>
+      <w:proofErr w:type="spellEnd"/>
+      <w:r>
+        <w:rPr>
+          <w:rFonts w:ascii="Segoe UI" w:hAnsi="Segoe UI" w:cs="Segoe UI"/>
+          <w:sz w:val="18"/>
+          <w:szCs w:val="18"/>
+        </w:rPr>
+        <w:t xml:space="preserve"> </w:t>
+      </w:r>
+      <w:proofErr w:type="spellStart"/>
+      <w:r>
+        <w:rPr>
+          <w:rFonts w:ascii="Segoe UI" w:hAnsi="Segoe UI" w:cs="Segoe UI"/>
+          <w:sz w:val="18"/>
+          <w:szCs w:val="18"/>
+        </w:rPr>
+        <w:t>julg</w:t>
+      </w:r>
+      <w:proofErr w:type="spellEnd"/>
+      <w:r>
+        <w:rPr>
+          <w:rFonts w:ascii="Segoe UI" w:hAnsi="Segoe UI" w:cs="Segoe UI"/>
+          <w:sz w:val="18"/>
+          <w:szCs w:val="18"/>
+        </w:rPr>
+        <w:t xml:space="preserve"> = new </w:t>
+      </w:r>
+      <w:proofErr w:type="spellStart"/>
+      <w:proofErr w:type="gramStart"/>
+      <w:r>
+        <w:rPr>
+          <w:rFonts w:ascii="Segoe UI" w:hAnsi="Segoe UI" w:cs="Segoe UI"/>
+          <w:sz w:val="18"/>
+          <w:szCs w:val="18"/>
+        </w:rPr>
+        <w:t>JulgamentoPrisioneiro</w:t>
+      </w:r>
+      <w:proofErr w:type="spellEnd"/>
+      <w:r>
+        <w:rPr>
+          <w:rFonts w:ascii="Segoe UI" w:hAnsi="Segoe UI" w:cs="Segoe UI"/>
+          <w:sz w:val="18"/>
+          <w:szCs w:val="18"/>
+        </w:rPr>
+        <w:t>(</w:t>
+      </w:r>
+      <w:proofErr w:type="gramEnd"/>
+      <w:r>
+        <w:rPr>
+          <w:rFonts w:ascii="Segoe UI" w:hAnsi="Segoe UI" w:cs="Segoe UI"/>
+          <w:sz w:val="18"/>
+          <w:szCs w:val="18"/>
+        </w:rPr>
+        <w:t>);</w:t>
+      </w:r>
+    </w:p>
+    <w:p>
+      <w:pPr>
+        <w:rPr>
+          <w:rFonts w:ascii="Segoe UI" w:hAnsi="Segoe UI" w:cs="Segoe UI"/>
+          <w:sz w:val="18"/>
+          <w:szCs w:val="18"/>
+        </w:rPr>
+      </w:pPr>
+      <w:r>
+        <w:rPr>
+          <w:rFonts w:ascii="Segoe UI" w:hAnsi="Segoe UI" w:cs="Segoe UI"/>
+          <w:sz w:val="18"/>
+          <w:szCs w:val="18"/>
+        </w:rPr>
+        <w:tab/>
+      </w:r>
+      <w:r>
+        <w:rPr>
+          <w:rFonts w:ascii="Segoe UI" w:hAnsi="Segoe UI" w:cs="Segoe UI"/>
+          <w:sz w:val="18"/>
+          <w:szCs w:val="18"/>
+        </w:rPr>
+        <w:tab/>
+      </w:r>
+      <w:proofErr w:type="spellStart"/>
+      <w:proofErr w:type="gramStart"/>
+      <w:r>
+        <w:rPr>
+          <w:rFonts w:ascii="Segoe UI" w:hAnsi="Segoe UI" w:cs="Segoe UI"/>
+          <w:sz w:val="18"/>
+          <w:szCs w:val="18"/>
+        </w:rPr>
+        <w:t>int</w:t>
+      </w:r>
+      <w:proofErr w:type="spellEnd"/>
+      <w:proofErr w:type="gramEnd"/>
+      <w:r>
+        <w:rPr>
+          <w:rFonts w:ascii="Segoe UI" w:hAnsi="Segoe UI" w:cs="Segoe UI"/>
+          <w:sz w:val="18"/>
+          <w:szCs w:val="18"/>
+        </w:rPr>
+        <w:t xml:space="preserve"> </w:t>
+      </w:r>
+      <w:proofErr w:type="spellStart"/>
+      <w:r>
+        <w:rPr>
+          <w:rFonts w:ascii="Segoe UI" w:hAnsi="Segoe UI" w:cs="Segoe UI"/>
+          <w:sz w:val="18"/>
+          <w:szCs w:val="18"/>
+        </w:rPr>
+        <w:t>resultuadoEsperado</w:t>
+      </w:r>
+      <w:proofErr w:type="spellEnd"/>
+      <w:r>
+        <w:rPr>
+          <w:rFonts w:ascii="Segoe UI" w:hAnsi="Segoe UI" w:cs="Segoe UI"/>
+          <w:sz w:val="18"/>
+          <w:szCs w:val="18"/>
+        </w:rPr>
+        <w:t xml:space="preserve"> = 10;</w:t>
+      </w:r>
+    </w:p>
+    <w:p>
+      <w:pPr>
+        <w:rPr>
+          <w:rFonts w:ascii="Segoe UI" w:hAnsi="Segoe UI" w:cs="Segoe UI"/>
+          <w:sz w:val="18"/>
+          <w:szCs w:val="18"/>
+        </w:rPr>
+      </w:pPr>
+      <w:r>
+        <w:rPr>
+          <w:rFonts w:ascii="Segoe UI" w:hAnsi="Segoe UI" w:cs="Segoe UI"/>
+          <w:sz w:val="18"/>
+          <w:szCs w:val="18"/>
+        </w:rPr>
+        <w:tab/>
+      </w:r>
+      <w:r>
+        <w:rPr>
+          <w:rFonts w:ascii="Segoe UI" w:hAnsi="Segoe UI" w:cs="Segoe UI"/>
+          <w:sz w:val="18"/>
+          <w:szCs w:val="18"/>
+        </w:rPr>
+        <w:tab/>
+      </w:r>
+      <w:proofErr w:type="spellStart"/>
+      <w:proofErr w:type="gramStart"/>
+      <w:r>
+        <w:rPr>
+          <w:rFonts w:ascii="Segoe UI" w:hAnsi="Segoe UI" w:cs="Segoe UI"/>
+          <w:sz w:val="18"/>
+          <w:szCs w:val="18"/>
+        </w:rPr>
+        <w:t>int</w:t>
+      </w:r>
+      <w:proofErr w:type="spellEnd"/>
+      <w:proofErr w:type="gramEnd"/>
+      <w:r>
+        <w:rPr>
+          <w:rFonts w:ascii="Segoe UI" w:hAnsi="Segoe UI" w:cs="Segoe UI"/>
+          <w:sz w:val="18"/>
+          <w:szCs w:val="18"/>
+        </w:rPr>
+        <w:t xml:space="preserve"> </w:t>
+      </w:r>
+      <w:proofErr w:type="spellStart"/>
+      <w:r>
+        <w:rPr>
+          <w:rFonts w:ascii="Segoe UI" w:hAnsi="Segoe UI" w:cs="Segoe UI"/>
+          <w:sz w:val="18"/>
+          <w:szCs w:val="18"/>
+        </w:rPr>
+        <w:t>resultadoReal</w:t>
+      </w:r>
+      <w:proofErr w:type="spellEnd"/>
+      <w:r>
+        <w:rPr>
+          <w:rFonts w:ascii="Segoe UI" w:hAnsi="Segoe UI" w:cs="Segoe UI"/>
+          <w:sz w:val="18"/>
+          <w:szCs w:val="18"/>
+        </w:rPr>
+        <w:t xml:space="preserve"> = </w:t>
+      </w:r>
+      <w:proofErr w:type="spellStart"/>
+      <w:r>
+        <w:rPr>
+          <w:rFonts w:ascii="Segoe UI" w:hAnsi="Segoe UI" w:cs="Segoe UI"/>
+          <w:sz w:val="18"/>
+          <w:szCs w:val="18"/>
+        </w:rPr>
+        <w:t>julg.calculaPena</w:t>
+      </w:r>
+      <w:proofErr w:type="spellEnd"/>
+      <w:r>
+        <w:rPr>
+          <w:rFonts w:ascii="Segoe UI" w:hAnsi="Segoe UI" w:cs="Segoe UI"/>
+          <w:sz w:val="18"/>
+          <w:szCs w:val="18"/>
+        </w:rPr>
+        <w:t>(</w:t>
+      </w:r>
+      <w:proofErr w:type="spellStart"/>
+      <w:r>
+        <w:rPr>
+          <w:rFonts w:ascii="Segoe UI" w:hAnsi="Segoe UI" w:cs="Segoe UI"/>
+          <w:sz w:val="18"/>
+          <w:szCs w:val="18"/>
+        </w:rPr>
+        <w:t>respostaPrisioneiroA,respostaPrisioneiroB</w:t>
+      </w:r>
+      <w:proofErr w:type="spellEnd"/>
+      <w:r>
+        <w:rPr>
+          <w:rFonts w:ascii="Segoe UI" w:hAnsi="Segoe UI" w:cs="Segoe UI"/>
+          <w:sz w:val="18"/>
+          <w:szCs w:val="18"/>
+        </w:rPr>
+        <w:t>);</w:t>
+      </w:r>
+    </w:p>
+    <w:p>
+      <w:pPr>
+        <w:rPr>
+          <w:rFonts w:ascii="Segoe UI" w:hAnsi="Segoe UI" w:cs="Segoe UI"/>
+          <w:sz w:val="18"/>
+          <w:szCs w:val="18"/>
+        </w:rPr>
+      </w:pPr>
+      <w:r>
+        <w:rPr>
+          <w:rFonts w:ascii="Segoe UI" w:hAnsi="Segoe UI" w:cs="Segoe UI"/>
+          <w:sz w:val="18"/>
+          <w:szCs w:val="18"/>
+        </w:rPr>
+        <w:tab/>
+      </w:r>
+      <w:r>
+        <w:rPr>
+          <w:rFonts w:ascii="Segoe UI" w:hAnsi="Segoe UI" w:cs="Segoe UI"/>
+          <w:sz w:val="18"/>
+          <w:szCs w:val="18"/>
+        </w:rPr>
+        <w:tab/>
+      </w:r>
+      <w:proofErr w:type="spellStart"/>
+      <w:proofErr w:type="gramStart"/>
+      <w:r>
+        <w:rPr>
+          <w:rFonts w:ascii="Segoe UI" w:hAnsi="Segoe UI" w:cs="Segoe UI"/>
+          <w:sz w:val="18"/>
+          <w:szCs w:val="18"/>
+        </w:rPr>
+        <w:t>assertEquals</w:t>
+      </w:r>
+      <w:proofErr w:type="spellEnd"/>
+      <w:r>
+        <w:rPr>
+          <w:rFonts w:ascii="Segoe UI" w:hAnsi="Segoe UI" w:cs="Segoe UI"/>
+          <w:sz w:val="18"/>
+          <w:szCs w:val="18"/>
+        </w:rPr>
+        <w:t>(</w:t>
+      </w:r>
+      <w:proofErr w:type="spellStart"/>
+      <w:proofErr w:type="gramEnd"/>
+      <w:r>
+        <w:rPr>
+          <w:rFonts w:ascii="Segoe UI" w:hAnsi="Segoe UI" w:cs="Segoe UI"/>
+          <w:sz w:val="18"/>
+          <w:szCs w:val="18"/>
+        </w:rPr>
+        <w:t>resultuadoEsperado</w:t>
+      </w:r>
+      <w:proofErr w:type="spellEnd"/>
+      <w:r>
+        <w:rPr>
+          <w:rFonts w:ascii="Segoe UI" w:hAnsi="Segoe UI" w:cs="Segoe UI"/>
+          <w:sz w:val="18"/>
+          <w:szCs w:val="18"/>
+        </w:rPr>
+        <w:t xml:space="preserve">, </w:t>
+      </w:r>
+      <w:proofErr w:type="spellStart"/>
+      <w:r>
+        <w:rPr>
+          <w:rFonts w:ascii="Segoe UI" w:hAnsi="Segoe UI" w:cs="Segoe UI"/>
+          <w:sz w:val="18"/>
+          <w:szCs w:val="18"/>
+        </w:rPr>
+        <w:t>resultadoReal</w:t>
+      </w:r>
+      <w:proofErr w:type="spellEnd"/>
+      <w:r>
+        <w:rPr>
+          <w:rFonts w:ascii="Segoe UI" w:hAnsi="Segoe UI" w:cs="Segoe UI"/>
+          <w:sz w:val="18"/>
+          <w:szCs w:val="18"/>
+        </w:rPr>
+        <w:t>);</w:t>
+      </w:r>
+    </w:p>
+    <w:p>
+      <w:pPr>
+        <w:rPr>
+          <w:rFonts w:ascii="Segoe UI" w:hAnsi="Segoe UI" w:cs="Segoe UI"/>
+          <w:sz w:val="18"/>
+          <w:szCs w:val="18"/>
+        </w:rPr>
+      </w:pPr>
+      <w:r>
+        <w:rPr>
+          <w:rFonts w:ascii="Segoe UI" w:hAnsi="Segoe UI" w:cs="Segoe UI"/>
+          <w:sz w:val="18"/>
+          <w:szCs w:val="18"/>
+        </w:rPr>
+        <w:tab/>
+        <w:t>}</w:t>
+      </w:r>
+    </w:p>
+    <w:p>
+      <w:pPr>
+        <w:rPr>
+          <w:rFonts w:ascii="Segoe UI" w:hAnsi="Segoe UI" w:cs="Segoe UI"/>
+          <w:sz w:val="18"/>
+          <w:szCs w:val="18"/>
+        </w:rPr>
+      </w:pPr>
+      <w:r>
+        <w:rPr>
+          <w:rFonts w:ascii="Segoe UI" w:hAnsi="Segoe UI" w:cs="Segoe UI"/>
+          <w:sz w:val="18"/>
+          <w:szCs w:val="18"/>
+        </w:rPr>
+        <w:tab/>
+      </w:r>
+    </w:p>
+    <w:p>
+      <w:pPr>
+        <w:rPr>
+          <w:rFonts w:ascii="Segoe UI" w:hAnsi="Segoe UI" w:cs="Segoe UI"/>
+          <w:sz w:val="18"/>
+          <w:szCs w:val="18"/>
+        </w:rPr>
+      </w:pPr>
+      <w:r>
+        <w:rPr>
+          <w:rFonts w:ascii="Segoe UI" w:hAnsi="Segoe UI" w:cs="Segoe UI"/>
+          <w:sz w:val="18"/>
+          <w:szCs w:val="18"/>
+        </w:rPr>
+        <w:tab/>
+        <w:t>@Test</w:t>
+      </w:r>
+    </w:p>
+    <w:p>
+      <w:pPr>
+        <w:rPr>
+          <w:rFonts w:ascii="Segoe UI" w:hAnsi="Segoe UI" w:cs="Segoe UI"/>
+          <w:sz w:val="18"/>
+          <w:szCs w:val="18"/>
+        </w:rPr>
+      </w:pPr>
+      <w:r>
+        <w:rPr>
+          <w:rFonts w:ascii="Segoe UI" w:hAnsi="Segoe UI" w:cs="Segoe UI"/>
+          <w:sz w:val="18"/>
+          <w:szCs w:val="18"/>
+        </w:rPr>
+        <w:tab/>
+      </w:r>
+      <w:proofErr w:type="spellStart"/>
+      <w:proofErr w:type="gramStart"/>
+      <w:r>
+        <w:rPr>
+          <w:rFonts w:ascii="Segoe UI" w:hAnsi="Segoe UI" w:cs="Segoe UI"/>
+          <w:sz w:val="18"/>
+          <w:szCs w:val="18"/>
+        </w:rPr>
+        <w:t>void</w:t>
+      </w:r>
+      <w:proofErr w:type="spellEnd"/>
+      <w:proofErr w:type="gramEnd"/>
+      <w:r>
+        <w:rPr>
+          <w:rFonts w:ascii="Segoe UI" w:hAnsi="Segoe UI" w:cs="Segoe UI"/>
+          <w:sz w:val="18"/>
+          <w:szCs w:val="18"/>
+        </w:rPr>
+        <w:t xml:space="preserve"> </w:t>
+      </w:r>
+      <w:proofErr w:type="spellStart"/>
+      <w:r>
+        <w:rPr>
+          <w:rFonts w:ascii="Segoe UI" w:hAnsi="Segoe UI" w:cs="Segoe UI"/>
+          <w:sz w:val="18"/>
+          <w:szCs w:val="18"/>
+        </w:rPr>
+        <w:t>testeCondenacaoCumplices</w:t>
+      </w:r>
+      <w:proofErr w:type="spellEnd"/>
+      <w:r>
+        <w:rPr>
+          <w:rFonts w:ascii="Segoe UI" w:hAnsi="Segoe UI" w:cs="Segoe UI"/>
+          <w:sz w:val="18"/>
+          <w:szCs w:val="18"/>
+        </w:rPr>
+        <w:t>() {</w:t>
+      </w:r>
+    </w:p>
+    <w:p>
+      <w:pPr>
+        <w:rPr>
+          <w:rFonts w:ascii="Segoe UI" w:hAnsi="Segoe UI" w:cs="Segoe UI"/>
+          <w:sz w:val="18"/>
+          <w:szCs w:val="18"/>
+        </w:rPr>
+      </w:pPr>
+      <w:r>
+        <w:rPr>
+          <w:rFonts w:ascii="Segoe UI" w:hAnsi="Segoe UI" w:cs="Segoe UI"/>
+          <w:sz w:val="18"/>
+          <w:szCs w:val="18"/>
+        </w:rPr>
+        <w:tab/>
+      </w:r>
+      <w:r>
+        <w:rPr>
+          <w:rFonts w:ascii="Segoe UI" w:hAnsi="Segoe UI" w:cs="Segoe UI"/>
+          <w:sz w:val="18"/>
+          <w:szCs w:val="18"/>
+        </w:rPr>
+        <w:tab/>
+      </w:r>
+      <w:proofErr w:type="spellStart"/>
+      <w:r>
+        <w:rPr>
+          <w:rFonts w:ascii="Segoe UI" w:hAnsi="Segoe UI" w:cs="Segoe UI"/>
+          <w:sz w:val="18"/>
+          <w:szCs w:val="18"/>
+        </w:rPr>
+        <w:t>String</w:t>
+      </w:r>
+      <w:proofErr w:type="spellEnd"/>
+      <w:r>
+        <w:rPr>
+          <w:rFonts w:ascii="Segoe UI" w:hAnsi="Segoe UI" w:cs="Segoe UI"/>
+          <w:sz w:val="18"/>
+          <w:szCs w:val="18"/>
+        </w:rPr>
+        <w:t xml:space="preserve"> </w:t>
+      </w:r>
+      <w:proofErr w:type="spellStart"/>
+      <w:r>
+        <w:rPr>
+          <w:rFonts w:ascii="Segoe UI" w:hAnsi="Segoe UI" w:cs="Segoe UI"/>
+          <w:sz w:val="18"/>
+          <w:szCs w:val="18"/>
+        </w:rPr>
+        <w:t>respostaPrisioneiroA</w:t>
+      </w:r>
+      <w:proofErr w:type="spellEnd"/>
+      <w:r>
+        <w:rPr>
+          <w:rFonts w:ascii="Segoe UI" w:hAnsi="Segoe UI" w:cs="Segoe UI"/>
+          <w:sz w:val="18"/>
+          <w:szCs w:val="18"/>
+        </w:rPr>
+        <w:t xml:space="preserve"> = "Inocente";</w:t>
+      </w:r>
+    </w:p>
+    <w:p>
+      <w:pPr>
+        <w:rPr>
+          <w:rFonts w:ascii="Segoe UI" w:hAnsi="Segoe UI" w:cs="Segoe UI"/>
+          <w:sz w:val="18"/>
+          <w:szCs w:val="18"/>
+        </w:rPr>
+      </w:pPr>
+      <w:r>
+        <w:rPr>
+          <w:rFonts w:ascii="Segoe UI" w:hAnsi="Segoe UI" w:cs="Segoe UI"/>
+          <w:sz w:val="18"/>
+          <w:szCs w:val="18"/>
+        </w:rPr>
+        <w:tab/>
+      </w:r>
+      <w:r>
+        <w:rPr>
+          <w:rFonts w:ascii="Segoe UI" w:hAnsi="Segoe UI" w:cs="Segoe UI"/>
+          <w:sz w:val="18"/>
+          <w:szCs w:val="18"/>
+        </w:rPr>
+        <w:tab/>
+      </w:r>
+      <w:proofErr w:type="spellStart"/>
+      <w:r>
+        <w:rPr>
+          <w:rFonts w:ascii="Segoe UI" w:hAnsi="Segoe UI" w:cs="Segoe UI"/>
+          <w:sz w:val="18"/>
+          <w:szCs w:val="18"/>
+        </w:rPr>
+        <w:t>String</w:t>
+      </w:r>
+      <w:proofErr w:type="spellEnd"/>
+      <w:r>
+        <w:rPr>
+          <w:rFonts w:ascii="Segoe UI" w:hAnsi="Segoe UI" w:cs="Segoe UI"/>
+          <w:sz w:val="18"/>
+          <w:szCs w:val="18"/>
+        </w:rPr>
+        <w:t xml:space="preserve"> </w:t>
+      </w:r>
+      <w:proofErr w:type="spellStart"/>
+      <w:r>
+        <w:rPr>
+          <w:rFonts w:ascii="Segoe UI" w:hAnsi="Segoe UI" w:cs="Segoe UI"/>
+          <w:sz w:val="18"/>
+          <w:szCs w:val="18"/>
+        </w:rPr>
+        <w:t>respostaPrisioneiroB</w:t>
+      </w:r>
+      <w:proofErr w:type="spellEnd"/>
+      <w:r>
+        <w:rPr>
+          <w:rFonts w:ascii="Segoe UI" w:hAnsi="Segoe UI" w:cs="Segoe UI"/>
+          <w:sz w:val="18"/>
+          <w:szCs w:val="18"/>
+        </w:rPr>
+        <w:t xml:space="preserve"> = "Culpado";</w:t>
+      </w:r>
+    </w:p>
+    <w:p>
+      <w:pPr>
+        <w:rPr>
+          <w:rFonts w:ascii="Segoe UI" w:hAnsi="Segoe UI" w:cs="Segoe UI"/>
+          <w:sz w:val="18"/>
+          <w:szCs w:val="18"/>
+        </w:rPr>
+      </w:pPr>
+      <w:r>
+        <w:rPr>
+          <w:rFonts w:ascii="Segoe UI" w:hAnsi="Segoe UI" w:cs="Segoe UI"/>
+          <w:sz w:val="18"/>
+          <w:szCs w:val="18"/>
+        </w:rPr>
+        <w:tab/>
+      </w:r>
+      <w:r>
+        <w:rPr>
+          <w:rFonts w:ascii="Segoe UI" w:hAnsi="Segoe UI" w:cs="Segoe UI"/>
+          <w:sz w:val="18"/>
+          <w:szCs w:val="18"/>
+        </w:rPr>
+        <w:tab/>
+      </w:r>
+      <w:proofErr w:type="spellStart"/>
+      <w:r>
+        <w:rPr>
+          <w:rFonts w:ascii="Segoe UI" w:hAnsi="Segoe UI" w:cs="Segoe UI"/>
+          <w:sz w:val="18"/>
+          <w:szCs w:val="18"/>
+        </w:rPr>
+        <w:t>JulgamentoPrisioneiro</w:t>
+      </w:r>
+      <w:proofErr w:type="spellEnd"/>
+      <w:r>
+        <w:rPr>
+          <w:rFonts w:ascii="Segoe UI" w:hAnsi="Segoe UI" w:cs="Segoe UI"/>
+          <w:sz w:val="18"/>
+          <w:szCs w:val="18"/>
+        </w:rPr>
+        <w:t xml:space="preserve"> </w:t>
+      </w:r>
+      <w:proofErr w:type="spellStart"/>
+      <w:r>
+        <w:rPr>
+          <w:rFonts w:ascii="Segoe UI" w:hAnsi="Segoe UI" w:cs="Segoe UI"/>
+          <w:sz w:val="18"/>
+          <w:szCs w:val="18"/>
+        </w:rPr>
+        <w:t>julg</w:t>
+      </w:r>
+      <w:proofErr w:type="spellEnd"/>
+      <w:r>
+        <w:rPr>
+          <w:rFonts w:ascii="Segoe UI" w:hAnsi="Segoe UI" w:cs="Segoe UI"/>
+          <w:sz w:val="18"/>
+          <w:szCs w:val="18"/>
+        </w:rPr>
+        <w:t xml:space="preserve"> = new </w:t>
+      </w:r>
+      <w:proofErr w:type="spellStart"/>
+      <w:proofErr w:type="gramStart"/>
+      <w:r>
+        <w:rPr>
+          <w:rFonts w:ascii="Segoe UI" w:hAnsi="Segoe UI" w:cs="Segoe UI"/>
+          <w:sz w:val="18"/>
+          <w:szCs w:val="18"/>
+        </w:rPr>
+        <w:t>JulgamentoPrisioneiro</w:t>
+      </w:r>
+      <w:proofErr w:type="spellEnd"/>
+      <w:r>
+        <w:rPr>
+          <w:rFonts w:ascii="Segoe UI" w:hAnsi="Segoe UI" w:cs="Segoe UI"/>
+          <w:sz w:val="18"/>
+          <w:szCs w:val="18"/>
+        </w:rPr>
+        <w:t>(</w:t>
+      </w:r>
+      <w:proofErr w:type="gramEnd"/>
+      <w:r>
+        <w:rPr>
+          <w:rFonts w:ascii="Segoe UI" w:hAnsi="Segoe UI" w:cs="Segoe UI"/>
+          <w:sz w:val="18"/>
+          <w:szCs w:val="18"/>
+        </w:rPr>
+        <w:t>);</w:t>
+      </w:r>
+    </w:p>
+    <w:p>
+      <w:pPr>
+        <w:rPr>
+          <w:rFonts w:ascii="Segoe UI" w:hAnsi="Segoe UI" w:cs="Segoe UI"/>
+          <w:sz w:val="18"/>
+          <w:szCs w:val="18"/>
+        </w:rPr>
+      </w:pPr>
+      <w:r>
+        <w:rPr>
+          <w:rFonts w:ascii="Segoe UI" w:hAnsi="Segoe UI" w:cs="Segoe UI"/>
+          <w:sz w:val="18"/>
+          <w:szCs w:val="18"/>
+        </w:rPr>
+        <w:tab/>
+      </w:r>
+      <w:r>
+        <w:rPr>
+          <w:rFonts w:ascii="Segoe UI" w:hAnsi="Segoe UI" w:cs="Segoe UI"/>
+          <w:sz w:val="18"/>
+          <w:szCs w:val="18"/>
+        </w:rPr>
+        <w:tab/>
+      </w:r>
+      <w:proofErr w:type="spellStart"/>
+      <w:proofErr w:type="gramStart"/>
+      <w:r>
+        <w:rPr>
+          <w:rFonts w:ascii="Segoe UI" w:hAnsi="Segoe UI" w:cs="Segoe UI"/>
+          <w:sz w:val="18"/>
+          <w:szCs w:val="18"/>
+        </w:rPr>
+        <w:t>int</w:t>
+      </w:r>
+      <w:proofErr w:type="spellEnd"/>
+      <w:proofErr w:type="gramEnd"/>
+      <w:r>
+        <w:rPr>
+          <w:rFonts w:ascii="Segoe UI" w:hAnsi="Segoe UI" w:cs="Segoe UI"/>
+          <w:sz w:val="18"/>
+          <w:szCs w:val="18"/>
+        </w:rPr>
+        <w:t xml:space="preserve"> </w:t>
+      </w:r>
+      <w:proofErr w:type="spellStart"/>
+      <w:r>
+        <w:rPr>
+          <w:rFonts w:ascii="Segoe UI" w:hAnsi="Segoe UI" w:cs="Segoe UI"/>
+          <w:sz w:val="18"/>
+          <w:szCs w:val="18"/>
+        </w:rPr>
+        <w:t>resultuadoEsperado</w:t>
+      </w:r>
+      <w:proofErr w:type="spellEnd"/>
+      <w:r>
+        <w:rPr>
+          <w:rFonts w:ascii="Segoe UI" w:hAnsi="Segoe UI" w:cs="Segoe UI"/>
+          <w:sz w:val="18"/>
+          <w:szCs w:val="18"/>
+        </w:rPr>
+        <w:t xml:space="preserve"> = 11;</w:t>
+      </w:r>
+    </w:p>
+    <w:p>
+      <w:pPr>
+        <w:rPr>
+          <w:rFonts w:ascii="Segoe UI" w:hAnsi="Segoe UI" w:cs="Segoe UI"/>
+          <w:sz w:val="18"/>
+          <w:szCs w:val="18"/>
+        </w:rPr>
+      </w:pPr>
+      <w:r>
+        <w:rPr>
+          <w:rFonts w:ascii="Segoe UI" w:hAnsi="Segoe UI" w:cs="Segoe UI"/>
+          <w:sz w:val="18"/>
+          <w:szCs w:val="18"/>
+        </w:rPr>
+        <w:tab/>
+      </w:r>
+      <w:r>
+        <w:rPr>
+          <w:rFonts w:ascii="Segoe UI" w:hAnsi="Segoe UI" w:cs="Segoe UI"/>
+          <w:sz w:val="18"/>
+          <w:szCs w:val="18"/>
+        </w:rPr>
+        <w:tab/>
+      </w:r>
+      <w:proofErr w:type="spellStart"/>
+      <w:proofErr w:type="gramStart"/>
+      <w:r>
+        <w:rPr>
+          <w:rFonts w:ascii="Segoe UI" w:hAnsi="Segoe UI" w:cs="Segoe UI"/>
+          <w:sz w:val="18"/>
+          <w:szCs w:val="18"/>
+        </w:rPr>
+        <w:t>int</w:t>
+      </w:r>
+      <w:proofErr w:type="spellEnd"/>
+      <w:proofErr w:type="gramEnd"/>
+      <w:r>
+        <w:rPr>
+          <w:rFonts w:ascii="Segoe UI" w:hAnsi="Segoe UI" w:cs="Segoe UI"/>
+          <w:sz w:val="18"/>
+          <w:szCs w:val="18"/>
+        </w:rPr>
+        <w:t xml:space="preserve"> </w:t>
+      </w:r>
+      <w:proofErr w:type="spellStart"/>
+      <w:r>
+        <w:rPr>
+          <w:rFonts w:ascii="Segoe UI" w:hAnsi="Segoe UI" w:cs="Segoe UI"/>
+          <w:sz w:val="18"/>
+          <w:szCs w:val="18"/>
+        </w:rPr>
+        <w:t>resultadoReal</w:t>
+      </w:r>
+      <w:proofErr w:type="spellEnd"/>
+      <w:r>
+        <w:rPr>
+          <w:rFonts w:ascii="Segoe UI" w:hAnsi="Segoe UI" w:cs="Segoe UI"/>
+          <w:sz w:val="18"/>
+          <w:szCs w:val="18"/>
+        </w:rPr>
+        <w:t xml:space="preserve"> = </w:t>
+      </w:r>
+      <w:proofErr w:type="spellStart"/>
+      <w:r>
+        <w:rPr>
+          <w:rFonts w:ascii="Segoe UI" w:hAnsi="Segoe UI" w:cs="Segoe UI"/>
+          <w:sz w:val="18"/>
+          <w:szCs w:val="18"/>
+        </w:rPr>
+        <w:t>julg.calculaPena</w:t>
+      </w:r>
+      <w:proofErr w:type="spellEnd"/>
+      <w:r>
+        <w:rPr>
+          <w:rFonts w:ascii="Segoe UI" w:hAnsi="Segoe UI" w:cs="Segoe UI"/>
+          <w:sz w:val="18"/>
+          <w:szCs w:val="18"/>
+        </w:rPr>
+        <w:t>(</w:t>
+      </w:r>
+      <w:proofErr w:type="spellStart"/>
+      <w:r>
+        <w:rPr>
+          <w:rFonts w:ascii="Segoe UI" w:hAnsi="Segoe UI" w:cs="Segoe UI"/>
+          <w:sz w:val="18"/>
+          <w:szCs w:val="18"/>
+        </w:rPr>
+        <w:t>respostaPrisioneiroA,respostaPrisioneiroB</w:t>
+      </w:r>
+      <w:proofErr w:type="spellEnd"/>
+      <w:r>
+        <w:rPr>
+          <w:rFonts w:ascii="Segoe UI" w:hAnsi="Segoe UI" w:cs="Segoe UI"/>
+          <w:sz w:val="18"/>
+          <w:szCs w:val="18"/>
+        </w:rPr>
+        <w:t>);</w:t>
+      </w:r>
+    </w:p>
+    <w:p>
+      <w:pPr>
+        <w:rPr>
+          <w:rFonts w:ascii="Segoe UI" w:hAnsi="Segoe UI" w:cs="Segoe UI"/>
+          <w:sz w:val="18"/>
+          <w:szCs w:val="18"/>
+        </w:rPr>
+      </w:pPr>
+      <w:r>
+        <w:rPr>
+          <w:rFonts w:ascii="Segoe UI" w:hAnsi="Segoe UI" w:cs="Segoe UI"/>
+          <w:sz w:val="18"/>
+          <w:szCs w:val="18"/>
+        </w:rPr>
+        <w:tab/>
+      </w:r>
+      <w:r>
+        <w:rPr>
+          <w:rFonts w:ascii="Segoe UI" w:hAnsi="Segoe UI" w:cs="Segoe UI"/>
+          <w:sz w:val="18"/>
+          <w:szCs w:val="18"/>
+        </w:rPr>
+        <w:tab/>
+      </w:r>
+      <w:proofErr w:type="spellStart"/>
+      <w:proofErr w:type="gramStart"/>
+      <w:r>
+        <w:rPr>
+          <w:rFonts w:ascii="Segoe UI" w:hAnsi="Segoe UI" w:cs="Segoe UI"/>
+          <w:sz w:val="18"/>
+          <w:szCs w:val="18"/>
+        </w:rPr>
+        <w:t>assertEquals</w:t>
+      </w:r>
+      <w:proofErr w:type="spellEnd"/>
+      <w:r>
+        <w:rPr>
+          <w:rFonts w:ascii="Segoe UI" w:hAnsi="Segoe UI" w:cs="Segoe UI"/>
+          <w:sz w:val="18"/>
+          <w:szCs w:val="18"/>
+        </w:rPr>
+        <w:t>(</w:t>
+      </w:r>
+      <w:proofErr w:type="spellStart"/>
+      <w:proofErr w:type="gramEnd"/>
+      <w:r>
+        <w:rPr>
+          <w:rFonts w:ascii="Segoe UI" w:hAnsi="Segoe UI" w:cs="Segoe UI"/>
+          <w:sz w:val="18"/>
+          <w:szCs w:val="18"/>
+        </w:rPr>
+        <w:t>resultuadoEsperado</w:t>
+      </w:r>
+      <w:proofErr w:type="spellEnd"/>
+      <w:r>
+        <w:rPr>
+          <w:rFonts w:ascii="Segoe UI" w:hAnsi="Segoe UI" w:cs="Segoe UI"/>
+          <w:sz w:val="18"/>
+          <w:szCs w:val="18"/>
+        </w:rPr>
+        <w:t xml:space="preserve">, </w:t>
+      </w:r>
+      <w:proofErr w:type="spellStart"/>
+      <w:r>
+        <w:rPr>
+          <w:rFonts w:ascii="Segoe UI" w:hAnsi="Segoe UI" w:cs="Segoe UI"/>
+          <w:sz w:val="18"/>
+          <w:szCs w:val="18"/>
+        </w:rPr>
+        <w:t>resultadoReal</w:t>
+      </w:r>
+      <w:proofErr w:type="spellEnd"/>
+      <w:r>
+        <w:rPr>
+          <w:rFonts w:ascii="Segoe UI" w:hAnsi="Segoe UI" w:cs="Segoe UI"/>
+          <w:sz w:val="18"/>
+          <w:szCs w:val="18"/>
+        </w:rPr>
+        <w:t>);</w:t>
+      </w:r>
+    </w:p>
+    <w:p>
+      <w:pPr>
+        <w:rPr>
+          <w:rFonts w:ascii="Segoe UI" w:hAnsi="Segoe UI" w:cs="Segoe UI"/>
+          <w:sz w:val="18"/>
+          <w:szCs w:val="18"/>
+        </w:rPr>
+      </w:pPr>
+      <w:r>
+        <w:rPr>
+          <w:rFonts w:ascii="Segoe UI" w:hAnsi="Segoe UI" w:cs="Segoe UI"/>
+          <w:sz w:val="18"/>
+          <w:szCs w:val="18"/>
+        </w:rPr>
+        <w:tab/>
+        <w:t>}</w:t>
+      </w:r>
+    </w:p>
+    <w:p>
+      <w:pPr>
+        <w:rPr>
+          <w:rFonts w:ascii="Segoe UI" w:hAnsi="Segoe UI" w:cs="Segoe UI"/>
+          <w:sz w:val="18"/>
+          <w:szCs w:val="18"/>
+        </w:rPr>
+      </w:pPr>
+    </w:p>
+    <w:p>
+      <w:pPr>
+        <w:rPr>
+          <w:rFonts w:ascii="Segoe UI" w:hAnsi="Segoe UI" w:cs="Segoe UI"/>
+          <w:sz w:val="18"/>
+          <w:szCs w:val="18"/>
+        </w:rPr>
+      </w:pPr>
+      <w:r>
+        <w:rPr>
+          <w:rFonts w:ascii="Segoe UI" w:hAnsi="Segoe UI" w:cs="Segoe UI"/>
+          <w:sz w:val="18"/>
+          <w:szCs w:val="18"/>
+        </w:rPr>
+        <w:tab/>
+        <w:t>@Test</w:t>
+      </w:r>
+    </w:p>
+    <w:p>
+      <w:pPr>
+        <w:rPr>
+          <w:rFonts w:ascii="Segoe UI" w:hAnsi="Segoe UI" w:cs="Segoe UI"/>
+          <w:sz w:val="18"/>
+          <w:szCs w:val="18"/>
+        </w:rPr>
+      </w:pPr>
+      <w:r>
+        <w:rPr>
+          <w:rFonts w:ascii="Segoe UI" w:hAnsi="Segoe UI" w:cs="Segoe UI"/>
+          <w:sz w:val="18"/>
+          <w:szCs w:val="18"/>
+        </w:rPr>
+        <w:tab/>
+      </w:r>
+      <w:proofErr w:type="spellStart"/>
+      <w:proofErr w:type="gramStart"/>
+      <w:r>
+        <w:rPr>
+          <w:rFonts w:ascii="Segoe UI" w:hAnsi="Segoe UI" w:cs="Segoe UI"/>
+          <w:sz w:val="18"/>
+          <w:szCs w:val="18"/>
+        </w:rPr>
+        <w:t>void</w:t>
+      </w:r>
+      <w:proofErr w:type="spellEnd"/>
+      <w:proofErr w:type="gramEnd"/>
+      <w:r>
+        <w:rPr>
+          <w:rFonts w:ascii="Segoe UI" w:hAnsi="Segoe UI" w:cs="Segoe UI"/>
+          <w:sz w:val="18"/>
+          <w:szCs w:val="18"/>
+        </w:rPr>
+        <w:t xml:space="preserve"> </w:t>
+      </w:r>
+      <w:proofErr w:type="spellStart"/>
+      <w:r>
+        <w:rPr>
+          <w:rFonts w:ascii="Segoe UI" w:hAnsi="Segoe UI" w:cs="Segoe UI"/>
+          <w:sz w:val="18"/>
+          <w:szCs w:val="18"/>
+        </w:rPr>
+        <w:t>testeInocencia</w:t>
+      </w:r>
+      <w:proofErr w:type="spellEnd"/>
+      <w:r>
+        <w:rPr>
+          <w:rFonts w:ascii="Segoe UI" w:hAnsi="Segoe UI" w:cs="Segoe UI"/>
+          <w:sz w:val="18"/>
+          <w:szCs w:val="18"/>
+        </w:rPr>
+        <w:t>() {</w:t>
+      </w:r>
+    </w:p>
+    <w:p>
+      <w:pPr>
+        <w:rPr>
+          <w:rFonts w:ascii="Segoe UI" w:hAnsi="Segoe UI" w:cs="Segoe UI"/>
+          <w:sz w:val="18"/>
+          <w:szCs w:val="18"/>
+        </w:rPr>
+      </w:pPr>
+      <w:r>
+        <w:rPr>
+          <w:rFonts w:ascii="Segoe UI" w:hAnsi="Segoe UI" w:cs="Segoe UI"/>
+          <w:sz w:val="18"/>
+          <w:szCs w:val="18"/>
+        </w:rPr>
+        <w:tab/>
+      </w:r>
+      <w:r>
+        <w:rPr>
+          <w:rFonts w:ascii="Segoe UI" w:hAnsi="Segoe UI" w:cs="Segoe UI"/>
+          <w:sz w:val="18"/>
+          <w:szCs w:val="18"/>
+        </w:rPr>
+        <w:tab/>
+      </w:r>
+      <w:proofErr w:type="spellStart"/>
+      <w:r>
+        <w:rPr>
+          <w:rFonts w:ascii="Segoe UI" w:hAnsi="Segoe UI" w:cs="Segoe UI"/>
+          <w:sz w:val="18"/>
+          <w:szCs w:val="18"/>
+        </w:rPr>
+        <w:t>String</w:t>
+      </w:r>
+      <w:proofErr w:type="spellEnd"/>
+      <w:r>
+        <w:rPr>
+          <w:rFonts w:ascii="Segoe UI" w:hAnsi="Segoe UI" w:cs="Segoe UI"/>
+          <w:sz w:val="18"/>
+          <w:szCs w:val="18"/>
+        </w:rPr>
+        <w:t xml:space="preserve"> </w:t>
+      </w:r>
+      <w:proofErr w:type="spellStart"/>
+      <w:r>
+        <w:rPr>
+          <w:rFonts w:ascii="Segoe UI" w:hAnsi="Segoe UI" w:cs="Segoe UI"/>
+          <w:sz w:val="18"/>
+          <w:szCs w:val="18"/>
+        </w:rPr>
+        <w:t>respostaPrisioneiroA</w:t>
+      </w:r>
+      <w:proofErr w:type="spellEnd"/>
+      <w:r>
+        <w:rPr>
+          <w:rFonts w:ascii="Segoe UI" w:hAnsi="Segoe UI" w:cs="Segoe UI"/>
+          <w:sz w:val="18"/>
+          <w:szCs w:val="18"/>
+        </w:rPr>
+        <w:t xml:space="preserve"> = "Inocente";</w:t>
+      </w:r>
+    </w:p>
+    <w:p>
+      <w:pPr>
+        <w:rPr>
+          <w:rFonts w:ascii="Segoe UI" w:hAnsi="Segoe UI" w:cs="Segoe UI"/>
+          <w:sz w:val="18"/>
+          <w:szCs w:val="18"/>
+        </w:rPr>
+      </w:pPr>
+      <w:r>
+        <w:rPr>
+          <w:rFonts w:ascii="Segoe UI" w:hAnsi="Segoe UI" w:cs="Segoe UI"/>
+          <w:sz w:val="18"/>
+          <w:szCs w:val="18"/>
+        </w:rPr>
+        <w:tab/>
+      </w:r>
+      <w:r>
+        <w:rPr>
+          <w:rFonts w:ascii="Segoe UI" w:hAnsi="Segoe UI" w:cs="Segoe UI"/>
+          <w:sz w:val="18"/>
+          <w:szCs w:val="18"/>
+        </w:rPr>
+        <w:tab/>
+      </w:r>
+      <w:proofErr w:type="spellStart"/>
+      <w:r>
+        <w:rPr>
+          <w:rFonts w:ascii="Segoe UI" w:hAnsi="Segoe UI" w:cs="Segoe UI"/>
+          <w:sz w:val="18"/>
+          <w:szCs w:val="18"/>
+        </w:rPr>
+        <w:t>String</w:t>
+      </w:r>
+      <w:proofErr w:type="spellEnd"/>
+      <w:r>
+        <w:rPr>
+          <w:rFonts w:ascii="Segoe UI" w:hAnsi="Segoe UI" w:cs="Segoe UI"/>
+          <w:sz w:val="18"/>
+          <w:szCs w:val="18"/>
+        </w:rPr>
+        <w:t xml:space="preserve"> </w:t>
+      </w:r>
+      <w:proofErr w:type="spellStart"/>
+      <w:r>
+        <w:rPr>
+          <w:rFonts w:ascii="Segoe UI" w:hAnsi="Segoe UI" w:cs="Segoe UI"/>
+          <w:sz w:val="18"/>
+          <w:szCs w:val="18"/>
+        </w:rPr>
+        <w:t>respostaPrisioneiroB</w:t>
+      </w:r>
+      <w:proofErr w:type="spellEnd"/>
+      <w:r>
+        <w:rPr>
+          <w:rFonts w:ascii="Segoe UI" w:hAnsi="Segoe UI" w:cs="Segoe UI"/>
+          <w:sz w:val="18"/>
+          <w:szCs w:val="18"/>
+        </w:rPr>
+        <w:t xml:space="preserve"> = "Inocente";</w:t>
+      </w:r>
+    </w:p>
+    <w:p>
+      <w:pPr>
+        <w:rPr>
+          <w:rFonts w:ascii="Segoe UI" w:hAnsi="Segoe UI" w:cs="Segoe UI"/>
+          <w:sz w:val="18"/>
+          <w:szCs w:val="18"/>
+        </w:rPr>
+      </w:pPr>
+      <w:r>
+        <w:rPr>
+          <w:rFonts w:ascii="Segoe UI" w:hAnsi="Segoe UI" w:cs="Segoe UI"/>
+          <w:sz w:val="18"/>
+          <w:szCs w:val="18"/>
+        </w:rPr>
+        <w:tab/>
+      </w:r>
+      <w:r>
+        <w:rPr>
+          <w:rFonts w:ascii="Segoe UI" w:hAnsi="Segoe UI" w:cs="Segoe UI"/>
+          <w:sz w:val="18"/>
+          <w:szCs w:val="18"/>
+        </w:rPr>
+        <w:tab/>
+      </w:r>
+      <w:proofErr w:type="spellStart"/>
+      <w:r>
+        <w:rPr>
+          <w:rFonts w:ascii="Segoe UI" w:hAnsi="Segoe UI" w:cs="Segoe UI"/>
+          <w:sz w:val="18"/>
+          <w:szCs w:val="18"/>
+        </w:rPr>
+        <w:t>JulgamentoPrisioneiro</w:t>
+      </w:r>
+      <w:proofErr w:type="spellEnd"/>
+      <w:r>
+        <w:rPr>
+          <w:rFonts w:ascii="Segoe UI" w:hAnsi="Segoe UI" w:cs="Segoe UI"/>
+          <w:sz w:val="18"/>
+          <w:szCs w:val="18"/>
+        </w:rPr>
+        <w:t xml:space="preserve"> </w:t>
+      </w:r>
+      <w:proofErr w:type="spellStart"/>
+      <w:r>
+        <w:rPr>
+          <w:rFonts w:ascii="Segoe UI" w:hAnsi="Segoe UI" w:cs="Segoe UI"/>
+          <w:sz w:val="18"/>
+          <w:szCs w:val="18"/>
+        </w:rPr>
+        <w:t>julg</w:t>
+      </w:r>
+      <w:proofErr w:type="spellEnd"/>
+      <w:r>
+        <w:rPr>
+          <w:rFonts w:ascii="Segoe UI" w:hAnsi="Segoe UI" w:cs="Segoe UI"/>
+          <w:sz w:val="18"/>
+          <w:szCs w:val="18"/>
+        </w:rPr>
+        <w:t xml:space="preserve"> = new </w:t>
+      </w:r>
+      <w:proofErr w:type="spellStart"/>
+      <w:proofErr w:type="gramStart"/>
+      <w:r>
+        <w:rPr>
+          <w:rFonts w:ascii="Segoe UI" w:hAnsi="Segoe UI" w:cs="Segoe UI"/>
+          <w:sz w:val="18"/>
+          <w:szCs w:val="18"/>
+        </w:rPr>
+        <w:t>JulgamentoPrisioneiro</w:t>
+      </w:r>
+      <w:proofErr w:type="spellEnd"/>
+      <w:r>
+        <w:rPr>
+          <w:rFonts w:ascii="Segoe UI" w:hAnsi="Segoe UI" w:cs="Segoe UI"/>
+          <w:sz w:val="18"/>
+          <w:szCs w:val="18"/>
+        </w:rPr>
+        <w:t>(</w:t>
+      </w:r>
+      <w:proofErr w:type="gramEnd"/>
+      <w:r>
+        <w:rPr>
+          <w:rFonts w:ascii="Segoe UI" w:hAnsi="Segoe UI" w:cs="Segoe UI"/>
+          <w:sz w:val="18"/>
+          <w:szCs w:val="18"/>
+        </w:rPr>
+        <w:t>);</w:t>
+      </w:r>
+    </w:p>
+    <w:p>
+      <w:pPr>
+        <w:rPr>
+          <w:rFonts w:ascii="Segoe UI" w:hAnsi="Segoe UI" w:cs="Segoe UI"/>
+          <w:sz w:val="18"/>
+          <w:szCs w:val="18"/>
+        </w:rPr>
+      </w:pPr>
+      <w:r>
+        <w:rPr>
+          <w:rFonts w:ascii="Segoe UI" w:hAnsi="Segoe UI" w:cs="Segoe UI"/>
+          <w:sz w:val="18"/>
+          <w:szCs w:val="18"/>
+        </w:rPr>
+        <w:tab/>
+      </w:r>
+      <w:r>
+        <w:rPr>
+          <w:rFonts w:ascii="Segoe UI" w:hAnsi="Segoe UI" w:cs="Segoe UI"/>
+          <w:sz w:val="18"/>
+          <w:szCs w:val="18"/>
+        </w:rPr>
+        <w:tab/>
+      </w:r>
+      <w:proofErr w:type="spellStart"/>
+      <w:proofErr w:type="gramStart"/>
+      <w:r>
+        <w:rPr>
+          <w:rFonts w:ascii="Segoe UI" w:hAnsi="Segoe UI" w:cs="Segoe UI"/>
+          <w:sz w:val="18"/>
+          <w:szCs w:val="18"/>
+        </w:rPr>
+        <w:t>int</w:t>
+      </w:r>
+      <w:proofErr w:type="spellEnd"/>
+      <w:proofErr w:type="gramEnd"/>
+      <w:r>
+        <w:rPr>
+          <w:rFonts w:ascii="Segoe UI" w:hAnsi="Segoe UI" w:cs="Segoe UI"/>
+          <w:sz w:val="18"/>
+          <w:szCs w:val="18"/>
+        </w:rPr>
+        <w:t xml:space="preserve"> </w:t>
+      </w:r>
+      <w:proofErr w:type="spellStart"/>
+      <w:r>
+        <w:rPr>
+          <w:rFonts w:ascii="Segoe UI" w:hAnsi="Segoe UI" w:cs="Segoe UI"/>
+          <w:sz w:val="18"/>
+          <w:szCs w:val="18"/>
+        </w:rPr>
+        <w:t>resultuadoEsperado</w:t>
+      </w:r>
+      <w:proofErr w:type="spellEnd"/>
+      <w:r>
+        <w:rPr>
+          <w:rFonts w:ascii="Segoe UI" w:hAnsi="Segoe UI" w:cs="Segoe UI"/>
+          <w:sz w:val="18"/>
+          <w:szCs w:val="18"/>
+        </w:rPr>
+        <w:t xml:space="preserve"> = 10;</w:t>
+      </w:r>
+    </w:p>
+    <w:p>
+      <w:pPr>
+        <w:rPr>
+          <w:rFonts w:ascii="Segoe UI" w:hAnsi="Segoe UI" w:cs="Segoe UI"/>
+          <w:sz w:val="18"/>
+          <w:szCs w:val="18"/>
+        </w:rPr>
+      </w:pPr>
+      <w:r>
+        <w:rPr>
+          <w:rFonts w:ascii="Segoe UI" w:hAnsi="Segoe UI" w:cs="Segoe UI"/>
+          <w:sz w:val="18"/>
+          <w:szCs w:val="18"/>
+        </w:rPr>
+        <w:tab/>
+      </w:r>
+      <w:r>
+        <w:rPr>
+          <w:rFonts w:ascii="Segoe UI" w:hAnsi="Segoe UI" w:cs="Segoe UI"/>
+          <w:sz w:val="18"/>
+          <w:szCs w:val="18"/>
+        </w:rPr>
+        <w:tab/>
+      </w:r>
+      <w:proofErr w:type="spellStart"/>
+      <w:proofErr w:type="gramStart"/>
+      <w:r>
+        <w:rPr>
+          <w:rFonts w:ascii="Segoe UI" w:hAnsi="Segoe UI" w:cs="Segoe UI"/>
+          <w:sz w:val="18"/>
+          <w:szCs w:val="18"/>
+        </w:rPr>
+        <w:t>int</w:t>
+      </w:r>
+      <w:proofErr w:type="spellEnd"/>
+      <w:proofErr w:type="gramEnd"/>
+      <w:r>
+        <w:rPr>
+          <w:rFonts w:ascii="Segoe UI" w:hAnsi="Segoe UI" w:cs="Segoe UI"/>
+          <w:sz w:val="18"/>
+          <w:szCs w:val="18"/>
+        </w:rPr>
+        <w:t xml:space="preserve"> </w:t>
+      </w:r>
+      <w:proofErr w:type="spellStart"/>
+      <w:r>
+        <w:rPr>
+          <w:rFonts w:ascii="Segoe UI" w:hAnsi="Segoe UI" w:cs="Segoe UI"/>
+          <w:sz w:val="18"/>
+          <w:szCs w:val="18"/>
+        </w:rPr>
+        <w:t>resultadoReal</w:t>
+      </w:r>
+      <w:proofErr w:type="spellEnd"/>
+      <w:r>
+        <w:rPr>
+          <w:rFonts w:ascii="Segoe UI" w:hAnsi="Segoe UI" w:cs="Segoe UI"/>
+          <w:sz w:val="18"/>
+          <w:szCs w:val="18"/>
+        </w:rPr>
+        <w:t xml:space="preserve"> = </w:t>
+      </w:r>
+      <w:proofErr w:type="spellStart"/>
+      <w:r>
+        <w:rPr>
+          <w:rFonts w:ascii="Segoe UI" w:hAnsi="Segoe UI" w:cs="Segoe UI"/>
+          <w:sz w:val="18"/>
+          <w:szCs w:val="18"/>
+        </w:rPr>
+        <w:t>julg.calculaPena</w:t>
+      </w:r>
+      <w:proofErr w:type="spellEnd"/>
+      <w:r>
+        <w:rPr>
+          <w:rFonts w:ascii="Segoe UI" w:hAnsi="Segoe UI" w:cs="Segoe UI"/>
+          <w:sz w:val="18"/>
+          <w:szCs w:val="18"/>
+        </w:rPr>
+        <w:t>(</w:t>
+      </w:r>
+      <w:proofErr w:type="spellStart"/>
+      <w:r>
+        <w:rPr>
+          <w:rFonts w:ascii="Segoe UI" w:hAnsi="Segoe UI" w:cs="Segoe UI"/>
+          <w:sz w:val="18"/>
+          <w:szCs w:val="18"/>
+        </w:rPr>
+        <w:t>respostaPrisioneiroA,respostaPrisioneiroB</w:t>
+      </w:r>
+      <w:proofErr w:type="spellEnd"/>
+      <w:r>
+        <w:rPr>
+          <w:rFonts w:ascii="Segoe UI" w:hAnsi="Segoe UI" w:cs="Segoe UI"/>
+          <w:sz w:val="18"/>
+          <w:szCs w:val="18"/>
+        </w:rPr>
+        <w:t>);</w:t>
+      </w:r>
+    </w:p>
+    <w:p>
+      <w:pPr>
+        <w:rPr>
+          <w:rFonts w:ascii="Segoe UI" w:hAnsi="Segoe UI" w:cs="Segoe UI"/>
+          <w:sz w:val="18"/>
+          <w:szCs w:val="18"/>
+        </w:rPr>
+      </w:pPr>
+      <w:r>
+        <w:rPr>
+          <w:rFonts w:ascii="Segoe UI" w:hAnsi="Segoe UI" w:cs="Segoe UI"/>
+          <w:sz w:val="18"/>
+          <w:szCs w:val="18"/>
+        </w:rPr>
+        <w:tab/>
+      </w:r>
+      <w:r>
+        <w:rPr>
+          <w:rFonts w:ascii="Segoe UI" w:hAnsi="Segoe UI" w:cs="Segoe UI"/>
+          <w:sz w:val="18"/>
+          <w:szCs w:val="18"/>
+        </w:rPr>
+        <w:tab/>
+      </w:r>
+      <w:proofErr w:type="spellStart"/>
+      <w:proofErr w:type="gramStart"/>
+      <w:r>
+        <w:rPr>
+          <w:rFonts w:ascii="Segoe UI" w:hAnsi="Segoe UI" w:cs="Segoe UI"/>
+          <w:sz w:val="18"/>
+          <w:szCs w:val="18"/>
+        </w:rPr>
+        <w:t>assertEquals</w:t>
+      </w:r>
+      <w:proofErr w:type="spellEnd"/>
+      <w:r>
+        <w:rPr>
+          <w:rFonts w:ascii="Segoe UI" w:hAnsi="Segoe UI" w:cs="Segoe UI"/>
+          <w:sz w:val="18"/>
+          <w:szCs w:val="18"/>
+        </w:rPr>
+        <w:t>(</w:t>
+      </w:r>
+      <w:proofErr w:type="spellStart"/>
+      <w:proofErr w:type="gramEnd"/>
+      <w:r>
+        <w:rPr>
+          <w:rFonts w:ascii="Segoe UI" w:hAnsi="Segoe UI" w:cs="Segoe UI"/>
+          <w:sz w:val="18"/>
+          <w:szCs w:val="18"/>
+        </w:rPr>
+        <w:t>resultuadoEsperado</w:t>
+      </w:r>
+      <w:proofErr w:type="spellEnd"/>
+      <w:r>
+        <w:rPr>
+          <w:rFonts w:ascii="Segoe UI" w:hAnsi="Segoe UI" w:cs="Segoe UI"/>
+          <w:sz w:val="18"/>
+          <w:szCs w:val="18"/>
+        </w:rPr>
+        <w:t xml:space="preserve">, </w:t>
+      </w:r>
+      <w:proofErr w:type="spellStart"/>
+      <w:r>
+        <w:rPr>
+          <w:rFonts w:ascii="Segoe UI" w:hAnsi="Segoe UI" w:cs="Segoe UI"/>
+          <w:sz w:val="18"/>
+          <w:szCs w:val="18"/>
+        </w:rPr>
+        <w:t>resultadoReal</w:t>
+      </w:r>
+      <w:proofErr w:type="spellEnd"/>
+      <w:r>
+        <w:rPr>
+          <w:rFonts w:ascii="Segoe UI" w:hAnsi="Segoe UI" w:cs="Segoe UI"/>
+          <w:sz w:val="18"/>
+          <w:szCs w:val="18"/>
+        </w:rPr>
+        <w:t>);</w:t>
+      </w:r>
+    </w:p>
+    <w:p>
+      <w:pPr>
+        <w:rPr>
+          <w:rFonts w:ascii="Segoe UI" w:hAnsi="Segoe UI" w:cs="Segoe UI"/>
+          <w:sz w:val="18"/>
+          <w:szCs w:val="18"/>
+        </w:rPr>
+      </w:pPr>
+      <w:r>
+        <w:rPr>
+          <w:rFonts w:ascii="Segoe UI" w:hAnsi="Segoe UI" w:cs="Segoe UI"/>
+          <w:sz w:val="18"/>
+          <w:szCs w:val="18"/>
+        </w:rPr>
+        <w:tab/>
+        <w:t>}</w:t>
+      </w:r>
+    </w:p>
+    <w:p>
+      <w:pPr>
+        <w:rPr>
+          <w:rFonts w:ascii="Segoe UI" w:hAnsi="Segoe UI" w:cs="Segoe UI"/>
+          <w:sz w:val="18"/>
+          <w:szCs w:val="18"/>
+        </w:rPr>
+      </w:pPr>
+      <w:r>
+        <w:rPr>
+          <w:rFonts w:ascii="Segoe UI" w:hAnsi="Segoe UI" w:cs="Segoe UI"/>
+          <w:sz w:val="18"/>
+          <w:szCs w:val="18"/>
+        </w:rPr>
+        <w:tab/>
+      </w:r>
+    </w:p>
+    <w:p>
+      <w:pPr>
+        <w:rPr>
+          <w:rFonts w:ascii="Segoe UI" w:hAnsi="Segoe UI" w:cs="Segoe UI"/>
+          <w:sz w:val="18"/>
+          <w:szCs w:val="18"/>
+        </w:rPr>
+      </w:pPr>
+      <w:r>
+        <w:rPr>
+          <w:rFonts w:ascii="Segoe UI" w:hAnsi="Segoe UI" w:cs="Segoe UI"/>
+          <w:sz w:val="18"/>
+          <w:szCs w:val="18"/>
+        </w:rPr>
+        <w:t>}</w:t>
+      </w:r>
       <w:bookmarkStart w:id="0" w:name="_GoBack"/>
       <w:bookmarkEnd w:id="0"/>
+    </w:p>
+    <w:p>
+      <w:pPr>
+        <w:rPr>
+          <w:rFonts w:ascii="Segoe UI" w:hAnsi="Segoe UI" w:cs="Segoe UI"/>
+          <w:sz w:val="18"/>
+          <w:szCs w:val="18"/>
+        </w:rPr>
+      </w:pPr>
     </w:p>
     <w:p>
       <w:pPr>

</xml_diff>